<commit_message>
refactored tower related stuff, added skill and enhancement system
</commit_message>
<xml_diff>
--- a/Documents/Requirements.docx
+++ b/Documents/Requirements.docx
@@ -144,7 +144,7 @@
       </w:pPr>
       <w:r>
         <w:lastRenderedPageBreak/>
-        <w:t>Archers (Towers)</w:t>
+        <w:t>Towers</w:t>
       </w:r>
     </w:p>
     <w:p>
@@ -170,7 +170,7 @@
           <w:sz w:val="24"/>
           <w:szCs w:val="24"/>
         </w:rPr>
-        <w:t xml:space="preserve">Archers are </w:t>
+        <w:t>Towers</w:t>
       </w:r>
       <w:r>
         <w:rPr>
@@ -178,7 +178,7 @@
           <w:sz w:val="24"/>
           <w:szCs w:val="24"/>
         </w:rPr>
-        <w:t>the units which are deployed by the player to attack the incoming enemies. They are deployed on specific areas on the map defined by the level maker (me). They attack enemy units which come in their range.</w:t>
+        <w:t xml:space="preserve"> are the units which are deployed by the player to attack the incoming enemies. They are deployed on specific areas on the map defined by the level maker (me). They attack enemy units which come in their range.</w:t>
       </w:r>
     </w:p>
     <w:p>
@@ -199,29 +199,1367 @@
         </w:numPr>
       </w:pPr>
       <w:r>
-        <w:t>Types of archer</w:t>
-      </w:r>
-      <w:r>
-        <w:t>s</w:t>
+        <w:t xml:space="preserve">Types of </w:t>
+      </w:r>
+      <w:r>
+        <w:t>towers</w:t>
       </w:r>
     </w:p>
     <w:p/>
     <w:p>
-      <w:r>
+      <w:pPr>
+        <w:rPr>
+          <w:sz w:val="24"/>
+          <w:szCs w:val="24"/>
+        </w:rPr>
+      </w:pPr>
+      <w:r>
+        <w:rPr>
+          <w:sz w:val="24"/>
+          <w:szCs w:val="24"/>
+        </w:rPr>
         <w:t xml:space="preserve">There is only 1 base type of tower, called Archer, and </w:t>
       </w:r>
       <w:r>
+        <w:rPr>
+          <w:sz w:val="24"/>
+          <w:szCs w:val="24"/>
+        </w:rPr>
         <w:t xml:space="preserve">several </w:t>
       </w:r>
       <w:r>
-        <w:t>enhanced archers which can be trained after the archer has gained sufficient experience. Experience is defined as the number of shots fired for now.</w:t>
+        <w:rPr>
+          <w:sz w:val="24"/>
+          <w:szCs w:val="24"/>
+        </w:rPr>
+        <w:t xml:space="preserve">enhanced archers which can be trained. </w:t>
+      </w:r>
+    </w:p>
+    <w:p>
+      <w:pPr>
+        <w:rPr>
+          <w:sz w:val="24"/>
+          <w:szCs w:val="24"/>
+        </w:rPr>
+      </w:pPr>
+    </w:p>
+    <w:p>
+      <w:pPr>
+        <w:pStyle w:val="Heading2"/>
+        <w:numPr>
+          <w:ilvl w:val="1"/>
+          <w:numId w:val="2"/>
+        </w:numPr>
+      </w:pPr>
+      <w:r>
+        <w:t>Tower skills</w:t>
+      </w:r>
+      <w:r>
+        <w:t xml:space="preserve"> &amp; experience</w:t>
       </w:r>
     </w:p>
     <w:p/>
     <w:p>
-      <w:r>
-        <w:t>As the archer gains experience, he goes through 3 stages of specialty. In each stage the player can choose what this archer specializes in: attack damage, attack speed, attack range. A player can mix and match different specialties in the 3 stages. After the 3 stages, the player can unlock the enhanced archers.</w:t>
-      </w:r>
+      <w:pPr>
+        <w:rPr>
+          <w:sz w:val="24"/>
+          <w:szCs w:val="24"/>
+        </w:rPr>
+      </w:pPr>
+      <w:r>
+        <w:rPr>
+          <w:sz w:val="24"/>
+          <w:szCs w:val="24"/>
+        </w:rPr>
+        <w:t>Experience is defined as the number of shots fired for now.</w:t>
+      </w:r>
+    </w:p>
+    <w:p>
+      <w:pPr>
+        <w:rPr>
+          <w:sz w:val="24"/>
+          <w:szCs w:val="24"/>
+        </w:rPr>
+      </w:pPr>
+    </w:p>
+    <w:p>
+      <w:pPr>
+        <w:rPr>
+          <w:sz w:val="24"/>
+          <w:szCs w:val="24"/>
+        </w:rPr>
+      </w:pPr>
+      <w:r>
+        <w:rPr>
+          <w:sz w:val="24"/>
+          <w:szCs w:val="24"/>
+        </w:rPr>
+        <w:t xml:space="preserve">As the archer gains experience, he gains skill points. The player can choose what this archer specializes in: attack damage, attack speed, attack range. A player can mix and match different skill points in different areas. For now, the archer will gain skill points 7 times during its lifetime. </w:t>
+      </w:r>
+    </w:p>
+    <w:p/>
+    <w:p>
+      <w:pPr>
+        <w:rPr>
+          <w:sz w:val="24"/>
+          <w:szCs w:val="24"/>
+        </w:rPr>
+      </w:pPr>
+      <w:r>
+        <w:rPr>
+          <w:sz w:val="24"/>
+          <w:szCs w:val="24"/>
+        </w:rPr>
+        <w:t xml:space="preserve">The effect of each skillpoint will increase slightly so that the more the player focuses on one specific skill, the bigger effect it will have on that specific skill. The idea is that the player should use the strategy which works best for the current environment. Levels will be designed so that on some levels it’s important to focus on damage, while on others on utility, </w:t>
+      </w:r>
+      <w:r>
+        <w:rPr>
+          <w:sz w:val="24"/>
+          <w:szCs w:val="24"/>
+        </w:rPr>
+        <w:t>while some levels need a mix, etc.</w:t>
+      </w:r>
+      <w:r>
+        <w:rPr>
+          <w:sz w:val="24"/>
+          <w:szCs w:val="24"/>
+        </w:rPr>
+        <w:t xml:space="preserve"> Some levels will require that archers </w:t>
+      </w:r>
+      <w:r>
+        <w:rPr>
+          <w:sz w:val="24"/>
+          <w:szCs w:val="24"/>
+        </w:rPr>
+        <w:t>skilled</w:t>
+      </w:r>
+      <w:r>
+        <w:rPr>
+          <w:sz w:val="24"/>
+          <w:szCs w:val="24"/>
+        </w:rPr>
+        <w:t xml:space="preserve"> in range, for example, be placed in certain spots so as to reach multiple “lanes”.</w:t>
+      </w:r>
+      <w:r>
+        <w:rPr>
+          <w:sz w:val="24"/>
+          <w:szCs w:val="24"/>
+        </w:rPr>
+        <w:t xml:space="preserve"> </w:t>
+      </w:r>
+    </w:p>
+    <w:p>
+      <w:pPr>
+        <w:rPr>
+          <w:sz w:val="24"/>
+          <w:szCs w:val="24"/>
+        </w:rPr>
+      </w:pPr>
+    </w:p>
+    <w:p>
+      <w:pPr>
+        <w:pStyle w:val="Heading2"/>
+        <w:numPr>
+          <w:ilvl w:val="1"/>
+          <w:numId w:val="2"/>
+        </w:numPr>
+      </w:pPr>
+      <w:r>
+        <w:t>Tower specializations</w:t>
+      </w:r>
+    </w:p>
+    <w:p>
+      <w:pPr>
+        <w:rPr>
+          <w:sz w:val="24"/>
+          <w:szCs w:val="24"/>
+        </w:rPr>
+      </w:pPr>
+    </w:p>
+    <w:p>
+      <w:pPr>
+        <w:rPr>
+          <w:sz w:val="24"/>
+          <w:szCs w:val="24"/>
+        </w:rPr>
+      </w:pPr>
+      <w:r>
+        <w:rPr>
+          <w:sz w:val="24"/>
+          <w:szCs w:val="24"/>
+        </w:rPr>
+        <w:t xml:space="preserve">As opposed to tower skills, tower specializations are </w:t>
+      </w:r>
+      <w:r>
+        <w:rPr>
+          <w:sz w:val="24"/>
+          <w:szCs w:val="24"/>
+        </w:rPr>
+        <w:t>enhancements which will provide unique abilities to the towers instead of just increasing stats.</w:t>
+      </w:r>
+      <w:r>
+        <w:rPr>
+          <w:sz w:val="24"/>
+          <w:szCs w:val="24"/>
+        </w:rPr>
+        <w:t xml:space="preserve"> </w:t>
+      </w:r>
+      <w:r>
+        <w:rPr>
+          <w:sz w:val="24"/>
+          <w:szCs w:val="24"/>
+        </w:rPr>
+        <w:t xml:space="preserve">There will be several specializations. 6 for now. </w:t>
+      </w:r>
+    </w:p>
+    <w:p>
+      <w:pPr>
+        <w:rPr>
+          <w:sz w:val="24"/>
+          <w:szCs w:val="24"/>
+        </w:rPr>
+      </w:pPr>
+    </w:p>
+    <w:p>
+      <w:pPr>
+        <w:rPr>
+          <w:sz w:val="24"/>
+          <w:szCs w:val="24"/>
+        </w:rPr>
+      </w:pPr>
+      <w:r>
+        <w:rPr>
+          <w:sz w:val="24"/>
+          <w:szCs w:val="24"/>
+        </w:rPr>
+        <w:lastRenderedPageBreak/>
+        <w:t>Ramp Up</w:t>
+      </w:r>
+      <w:r>
+        <w:rPr>
+          <w:sz w:val="24"/>
+          <w:szCs w:val="24"/>
+        </w:rPr>
+        <w:tab/>
+      </w:r>
+      <w:r>
+        <w:rPr>
+          <w:sz w:val="24"/>
+          <w:szCs w:val="24"/>
+        </w:rPr>
+        <w:tab/>
+      </w:r>
+      <w:r>
+        <w:rPr>
+          <w:sz w:val="24"/>
+          <w:szCs w:val="24"/>
+        </w:rPr>
+        <w:t xml:space="preserve">-&gt; </w:t>
+      </w:r>
+      <w:r>
+        <w:rPr>
+          <w:sz w:val="24"/>
+          <w:szCs w:val="24"/>
+        </w:rPr>
+        <w:tab/>
+      </w:r>
+      <w:r>
+        <w:rPr>
+          <w:sz w:val="24"/>
+          <w:szCs w:val="24"/>
+        </w:rPr>
+        <w:t>Bounce Shot –</w:t>
+      </w:r>
+      <w:r>
+        <w:rPr>
+          <w:sz w:val="24"/>
+          <w:szCs w:val="24"/>
+        </w:rPr>
+        <w:tab/>
+      </w:r>
+      <w:r>
+        <w:rPr>
+          <w:sz w:val="24"/>
+          <w:szCs w:val="24"/>
+        </w:rPr>
+        <w:t>Berzerk</w:t>
+      </w:r>
+      <w:r>
+        <w:rPr>
+          <w:sz w:val="24"/>
+          <w:szCs w:val="24"/>
+        </w:rPr>
+        <w:tab/>
+      </w:r>
+      <w:r>
+        <w:rPr>
+          <w:sz w:val="24"/>
+          <w:szCs w:val="24"/>
+        </w:rPr>
+        <w:tab/>
+      </w:r>
+      <w:r>
+        <w:rPr>
+          <w:sz w:val="24"/>
+          <w:szCs w:val="24"/>
+        </w:rPr>
+        <w:tab/>
+      </w:r>
+      <w:r>
+        <w:rPr>
+          <w:sz w:val="24"/>
+          <w:szCs w:val="24"/>
+        </w:rPr>
+        <w:t>-&gt;</w:t>
+      </w:r>
+      <w:r>
+        <w:rPr>
+          <w:sz w:val="24"/>
+          <w:szCs w:val="24"/>
+        </w:rPr>
+        <w:tab/>
+      </w:r>
+      <w:r>
+        <w:rPr>
+          <w:sz w:val="24"/>
+          <w:szCs w:val="24"/>
+        </w:rPr>
+        <w:t>Multi Shot</w:t>
+      </w:r>
+      <w:r>
+        <w:rPr>
+          <w:sz w:val="24"/>
+          <w:szCs w:val="24"/>
+        </w:rPr>
+        <w:t xml:space="preserve"> - Knockback</w:t>
+      </w:r>
+    </w:p>
+    <w:p>
+      <w:pPr>
+        <w:rPr>
+          <w:sz w:val="24"/>
+          <w:szCs w:val="24"/>
+        </w:rPr>
+      </w:pPr>
+      <w:r>
+        <w:rPr>
+          <w:sz w:val="24"/>
+          <w:szCs w:val="24"/>
+        </w:rPr>
+        <w:t>Piercing Arrows</w:t>
+      </w:r>
+      <w:r>
+        <w:rPr>
+          <w:sz w:val="24"/>
+          <w:szCs w:val="24"/>
+        </w:rPr>
+        <w:tab/>
+        <w:t>-&gt;</w:t>
+      </w:r>
+      <w:r>
+        <w:rPr>
+          <w:sz w:val="24"/>
+          <w:szCs w:val="24"/>
+        </w:rPr>
+        <w:tab/>
+      </w:r>
+      <w:r>
+        <w:rPr>
+          <w:sz w:val="24"/>
+          <w:szCs w:val="24"/>
+        </w:rPr>
+        <w:t xml:space="preserve">Headshot – Execute kill </w:t>
+      </w:r>
+      <w:r>
+        <w:rPr>
+          <w:sz w:val="24"/>
+          <w:szCs w:val="24"/>
+        </w:rPr>
+        <w:tab/>
+      </w:r>
+      <w:r>
+        <w:rPr>
+          <w:sz w:val="24"/>
+          <w:szCs w:val="24"/>
+        </w:rPr>
+        <w:tab/>
+      </w:r>
+      <w:r>
+        <w:rPr>
+          <w:sz w:val="24"/>
+          <w:szCs w:val="24"/>
+        </w:rPr>
+        <w:tab/>
+      </w:r>
+      <w:r>
+        <w:rPr>
+          <w:sz w:val="24"/>
+          <w:szCs w:val="24"/>
+        </w:rPr>
+        <w:t xml:space="preserve">-&gt; </w:t>
+      </w:r>
+      <w:r>
+        <w:rPr>
+          <w:sz w:val="24"/>
+          <w:szCs w:val="24"/>
+        </w:rPr>
+        <w:tab/>
+        <w:t xml:space="preserve">Double Shot </w:t>
+      </w:r>
+      <w:r>
+        <w:rPr>
+          <w:sz w:val="24"/>
+          <w:szCs w:val="24"/>
+        </w:rPr>
+        <w:t>–</w:t>
+      </w:r>
+      <w:r>
+        <w:rPr>
+          <w:sz w:val="24"/>
+          <w:szCs w:val="24"/>
+        </w:rPr>
+        <w:t xml:space="preserve"> </w:t>
+      </w:r>
+      <w:r>
+        <w:rPr>
+          <w:sz w:val="24"/>
+          <w:szCs w:val="24"/>
+        </w:rPr>
+        <w:t>Infinite Range Attack</w:t>
+      </w:r>
+    </w:p>
+    <w:p>
+      <w:pPr>
+        <w:rPr>
+          <w:sz w:val="24"/>
+          <w:szCs w:val="24"/>
+        </w:rPr>
+      </w:pPr>
+      <w:r>
+        <w:rPr>
+          <w:sz w:val="24"/>
+          <w:szCs w:val="24"/>
+        </w:rPr>
+        <w:t>Slow on Attack</w:t>
+      </w:r>
+      <w:r>
+        <w:rPr>
+          <w:sz w:val="24"/>
+          <w:szCs w:val="24"/>
+        </w:rPr>
+        <w:tab/>
+        <w:t>-&gt;</w:t>
+      </w:r>
+      <w:r>
+        <w:rPr>
+          <w:sz w:val="24"/>
+          <w:szCs w:val="24"/>
+        </w:rPr>
+        <w:tab/>
+        <w:t xml:space="preserve">Multi Shot - AOE Slow - Healing Reduction </w:t>
+      </w:r>
+      <w:r>
+        <w:rPr>
+          <w:sz w:val="24"/>
+          <w:szCs w:val="24"/>
+        </w:rPr>
+        <w:tab/>
+        <w:t>-&gt;</w:t>
+      </w:r>
+      <w:r>
+        <w:rPr>
+          <w:sz w:val="24"/>
+          <w:szCs w:val="24"/>
+        </w:rPr>
+        <w:tab/>
+        <w:t>Taunt - Vulnerability - Stun</w:t>
+      </w:r>
+    </w:p>
+    <w:p>
+      <w:pPr>
+        <w:rPr>
+          <w:sz w:val="24"/>
+          <w:szCs w:val="24"/>
+        </w:rPr>
+      </w:pPr>
+    </w:p>
+    <w:p>
+      <w:pPr>
+        <w:rPr>
+          <w:sz w:val="24"/>
+          <w:szCs w:val="24"/>
+        </w:rPr>
+      </w:pPr>
+    </w:p>
+    <w:tbl>
+      <w:tblPr>
+        <w:tblStyle w:val="GridTable4"/>
+        <w:tblW w:w="0" w:type="auto"/>
+        <w:tblLook w:val="04A0" w:firstRow="1" w:lastRow="0" w:firstColumn="1" w:lastColumn="0" w:noHBand="0" w:noVBand="1"/>
+      </w:tblPr>
+      <w:tblGrid>
+        <w:gridCol w:w="4675"/>
+        <w:gridCol w:w="4675"/>
+      </w:tblGrid>
+      <w:tr>
+        <w:trPr>
+          <w:cnfStyle w:val="100000000000" w:firstRow="1" w:lastRow="0" w:firstColumn="0" w:lastColumn="0" w:oddVBand="0" w:evenVBand="0" w:oddHBand="0" w:evenHBand="0" w:firstRowFirstColumn="0" w:firstRowLastColumn="0" w:lastRowFirstColumn="0" w:lastRowLastColumn="0"/>
+        </w:trPr>
+        <w:tc>
+          <w:tcPr>
+            <w:cnfStyle w:val="001000000000" w:firstRow="0" w:lastRow="0" w:firstColumn="1" w:lastColumn="0" w:oddVBand="0" w:evenVBand="0" w:oddHBand="0" w:evenHBand="0" w:firstRowFirstColumn="0" w:firstRowLastColumn="0" w:lastRowFirstColumn="0" w:lastRowLastColumn="0"/>
+            <w:tcW w:w="4675" w:type="dxa"/>
+            <w:vAlign w:val="center"/>
+          </w:tcPr>
+          <w:p>
+            <w:pPr>
+              <w:jc w:val="center"/>
+              <w:rPr>
+                <w:sz w:val="24"/>
+                <w:szCs w:val="24"/>
+              </w:rPr>
+            </w:pPr>
+            <w:r>
+              <w:rPr>
+                <w:sz w:val="24"/>
+                <w:szCs w:val="24"/>
+              </w:rPr>
+              <w:t>Specializations</w:t>
+            </w:r>
+          </w:p>
+        </w:tc>
+        <w:tc>
+          <w:tcPr>
+            <w:tcW w:w="4675" w:type="dxa"/>
+            <w:vAlign w:val="center"/>
+          </w:tcPr>
+          <w:p>
+            <w:pPr>
+              <w:jc w:val="center"/>
+              <w:cnfStyle w:val="100000000000" w:firstRow="1" w:lastRow="0" w:firstColumn="0" w:lastColumn="0" w:oddVBand="0" w:evenVBand="0" w:oddHBand="0" w:evenHBand="0" w:firstRowFirstColumn="0" w:firstRowLastColumn="0" w:lastRowFirstColumn="0" w:lastRowLastColumn="0"/>
+              <w:rPr>
+                <w:sz w:val="24"/>
+                <w:szCs w:val="24"/>
+              </w:rPr>
+            </w:pPr>
+            <w:r>
+              <w:rPr>
+                <w:sz w:val="24"/>
+                <w:szCs w:val="24"/>
+              </w:rPr>
+              <w:t>Special Ability</w:t>
+            </w:r>
+          </w:p>
+        </w:tc>
+      </w:tr>
+      <w:tr>
+        <w:trPr>
+          <w:cnfStyle w:val="000000100000" w:firstRow="0" w:lastRow="0" w:firstColumn="0" w:lastColumn="0" w:oddVBand="0" w:evenVBand="0" w:oddHBand="1" w:evenHBand="0" w:firstRowFirstColumn="0" w:firstRowLastColumn="0" w:lastRowFirstColumn="0" w:lastRowLastColumn="0"/>
+        </w:trPr>
+        <w:tc>
+          <w:tcPr>
+            <w:cnfStyle w:val="001000000000" w:firstRow="0" w:lastRow="0" w:firstColumn="1" w:lastColumn="0" w:oddVBand="0" w:evenVBand="0" w:oddHBand="0" w:evenHBand="0" w:firstRowFirstColumn="0" w:firstRowLastColumn="0" w:lastRowFirstColumn="0" w:lastRowLastColumn="0"/>
+            <w:tcW w:w="4675" w:type="dxa"/>
+            <w:vAlign w:val="center"/>
+          </w:tcPr>
+          <w:p>
+            <w:pPr>
+              <w:jc w:val="center"/>
+              <w:rPr>
+                <w:sz w:val="24"/>
+                <w:szCs w:val="24"/>
+              </w:rPr>
+            </w:pPr>
+            <w:r>
+              <w:rPr>
+                <w:sz w:val="24"/>
+                <w:szCs w:val="24"/>
+              </w:rPr>
+              <w:t>Rapid-Fire</w:t>
+            </w:r>
+            <w:r>
+              <w:rPr>
+                <w:sz w:val="24"/>
+                <w:szCs w:val="24"/>
+              </w:rPr>
+              <w:t xml:space="preserve"> Ramp Up</w:t>
+            </w:r>
+          </w:p>
+        </w:tc>
+        <w:tc>
+          <w:tcPr>
+            <w:tcW w:w="4675" w:type="dxa"/>
+            <w:vAlign w:val="center"/>
+          </w:tcPr>
+          <w:p>
+            <w:pPr>
+              <w:jc w:val="center"/>
+              <w:cnfStyle w:val="000000100000" w:firstRow="0" w:lastRow="0" w:firstColumn="0" w:lastColumn="0" w:oddVBand="0" w:evenVBand="0" w:oddHBand="1" w:evenHBand="0" w:firstRowFirstColumn="0" w:firstRowLastColumn="0" w:lastRowFirstColumn="0" w:lastRowLastColumn="0"/>
+              <w:rPr>
+                <w:sz w:val="24"/>
+                <w:szCs w:val="24"/>
+              </w:rPr>
+            </w:pPr>
+            <w:r>
+              <w:rPr>
+                <w:sz w:val="24"/>
+                <w:szCs w:val="24"/>
+              </w:rPr>
+              <w:t>Attack speed ramp: attack speed significantly ramps up when the tower is actively shooting and cools down when the no enemies are nearby.</w:t>
+            </w:r>
+          </w:p>
+        </w:tc>
+      </w:tr>
+      <w:tr>
+        <w:tc>
+          <w:tcPr>
+            <w:cnfStyle w:val="001000000000" w:firstRow="0" w:lastRow="0" w:firstColumn="1" w:lastColumn="0" w:oddVBand="0" w:evenVBand="0" w:oddHBand="0" w:evenHBand="0" w:firstRowFirstColumn="0" w:firstRowLastColumn="0" w:lastRowFirstColumn="0" w:lastRowLastColumn="0"/>
+            <w:tcW w:w="4675" w:type="dxa"/>
+            <w:vAlign w:val="center"/>
+          </w:tcPr>
+          <w:p>
+            <w:pPr>
+              <w:jc w:val="center"/>
+              <w:rPr>
+                <w:sz w:val="24"/>
+                <w:szCs w:val="24"/>
+              </w:rPr>
+            </w:pPr>
+            <w:r>
+              <w:rPr>
+                <w:sz w:val="24"/>
+                <w:szCs w:val="24"/>
+              </w:rPr>
+              <w:t>Rapid-Fire Berzerk</w:t>
+            </w:r>
+          </w:p>
+        </w:tc>
+        <w:tc>
+          <w:tcPr>
+            <w:tcW w:w="4675" w:type="dxa"/>
+            <w:vAlign w:val="center"/>
+          </w:tcPr>
+          <w:p>
+            <w:pPr>
+              <w:jc w:val="center"/>
+              <w:cnfStyle w:val="000000000000" w:firstRow="0" w:lastRow="0" w:firstColumn="0" w:lastColumn="0" w:oddVBand="0" w:evenVBand="0" w:oddHBand="0" w:evenHBand="0" w:firstRowFirstColumn="0" w:firstRowLastColumn="0" w:lastRowFirstColumn="0" w:lastRowLastColumn="0"/>
+              <w:rPr>
+                <w:sz w:val="24"/>
+                <w:szCs w:val="24"/>
+              </w:rPr>
+            </w:pPr>
+          </w:p>
+        </w:tc>
+      </w:tr>
+      <w:tr>
+        <w:trPr>
+          <w:cnfStyle w:val="000000100000" w:firstRow="0" w:lastRow="0" w:firstColumn="0" w:lastColumn="0" w:oddVBand="0" w:evenVBand="0" w:oddHBand="1" w:evenHBand="0" w:firstRowFirstColumn="0" w:firstRowLastColumn="0" w:lastRowFirstColumn="0" w:lastRowLastColumn="0"/>
+        </w:trPr>
+        <w:tc>
+          <w:tcPr>
+            <w:cnfStyle w:val="001000000000" w:firstRow="0" w:lastRow="0" w:firstColumn="1" w:lastColumn="0" w:oddVBand="0" w:evenVBand="0" w:oddHBand="0" w:evenHBand="0" w:firstRowFirstColumn="0" w:firstRowLastColumn="0" w:lastRowFirstColumn="0" w:lastRowLastColumn="0"/>
+            <w:tcW w:w="4675" w:type="dxa"/>
+            <w:vAlign w:val="center"/>
+          </w:tcPr>
+          <w:p>
+            <w:pPr>
+              <w:jc w:val="center"/>
+              <w:rPr>
+                <w:sz w:val="24"/>
+                <w:szCs w:val="24"/>
+              </w:rPr>
+            </w:pPr>
+            <w:r>
+              <w:rPr>
+                <w:sz w:val="24"/>
+                <w:szCs w:val="24"/>
+              </w:rPr>
+              <w:t>Double Shot</w:t>
+            </w:r>
+          </w:p>
+        </w:tc>
+        <w:tc>
+          <w:tcPr>
+            <w:tcW w:w="4675" w:type="dxa"/>
+            <w:vAlign w:val="center"/>
+          </w:tcPr>
+          <w:p>
+            <w:pPr>
+              <w:jc w:val="center"/>
+              <w:cnfStyle w:val="000000100000" w:firstRow="0" w:lastRow="0" w:firstColumn="0" w:lastColumn="0" w:oddVBand="0" w:evenVBand="0" w:oddHBand="1" w:evenHBand="0" w:firstRowFirstColumn="0" w:firstRowLastColumn="0" w:lastRowFirstColumn="0" w:lastRowLastColumn="0"/>
+              <w:rPr>
+                <w:sz w:val="24"/>
+                <w:szCs w:val="24"/>
+              </w:rPr>
+            </w:pPr>
+          </w:p>
+        </w:tc>
+      </w:tr>
+      <w:tr>
+        <w:tc>
+          <w:tcPr>
+            <w:cnfStyle w:val="001000000000" w:firstRow="0" w:lastRow="0" w:firstColumn="1" w:lastColumn="0" w:oddVBand="0" w:evenVBand="0" w:oddHBand="0" w:evenHBand="0" w:firstRowFirstColumn="0" w:firstRowLastColumn="0" w:lastRowFirstColumn="0" w:lastRowLastColumn="0"/>
+            <w:tcW w:w="4675" w:type="dxa"/>
+            <w:vAlign w:val="center"/>
+          </w:tcPr>
+          <w:p>
+            <w:pPr>
+              <w:jc w:val="center"/>
+              <w:rPr>
+                <w:sz w:val="24"/>
+                <w:szCs w:val="24"/>
+              </w:rPr>
+            </w:pPr>
+            <w:r>
+              <w:rPr>
+                <w:sz w:val="24"/>
+                <w:szCs w:val="24"/>
+              </w:rPr>
+              <w:t>Multi Shot</w:t>
+            </w:r>
+          </w:p>
+        </w:tc>
+        <w:tc>
+          <w:tcPr>
+            <w:tcW w:w="4675" w:type="dxa"/>
+            <w:vAlign w:val="center"/>
+          </w:tcPr>
+          <w:p>
+            <w:pPr>
+              <w:jc w:val="center"/>
+              <w:cnfStyle w:val="000000000000" w:firstRow="0" w:lastRow="0" w:firstColumn="0" w:lastColumn="0" w:oddVBand="0" w:evenVBand="0" w:oddHBand="0" w:evenHBand="0" w:firstRowFirstColumn="0" w:firstRowLastColumn="0" w:lastRowFirstColumn="0" w:lastRowLastColumn="0"/>
+              <w:rPr>
+                <w:sz w:val="24"/>
+                <w:szCs w:val="24"/>
+              </w:rPr>
+            </w:pPr>
+          </w:p>
+        </w:tc>
+      </w:tr>
+      <w:tr>
+        <w:trPr>
+          <w:cnfStyle w:val="000000100000" w:firstRow="0" w:lastRow="0" w:firstColumn="0" w:lastColumn="0" w:oddVBand="0" w:evenVBand="0" w:oddHBand="1" w:evenHBand="0" w:firstRowFirstColumn="0" w:firstRowLastColumn="0" w:lastRowFirstColumn="0" w:lastRowLastColumn="0"/>
+        </w:trPr>
+        <w:tc>
+          <w:tcPr>
+            <w:cnfStyle w:val="001000000000" w:firstRow="0" w:lastRow="0" w:firstColumn="1" w:lastColumn="0" w:oddVBand="0" w:evenVBand="0" w:oddHBand="0" w:evenHBand="0" w:firstRowFirstColumn="0" w:firstRowLastColumn="0" w:lastRowFirstColumn="0" w:lastRowLastColumn="0"/>
+            <w:tcW w:w="4675" w:type="dxa"/>
+            <w:vAlign w:val="center"/>
+          </w:tcPr>
+          <w:p>
+            <w:pPr>
+              <w:jc w:val="center"/>
+              <w:rPr>
+                <w:sz w:val="24"/>
+                <w:szCs w:val="24"/>
+              </w:rPr>
+            </w:pPr>
+            <w:r>
+              <w:rPr>
+                <w:sz w:val="24"/>
+                <w:szCs w:val="24"/>
+              </w:rPr>
+              <w:t>Bounce Shot</w:t>
+            </w:r>
+          </w:p>
+        </w:tc>
+        <w:tc>
+          <w:tcPr>
+            <w:tcW w:w="4675" w:type="dxa"/>
+            <w:vAlign w:val="center"/>
+          </w:tcPr>
+          <w:p>
+            <w:pPr>
+              <w:jc w:val="center"/>
+              <w:cnfStyle w:val="000000100000" w:firstRow="0" w:lastRow="0" w:firstColumn="0" w:lastColumn="0" w:oddVBand="0" w:evenVBand="0" w:oddHBand="1" w:evenHBand="0" w:firstRowFirstColumn="0" w:firstRowLastColumn="0" w:lastRowFirstColumn="0" w:lastRowLastColumn="0"/>
+              <w:rPr>
+                <w:sz w:val="24"/>
+                <w:szCs w:val="24"/>
+              </w:rPr>
+            </w:pPr>
+          </w:p>
+        </w:tc>
+      </w:tr>
+      <w:tr>
+        <w:tc>
+          <w:tcPr>
+            <w:cnfStyle w:val="001000000000" w:firstRow="0" w:lastRow="0" w:firstColumn="1" w:lastColumn="0" w:oddVBand="0" w:evenVBand="0" w:oddHBand="0" w:evenHBand="0" w:firstRowFirstColumn="0" w:firstRowLastColumn="0" w:lastRowFirstColumn="0" w:lastRowLastColumn="0"/>
+            <w:tcW w:w="4675" w:type="dxa"/>
+            <w:vAlign w:val="center"/>
+          </w:tcPr>
+          <w:p>
+            <w:pPr>
+              <w:jc w:val="center"/>
+              <w:rPr>
+                <w:sz w:val="24"/>
+                <w:szCs w:val="24"/>
+              </w:rPr>
+            </w:pPr>
+            <w:r>
+              <w:rPr>
+                <w:sz w:val="24"/>
+                <w:szCs w:val="24"/>
+              </w:rPr>
+              <w:t>Headshot</w:t>
+            </w:r>
+          </w:p>
+        </w:tc>
+        <w:tc>
+          <w:tcPr>
+            <w:tcW w:w="4675" w:type="dxa"/>
+            <w:vAlign w:val="center"/>
+          </w:tcPr>
+          <w:p>
+            <w:pPr>
+              <w:jc w:val="center"/>
+              <w:cnfStyle w:val="000000000000" w:firstRow="0" w:lastRow="0" w:firstColumn="0" w:lastColumn="0" w:oddVBand="0" w:evenVBand="0" w:oddHBand="0" w:evenHBand="0" w:firstRowFirstColumn="0" w:firstRowLastColumn="0" w:lastRowFirstColumn="0" w:lastRowLastColumn="0"/>
+              <w:rPr>
+                <w:sz w:val="24"/>
+                <w:szCs w:val="24"/>
+              </w:rPr>
+            </w:pPr>
+            <w:r>
+              <w:rPr>
+                <w:sz w:val="24"/>
+                <w:szCs w:val="24"/>
+              </w:rPr>
+              <w:t>Every X shot deals extra dmg</w:t>
+            </w:r>
+          </w:p>
+        </w:tc>
+      </w:tr>
+      <w:tr>
+        <w:trPr>
+          <w:cnfStyle w:val="000000100000" w:firstRow="0" w:lastRow="0" w:firstColumn="0" w:lastColumn="0" w:oddVBand="0" w:evenVBand="0" w:oddHBand="1" w:evenHBand="0" w:firstRowFirstColumn="0" w:firstRowLastColumn="0" w:lastRowFirstColumn="0" w:lastRowLastColumn="0"/>
+        </w:trPr>
+        <w:tc>
+          <w:tcPr>
+            <w:cnfStyle w:val="001000000000" w:firstRow="0" w:lastRow="0" w:firstColumn="1" w:lastColumn="0" w:oddVBand="0" w:evenVBand="0" w:oddHBand="0" w:evenHBand="0" w:firstRowFirstColumn="0" w:firstRowLastColumn="0" w:lastRowFirstColumn="0" w:lastRowLastColumn="0"/>
+            <w:tcW w:w="4675" w:type="dxa"/>
+            <w:vAlign w:val="center"/>
+          </w:tcPr>
+          <w:p>
+            <w:pPr>
+              <w:jc w:val="center"/>
+              <w:rPr>
+                <w:sz w:val="24"/>
+                <w:szCs w:val="24"/>
+              </w:rPr>
+            </w:pPr>
+            <w:r>
+              <w:rPr>
+                <w:sz w:val="24"/>
+                <w:szCs w:val="24"/>
+              </w:rPr>
+              <w:t>Piercing Arrows</w:t>
+            </w:r>
+          </w:p>
+        </w:tc>
+        <w:tc>
+          <w:tcPr>
+            <w:tcW w:w="4675" w:type="dxa"/>
+            <w:vAlign w:val="center"/>
+          </w:tcPr>
+          <w:p>
+            <w:pPr>
+              <w:jc w:val="center"/>
+              <w:cnfStyle w:val="000000100000" w:firstRow="0" w:lastRow="0" w:firstColumn="0" w:lastColumn="0" w:oddVBand="0" w:evenVBand="0" w:oddHBand="1" w:evenHBand="0" w:firstRowFirstColumn="0" w:firstRowLastColumn="0" w:lastRowFirstColumn="0" w:lastRowLastColumn="0"/>
+              <w:rPr>
+                <w:sz w:val="24"/>
+                <w:szCs w:val="24"/>
+              </w:rPr>
+            </w:pPr>
+            <w:r>
+              <w:rPr>
+                <w:sz w:val="24"/>
+                <w:szCs w:val="24"/>
+              </w:rPr>
+              <w:t xml:space="preserve">Arrows pierce enemies </w:t>
+            </w:r>
+          </w:p>
+        </w:tc>
+      </w:tr>
+      <w:tr>
+        <w:tc>
+          <w:tcPr>
+            <w:cnfStyle w:val="001000000000" w:firstRow="0" w:lastRow="0" w:firstColumn="1" w:lastColumn="0" w:oddVBand="0" w:evenVBand="0" w:oddHBand="0" w:evenHBand="0" w:firstRowFirstColumn="0" w:firstRowLastColumn="0" w:lastRowFirstColumn="0" w:lastRowLastColumn="0"/>
+            <w:tcW w:w="4675" w:type="dxa"/>
+            <w:vAlign w:val="center"/>
+          </w:tcPr>
+          <w:p>
+            <w:pPr>
+              <w:jc w:val="center"/>
+              <w:rPr>
+                <w:sz w:val="24"/>
+                <w:szCs w:val="24"/>
+              </w:rPr>
+            </w:pPr>
+            <w:r>
+              <w:rPr>
+                <w:sz w:val="24"/>
+                <w:szCs w:val="24"/>
+              </w:rPr>
+              <w:t xml:space="preserve">Fatal Shot </w:t>
+            </w:r>
+          </w:p>
+        </w:tc>
+        <w:tc>
+          <w:tcPr>
+            <w:tcW w:w="4675" w:type="dxa"/>
+            <w:vAlign w:val="center"/>
+          </w:tcPr>
+          <w:p>
+            <w:pPr>
+              <w:jc w:val="center"/>
+              <w:cnfStyle w:val="000000000000" w:firstRow="0" w:lastRow="0" w:firstColumn="0" w:lastColumn="0" w:oddVBand="0" w:evenVBand="0" w:oddHBand="0" w:evenHBand="0" w:firstRowFirstColumn="0" w:firstRowLastColumn="0" w:lastRowFirstColumn="0" w:lastRowLastColumn="0"/>
+              <w:rPr>
+                <w:sz w:val="24"/>
+                <w:szCs w:val="24"/>
+              </w:rPr>
+            </w:pPr>
+            <w:r>
+              <w:rPr>
+                <w:sz w:val="24"/>
+                <w:szCs w:val="24"/>
+              </w:rPr>
+              <w:t>Chance to kill instantly</w:t>
+            </w:r>
+          </w:p>
+        </w:tc>
+      </w:tr>
+      <w:tr>
+        <w:trPr>
+          <w:cnfStyle w:val="000000100000" w:firstRow="0" w:lastRow="0" w:firstColumn="0" w:lastColumn="0" w:oddVBand="0" w:evenVBand="0" w:oddHBand="1" w:evenHBand="0" w:firstRowFirstColumn="0" w:firstRowLastColumn="0" w:lastRowFirstColumn="0" w:lastRowLastColumn="0"/>
+        </w:trPr>
+        <w:tc>
+          <w:tcPr>
+            <w:cnfStyle w:val="001000000000" w:firstRow="0" w:lastRow="0" w:firstColumn="1" w:lastColumn="0" w:oddVBand="0" w:evenVBand="0" w:oddHBand="0" w:evenHBand="0" w:firstRowFirstColumn="0" w:firstRowLastColumn="0" w:lastRowFirstColumn="0" w:lastRowLastColumn="0"/>
+            <w:tcW w:w="4675" w:type="dxa"/>
+            <w:vAlign w:val="center"/>
+          </w:tcPr>
+          <w:p>
+            <w:pPr>
+              <w:jc w:val="center"/>
+              <w:rPr>
+                <w:sz w:val="24"/>
+                <w:szCs w:val="24"/>
+              </w:rPr>
+            </w:pPr>
+            <w:r>
+              <w:rPr>
+                <w:sz w:val="24"/>
+                <w:szCs w:val="24"/>
+              </w:rPr>
+              <w:t>Execute Kill</w:t>
+            </w:r>
+          </w:p>
+        </w:tc>
+        <w:tc>
+          <w:tcPr>
+            <w:tcW w:w="4675" w:type="dxa"/>
+            <w:vAlign w:val="center"/>
+          </w:tcPr>
+          <w:p>
+            <w:pPr>
+              <w:jc w:val="center"/>
+              <w:cnfStyle w:val="000000100000" w:firstRow="0" w:lastRow="0" w:firstColumn="0" w:lastColumn="0" w:oddVBand="0" w:evenVBand="0" w:oddHBand="1" w:evenHBand="0" w:firstRowFirstColumn="0" w:firstRowLastColumn="0" w:lastRowFirstColumn="0" w:lastRowLastColumn="0"/>
+              <w:rPr>
+                <w:sz w:val="24"/>
+                <w:szCs w:val="24"/>
+              </w:rPr>
+            </w:pPr>
+            <w:r>
+              <w:rPr>
+                <w:sz w:val="24"/>
+                <w:szCs w:val="24"/>
+              </w:rPr>
+              <w:t>Execute low health enemies</w:t>
+            </w:r>
+          </w:p>
+        </w:tc>
+      </w:tr>
+      <w:tr>
+        <w:tc>
+          <w:tcPr>
+            <w:cnfStyle w:val="001000000000" w:firstRow="0" w:lastRow="0" w:firstColumn="1" w:lastColumn="0" w:oddVBand="0" w:evenVBand="0" w:oddHBand="0" w:evenHBand="0" w:firstRowFirstColumn="0" w:firstRowLastColumn="0" w:lastRowFirstColumn="0" w:lastRowLastColumn="0"/>
+            <w:tcW w:w="4675" w:type="dxa"/>
+            <w:vAlign w:val="center"/>
+          </w:tcPr>
+          <w:p>
+            <w:pPr>
+              <w:jc w:val="center"/>
+              <w:rPr>
+                <w:sz w:val="24"/>
+                <w:szCs w:val="24"/>
+              </w:rPr>
+            </w:pPr>
+            <w:r>
+              <w:rPr>
+                <w:sz w:val="24"/>
+                <w:szCs w:val="24"/>
+              </w:rPr>
+              <w:t>Slow on attack</w:t>
+            </w:r>
+          </w:p>
+        </w:tc>
+        <w:tc>
+          <w:tcPr>
+            <w:tcW w:w="4675" w:type="dxa"/>
+            <w:vAlign w:val="center"/>
+          </w:tcPr>
+          <w:p>
+            <w:pPr>
+              <w:jc w:val="center"/>
+              <w:cnfStyle w:val="000000000000" w:firstRow="0" w:lastRow="0" w:firstColumn="0" w:lastColumn="0" w:oddVBand="0" w:evenVBand="0" w:oddHBand="0" w:evenHBand="0" w:firstRowFirstColumn="0" w:firstRowLastColumn="0" w:lastRowFirstColumn="0" w:lastRowLastColumn="0"/>
+              <w:rPr>
+                <w:sz w:val="24"/>
+                <w:szCs w:val="24"/>
+              </w:rPr>
+            </w:pPr>
+          </w:p>
+        </w:tc>
+      </w:tr>
+      <w:tr>
+        <w:trPr>
+          <w:cnfStyle w:val="000000100000" w:firstRow="0" w:lastRow="0" w:firstColumn="0" w:lastColumn="0" w:oddVBand="0" w:evenVBand="0" w:oddHBand="1" w:evenHBand="0" w:firstRowFirstColumn="0" w:firstRowLastColumn="0" w:lastRowFirstColumn="0" w:lastRowLastColumn="0"/>
+        </w:trPr>
+        <w:tc>
+          <w:tcPr>
+            <w:cnfStyle w:val="001000000000" w:firstRow="0" w:lastRow="0" w:firstColumn="1" w:lastColumn="0" w:oddVBand="0" w:evenVBand="0" w:oddHBand="0" w:evenHBand="0" w:firstRowFirstColumn="0" w:firstRowLastColumn="0" w:lastRowFirstColumn="0" w:lastRowLastColumn="0"/>
+            <w:tcW w:w="4675" w:type="dxa"/>
+            <w:vAlign w:val="center"/>
+          </w:tcPr>
+          <w:p>
+            <w:pPr>
+              <w:jc w:val="center"/>
+              <w:rPr>
+                <w:sz w:val="24"/>
+                <w:szCs w:val="24"/>
+              </w:rPr>
+            </w:pPr>
+            <w:r>
+              <w:rPr>
+                <w:sz w:val="24"/>
+                <w:szCs w:val="24"/>
+              </w:rPr>
+              <w:t>Stun attack</w:t>
+            </w:r>
+          </w:p>
+        </w:tc>
+        <w:tc>
+          <w:tcPr>
+            <w:tcW w:w="4675" w:type="dxa"/>
+            <w:vAlign w:val="center"/>
+          </w:tcPr>
+          <w:p>
+            <w:pPr>
+              <w:jc w:val="center"/>
+              <w:cnfStyle w:val="000000100000" w:firstRow="0" w:lastRow="0" w:firstColumn="0" w:lastColumn="0" w:oddVBand="0" w:evenVBand="0" w:oddHBand="1" w:evenHBand="0" w:firstRowFirstColumn="0" w:firstRowLastColumn="0" w:lastRowFirstColumn="0" w:lastRowLastColumn="0"/>
+              <w:rPr>
+                <w:sz w:val="24"/>
+                <w:szCs w:val="24"/>
+              </w:rPr>
+            </w:pPr>
+          </w:p>
+        </w:tc>
+      </w:tr>
+      <w:tr>
+        <w:tc>
+          <w:tcPr>
+            <w:cnfStyle w:val="001000000000" w:firstRow="0" w:lastRow="0" w:firstColumn="1" w:lastColumn="0" w:oddVBand="0" w:evenVBand="0" w:oddHBand="0" w:evenHBand="0" w:firstRowFirstColumn="0" w:firstRowLastColumn="0" w:lastRowFirstColumn="0" w:lastRowLastColumn="0"/>
+            <w:tcW w:w="4675" w:type="dxa"/>
+            <w:vAlign w:val="center"/>
+          </w:tcPr>
+          <w:p>
+            <w:pPr>
+              <w:jc w:val="center"/>
+              <w:rPr>
+                <w:sz w:val="24"/>
+                <w:szCs w:val="24"/>
+              </w:rPr>
+            </w:pPr>
+            <w:r>
+              <w:rPr>
+                <w:sz w:val="24"/>
+                <w:szCs w:val="24"/>
+              </w:rPr>
+              <w:t>AOE slow</w:t>
+            </w:r>
+          </w:p>
+        </w:tc>
+        <w:tc>
+          <w:tcPr>
+            <w:tcW w:w="4675" w:type="dxa"/>
+            <w:vAlign w:val="center"/>
+          </w:tcPr>
+          <w:p>
+            <w:pPr>
+              <w:jc w:val="center"/>
+              <w:cnfStyle w:val="000000000000" w:firstRow="0" w:lastRow="0" w:firstColumn="0" w:lastColumn="0" w:oddVBand="0" w:evenVBand="0" w:oddHBand="0" w:evenHBand="0" w:firstRowFirstColumn="0" w:firstRowLastColumn="0" w:lastRowFirstColumn="0" w:lastRowLastColumn="0"/>
+              <w:rPr>
+                <w:sz w:val="24"/>
+                <w:szCs w:val="24"/>
+              </w:rPr>
+            </w:pPr>
+          </w:p>
+        </w:tc>
+      </w:tr>
+      <w:tr>
+        <w:trPr>
+          <w:cnfStyle w:val="000000100000" w:firstRow="0" w:lastRow="0" w:firstColumn="0" w:lastColumn="0" w:oddVBand="0" w:evenVBand="0" w:oddHBand="1" w:evenHBand="0" w:firstRowFirstColumn="0" w:firstRowLastColumn="0" w:lastRowFirstColumn="0" w:lastRowLastColumn="0"/>
+        </w:trPr>
+        <w:tc>
+          <w:tcPr>
+            <w:cnfStyle w:val="001000000000" w:firstRow="0" w:lastRow="0" w:firstColumn="1" w:lastColumn="0" w:oddVBand="0" w:evenVBand="0" w:oddHBand="0" w:evenHBand="0" w:firstRowFirstColumn="0" w:firstRowLastColumn="0" w:lastRowFirstColumn="0" w:lastRowLastColumn="0"/>
+            <w:tcW w:w="4675" w:type="dxa"/>
+            <w:vAlign w:val="center"/>
+          </w:tcPr>
+          <w:p>
+            <w:pPr>
+              <w:jc w:val="center"/>
+              <w:rPr>
+                <w:sz w:val="24"/>
+                <w:szCs w:val="24"/>
+              </w:rPr>
+            </w:pPr>
+            <w:r>
+              <w:rPr>
+                <w:sz w:val="24"/>
+                <w:szCs w:val="24"/>
+              </w:rPr>
+              <w:t>Taunt</w:t>
+            </w:r>
+          </w:p>
+        </w:tc>
+        <w:tc>
+          <w:tcPr>
+            <w:tcW w:w="4675" w:type="dxa"/>
+            <w:vAlign w:val="center"/>
+          </w:tcPr>
+          <w:p>
+            <w:pPr>
+              <w:jc w:val="center"/>
+              <w:cnfStyle w:val="000000100000" w:firstRow="0" w:lastRow="0" w:firstColumn="0" w:lastColumn="0" w:oddVBand="0" w:evenVBand="0" w:oddHBand="1" w:evenHBand="0" w:firstRowFirstColumn="0" w:firstRowLastColumn="0" w:lastRowFirstColumn="0" w:lastRowLastColumn="0"/>
+              <w:rPr>
+                <w:sz w:val="24"/>
+                <w:szCs w:val="24"/>
+              </w:rPr>
+            </w:pPr>
+            <w:r>
+              <w:rPr>
+                <w:sz w:val="24"/>
+                <w:szCs w:val="24"/>
+              </w:rPr>
+              <w:t>Force enemies to attack eachother</w:t>
+            </w:r>
+          </w:p>
+        </w:tc>
+      </w:tr>
+      <w:tr>
+        <w:tc>
+          <w:tcPr>
+            <w:cnfStyle w:val="001000000000" w:firstRow="0" w:lastRow="0" w:firstColumn="1" w:lastColumn="0" w:oddVBand="0" w:evenVBand="0" w:oddHBand="0" w:evenHBand="0" w:firstRowFirstColumn="0" w:firstRowLastColumn="0" w:lastRowFirstColumn="0" w:lastRowLastColumn="0"/>
+            <w:tcW w:w="4675" w:type="dxa"/>
+            <w:vAlign w:val="center"/>
+          </w:tcPr>
+          <w:p>
+            <w:pPr>
+              <w:jc w:val="center"/>
+              <w:rPr>
+                <w:sz w:val="24"/>
+                <w:szCs w:val="24"/>
+              </w:rPr>
+            </w:pPr>
+            <w:r>
+              <w:rPr>
+                <w:sz w:val="24"/>
+                <w:szCs w:val="24"/>
+              </w:rPr>
+              <w:t>Healing Reduction</w:t>
+            </w:r>
+          </w:p>
+        </w:tc>
+        <w:tc>
+          <w:tcPr>
+            <w:tcW w:w="4675" w:type="dxa"/>
+            <w:vAlign w:val="center"/>
+          </w:tcPr>
+          <w:p>
+            <w:pPr>
+              <w:jc w:val="center"/>
+              <w:cnfStyle w:val="000000000000" w:firstRow="0" w:lastRow="0" w:firstColumn="0" w:lastColumn="0" w:oddVBand="0" w:evenVBand="0" w:oddHBand="0" w:evenHBand="0" w:firstRowFirstColumn="0" w:firstRowLastColumn="0" w:lastRowFirstColumn="0" w:lastRowLastColumn="0"/>
+              <w:rPr>
+                <w:sz w:val="24"/>
+                <w:szCs w:val="24"/>
+              </w:rPr>
+            </w:pPr>
+          </w:p>
+        </w:tc>
+      </w:tr>
+      <w:tr>
+        <w:trPr>
+          <w:cnfStyle w:val="000000100000" w:firstRow="0" w:lastRow="0" w:firstColumn="0" w:lastColumn="0" w:oddVBand="0" w:evenVBand="0" w:oddHBand="1" w:evenHBand="0" w:firstRowFirstColumn="0" w:firstRowLastColumn="0" w:lastRowFirstColumn="0" w:lastRowLastColumn="0"/>
+        </w:trPr>
+        <w:tc>
+          <w:tcPr>
+            <w:cnfStyle w:val="001000000000" w:firstRow="0" w:lastRow="0" w:firstColumn="1" w:lastColumn="0" w:oddVBand="0" w:evenVBand="0" w:oddHBand="0" w:evenHBand="0" w:firstRowFirstColumn="0" w:firstRowLastColumn="0" w:lastRowFirstColumn="0" w:lastRowLastColumn="0"/>
+            <w:tcW w:w="4675" w:type="dxa"/>
+            <w:vAlign w:val="center"/>
+          </w:tcPr>
+          <w:p>
+            <w:pPr>
+              <w:jc w:val="center"/>
+              <w:rPr>
+                <w:sz w:val="24"/>
+                <w:szCs w:val="24"/>
+              </w:rPr>
+            </w:pPr>
+            <w:r>
+              <w:rPr>
+                <w:sz w:val="24"/>
+                <w:szCs w:val="24"/>
+              </w:rPr>
+              <w:t>Vulnerability</w:t>
+            </w:r>
+          </w:p>
+        </w:tc>
+        <w:tc>
+          <w:tcPr>
+            <w:tcW w:w="4675" w:type="dxa"/>
+            <w:vAlign w:val="center"/>
+          </w:tcPr>
+          <w:p>
+            <w:pPr>
+              <w:jc w:val="center"/>
+              <w:cnfStyle w:val="000000100000" w:firstRow="0" w:lastRow="0" w:firstColumn="0" w:lastColumn="0" w:oddVBand="0" w:evenVBand="0" w:oddHBand="1" w:evenHBand="0" w:firstRowFirstColumn="0" w:firstRowLastColumn="0" w:lastRowFirstColumn="0" w:lastRowLastColumn="0"/>
+              <w:rPr>
+                <w:sz w:val="24"/>
+                <w:szCs w:val="24"/>
+              </w:rPr>
+            </w:pPr>
+            <w:r>
+              <w:rPr>
+                <w:sz w:val="24"/>
+                <w:szCs w:val="24"/>
+              </w:rPr>
+              <w:t>Make enemies easier to kill</w:t>
+            </w:r>
+          </w:p>
+        </w:tc>
+      </w:tr>
+      <w:tr>
+        <w:tc>
+          <w:tcPr>
+            <w:cnfStyle w:val="001000000000" w:firstRow="0" w:lastRow="0" w:firstColumn="1" w:lastColumn="0" w:oddVBand="0" w:evenVBand="0" w:oddHBand="0" w:evenHBand="0" w:firstRowFirstColumn="0" w:firstRowLastColumn="0" w:lastRowFirstColumn="0" w:lastRowLastColumn="0"/>
+            <w:tcW w:w="4675" w:type="dxa"/>
+            <w:vAlign w:val="center"/>
+          </w:tcPr>
+          <w:p>
+            <w:pPr>
+              <w:jc w:val="center"/>
+              <w:rPr>
+                <w:sz w:val="24"/>
+                <w:szCs w:val="24"/>
+              </w:rPr>
+            </w:pPr>
+          </w:p>
+        </w:tc>
+        <w:tc>
+          <w:tcPr>
+            <w:tcW w:w="4675" w:type="dxa"/>
+            <w:vAlign w:val="center"/>
+          </w:tcPr>
+          <w:p>
+            <w:pPr>
+              <w:jc w:val="center"/>
+              <w:cnfStyle w:val="000000000000" w:firstRow="0" w:lastRow="0" w:firstColumn="0" w:lastColumn="0" w:oddVBand="0" w:evenVBand="0" w:oddHBand="0" w:evenHBand="0" w:firstRowFirstColumn="0" w:firstRowLastColumn="0" w:lastRowFirstColumn="0" w:lastRowLastColumn="0"/>
+              <w:rPr>
+                <w:sz w:val="24"/>
+                <w:szCs w:val="24"/>
+              </w:rPr>
+            </w:pPr>
+          </w:p>
+        </w:tc>
+      </w:tr>
+      <w:tr>
+        <w:trPr>
+          <w:cnfStyle w:val="000000100000" w:firstRow="0" w:lastRow="0" w:firstColumn="0" w:lastColumn="0" w:oddVBand="0" w:evenVBand="0" w:oddHBand="1" w:evenHBand="0" w:firstRowFirstColumn="0" w:firstRowLastColumn="0" w:lastRowFirstColumn="0" w:lastRowLastColumn="0"/>
+        </w:trPr>
+        <w:tc>
+          <w:tcPr>
+            <w:cnfStyle w:val="001000000000" w:firstRow="0" w:lastRow="0" w:firstColumn="1" w:lastColumn="0" w:oddVBand="0" w:evenVBand="0" w:oddHBand="0" w:evenHBand="0" w:firstRowFirstColumn="0" w:firstRowLastColumn="0" w:lastRowFirstColumn="0" w:lastRowLastColumn="0"/>
+            <w:tcW w:w="4675" w:type="dxa"/>
+            <w:vAlign w:val="center"/>
+          </w:tcPr>
+          <w:p>
+            <w:pPr>
+              <w:jc w:val="center"/>
+              <w:rPr>
+                <w:sz w:val="24"/>
+                <w:szCs w:val="24"/>
+              </w:rPr>
+            </w:pPr>
+          </w:p>
+        </w:tc>
+        <w:tc>
+          <w:tcPr>
+            <w:tcW w:w="4675" w:type="dxa"/>
+            <w:vAlign w:val="center"/>
+          </w:tcPr>
+          <w:p>
+            <w:pPr>
+              <w:jc w:val="center"/>
+              <w:cnfStyle w:val="000000100000" w:firstRow="0" w:lastRow="0" w:firstColumn="0" w:lastColumn="0" w:oddVBand="0" w:evenVBand="0" w:oddHBand="1" w:evenHBand="0" w:firstRowFirstColumn="0" w:firstRowLastColumn="0" w:lastRowFirstColumn="0" w:lastRowLastColumn="0"/>
+              <w:rPr>
+                <w:sz w:val="24"/>
+                <w:szCs w:val="24"/>
+              </w:rPr>
+            </w:pPr>
+          </w:p>
+        </w:tc>
+      </w:tr>
+      <w:tr>
+        <w:tc>
+          <w:tcPr>
+            <w:cnfStyle w:val="001000000000" w:firstRow="0" w:lastRow="0" w:firstColumn="1" w:lastColumn="0" w:oddVBand="0" w:evenVBand="0" w:oddHBand="0" w:evenHBand="0" w:firstRowFirstColumn="0" w:firstRowLastColumn="0" w:lastRowFirstColumn="0" w:lastRowLastColumn="0"/>
+            <w:tcW w:w="4675" w:type="dxa"/>
+            <w:vAlign w:val="center"/>
+          </w:tcPr>
+          <w:p>
+            <w:pPr>
+              <w:jc w:val="center"/>
+              <w:rPr>
+                <w:sz w:val="24"/>
+                <w:szCs w:val="24"/>
+              </w:rPr>
+            </w:pPr>
+          </w:p>
+        </w:tc>
+        <w:tc>
+          <w:tcPr>
+            <w:tcW w:w="4675" w:type="dxa"/>
+            <w:vAlign w:val="center"/>
+          </w:tcPr>
+          <w:p>
+            <w:pPr>
+              <w:jc w:val="center"/>
+              <w:cnfStyle w:val="000000000000" w:firstRow="0" w:lastRow="0" w:firstColumn="0" w:lastColumn="0" w:oddVBand="0" w:evenVBand="0" w:oddHBand="0" w:evenHBand="0" w:firstRowFirstColumn="0" w:firstRowLastColumn="0" w:lastRowFirstColumn="0" w:lastRowLastColumn="0"/>
+              <w:rPr>
+                <w:sz w:val="24"/>
+                <w:szCs w:val="24"/>
+              </w:rPr>
+            </w:pPr>
+          </w:p>
+        </w:tc>
+      </w:tr>
+    </w:tbl>
+    <w:p>
+      <w:pPr>
+        <w:rPr>
+          <w:sz w:val="24"/>
+          <w:szCs w:val="24"/>
+        </w:rPr>
+      </w:pPr>
     </w:p>
     <w:sectPr>
       <w:pgSz w:w="12240" w:h="15840"/>
@@ -960,6 +2298,101 @@
       <w:szCs w:val="32"/>
     </w:rPr>
   </w:style>
+  <w:style w:type="table" w:styleId="TableGrid">
+    <w:name w:val="Table Grid"/>
+    <w:basedOn w:val="TableNormal"/>
+    <w:uiPriority w:val="39"/>
+    <w:rsid w:val="006C13B2"/>
+    <w:pPr>
+      <w:spacing w:after="0" w:line="240" w:lineRule="auto"/>
+    </w:pPr>
+    <w:tblPr>
+      <w:tblBorders>
+        <w:top w:val="single" w:sz="4" w:space="0" w:color="auto"/>
+        <w:left w:val="single" w:sz="4" w:space="0" w:color="auto"/>
+        <w:bottom w:val="single" w:sz="4" w:space="0" w:color="auto"/>
+        <w:right w:val="single" w:sz="4" w:space="0" w:color="auto"/>
+        <w:insideH w:val="single" w:sz="4" w:space="0" w:color="auto"/>
+        <w:insideV w:val="single" w:sz="4" w:space="0" w:color="auto"/>
+      </w:tblBorders>
+    </w:tblPr>
+  </w:style>
+  <w:style w:type="table" w:styleId="GridTable4">
+    <w:name w:val="Grid Table 4"/>
+    <w:basedOn w:val="TableNormal"/>
+    <w:uiPriority w:val="49"/>
+    <w:rsid w:val="006C13B2"/>
+    <w:pPr>
+      <w:spacing w:after="0" w:line="240" w:lineRule="auto"/>
+    </w:pPr>
+    <w:tblPr>
+      <w:tblStyleRowBandSize w:val="1"/>
+      <w:tblStyleColBandSize w:val="1"/>
+      <w:tblBorders>
+        <w:top w:val="single" w:sz="4" w:space="0" w:color="666666" w:themeColor="text1" w:themeTint="99"/>
+        <w:left w:val="single" w:sz="4" w:space="0" w:color="666666" w:themeColor="text1" w:themeTint="99"/>
+        <w:bottom w:val="single" w:sz="4" w:space="0" w:color="666666" w:themeColor="text1" w:themeTint="99"/>
+        <w:right w:val="single" w:sz="4" w:space="0" w:color="666666" w:themeColor="text1" w:themeTint="99"/>
+        <w:insideH w:val="single" w:sz="4" w:space="0" w:color="666666" w:themeColor="text1" w:themeTint="99"/>
+        <w:insideV w:val="single" w:sz="4" w:space="0" w:color="666666" w:themeColor="text1" w:themeTint="99"/>
+      </w:tblBorders>
+    </w:tblPr>
+    <w:tblStylePr w:type="firstRow">
+      <w:rPr>
+        <w:b/>
+        <w:bCs/>
+        <w:color w:val="FFFFFF" w:themeColor="background1"/>
+      </w:rPr>
+      <w:tblPr/>
+      <w:tcPr>
+        <w:tcBorders>
+          <w:top w:val="single" w:sz="4" w:space="0" w:color="000000" w:themeColor="text1"/>
+          <w:left w:val="single" w:sz="4" w:space="0" w:color="000000" w:themeColor="text1"/>
+          <w:bottom w:val="single" w:sz="4" w:space="0" w:color="000000" w:themeColor="text1"/>
+          <w:right w:val="single" w:sz="4" w:space="0" w:color="000000" w:themeColor="text1"/>
+          <w:insideH w:val="nil"/>
+          <w:insideV w:val="nil"/>
+        </w:tcBorders>
+        <w:shd w:val="clear" w:color="auto" w:fill="000000" w:themeFill="text1"/>
+      </w:tcPr>
+    </w:tblStylePr>
+    <w:tblStylePr w:type="lastRow">
+      <w:rPr>
+        <w:b/>
+        <w:bCs/>
+      </w:rPr>
+      <w:tblPr/>
+      <w:tcPr>
+        <w:tcBorders>
+          <w:top w:val="double" w:sz="4" w:space="0" w:color="000000" w:themeColor="text1"/>
+        </w:tcBorders>
+      </w:tcPr>
+    </w:tblStylePr>
+    <w:tblStylePr w:type="firstCol">
+      <w:rPr>
+        <w:b/>
+        <w:bCs/>
+      </w:rPr>
+    </w:tblStylePr>
+    <w:tblStylePr w:type="lastCol">
+      <w:rPr>
+        <w:b/>
+        <w:bCs/>
+      </w:rPr>
+    </w:tblStylePr>
+    <w:tblStylePr w:type="band1Vert">
+      <w:tblPr/>
+      <w:tcPr>
+        <w:shd w:val="clear" w:color="auto" w:fill="CCCCCC" w:themeFill="text1" w:themeFillTint="33"/>
+      </w:tcPr>
+    </w:tblStylePr>
+    <w:tblStylePr w:type="band1Horz">
+      <w:tblPr/>
+      <w:tcPr>
+        <w:shd w:val="clear" w:color="auto" w:fill="CCCCCC" w:themeFill="text1" w:themeFillTint="33"/>
+      </w:tcPr>
+    </w:tblStylePr>
+  </w:style>
 </w:styles>
 </file>
 

</xml_diff>

<commit_message>
finalized first iteration of enhancement/skill system
</commit_message>
<xml_diff>
--- a/Documents/Requirements.docx
+++ b/Documents/Requirements.docx
@@ -136,6 +136,15 @@
     </w:p>
     <w:p>
       <w:pPr>
+        <w:rPr>
+          <w:color w:val="002060"/>
+          <w:sz w:val="32"/>
+          <w:szCs w:val="32"/>
+        </w:rPr>
+      </w:pPr>
+    </w:p>
+    <w:p>
+      <w:pPr>
         <w:pStyle w:val="Heading1"/>
         <w:numPr>
           <w:ilvl w:val="0"/>
@@ -395,7 +404,7 @@
           <w:sz w:val="24"/>
           <w:szCs w:val="24"/>
         </w:rPr>
-        <w:t>enhancements which will provide unique abilities to the towers instead of just increasing stats.</w:t>
+        <w:t>enhancements which provide unique abilities to the towers instead of just increasing stats.</w:t>
       </w:r>
       <w:r>
         <w:rPr>
@@ -404,13 +413,14 @@
         </w:rPr>
         <w:t xml:space="preserve"> </w:t>
       </w:r>
-      <w:r>
+    </w:p>
+    <w:p>
+      <w:pPr>
         <w:rPr>
           <w:sz w:val="24"/>
           <w:szCs w:val="24"/>
         </w:rPr>
-        <w:t xml:space="preserve">There will be several specializations. 6 for now. </w:t>
-      </w:r>
+      </w:pPr>
     </w:p>
     <w:p>
       <w:pPr>
@@ -419,278 +429,1564 @@
           <w:szCs w:val="24"/>
         </w:rPr>
       </w:pPr>
-    </w:p>
-    <w:p>
-      <w:pPr>
+      <w:r>
         <w:rPr>
           <w:sz w:val="24"/>
           <w:szCs w:val="24"/>
         </w:rPr>
-      </w:pPr>
-      <w:r>
+        <w:t>3 specialization paths will be available:</w:t>
+      </w:r>
+    </w:p>
+    <w:p>
+      <w:pPr>
+        <w:pStyle w:val="ListParagraph"/>
+        <w:numPr>
+          <w:ilvl w:val="0"/>
+          <w:numId w:val="4"/>
+        </w:numPr>
         <w:rPr>
           <w:sz w:val="24"/>
           <w:szCs w:val="24"/>
         </w:rPr>
-        <w:lastRenderedPageBreak/>
-        <w:t>Ramp Up</w:t>
-      </w:r>
+      </w:pPr>
       <w:r>
         <w:rPr>
           <w:sz w:val="24"/>
           <w:szCs w:val="24"/>
         </w:rPr>
-        <w:tab/>
-      </w:r>
-      <w:r>
+        <w:lastRenderedPageBreak/>
+        <w:t>Rapid-Fire Specialization</w:t>
+      </w:r>
+    </w:p>
+    <w:p>
+      <w:pPr>
+        <w:pStyle w:val="ListParagraph"/>
+        <w:numPr>
+          <w:ilvl w:val="0"/>
+          <w:numId w:val="4"/>
+        </w:numPr>
         <w:rPr>
           <w:sz w:val="24"/>
           <w:szCs w:val="24"/>
         </w:rPr>
-        <w:tab/>
-      </w:r>
+      </w:pPr>
       <w:r>
         <w:rPr>
           <w:sz w:val="24"/>
           <w:szCs w:val="24"/>
         </w:rPr>
-        <w:t xml:space="preserve">-&gt; </w:t>
-      </w:r>
-      <w:r>
+        <w:t>Sniper Specialization</w:t>
+      </w:r>
+    </w:p>
+    <w:p>
+      <w:pPr>
+        <w:pStyle w:val="ListParagraph"/>
+        <w:numPr>
+          <w:ilvl w:val="0"/>
+          <w:numId w:val="4"/>
+        </w:numPr>
         <w:rPr>
           <w:sz w:val="24"/>
           <w:szCs w:val="24"/>
         </w:rPr>
-        <w:tab/>
-      </w:r>
+      </w:pPr>
       <w:r>
         <w:rPr>
           <w:sz w:val="24"/>
           <w:szCs w:val="24"/>
         </w:rPr>
-        <w:t>Bounce Shot –</w:t>
-      </w:r>
-      <w:r>
+        <w:t>Utility Specialization</w:t>
+      </w:r>
+    </w:p>
+    <w:p>
+      <w:pPr>
         <w:rPr>
           <w:sz w:val="24"/>
           <w:szCs w:val="24"/>
         </w:rPr>
-        <w:tab/>
-      </w:r>
-      <w:r>
+      </w:pPr>
+    </w:p>
+    <w:p>
+      <w:pPr>
+        <w:pStyle w:val="Heading3"/>
+        <w:numPr>
+          <w:ilvl w:val="2"/>
+          <w:numId w:val="2"/>
+        </w:numPr>
+      </w:pPr>
+      <w:r>
+        <w:t>Rapid-Fire Specialization</w:t>
+      </w:r>
+    </w:p>
+    <w:p/>
+    <w:p>
+      <w:r>
+        <w:t xml:space="preserve">The Rapid-Fire path focuses on increased attack rate. It specializes in more attacks as opposed to stronger, fewer attacks. The main advantage of Rapid-Fire archers is that they are good at clearing waves which have a large number of weak enemies. </w:t>
+      </w:r>
+      <w:r>
+        <w:t>The main disadvantage of Rapid-Fire archers is that they are not very good at killing strong single targets.</w:t>
+      </w:r>
+    </w:p>
+    <w:p>
+      <w:pPr>
         <w:rPr>
           <w:sz w:val="24"/>
           <w:szCs w:val="24"/>
         </w:rPr>
-        <w:t>Berzerk</w:t>
-      </w:r>
-      <w:r>
+      </w:pPr>
+    </w:p>
+    <w:tbl>
+      <w:tblPr>
+        <w:tblStyle w:val="GridTable4-Accent4"/>
+        <w:tblW w:w="0" w:type="auto"/>
+        <w:tblLook w:val="04A0" w:firstRow="1" w:lastRow="0" w:firstColumn="1" w:lastColumn="0" w:noHBand="0" w:noVBand="1"/>
+      </w:tblPr>
+      <w:tblGrid>
+        <w:gridCol w:w="1795"/>
+        <w:gridCol w:w="2430"/>
+        <w:gridCol w:w="5125"/>
+      </w:tblGrid>
+      <w:tr>
+        <w:trPr>
+          <w:cnfStyle w:val="100000000000" w:firstRow="1" w:lastRow="0" w:firstColumn="0" w:lastColumn="0" w:oddVBand="0" w:evenVBand="0" w:oddHBand="0" w:evenHBand="0" w:firstRowFirstColumn="0" w:firstRowLastColumn="0" w:lastRowFirstColumn="0" w:lastRowLastColumn="0"/>
+        </w:trPr>
+        <w:tc>
+          <w:tcPr>
+            <w:cnfStyle w:val="001000000000" w:firstRow="0" w:lastRow="0" w:firstColumn="1" w:lastColumn="0" w:oddVBand="0" w:evenVBand="0" w:oddHBand="0" w:evenHBand="0" w:firstRowFirstColumn="0" w:firstRowLastColumn="0" w:lastRowFirstColumn="0" w:lastRowLastColumn="0"/>
+            <w:tcW w:w="1795" w:type="dxa"/>
+          </w:tcPr>
+          <w:p>
+            <w:pPr>
+              <w:jc w:val="center"/>
+              <w:rPr>
+                <w:sz w:val="24"/>
+                <w:szCs w:val="24"/>
+              </w:rPr>
+            </w:pPr>
+            <w:r>
+              <w:rPr>
+                <w:sz w:val="24"/>
+                <w:szCs w:val="24"/>
+              </w:rPr>
+              <w:t>Enhancement #</w:t>
+            </w:r>
+          </w:p>
+        </w:tc>
+        <w:tc>
+          <w:tcPr>
+            <w:tcW w:w="2430" w:type="dxa"/>
+          </w:tcPr>
+          <w:p>
+            <w:pPr>
+              <w:jc w:val="center"/>
+              <w:cnfStyle w:val="100000000000" w:firstRow="1" w:lastRow="0" w:firstColumn="0" w:lastColumn="0" w:oddVBand="0" w:evenVBand="0" w:oddHBand="0" w:evenHBand="0" w:firstRowFirstColumn="0" w:firstRowLastColumn="0" w:lastRowFirstColumn="0" w:lastRowLastColumn="0"/>
+              <w:rPr>
+                <w:sz w:val="24"/>
+                <w:szCs w:val="24"/>
+              </w:rPr>
+            </w:pPr>
+            <w:r>
+              <w:rPr>
+                <w:sz w:val="24"/>
+                <w:szCs w:val="24"/>
+              </w:rPr>
+              <w:t>Title</w:t>
+            </w:r>
+          </w:p>
+        </w:tc>
+        <w:tc>
+          <w:tcPr>
+            <w:tcW w:w="5125" w:type="dxa"/>
+          </w:tcPr>
+          <w:p>
+            <w:pPr>
+              <w:jc w:val="center"/>
+              <w:cnfStyle w:val="100000000000" w:firstRow="1" w:lastRow="0" w:firstColumn="0" w:lastColumn="0" w:oddVBand="0" w:evenVBand="0" w:oddHBand="0" w:evenHBand="0" w:firstRowFirstColumn="0" w:firstRowLastColumn="0" w:lastRowFirstColumn="0" w:lastRowLastColumn="0"/>
+              <w:rPr>
+                <w:sz w:val="24"/>
+                <w:szCs w:val="24"/>
+              </w:rPr>
+            </w:pPr>
+            <w:r>
+              <w:rPr>
+                <w:sz w:val="24"/>
+                <w:szCs w:val="24"/>
+              </w:rPr>
+              <w:t>Description</w:t>
+            </w:r>
+          </w:p>
+        </w:tc>
+      </w:tr>
+      <w:tr>
+        <w:trPr>
+          <w:cnfStyle w:val="000000100000" w:firstRow="0" w:lastRow="0" w:firstColumn="0" w:lastColumn="0" w:oddVBand="0" w:evenVBand="0" w:oddHBand="1" w:evenHBand="0" w:firstRowFirstColumn="0" w:firstRowLastColumn="0" w:lastRowFirstColumn="0" w:lastRowLastColumn="0"/>
+        </w:trPr>
+        <w:tc>
+          <w:tcPr>
+            <w:cnfStyle w:val="001000000000" w:firstRow="0" w:lastRow="0" w:firstColumn="1" w:lastColumn="0" w:oddVBand="0" w:evenVBand="0" w:oddHBand="0" w:evenHBand="0" w:firstRowFirstColumn="0" w:firstRowLastColumn="0" w:lastRowFirstColumn="0" w:lastRowLastColumn="0"/>
+            <w:tcW w:w="1795" w:type="dxa"/>
+            <w:shd w:val="clear" w:color="auto" w:fill="92D050"/>
+          </w:tcPr>
+          <w:p>
+            <w:pPr>
+              <w:jc w:val="center"/>
+              <w:rPr>
+                <w:sz w:val="24"/>
+                <w:szCs w:val="24"/>
+              </w:rPr>
+            </w:pPr>
+            <w:r>
+              <w:rPr>
+                <w:sz w:val="24"/>
+                <w:szCs w:val="24"/>
+              </w:rPr>
+              <w:t>1</w:t>
+            </w:r>
+          </w:p>
+        </w:tc>
+        <w:tc>
+          <w:tcPr>
+            <w:tcW w:w="2430" w:type="dxa"/>
+          </w:tcPr>
+          <w:p>
+            <w:pPr>
+              <w:jc w:val="center"/>
+              <w:cnfStyle w:val="000000100000" w:firstRow="0" w:lastRow="0" w:firstColumn="0" w:lastColumn="0" w:oddVBand="0" w:evenVBand="0" w:oddHBand="1" w:evenHBand="0" w:firstRowFirstColumn="0" w:firstRowLastColumn="0" w:lastRowFirstColumn="0" w:lastRowLastColumn="0"/>
+              <w:rPr>
+                <w:sz w:val="24"/>
+                <w:szCs w:val="24"/>
+              </w:rPr>
+            </w:pPr>
+            <w:r>
+              <w:rPr>
+                <w:sz w:val="24"/>
+                <w:szCs w:val="24"/>
+              </w:rPr>
+              <w:t>Multi Shot</w:t>
+            </w:r>
+          </w:p>
+        </w:tc>
+        <w:tc>
+          <w:tcPr>
+            <w:tcW w:w="5125" w:type="dxa"/>
+          </w:tcPr>
+          <w:p>
+            <w:pPr>
+              <w:jc w:val="center"/>
+              <w:cnfStyle w:val="000000100000" w:firstRow="0" w:lastRow="0" w:firstColumn="0" w:lastColumn="0" w:oddVBand="0" w:evenVBand="0" w:oddHBand="1" w:evenHBand="0" w:firstRowFirstColumn="0" w:firstRowLastColumn="0" w:lastRowFirstColumn="0" w:lastRowLastColumn="0"/>
+              <w:rPr>
+                <w:sz w:val="24"/>
+                <w:szCs w:val="24"/>
+              </w:rPr>
+            </w:pPr>
+          </w:p>
+        </w:tc>
+      </w:tr>
+      <w:tr>
+        <w:tc>
+          <w:tcPr>
+            <w:cnfStyle w:val="001000000000" w:firstRow="0" w:lastRow="0" w:firstColumn="1" w:lastColumn="0" w:oddVBand="0" w:evenVBand="0" w:oddHBand="0" w:evenHBand="0" w:firstRowFirstColumn="0" w:firstRowLastColumn="0" w:lastRowFirstColumn="0" w:lastRowLastColumn="0"/>
+            <w:tcW w:w="1795" w:type="dxa"/>
+            <w:shd w:val="clear" w:color="auto" w:fill="C00000"/>
+          </w:tcPr>
+          <w:p>
+            <w:pPr>
+              <w:jc w:val="center"/>
+              <w:rPr>
+                <w:sz w:val="24"/>
+                <w:szCs w:val="24"/>
+              </w:rPr>
+            </w:pPr>
+            <w:r>
+              <w:rPr>
+                <w:sz w:val="24"/>
+                <w:szCs w:val="24"/>
+              </w:rPr>
+              <w:t>2</w:t>
+            </w:r>
+          </w:p>
+        </w:tc>
+        <w:tc>
+          <w:tcPr>
+            <w:tcW w:w="2430" w:type="dxa"/>
+          </w:tcPr>
+          <w:p>
+            <w:pPr>
+              <w:jc w:val="center"/>
+              <w:cnfStyle w:val="000000000000" w:firstRow="0" w:lastRow="0" w:firstColumn="0" w:lastColumn="0" w:oddVBand="0" w:evenVBand="0" w:oddHBand="0" w:evenHBand="0" w:firstRowFirstColumn="0" w:firstRowLastColumn="0" w:lastRowFirstColumn="0" w:lastRowLastColumn="0"/>
+              <w:rPr>
+                <w:sz w:val="24"/>
+                <w:szCs w:val="24"/>
+              </w:rPr>
+            </w:pPr>
+            <w:r>
+              <w:rPr>
+                <w:sz w:val="24"/>
+                <w:szCs w:val="24"/>
+              </w:rPr>
+              <w:t>Bounce Shot</w:t>
+            </w:r>
+          </w:p>
+        </w:tc>
+        <w:tc>
+          <w:tcPr>
+            <w:tcW w:w="5125" w:type="dxa"/>
+          </w:tcPr>
+          <w:p>
+            <w:pPr>
+              <w:jc w:val="center"/>
+              <w:cnfStyle w:val="000000000000" w:firstRow="0" w:lastRow="0" w:firstColumn="0" w:lastColumn="0" w:oddVBand="0" w:evenVBand="0" w:oddHBand="0" w:evenHBand="0" w:firstRowFirstColumn="0" w:firstRowLastColumn="0" w:lastRowFirstColumn="0" w:lastRowLastColumn="0"/>
+              <w:rPr>
+                <w:sz w:val="24"/>
+                <w:szCs w:val="24"/>
+              </w:rPr>
+            </w:pPr>
+          </w:p>
+        </w:tc>
+      </w:tr>
+      <w:tr>
+        <w:trPr>
+          <w:cnfStyle w:val="000000100000" w:firstRow="0" w:lastRow="0" w:firstColumn="0" w:lastColumn="0" w:oddVBand="0" w:evenVBand="0" w:oddHBand="1" w:evenHBand="0" w:firstRowFirstColumn="0" w:firstRowLastColumn="0" w:lastRowFirstColumn="0" w:lastRowLastColumn="0"/>
+        </w:trPr>
+        <w:tc>
+          <w:tcPr>
+            <w:cnfStyle w:val="001000000000" w:firstRow="0" w:lastRow="0" w:firstColumn="1" w:lastColumn="0" w:oddVBand="0" w:evenVBand="0" w:oddHBand="0" w:evenHBand="0" w:firstRowFirstColumn="0" w:firstRowLastColumn="0" w:lastRowFirstColumn="0" w:lastRowLastColumn="0"/>
+            <w:tcW w:w="1795" w:type="dxa"/>
+            <w:shd w:val="clear" w:color="auto" w:fill="C00000"/>
+          </w:tcPr>
+          <w:p>
+            <w:pPr>
+              <w:jc w:val="center"/>
+              <w:rPr>
+                <w:sz w:val="24"/>
+                <w:szCs w:val="24"/>
+              </w:rPr>
+            </w:pPr>
+            <w:r>
+              <w:rPr>
+                <w:sz w:val="24"/>
+                <w:szCs w:val="24"/>
+              </w:rPr>
+              <w:t>2</w:t>
+            </w:r>
+          </w:p>
+        </w:tc>
+        <w:tc>
+          <w:tcPr>
+            <w:tcW w:w="2430" w:type="dxa"/>
+          </w:tcPr>
+          <w:p>
+            <w:pPr>
+              <w:jc w:val="center"/>
+              <w:cnfStyle w:val="000000100000" w:firstRow="0" w:lastRow="0" w:firstColumn="0" w:lastColumn="0" w:oddVBand="0" w:evenVBand="0" w:oddHBand="1" w:evenHBand="0" w:firstRowFirstColumn="0" w:firstRowLastColumn="0" w:lastRowFirstColumn="0" w:lastRowLastColumn="0"/>
+              <w:rPr>
+                <w:sz w:val="24"/>
+                <w:szCs w:val="24"/>
+              </w:rPr>
+            </w:pPr>
+            <w:r>
+              <w:rPr>
+                <w:sz w:val="24"/>
+                <w:szCs w:val="24"/>
+              </w:rPr>
+              <w:t>Attack Ramp</w:t>
+            </w:r>
+          </w:p>
+        </w:tc>
+        <w:tc>
+          <w:tcPr>
+            <w:tcW w:w="5125" w:type="dxa"/>
+          </w:tcPr>
+          <w:p>
+            <w:pPr>
+              <w:jc w:val="center"/>
+              <w:cnfStyle w:val="000000100000" w:firstRow="0" w:lastRow="0" w:firstColumn="0" w:lastColumn="0" w:oddVBand="0" w:evenVBand="0" w:oddHBand="1" w:evenHBand="0" w:firstRowFirstColumn="0" w:firstRowLastColumn="0" w:lastRowFirstColumn="0" w:lastRowLastColumn="0"/>
+              <w:rPr>
+                <w:sz w:val="24"/>
+                <w:szCs w:val="24"/>
+              </w:rPr>
+            </w:pPr>
+          </w:p>
+        </w:tc>
+      </w:tr>
+      <w:tr>
+        <w:tc>
+          <w:tcPr>
+            <w:cnfStyle w:val="001000000000" w:firstRow="0" w:lastRow="0" w:firstColumn="1" w:lastColumn="0" w:oddVBand="0" w:evenVBand="0" w:oddHBand="0" w:evenHBand="0" w:firstRowFirstColumn="0" w:firstRowLastColumn="0" w:lastRowFirstColumn="0" w:lastRowLastColumn="0"/>
+            <w:tcW w:w="1795" w:type="dxa"/>
+            <w:shd w:val="clear" w:color="auto" w:fill="FFFF00"/>
+          </w:tcPr>
+          <w:p>
+            <w:pPr>
+              <w:jc w:val="center"/>
+              <w:rPr>
+                <w:sz w:val="24"/>
+                <w:szCs w:val="24"/>
+              </w:rPr>
+            </w:pPr>
+            <w:r>
+              <w:rPr>
+                <w:sz w:val="24"/>
+                <w:szCs w:val="24"/>
+              </w:rPr>
+              <w:t>3</w:t>
+            </w:r>
+          </w:p>
+        </w:tc>
+        <w:tc>
+          <w:tcPr>
+            <w:tcW w:w="2430" w:type="dxa"/>
+          </w:tcPr>
+          <w:p>
+            <w:pPr>
+              <w:jc w:val="center"/>
+              <w:cnfStyle w:val="000000000000" w:firstRow="0" w:lastRow="0" w:firstColumn="0" w:lastColumn="0" w:oddVBand="0" w:evenVBand="0" w:oddHBand="0" w:evenHBand="0" w:firstRowFirstColumn="0" w:firstRowLastColumn="0" w:lastRowFirstColumn="0" w:lastRowLastColumn="0"/>
+              <w:rPr>
+                <w:sz w:val="24"/>
+                <w:szCs w:val="24"/>
+              </w:rPr>
+            </w:pPr>
+            <w:r>
+              <w:rPr>
+                <w:sz w:val="24"/>
+                <w:szCs w:val="24"/>
+              </w:rPr>
+              <w:t>Berzerk</w:t>
+            </w:r>
+          </w:p>
+        </w:tc>
+        <w:tc>
+          <w:tcPr>
+            <w:tcW w:w="5125" w:type="dxa"/>
+          </w:tcPr>
+          <w:p>
+            <w:pPr>
+              <w:jc w:val="center"/>
+              <w:cnfStyle w:val="000000000000" w:firstRow="0" w:lastRow="0" w:firstColumn="0" w:lastColumn="0" w:oddVBand="0" w:evenVBand="0" w:oddHBand="0" w:evenHBand="0" w:firstRowFirstColumn="0" w:firstRowLastColumn="0" w:lastRowFirstColumn="0" w:lastRowLastColumn="0"/>
+              <w:rPr>
+                <w:sz w:val="24"/>
+                <w:szCs w:val="24"/>
+              </w:rPr>
+            </w:pPr>
+          </w:p>
+        </w:tc>
+      </w:tr>
+      <w:tr>
+        <w:trPr>
+          <w:cnfStyle w:val="000000100000" w:firstRow="0" w:lastRow="0" w:firstColumn="0" w:lastColumn="0" w:oddVBand="0" w:evenVBand="0" w:oddHBand="1" w:evenHBand="0" w:firstRowFirstColumn="0" w:firstRowLastColumn="0" w:lastRowFirstColumn="0" w:lastRowLastColumn="0"/>
+        </w:trPr>
+        <w:tc>
+          <w:tcPr>
+            <w:cnfStyle w:val="001000000000" w:firstRow="0" w:lastRow="0" w:firstColumn="1" w:lastColumn="0" w:oddVBand="0" w:evenVBand="0" w:oddHBand="0" w:evenHBand="0" w:firstRowFirstColumn="0" w:firstRowLastColumn="0" w:lastRowFirstColumn="0" w:lastRowLastColumn="0"/>
+            <w:tcW w:w="1795" w:type="dxa"/>
+            <w:shd w:val="clear" w:color="auto" w:fill="FFFF00"/>
+          </w:tcPr>
+          <w:p>
+            <w:pPr>
+              <w:jc w:val="center"/>
+              <w:rPr>
+                <w:sz w:val="24"/>
+                <w:szCs w:val="24"/>
+              </w:rPr>
+            </w:pPr>
+            <w:r>
+              <w:rPr>
+                <w:sz w:val="24"/>
+                <w:szCs w:val="24"/>
+              </w:rPr>
+              <w:t>3</w:t>
+            </w:r>
+          </w:p>
+        </w:tc>
+        <w:tc>
+          <w:tcPr>
+            <w:tcW w:w="2430" w:type="dxa"/>
+          </w:tcPr>
+          <w:p>
+            <w:pPr>
+              <w:jc w:val="center"/>
+              <w:cnfStyle w:val="000000100000" w:firstRow="0" w:lastRow="0" w:firstColumn="0" w:lastColumn="0" w:oddVBand="0" w:evenVBand="0" w:oddHBand="1" w:evenHBand="0" w:firstRowFirstColumn="0" w:firstRowLastColumn="0" w:lastRowFirstColumn="0" w:lastRowLastColumn="0"/>
+              <w:rPr>
+                <w:sz w:val="24"/>
+                <w:szCs w:val="24"/>
+              </w:rPr>
+            </w:pPr>
+            <w:r>
+              <w:rPr>
+                <w:sz w:val="24"/>
+                <w:szCs w:val="24"/>
+              </w:rPr>
+              <w:t>Piercing Arrows</w:t>
+            </w:r>
+          </w:p>
+        </w:tc>
+        <w:tc>
+          <w:tcPr>
+            <w:tcW w:w="5125" w:type="dxa"/>
+          </w:tcPr>
+          <w:p>
+            <w:pPr>
+              <w:jc w:val="center"/>
+              <w:cnfStyle w:val="000000100000" w:firstRow="0" w:lastRow="0" w:firstColumn="0" w:lastColumn="0" w:oddVBand="0" w:evenVBand="0" w:oddHBand="1" w:evenHBand="0" w:firstRowFirstColumn="0" w:firstRowLastColumn="0" w:lastRowFirstColumn="0" w:lastRowLastColumn="0"/>
+              <w:rPr>
+                <w:sz w:val="24"/>
+                <w:szCs w:val="24"/>
+              </w:rPr>
+            </w:pPr>
+          </w:p>
+        </w:tc>
+      </w:tr>
+    </w:tbl>
+    <w:p>
+      <w:pPr>
         <w:rPr>
           <w:sz w:val="24"/>
           <w:szCs w:val="24"/>
         </w:rPr>
-        <w:tab/>
-      </w:r>
-      <w:r>
+      </w:pPr>
+    </w:p>
+    <w:p>
+      <w:pPr>
         <w:rPr>
           <w:sz w:val="24"/>
           <w:szCs w:val="24"/>
         </w:rPr>
-        <w:tab/>
-      </w:r>
-      <w:r>
+      </w:pPr>
+    </w:p>
+    <w:p>
+      <w:pPr>
+        <w:pStyle w:val="Heading3"/>
+        <w:numPr>
+          <w:ilvl w:val="2"/>
+          <w:numId w:val="2"/>
+        </w:numPr>
+      </w:pPr>
+      <w:r>
+        <w:t>Sniper Specialization</w:t>
+      </w:r>
+    </w:p>
+    <w:p/>
+    <w:p>
+      <w:r>
+        <w:t>The Sniper path is focused on strong, deadly attacks. They are executioners. They are great against single targets. They also specialize in precision which allows for unique range-less attacks.</w:t>
+      </w:r>
+    </w:p>
+    <w:p/>
+    <w:tbl>
+      <w:tblPr>
+        <w:tblStyle w:val="GridTable4-Accent4"/>
+        <w:tblW w:w="0" w:type="auto"/>
+        <w:tblLook w:val="04A0" w:firstRow="1" w:lastRow="0" w:firstColumn="1" w:lastColumn="0" w:noHBand="0" w:noVBand="1"/>
+      </w:tblPr>
+      <w:tblGrid>
+        <w:gridCol w:w="1795"/>
+        <w:gridCol w:w="2430"/>
+        <w:gridCol w:w="5125"/>
+      </w:tblGrid>
+      <w:tr>
+        <w:trPr>
+          <w:cnfStyle w:val="100000000000" w:firstRow="1" w:lastRow="0" w:firstColumn="0" w:lastColumn="0" w:oddVBand="0" w:evenVBand="0" w:oddHBand="0" w:evenHBand="0" w:firstRowFirstColumn="0" w:firstRowLastColumn="0" w:lastRowFirstColumn="0" w:lastRowLastColumn="0"/>
+        </w:trPr>
+        <w:tc>
+          <w:tcPr>
+            <w:cnfStyle w:val="001000000000" w:firstRow="0" w:lastRow="0" w:firstColumn="1" w:lastColumn="0" w:oddVBand="0" w:evenVBand="0" w:oddHBand="0" w:evenHBand="0" w:firstRowFirstColumn="0" w:firstRowLastColumn="0" w:lastRowFirstColumn="0" w:lastRowLastColumn="0"/>
+            <w:tcW w:w="1795" w:type="dxa"/>
+          </w:tcPr>
+          <w:p>
+            <w:pPr>
+              <w:jc w:val="center"/>
+              <w:rPr>
+                <w:sz w:val="24"/>
+                <w:szCs w:val="24"/>
+              </w:rPr>
+            </w:pPr>
+            <w:r>
+              <w:rPr>
+                <w:sz w:val="24"/>
+                <w:szCs w:val="24"/>
+              </w:rPr>
+              <w:t>Enhancement #</w:t>
+            </w:r>
+          </w:p>
+        </w:tc>
+        <w:tc>
+          <w:tcPr>
+            <w:tcW w:w="2430" w:type="dxa"/>
+          </w:tcPr>
+          <w:p>
+            <w:pPr>
+              <w:jc w:val="center"/>
+              <w:cnfStyle w:val="100000000000" w:firstRow="1" w:lastRow="0" w:firstColumn="0" w:lastColumn="0" w:oddVBand="0" w:evenVBand="0" w:oddHBand="0" w:evenHBand="0" w:firstRowFirstColumn="0" w:firstRowLastColumn="0" w:lastRowFirstColumn="0" w:lastRowLastColumn="0"/>
+              <w:rPr>
+                <w:sz w:val="24"/>
+                <w:szCs w:val="24"/>
+              </w:rPr>
+            </w:pPr>
+            <w:r>
+              <w:rPr>
+                <w:sz w:val="24"/>
+                <w:szCs w:val="24"/>
+              </w:rPr>
+              <w:t>Title</w:t>
+            </w:r>
+          </w:p>
+        </w:tc>
+        <w:tc>
+          <w:tcPr>
+            <w:tcW w:w="5125" w:type="dxa"/>
+          </w:tcPr>
+          <w:p>
+            <w:pPr>
+              <w:jc w:val="center"/>
+              <w:cnfStyle w:val="100000000000" w:firstRow="1" w:lastRow="0" w:firstColumn="0" w:lastColumn="0" w:oddVBand="0" w:evenVBand="0" w:oddHBand="0" w:evenHBand="0" w:firstRowFirstColumn="0" w:firstRowLastColumn="0" w:lastRowFirstColumn="0" w:lastRowLastColumn="0"/>
+              <w:rPr>
+                <w:sz w:val="24"/>
+                <w:szCs w:val="24"/>
+              </w:rPr>
+            </w:pPr>
+            <w:r>
+              <w:rPr>
+                <w:sz w:val="24"/>
+                <w:szCs w:val="24"/>
+              </w:rPr>
+              <w:t>Description</w:t>
+            </w:r>
+          </w:p>
+        </w:tc>
+      </w:tr>
+      <w:tr>
+        <w:trPr>
+          <w:cnfStyle w:val="000000100000" w:firstRow="0" w:lastRow="0" w:firstColumn="0" w:lastColumn="0" w:oddVBand="0" w:evenVBand="0" w:oddHBand="1" w:evenHBand="0" w:firstRowFirstColumn="0" w:firstRowLastColumn="0" w:lastRowFirstColumn="0" w:lastRowLastColumn="0"/>
+        </w:trPr>
+        <w:tc>
+          <w:tcPr>
+            <w:cnfStyle w:val="001000000000" w:firstRow="0" w:lastRow="0" w:firstColumn="1" w:lastColumn="0" w:oddVBand="0" w:evenVBand="0" w:oddHBand="0" w:evenHBand="0" w:firstRowFirstColumn="0" w:firstRowLastColumn="0" w:lastRowFirstColumn="0" w:lastRowLastColumn="0"/>
+            <w:tcW w:w="1795" w:type="dxa"/>
+            <w:shd w:val="clear" w:color="auto" w:fill="92D050"/>
+          </w:tcPr>
+          <w:p>
+            <w:pPr>
+              <w:jc w:val="center"/>
+              <w:rPr>
+                <w:sz w:val="24"/>
+                <w:szCs w:val="24"/>
+              </w:rPr>
+            </w:pPr>
+            <w:r>
+              <w:rPr>
+                <w:sz w:val="24"/>
+                <w:szCs w:val="24"/>
+              </w:rPr>
+              <w:t>1</w:t>
+            </w:r>
+          </w:p>
+        </w:tc>
+        <w:tc>
+          <w:tcPr>
+            <w:tcW w:w="2430" w:type="dxa"/>
+          </w:tcPr>
+          <w:p>
+            <w:pPr>
+              <w:jc w:val="center"/>
+              <w:cnfStyle w:val="000000100000" w:firstRow="0" w:lastRow="0" w:firstColumn="0" w:lastColumn="0" w:oddVBand="0" w:evenVBand="0" w:oddHBand="1" w:evenHBand="0" w:firstRowFirstColumn="0" w:firstRowLastColumn="0" w:lastRowFirstColumn="0" w:lastRowLastColumn="0"/>
+              <w:rPr>
+                <w:sz w:val="24"/>
+                <w:szCs w:val="24"/>
+              </w:rPr>
+            </w:pPr>
+            <w:r>
+              <w:rPr>
+                <w:sz w:val="24"/>
+                <w:szCs w:val="24"/>
+              </w:rPr>
+              <w:t>Headshot</w:t>
+            </w:r>
+          </w:p>
+        </w:tc>
+        <w:tc>
+          <w:tcPr>
+            <w:tcW w:w="5125" w:type="dxa"/>
+          </w:tcPr>
+          <w:p>
+            <w:pPr>
+              <w:jc w:val="center"/>
+              <w:cnfStyle w:val="000000100000" w:firstRow="0" w:lastRow="0" w:firstColumn="0" w:lastColumn="0" w:oddVBand="0" w:evenVBand="0" w:oddHBand="1" w:evenHBand="0" w:firstRowFirstColumn="0" w:firstRowLastColumn="0" w:lastRowFirstColumn="0" w:lastRowLastColumn="0"/>
+              <w:rPr>
+                <w:sz w:val="24"/>
+                <w:szCs w:val="24"/>
+              </w:rPr>
+            </w:pPr>
+          </w:p>
+        </w:tc>
+      </w:tr>
+      <w:tr>
+        <w:tc>
+          <w:tcPr>
+            <w:cnfStyle w:val="001000000000" w:firstRow="0" w:lastRow="0" w:firstColumn="1" w:lastColumn="0" w:oddVBand="0" w:evenVBand="0" w:oddHBand="0" w:evenHBand="0" w:firstRowFirstColumn="0" w:firstRowLastColumn="0" w:lastRowFirstColumn="0" w:lastRowLastColumn="0"/>
+            <w:tcW w:w="1795" w:type="dxa"/>
+            <w:shd w:val="clear" w:color="auto" w:fill="C00000"/>
+          </w:tcPr>
+          <w:p>
+            <w:pPr>
+              <w:jc w:val="center"/>
+              <w:rPr>
+                <w:sz w:val="24"/>
+                <w:szCs w:val="24"/>
+              </w:rPr>
+            </w:pPr>
+            <w:r>
+              <w:rPr>
+                <w:sz w:val="24"/>
+                <w:szCs w:val="24"/>
+              </w:rPr>
+              <w:t>2</w:t>
+            </w:r>
+          </w:p>
+        </w:tc>
+        <w:tc>
+          <w:tcPr>
+            <w:tcW w:w="2430" w:type="dxa"/>
+          </w:tcPr>
+          <w:p>
+            <w:pPr>
+              <w:jc w:val="center"/>
+              <w:cnfStyle w:val="000000000000" w:firstRow="0" w:lastRow="0" w:firstColumn="0" w:lastColumn="0" w:oddVBand="0" w:evenVBand="0" w:oddHBand="0" w:evenHBand="0" w:firstRowFirstColumn="0" w:firstRowLastColumn="0" w:lastRowFirstColumn="0" w:lastRowLastColumn="0"/>
+              <w:rPr>
+                <w:sz w:val="24"/>
+                <w:szCs w:val="24"/>
+              </w:rPr>
+            </w:pPr>
+            <w:r>
+              <w:rPr>
+                <w:sz w:val="24"/>
+                <w:szCs w:val="24"/>
+              </w:rPr>
+              <w:t>Knockback</w:t>
+            </w:r>
+          </w:p>
+        </w:tc>
+        <w:tc>
+          <w:tcPr>
+            <w:tcW w:w="5125" w:type="dxa"/>
+          </w:tcPr>
+          <w:p>
+            <w:pPr>
+              <w:jc w:val="center"/>
+              <w:cnfStyle w:val="000000000000" w:firstRow="0" w:lastRow="0" w:firstColumn="0" w:lastColumn="0" w:oddVBand="0" w:evenVBand="0" w:oddHBand="0" w:evenHBand="0" w:firstRowFirstColumn="0" w:firstRowLastColumn="0" w:lastRowFirstColumn="0" w:lastRowLastColumn="0"/>
+              <w:rPr>
+                <w:sz w:val="24"/>
+                <w:szCs w:val="24"/>
+              </w:rPr>
+            </w:pPr>
+          </w:p>
+        </w:tc>
+      </w:tr>
+      <w:tr>
+        <w:trPr>
+          <w:cnfStyle w:val="000000100000" w:firstRow="0" w:lastRow="0" w:firstColumn="0" w:lastColumn="0" w:oddVBand="0" w:evenVBand="0" w:oddHBand="1" w:evenHBand="0" w:firstRowFirstColumn="0" w:firstRowLastColumn="0" w:lastRowFirstColumn="0" w:lastRowLastColumn="0"/>
+        </w:trPr>
+        <w:tc>
+          <w:tcPr>
+            <w:cnfStyle w:val="001000000000" w:firstRow="0" w:lastRow="0" w:firstColumn="1" w:lastColumn="0" w:oddVBand="0" w:evenVBand="0" w:oddHBand="0" w:evenHBand="0" w:firstRowFirstColumn="0" w:firstRowLastColumn="0" w:lastRowFirstColumn="0" w:lastRowLastColumn="0"/>
+            <w:tcW w:w="1795" w:type="dxa"/>
+            <w:shd w:val="clear" w:color="auto" w:fill="C00000"/>
+          </w:tcPr>
+          <w:p>
+            <w:pPr>
+              <w:jc w:val="center"/>
+              <w:rPr>
+                <w:sz w:val="24"/>
+                <w:szCs w:val="24"/>
+              </w:rPr>
+            </w:pPr>
+            <w:r>
+              <w:rPr>
+                <w:sz w:val="24"/>
+                <w:szCs w:val="24"/>
+              </w:rPr>
+              <w:t>2</w:t>
+            </w:r>
+          </w:p>
+        </w:tc>
+        <w:tc>
+          <w:tcPr>
+            <w:tcW w:w="2430" w:type="dxa"/>
+          </w:tcPr>
+          <w:p>
+            <w:pPr>
+              <w:jc w:val="center"/>
+              <w:cnfStyle w:val="000000100000" w:firstRow="0" w:lastRow="0" w:firstColumn="0" w:lastColumn="0" w:oddVBand="0" w:evenVBand="0" w:oddHBand="1" w:evenHBand="0" w:firstRowFirstColumn="0" w:firstRowLastColumn="0" w:lastRowFirstColumn="0" w:lastRowLastColumn="0"/>
+              <w:rPr>
+                <w:sz w:val="24"/>
+                <w:szCs w:val="24"/>
+              </w:rPr>
+            </w:pPr>
+            <w:r>
+              <w:rPr>
+                <w:sz w:val="24"/>
+                <w:szCs w:val="24"/>
+              </w:rPr>
+              <w:t>Executioner</w:t>
+            </w:r>
+          </w:p>
+        </w:tc>
+        <w:tc>
+          <w:tcPr>
+            <w:tcW w:w="5125" w:type="dxa"/>
+          </w:tcPr>
+          <w:p>
+            <w:pPr>
+              <w:jc w:val="center"/>
+              <w:cnfStyle w:val="000000100000" w:firstRow="0" w:lastRow="0" w:firstColumn="0" w:lastColumn="0" w:oddVBand="0" w:evenVBand="0" w:oddHBand="1" w:evenHBand="0" w:firstRowFirstColumn="0" w:firstRowLastColumn="0" w:lastRowFirstColumn="0" w:lastRowLastColumn="0"/>
+              <w:rPr>
+                <w:sz w:val="24"/>
+                <w:szCs w:val="24"/>
+              </w:rPr>
+            </w:pPr>
+          </w:p>
+        </w:tc>
+      </w:tr>
+      <w:tr>
+        <w:tc>
+          <w:tcPr>
+            <w:cnfStyle w:val="001000000000" w:firstRow="0" w:lastRow="0" w:firstColumn="1" w:lastColumn="0" w:oddVBand="0" w:evenVBand="0" w:oddHBand="0" w:evenHBand="0" w:firstRowFirstColumn="0" w:firstRowLastColumn="0" w:lastRowFirstColumn="0" w:lastRowLastColumn="0"/>
+            <w:tcW w:w="1795" w:type="dxa"/>
+            <w:shd w:val="clear" w:color="auto" w:fill="FFFF00"/>
+          </w:tcPr>
+          <w:p>
+            <w:pPr>
+              <w:jc w:val="center"/>
+              <w:rPr>
+                <w:sz w:val="24"/>
+                <w:szCs w:val="24"/>
+              </w:rPr>
+            </w:pPr>
+            <w:r>
+              <w:rPr>
+                <w:sz w:val="24"/>
+                <w:szCs w:val="24"/>
+              </w:rPr>
+              <w:t>3</w:t>
+            </w:r>
+          </w:p>
+        </w:tc>
+        <w:tc>
+          <w:tcPr>
+            <w:tcW w:w="2430" w:type="dxa"/>
+          </w:tcPr>
+          <w:p>
+            <w:pPr>
+              <w:jc w:val="center"/>
+              <w:cnfStyle w:val="000000000000" w:firstRow="0" w:lastRow="0" w:firstColumn="0" w:lastColumn="0" w:oddVBand="0" w:evenVBand="0" w:oddHBand="0" w:evenHBand="0" w:firstRowFirstColumn="0" w:firstRowLastColumn="0" w:lastRowFirstColumn="0" w:lastRowLastColumn="0"/>
+              <w:rPr>
+                <w:sz w:val="24"/>
+                <w:szCs w:val="24"/>
+              </w:rPr>
+            </w:pPr>
+            <w:r>
+              <w:rPr>
+                <w:sz w:val="24"/>
+                <w:szCs w:val="24"/>
+              </w:rPr>
+              <w:t xml:space="preserve">Double </w:t>
+            </w:r>
+            <w:r>
+              <w:rPr>
+                <w:sz w:val="24"/>
+                <w:szCs w:val="24"/>
+              </w:rPr>
+              <w:t>S</w:t>
+            </w:r>
+            <w:r>
+              <w:rPr>
+                <w:sz w:val="24"/>
+                <w:szCs w:val="24"/>
+              </w:rPr>
+              <w:t>hot</w:t>
+            </w:r>
+          </w:p>
+        </w:tc>
+        <w:tc>
+          <w:tcPr>
+            <w:tcW w:w="5125" w:type="dxa"/>
+          </w:tcPr>
+          <w:p>
+            <w:pPr>
+              <w:jc w:val="center"/>
+              <w:cnfStyle w:val="000000000000" w:firstRow="0" w:lastRow="0" w:firstColumn="0" w:lastColumn="0" w:oddVBand="0" w:evenVBand="0" w:oddHBand="0" w:evenHBand="0" w:firstRowFirstColumn="0" w:firstRowLastColumn="0" w:lastRowFirstColumn="0" w:lastRowLastColumn="0"/>
+              <w:rPr>
+                <w:sz w:val="24"/>
+                <w:szCs w:val="24"/>
+              </w:rPr>
+            </w:pPr>
+          </w:p>
+        </w:tc>
+      </w:tr>
+      <w:tr>
+        <w:trPr>
+          <w:cnfStyle w:val="000000100000" w:firstRow="0" w:lastRow="0" w:firstColumn="0" w:lastColumn="0" w:oddVBand="0" w:evenVBand="0" w:oddHBand="1" w:evenHBand="0" w:firstRowFirstColumn="0" w:firstRowLastColumn="0" w:lastRowFirstColumn="0" w:lastRowLastColumn="0"/>
+        </w:trPr>
+        <w:tc>
+          <w:tcPr>
+            <w:cnfStyle w:val="001000000000" w:firstRow="0" w:lastRow="0" w:firstColumn="1" w:lastColumn="0" w:oddVBand="0" w:evenVBand="0" w:oddHBand="0" w:evenHBand="0" w:firstRowFirstColumn="0" w:firstRowLastColumn="0" w:lastRowFirstColumn="0" w:lastRowLastColumn="0"/>
+            <w:tcW w:w="1795" w:type="dxa"/>
+            <w:shd w:val="clear" w:color="auto" w:fill="FFFF00"/>
+          </w:tcPr>
+          <w:p>
+            <w:pPr>
+              <w:jc w:val="center"/>
+              <w:rPr>
+                <w:sz w:val="24"/>
+                <w:szCs w:val="24"/>
+              </w:rPr>
+            </w:pPr>
+            <w:r>
+              <w:rPr>
+                <w:sz w:val="24"/>
+                <w:szCs w:val="24"/>
+              </w:rPr>
+              <w:t>3</w:t>
+            </w:r>
+          </w:p>
+        </w:tc>
+        <w:tc>
+          <w:tcPr>
+            <w:tcW w:w="2430" w:type="dxa"/>
+          </w:tcPr>
+          <w:p>
+            <w:pPr>
+              <w:jc w:val="center"/>
+              <w:cnfStyle w:val="000000100000" w:firstRow="0" w:lastRow="0" w:firstColumn="0" w:lastColumn="0" w:oddVBand="0" w:evenVBand="0" w:oddHBand="1" w:evenHBand="0" w:firstRowFirstColumn="0" w:firstRowLastColumn="0" w:lastRowFirstColumn="0" w:lastRowLastColumn="0"/>
+              <w:rPr>
+                <w:sz w:val="24"/>
+                <w:szCs w:val="24"/>
+              </w:rPr>
+            </w:pPr>
+            <w:r>
+              <w:rPr>
+                <w:sz w:val="24"/>
+                <w:szCs w:val="24"/>
+              </w:rPr>
+              <w:t>Infinite Range Attack</w:t>
+            </w:r>
+          </w:p>
+        </w:tc>
+        <w:tc>
+          <w:tcPr>
+            <w:tcW w:w="5125" w:type="dxa"/>
+          </w:tcPr>
+          <w:p>
+            <w:pPr>
+              <w:jc w:val="center"/>
+              <w:cnfStyle w:val="000000100000" w:firstRow="0" w:lastRow="0" w:firstColumn="0" w:lastColumn="0" w:oddVBand="0" w:evenVBand="0" w:oddHBand="1" w:evenHBand="0" w:firstRowFirstColumn="0" w:firstRowLastColumn="0" w:lastRowFirstColumn="0" w:lastRowLastColumn="0"/>
+              <w:rPr>
+                <w:sz w:val="24"/>
+                <w:szCs w:val="24"/>
+              </w:rPr>
+            </w:pPr>
+          </w:p>
+        </w:tc>
+      </w:tr>
+    </w:tbl>
+    <w:p/>
+    <w:p>
+      <w:pPr>
+        <w:pStyle w:val="Heading3"/>
+        <w:numPr>
+          <w:ilvl w:val="2"/>
+          <w:numId w:val="2"/>
+        </w:numPr>
+      </w:pPr>
+      <w:r>
+        <w:t>Utility Specialization</w:t>
+      </w:r>
+    </w:p>
+    <w:p/>
+    <w:p>
+      <w:r>
+        <w:t xml:space="preserve">The Utility path is used when special enemies are encountered. They offer debuffs which are not offered by other </w:t>
+      </w:r>
+      <w:r>
+        <w:t>specializations and</w:t>
+      </w:r>
+      <w:r>
+        <w:t xml:space="preserve"> will be used mostly in fighting specific types of enemies.</w:t>
+      </w:r>
+    </w:p>
+    <w:p/>
+    <w:tbl>
+      <w:tblPr>
+        <w:tblStyle w:val="GridTable4-Accent4"/>
+        <w:tblW w:w="0" w:type="auto"/>
+        <w:tblLook w:val="04A0" w:firstRow="1" w:lastRow="0" w:firstColumn="1" w:lastColumn="0" w:noHBand="0" w:noVBand="1"/>
+      </w:tblPr>
+      <w:tblGrid>
+        <w:gridCol w:w="1795"/>
+        <w:gridCol w:w="2430"/>
+        <w:gridCol w:w="5125"/>
+      </w:tblGrid>
+      <w:tr>
+        <w:trPr>
+          <w:cnfStyle w:val="100000000000" w:firstRow="1" w:lastRow="0" w:firstColumn="0" w:lastColumn="0" w:oddVBand="0" w:evenVBand="0" w:oddHBand="0" w:evenHBand="0" w:firstRowFirstColumn="0" w:firstRowLastColumn="0" w:lastRowFirstColumn="0" w:lastRowLastColumn="0"/>
+        </w:trPr>
+        <w:tc>
+          <w:tcPr>
+            <w:cnfStyle w:val="001000000000" w:firstRow="0" w:lastRow="0" w:firstColumn="1" w:lastColumn="0" w:oddVBand="0" w:evenVBand="0" w:oddHBand="0" w:evenHBand="0" w:firstRowFirstColumn="0" w:firstRowLastColumn="0" w:lastRowFirstColumn="0" w:lastRowLastColumn="0"/>
+            <w:tcW w:w="1795" w:type="dxa"/>
+          </w:tcPr>
+          <w:p>
+            <w:pPr>
+              <w:jc w:val="center"/>
+              <w:rPr>
+                <w:sz w:val="24"/>
+                <w:szCs w:val="24"/>
+              </w:rPr>
+            </w:pPr>
+            <w:r>
+              <w:rPr>
+                <w:sz w:val="24"/>
+                <w:szCs w:val="24"/>
+              </w:rPr>
+              <w:lastRenderedPageBreak/>
+              <w:t>Enhancement #</w:t>
+            </w:r>
+          </w:p>
+        </w:tc>
+        <w:tc>
+          <w:tcPr>
+            <w:tcW w:w="2430" w:type="dxa"/>
+          </w:tcPr>
+          <w:p>
+            <w:pPr>
+              <w:jc w:val="center"/>
+              <w:cnfStyle w:val="100000000000" w:firstRow="1" w:lastRow="0" w:firstColumn="0" w:lastColumn="0" w:oddVBand="0" w:evenVBand="0" w:oddHBand="0" w:evenHBand="0" w:firstRowFirstColumn="0" w:firstRowLastColumn="0" w:lastRowFirstColumn="0" w:lastRowLastColumn="0"/>
+              <w:rPr>
+                <w:sz w:val="24"/>
+                <w:szCs w:val="24"/>
+              </w:rPr>
+            </w:pPr>
+            <w:r>
+              <w:rPr>
+                <w:sz w:val="24"/>
+                <w:szCs w:val="24"/>
+              </w:rPr>
+              <w:t>Title</w:t>
+            </w:r>
+          </w:p>
+        </w:tc>
+        <w:tc>
+          <w:tcPr>
+            <w:tcW w:w="5125" w:type="dxa"/>
+          </w:tcPr>
+          <w:p>
+            <w:pPr>
+              <w:jc w:val="center"/>
+              <w:cnfStyle w:val="100000000000" w:firstRow="1" w:lastRow="0" w:firstColumn="0" w:lastColumn="0" w:oddVBand="0" w:evenVBand="0" w:oddHBand="0" w:evenHBand="0" w:firstRowFirstColumn="0" w:firstRowLastColumn="0" w:lastRowFirstColumn="0" w:lastRowLastColumn="0"/>
+              <w:rPr>
+                <w:sz w:val="24"/>
+                <w:szCs w:val="24"/>
+              </w:rPr>
+            </w:pPr>
+            <w:r>
+              <w:rPr>
+                <w:sz w:val="24"/>
+                <w:szCs w:val="24"/>
+              </w:rPr>
+              <w:t>Description</w:t>
+            </w:r>
+          </w:p>
+        </w:tc>
+      </w:tr>
+      <w:tr>
+        <w:trPr>
+          <w:cnfStyle w:val="000000100000" w:firstRow="0" w:lastRow="0" w:firstColumn="0" w:lastColumn="0" w:oddVBand="0" w:evenVBand="0" w:oddHBand="1" w:evenHBand="0" w:firstRowFirstColumn="0" w:firstRowLastColumn="0" w:lastRowFirstColumn="0" w:lastRowLastColumn="0"/>
+        </w:trPr>
+        <w:tc>
+          <w:tcPr>
+            <w:cnfStyle w:val="001000000000" w:firstRow="0" w:lastRow="0" w:firstColumn="1" w:lastColumn="0" w:oddVBand="0" w:evenVBand="0" w:oddHBand="0" w:evenHBand="0" w:firstRowFirstColumn="0" w:firstRowLastColumn="0" w:lastRowFirstColumn="0" w:lastRowLastColumn="0"/>
+            <w:tcW w:w="1795" w:type="dxa"/>
+            <w:shd w:val="clear" w:color="auto" w:fill="92D050"/>
+          </w:tcPr>
+          <w:p>
+            <w:pPr>
+              <w:jc w:val="center"/>
+              <w:rPr>
+                <w:sz w:val="24"/>
+                <w:szCs w:val="24"/>
+              </w:rPr>
+            </w:pPr>
+            <w:r>
+              <w:rPr>
+                <w:sz w:val="24"/>
+                <w:szCs w:val="24"/>
+              </w:rPr>
+              <w:t>1</w:t>
+            </w:r>
+          </w:p>
+        </w:tc>
+        <w:tc>
+          <w:tcPr>
+            <w:tcW w:w="2430" w:type="dxa"/>
+          </w:tcPr>
+          <w:p>
+            <w:pPr>
+              <w:jc w:val="center"/>
+              <w:cnfStyle w:val="000000100000" w:firstRow="0" w:lastRow="0" w:firstColumn="0" w:lastColumn="0" w:oddVBand="0" w:evenVBand="0" w:oddHBand="1" w:evenHBand="0" w:firstRowFirstColumn="0" w:firstRowLastColumn="0" w:lastRowFirstColumn="0" w:lastRowLastColumn="0"/>
+              <w:rPr>
+                <w:sz w:val="24"/>
+                <w:szCs w:val="24"/>
+              </w:rPr>
+            </w:pPr>
+            <w:r>
+              <w:rPr>
+                <w:sz w:val="24"/>
+                <w:szCs w:val="24"/>
+              </w:rPr>
+              <w:t>Slow on Attack</w:t>
+            </w:r>
+          </w:p>
+        </w:tc>
+        <w:tc>
+          <w:tcPr>
+            <w:tcW w:w="5125" w:type="dxa"/>
+          </w:tcPr>
+          <w:p>
+            <w:pPr>
+              <w:jc w:val="center"/>
+              <w:cnfStyle w:val="000000100000" w:firstRow="0" w:lastRow="0" w:firstColumn="0" w:lastColumn="0" w:oddVBand="0" w:evenVBand="0" w:oddHBand="1" w:evenHBand="0" w:firstRowFirstColumn="0" w:firstRowLastColumn="0" w:lastRowFirstColumn="0" w:lastRowLastColumn="0"/>
+              <w:rPr>
+                <w:sz w:val="24"/>
+                <w:szCs w:val="24"/>
+              </w:rPr>
+            </w:pPr>
+          </w:p>
+        </w:tc>
+      </w:tr>
+      <w:tr>
+        <w:tc>
+          <w:tcPr>
+            <w:cnfStyle w:val="001000000000" w:firstRow="0" w:lastRow="0" w:firstColumn="1" w:lastColumn="0" w:oddVBand="0" w:evenVBand="0" w:oddHBand="0" w:evenHBand="0" w:firstRowFirstColumn="0" w:firstRowLastColumn="0" w:lastRowFirstColumn="0" w:lastRowLastColumn="0"/>
+            <w:tcW w:w="1795" w:type="dxa"/>
+            <w:shd w:val="clear" w:color="auto" w:fill="C00000"/>
+          </w:tcPr>
+          <w:p>
+            <w:pPr>
+              <w:jc w:val="center"/>
+              <w:rPr>
+                <w:sz w:val="24"/>
+                <w:szCs w:val="24"/>
+              </w:rPr>
+            </w:pPr>
+            <w:r>
+              <w:rPr>
+                <w:sz w:val="24"/>
+                <w:szCs w:val="24"/>
+              </w:rPr>
+              <w:t>2</w:t>
+            </w:r>
+          </w:p>
+        </w:tc>
+        <w:tc>
+          <w:tcPr>
+            <w:tcW w:w="2430" w:type="dxa"/>
+          </w:tcPr>
+          <w:p>
+            <w:pPr>
+              <w:jc w:val="center"/>
+              <w:cnfStyle w:val="000000000000" w:firstRow="0" w:lastRow="0" w:firstColumn="0" w:lastColumn="0" w:oddVBand="0" w:evenVBand="0" w:oddHBand="0" w:evenHBand="0" w:firstRowFirstColumn="0" w:firstRowLastColumn="0" w:lastRowFirstColumn="0" w:lastRowLastColumn="0"/>
+              <w:rPr>
+                <w:sz w:val="24"/>
+                <w:szCs w:val="24"/>
+              </w:rPr>
+            </w:pPr>
+            <w:r>
+              <w:rPr>
+                <w:sz w:val="24"/>
+                <w:szCs w:val="24"/>
+              </w:rPr>
+              <w:t>AOE Slow</w:t>
+            </w:r>
+          </w:p>
+        </w:tc>
+        <w:tc>
+          <w:tcPr>
+            <w:tcW w:w="5125" w:type="dxa"/>
+          </w:tcPr>
+          <w:p>
+            <w:pPr>
+              <w:jc w:val="center"/>
+              <w:cnfStyle w:val="000000000000" w:firstRow="0" w:lastRow="0" w:firstColumn="0" w:lastColumn="0" w:oddVBand="0" w:evenVBand="0" w:oddHBand="0" w:evenHBand="0" w:firstRowFirstColumn="0" w:firstRowLastColumn="0" w:lastRowFirstColumn="0" w:lastRowLastColumn="0"/>
+              <w:rPr>
+                <w:sz w:val="24"/>
+                <w:szCs w:val="24"/>
+              </w:rPr>
+            </w:pPr>
+          </w:p>
+        </w:tc>
+      </w:tr>
+      <w:tr>
+        <w:trPr>
+          <w:cnfStyle w:val="000000100000" w:firstRow="0" w:lastRow="0" w:firstColumn="0" w:lastColumn="0" w:oddVBand="0" w:evenVBand="0" w:oddHBand="1" w:evenHBand="0" w:firstRowFirstColumn="0" w:firstRowLastColumn="0" w:lastRowFirstColumn="0" w:lastRowLastColumn="0"/>
+        </w:trPr>
+        <w:tc>
+          <w:tcPr>
+            <w:cnfStyle w:val="001000000000" w:firstRow="0" w:lastRow="0" w:firstColumn="1" w:lastColumn="0" w:oddVBand="0" w:evenVBand="0" w:oddHBand="0" w:evenHBand="0" w:firstRowFirstColumn="0" w:firstRowLastColumn="0" w:lastRowFirstColumn="0" w:lastRowLastColumn="0"/>
+            <w:tcW w:w="1795" w:type="dxa"/>
+            <w:shd w:val="clear" w:color="auto" w:fill="C00000"/>
+          </w:tcPr>
+          <w:p>
+            <w:pPr>
+              <w:jc w:val="center"/>
+              <w:rPr>
+                <w:sz w:val="24"/>
+                <w:szCs w:val="24"/>
+              </w:rPr>
+            </w:pPr>
+            <w:r>
+              <w:rPr>
+                <w:sz w:val="24"/>
+                <w:szCs w:val="24"/>
+              </w:rPr>
+              <w:t>2</w:t>
+            </w:r>
+          </w:p>
+        </w:tc>
+        <w:tc>
+          <w:tcPr>
+            <w:tcW w:w="2430" w:type="dxa"/>
+          </w:tcPr>
+          <w:p>
+            <w:pPr>
+              <w:jc w:val="center"/>
+              <w:cnfStyle w:val="000000100000" w:firstRow="0" w:lastRow="0" w:firstColumn="0" w:lastColumn="0" w:oddVBand="0" w:evenVBand="0" w:oddHBand="1" w:evenHBand="0" w:firstRowFirstColumn="0" w:firstRowLastColumn="0" w:lastRowFirstColumn="0" w:lastRowLastColumn="0"/>
+              <w:rPr>
+                <w:sz w:val="24"/>
+                <w:szCs w:val="24"/>
+              </w:rPr>
+            </w:pPr>
+            <w:r>
+              <w:rPr>
+                <w:sz w:val="24"/>
+                <w:szCs w:val="24"/>
+              </w:rPr>
+              <w:t>Healing Reduction</w:t>
+            </w:r>
+          </w:p>
+        </w:tc>
+        <w:tc>
+          <w:tcPr>
+            <w:tcW w:w="5125" w:type="dxa"/>
+          </w:tcPr>
+          <w:p>
+            <w:pPr>
+              <w:jc w:val="center"/>
+              <w:cnfStyle w:val="000000100000" w:firstRow="0" w:lastRow="0" w:firstColumn="0" w:lastColumn="0" w:oddVBand="0" w:evenVBand="0" w:oddHBand="1" w:evenHBand="0" w:firstRowFirstColumn="0" w:firstRowLastColumn="0" w:lastRowFirstColumn="0" w:lastRowLastColumn="0"/>
+              <w:rPr>
+                <w:sz w:val="24"/>
+                <w:szCs w:val="24"/>
+              </w:rPr>
+            </w:pPr>
+          </w:p>
+        </w:tc>
+      </w:tr>
+      <w:tr>
+        <w:tc>
+          <w:tcPr>
+            <w:cnfStyle w:val="001000000000" w:firstRow="0" w:lastRow="0" w:firstColumn="1" w:lastColumn="0" w:oddVBand="0" w:evenVBand="0" w:oddHBand="0" w:evenHBand="0" w:firstRowFirstColumn="0" w:firstRowLastColumn="0" w:lastRowFirstColumn="0" w:lastRowLastColumn="0"/>
+            <w:tcW w:w="1795" w:type="dxa"/>
+            <w:shd w:val="clear" w:color="auto" w:fill="C00000"/>
+          </w:tcPr>
+          <w:p>
+            <w:pPr>
+              <w:jc w:val="center"/>
+              <w:rPr>
+                <w:sz w:val="24"/>
+                <w:szCs w:val="24"/>
+              </w:rPr>
+            </w:pPr>
+            <w:r>
+              <w:rPr>
+                <w:sz w:val="24"/>
+                <w:szCs w:val="24"/>
+              </w:rPr>
+              <w:t>2</w:t>
+            </w:r>
+          </w:p>
+        </w:tc>
+        <w:tc>
+          <w:tcPr>
+            <w:tcW w:w="2430" w:type="dxa"/>
+          </w:tcPr>
+          <w:p>
+            <w:pPr>
+              <w:jc w:val="center"/>
+              <w:cnfStyle w:val="000000000000" w:firstRow="0" w:lastRow="0" w:firstColumn="0" w:lastColumn="0" w:oddVBand="0" w:evenVBand="0" w:oddHBand="0" w:evenHBand="0" w:firstRowFirstColumn="0" w:firstRowLastColumn="0" w:lastRowFirstColumn="0" w:lastRowLastColumn="0"/>
+              <w:rPr>
+                <w:sz w:val="24"/>
+                <w:szCs w:val="24"/>
+              </w:rPr>
+            </w:pPr>
+            <w:r>
+              <w:rPr>
+                <w:sz w:val="24"/>
+                <w:szCs w:val="24"/>
+              </w:rPr>
+              <w:t>Multi Shot</w:t>
+            </w:r>
+          </w:p>
+        </w:tc>
+        <w:tc>
+          <w:tcPr>
+            <w:tcW w:w="5125" w:type="dxa"/>
+          </w:tcPr>
+          <w:p>
+            <w:pPr>
+              <w:jc w:val="center"/>
+              <w:cnfStyle w:val="000000000000" w:firstRow="0" w:lastRow="0" w:firstColumn="0" w:lastColumn="0" w:oddVBand="0" w:evenVBand="0" w:oddHBand="0" w:evenHBand="0" w:firstRowFirstColumn="0" w:firstRowLastColumn="0" w:lastRowFirstColumn="0" w:lastRowLastColumn="0"/>
+              <w:rPr>
+                <w:sz w:val="24"/>
+                <w:szCs w:val="24"/>
+              </w:rPr>
+            </w:pPr>
+          </w:p>
+        </w:tc>
+      </w:tr>
+      <w:tr>
+        <w:trPr>
+          <w:cnfStyle w:val="000000100000" w:firstRow="0" w:lastRow="0" w:firstColumn="0" w:lastColumn="0" w:oddVBand="0" w:evenVBand="0" w:oddHBand="1" w:evenHBand="0" w:firstRowFirstColumn="0" w:firstRowLastColumn="0" w:lastRowFirstColumn="0" w:lastRowLastColumn="0"/>
+        </w:trPr>
+        <w:tc>
+          <w:tcPr>
+            <w:cnfStyle w:val="001000000000" w:firstRow="0" w:lastRow="0" w:firstColumn="1" w:lastColumn="0" w:oddVBand="0" w:evenVBand="0" w:oddHBand="0" w:evenHBand="0" w:firstRowFirstColumn="0" w:firstRowLastColumn="0" w:lastRowFirstColumn="0" w:lastRowLastColumn="0"/>
+            <w:tcW w:w="1795" w:type="dxa"/>
+            <w:shd w:val="clear" w:color="auto" w:fill="FFFF00"/>
+          </w:tcPr>
+          <w:p>
+            <w:pPr>
+              <w:jc w:val="center"/>
+              <w:rPr>
+                <w:sz w:val="24"/>
+                <w:szCs w:val="24"/>
+              </w:rPr>
+            </w:pPr>
+            <w:r>
+              <w:rPr>
+                <w:sz w:val="24"/>
+                <w:szCs w:val="24"/>
+              </w:rPr>
+              <w:t>3</w:t>
+            </w:r>
+          </w:p>
+        </w:tc>
+        <w:tc>
+          <w:tcPr>
+            <w:tcW w:w="2430" w:type="dxa"/>
+          </w:tcPr>
+          <w:p>
+            <w:pPr>
+              <w:jc w:val="center"/>
+              <w:cnfStyle w:val="000000100000" w:firstRow="0" w:lastRow="0" w:firstColumn="0" w:lastColumn="0" w:oddVBand="0" w:evenVBand="0" w:oddHBand="1" w:evenHBand="0" w:firstRowFirstColumn="0" w:firstRowLastColumn="0" w:lastRowFirstColumn="0" w:lastRowLastColumn="0"/>
+              <w:rPr>
+                <w:sz w:val="24"/>
+                <w:szCs w:val="24"/>
+              </w:rPr>
+            </w:pPr>
+            <w:r>
+              <w:rPr>
+                <w:sz w:val="24"/>
+                <w:szCs w:val="24"/>
+              </w:rPr>
+              <w:t>Taunt</w:t>
+            </w:r>
+          </w:p>
+        </w:tc>
+        <w:tc>
+          <w:tcPr>
+            <w:tcW w:w="5125" w:type="dxa"/>
+          </w:tcPr>
+          <w:p>
+            <w:pPr>
+              <w:jc w:val="center"/>
+              <w:cnfStyle w:val="000000100000" w:firstRow="0" w:lastRow="0" w:firstColumn="0" w:lastColumn="0" w:oddVBand="0" w:evenVBand="0" w:oddHBand="1" w:evenHBand="0" w:firstRowFirstColumn="0" w:firstRowLastColumn="0" w:lastRowFirstColumn="0" w:lastRowLastColumn="0"/>
+              <w:rPr>
+                <w:sz w:val="24"/>
+                <w:szCs w:val="24"/>
+              </w:rPr>
+            </w:pPr>
+          </w:p>
+        </w:tc>
+      </w:tr>
+      <w:tr>
+        <w:tc>
+          <w:tcPr>
+            <w:cnfStyle w:val="001000000000" w:firstRow="0" w:lastRow="0" w:firstColumn="1" w:lastColumn="0" w:oddVBand="0" w:evenVBand="0" w:oddHBand="0" w:evenHBand="0" w:firstRowFirstColumn="0" w:firstRowLastColumn="0" w:lastRowFirstColumn="0" w:lastRowLastColumn="0"/>
+            <w:tcW w:w="1795" w:type="dxa"/>
+            <w:shd w:val="clear" w:color="auto" w:fill="FFFF00"/>
+          </w:tcPr>
+          <w:p>
+            <w:pPr>
+              <w:jc w:val="center"/>
+              <w:rPr>
+                <w:sz w:val="24"/>
+                <w:szCs w:val="24"/>
+              </w:rPr>
+            </w:pPr>
+            <w:r>
+              <w:rPr>
+                <w:sz w:val="24"/>
+                <w:szCs w:val="24"/>
+              </w:rPr>
+              <w:t>3</w:t>
+            </w:r>
+          </w:p>
+        </w:tc>
+        <w:tc>
+          <w:tcPr>
+            <w:tcW w:w="2430" w:type="dxa"/>
+          </w:tcPr>
+          <w:p>
+            <w:pPr>
+              <w:jc w:val="center"/>
+              <w:cnfStyle w:val="000000000000" w:firstRow="0" w:lastRow="0" w:firstColumn="0" w:lastColumn="0" w:oddVBand="0" w:evenVBand="0" w:oddHBand="0" w:evenHBand="0" w:firstRowFirstColumn="0" w:firstRowLastColumn="0" w:lastRowFirstColumn="0" w:lastRowLastColumn="0"/>
+              <w:rPr>
+                <w:sz w:val="24"/>
+                <w:szCs w:val="24"/>
+              </w:rPr>
+            </w:pPr>
+            <w:r>
+              <w:rPr>
+                <w:sz w:val="24"/>
+                <w:szCs w:val="24"/>
+              </w:rPr>
+              <w:t>Vulnerability</w:t>
+            </w:r>
+          </w:p>
+        </w:tc>
+        <w:tc>
+          <w:tcPr>
+            <w:tcW w:w="5125" w:type="dxa"/>
+          </w:tcPr>
+          <w:p>
+            <w:pPr>
+              <w:jc w:val="center"/>
+              <w:cnfStyle w:val="000000000000" w:firstRow="0" w:lastRow="0" w:firstColumn="0" w:lastColumn="0" w:oddVBand="0" w:evenVBand="0" w:oddHBand="0" w:evenHBand="0" w:firstRowFirstColumn="0" w:firstRowLastColumn="0" w:lastRowFirstColumn="0" w:lastRowLastColumn="0"/>
+              <w:rPr>
+                <w:sz w:val="24"/>
+                <w:szCs w:val="24"/>
+              </w:rPr>
+            </w:pPr>
+          </w:p>
+        </w:tc>
+      </w:tr>
+      <w:tr>
+        <w:trPr>
+          <w:cnfStyle w:val="000000100000" w:firstRow="0" w:lastRow="0" w:firstColumn="0" w:lastColumn="0" w:oddVBand="0" w:evenVBand="0" w:oddHBand="1" w:evenHBand="0" w:firstRowFirstColumn="0" w:firstRowLastColumn="0" w:lastRowFirstColumn="0" w:lastRowLastColumn="0"/>
+        </w:trPr>
+        <w:tc>
+          <w:tcPr>
+            <w:cnfStyle w:val="001000000000" w:firstRow="0" w:lastRow="0" w:firstColumn="1" w:lastColumn="0" w:oddVBand="0" w:evenVBand="0" w:oddHBand="0" w:evenHBand="0" w:firstRowFirstColumn="0" w:firstRowLastColumn="0" w:lastRowFirstColumn="0" w:lastRowLastColumn="0"/>
+            <w:tcW w:w="1795" w:type="dxa"/>
+            <w:shd w:val="clear" w:color="auto" w:fill="FFFF00"/>
+          </w:tcPr>
+          <w:p>
+            <w:pPr>
+              <w:jc w:val="center"/>
+              <w:rPr>
+                <w:sz w:val="24"/>
+                <w:szCs w:val="24"/>
+              </w:rPr>
+            </w:pPr>
+            <w:r>
+              <w:rPr>
+                <w:sz w:val="24"/>
+                <w:szCs w:val="24"/>
+              </w:rPr>
+              <w:t>3</w:t>
+            </w:r>
+          </w:p>
+        </w:tc>
+        <w:tc>
+          <w:tcPr>
+            <w:tcW w:w="2430" w:type="dxa"/>
+          </w:tcPr>
+          <w:p>
+            <w:pPr>
+              <w:jc w:val="center"/>
+              <w:cnfStyle w:val="000000100000" w:firstRow="0" w:lastRow="0" w:firstColumn="0" w:lastColumn="0" w:oddVBand="0" w:evenVBand="0" w:oddHBand="1" w:evenHBand="0" w:firstRowFirstColumn="0" w:firstRowLastColumn="0" w:lastRowFirstColumn="0" w:lastRowLastColumn="0"/>
+              <w:rPr>
+                <w:sz w:val="24"/>
+                <w:szCs w:val="24"/>
+              </w:rPr>
+            </w:pPr>
+            <w:r>
+              <w:rPr>
+                <w:sz w:val="24"/>
+                <w:szCs w:val="24"/>
+              </w:rPr>
+              <w:t>Stun</w:t>
+            </w:r>
+          </w:p>
+        </w:tc>
+        <w:tc>
+          <w:tcPr>
+            <w:tcW w:w="5125" w:type="dxa"/>
+          </w:tcPr>
+          <w:p>
+            <w:pPr>
+              <w:jc w:val="center"/>
+              <w:cnfStyle w:val="000000100000" w:firstRow="0" w:lastRow="0" w:firstColumn="0" w:lastColumn="0" w:oddVBand="0" w:evenVBand="0" w:oddHBand="1" w:evenHBand="0" w:firstRowFirstColumn="0" w:firstRowLastColumn="0" w:lastRowFirstColumn="0" w:lastRowLastColumn="0"/>
+              <w:rPr>
+                <w:sz w:val="24"/>
+                <w:szCs w:val="24"/>
+              </w:rPr>
+            </w:pPr>
+          </w:p>
+        </w:tc>
+      </w:tr>
+    </w:tbl>
+    <w:p>
+      <w:pPr>
         <w:rPr>
           <w:sz w:val="24"/>
           <w:szCs w:val="24"/>
         </w:rPr>
-        <w:tab/>
-      </w:r>
-      <w:r>
-        <w:rPr>
-          <w:sz w:val="24"/>
-          <w:szCs w:val="24"/>
-        </w:rPr>
-        <w:t>-&gt;</w:t>
-      </w:r>
-      <w:r>
-        <w:rPr>
-          <w:sz w:val="24"/>
-          <w:szCs w:val="24"/>
-        </w:rPr>
-        <w:tab/>
-      </w:r>
-      <w:r>
-        <w:rPr>
-          <w:sz w:val="24"/>
-          <w:szCs w:val="24"/>
-        </w:rPr>
-        <w:t>Multi Shot</w:t>
-      </w:r>
-      <w:r>
-        <w:rPr>
-          <w:sz w:val="24"/>
-          <w:szCs w:val="24"/>
-        </w:rPr>
-        <w:t xml:space="preserve"> - Knockback</w:t>
-      </w:r>
-    </w:p>
-    <w:p>
-      <w:pPr>
-        <w:rPr>
-          <w:sz w:val="24"/>
-          <w:szCs w:val="24"/>
-        </w:rPr>
-      </w:pPr>
-      <w:r>
-        <w:rPr>
-          <w:sz w:val="24"/>
-          <w:szCs w:val="24"/>
-        </w:rPr>
-        <w:t>Piercing Arrows</w:t>
-      </w:r>
-      <w:r>
-        <w:rPr>
-          <w:sz w:val="24"/>
-          <w:szCs w:val="24"/>
-        </w:rPr>
-        <w:tab/>
-        <w:t>-&gt;</w:t>
-      </w:r>
-      <w:r>
-        <w:rPr>
-          <w:sz w:val="24"/>
-          <w:szCs w:val="24"/>
-        </w:rPr>
-        <w:tab/>
-      </w:r>
-      <w:r>
-        <w:rPr>
-          <w:sz w:val="24"/>
-          <w:szCs w:val="24"/>
-        </w:rPr>
-        <w:t xml:space="preserve">Headshot – Execute kill </w:t>
-      </w:r>
-      <w:r>
-        <w:rPr>
-          <w:sz w:val="24"/>
-          <w:szCs w:val="24"/>
-        </w:rPr>
-        <w:tab/>
-      </w:r>
-      <w:r>
-        <w:rPr>
-          <w:sz w:val="24"/>
-          <w:szCs w:val="24"/>
-        </w:rPr>
-        <w:tab/>
-      </w:r>
-      <w:r>
-        <w:rPr>
-          <w:sz w:val="24"/>
-          <w:szCs w:val="24"/>
-        </w:rPr>
-        <w:tab/>
-      </w:r>
-      <w:r>
-        <w:rPr>
-          <w:sz w:val="24"/>
-          <w:szCs w:val="24"/>
-        </w:rPr>
-        <w:t xml:space="preserve">-&gt; </w:t>
-      </w:r>
-      <w:r>
-        <w:rPr>
-          <w:sz w:val="24"/>
-          <w:szCs w:val="24"/>
-        </w:rPr>
-        <w:tab/>
-        <w:t xml:space="preserve">Double Shot </w:t>
-      </w:r>
-      <w:r>
-        <w:rPr>
-          <w:sz w:val="24"/>
-          <w:szCs w:val="24"/>
-        </w:rPr>
-        <w:t>–</w:t>
-      </w:r>
-      <w:r>
-        <w:rPr>
-          <w:sz w:val="24"/>
-          <w:szCs w:val="24"/>
-        </w:rPr>
-        <w:t xml:space="preserve"> </w:t>
-      </w:r>
-      <w:r>
-        <w:rPr>
-          <w:sz w:val="24"/>
-          <w:szCs w:val="24"/>
-        </w:rPr>
-        <w:t>Infinite Range Attack</w:t>
-      </w:r>
-    </w:p>
-    <w:p>
-      <w:pPr>
-        <w:rPr>
-          <w:sz w:val="24"/>
-          <w:szCs w:val="24"/>
-        </w:rPr>
-      </w:pPr>
-      <w:r>
-        <w:rPr>
-          <w:sz w:val="24"/>
-          <w:szCs w:val="24"/>
-        </w:rPr>
-        <w:t>Slow on Attack</w:t>
-      </w:r>
-      <w:r>
-        <w:rPr>
-          <w:sz w:val="24"/>
-          <w:szCs w:val="24"/>
-        </w:rPr>
-        <w:tab/>
-        <w:t>-&gt;</w:t>
-      </w:r>
-      <w:r>
-        <w:rPr>
-          <w:sz w:val="24"/>
-          <w:szCs w:val="24"/>
-        </w:rPr>
-        <w:tab/>
-        <w:t xml:space="preserve">Multi Shot - AOE Slow - Healing Reduction </w:t>
-      </w:r>
-      <w:r>
-        <w:rPr>
-          <w:sz w:val="24"/>
-          <w:szCs w:val="24"/>
-        </w:rPr>
-        <w:tab/>
-        <w:t>-&gt;</w:t>
-      </w:r>
-      <w:r>
-        <w:rPr>
-          <w:sz w:val="24"/>
-          <w:szCs w:val="24"/>
-        </w:rPr>
-        <w:tab/>
-        <w:t>Taunt - Vulnerability - Stun</w:t>
-      </w:r>
-    </w:p>
-    <w:p>
-      <w:pPr>
-        <w:rPr>
-          <w:sz w:val="24"/>
-          <w:szCs w:val="24"/>
-        </w:rPr>
-      </w:pPr>
-    </w:p>
-    <w:p>
-      <w:pPr>
-        <w:rPr>
-          <w:sz w:val="24"/>
-          <w:szCs w:val="24"/>
-        </w:rPr>
-      </w:pPr>
-    </w:p>
+      </w:pPr>
+    </w:p>
+    <w:p>
+      <w:pPr>
+        <w:pStyle w:val="Heading2"/>
+        <w:numPr>
+          <w:ilvl w:val="1"/>
+          <w:numId w:val="2"/>
+        </w:numPr>
+      </w:pPr>
+      <w:r>
+        <w:t xml:space="preserve">Tower </w:t>
+      </w:r>
+      <w:r>
+        <w:t>Unlocks</w:t>
+      </w:r>
+    </w:p>
+    <w:p/>
+    <w:p>
+      <w:pPr>
+        <w:pStyle w:val="Heading3"/>
+        <w:numPr>
+          <w:ilvl w:val="2"/>
+          <w:numId w:val="2"/>
+        </w:numPr>
+      </w:pPr>
+      <w:r>
+        <w:t>Skillpoints</w:t>
+      </w:r>
+    </w:p>
+    <w:p/>
+    <w:p>
+      <w:r>
+        <w:t>Skill upgrades are locked behind experience. As the archer gains experience he gains more skill points to spend. Following is the requirements for each skillpoint:</w:t>
+      </w:r>
+    </w:p>
+    <w:p/>
     <w:tbl>
       <w:tblPr>
         <w:tblStyle w:val="GridTable4"/>
@@ -698,8 +1994,8 @@
         <w:tblLook w:val="04A0" w:firstRow="1" w:lastRow="0" w:firstColumn="1" w:lastColumn="0" w:noHBand="0" w:noVBand="1"/>
       </w:tblPr>
       <w:tblGrid>
-        <w:gridCol w:w="4675"/>
-        <w:gridCol w:w="4675"/>
+        <w:gridCol w:w="1975"/>
+        <w:gridCol w:w="7375"/>
       </w:tblGrid>
       <w:tr>
         <w:trPr>
@@ -708,46 +2004,28 @@
         <w:tc>
           <w:tcPr>
             <w:cnfStyle w:val="001000000000" w:firstRow="0" w:lastRow="0" w:firstColumn="1" w:lastColumn="0" w:oddVBand="0" w:evenVBand="0" w:oddHBand="0" w:evenHBand="0" w:firstRowFirstColumn="0" w:firstRowLastColumn="0" w:lastRowFirstColumn="0" w:lastRowLastColumn="0"/>
-            <w:tcW w:w="4675" w:type="dxa"/>
-            <w:vAlign w:val="center"/>
-          </w:tcPr>
-          <w:p>
-            <w:pPr>
-              <w:jc w:val="center"/>
-              <w:rPr>
-                <w:sz w:val="24"/>
-                <w:szCs w:val="24"/>
-              </w:rPr>
-            </w:pPr>
-            <w:r>
-              <w:rPr>
-                <w:sz w:val="24"/>
-                <w:szCs w:val="24"/>
-              </w:rPr>
-              <w:t>Specializations</w:t>
-            </w:r>
-          </w:p>
-        </w:tc>
-        <w:tc>
-          <w:tcPr>
-            <w:tcW w:w="4675" w:type="dxa"/>
-            <w:vAlign w:val="center"/>
+            <w:tcW w:w="1975" w:type="dxa"/>
+          </w:tcPr>
+          <w:p>
+            <w:pPr>
+              <w:jc w:val="center"/>
+            </w:pPr>
+            <w:r>
+              <w:t>Skillpoint #</w:t>
+            </w:r>
+          </w:p>
+        </w:tc>
+        <w:tc>
+          <w:tcPr>
+            <w:tcW w:w="7375" w:type="dxa"/>
           </w:tcPr>
           <w:p>
             <w:pPr>
               <w:jc w:val="center"/>
               <w:cnfStyle w:val="100000000000" w:firstRow="1" w:lastRow="0" w:firstColumn="0" w:lastColumn="0" w:oddVBand="0" w:evenVBand="0" w:oddHBand="0" w:evenHBand="0" w:firstRowFirstColumn="0" w:firstRowLastColumn="0" w:lastRowFirstColumn="0" w:lastRowLastColumn="0"/>
-              <w:rPr>
-                <w:sz w:val="24"/>
-                <w:szCs w:val="24"/>
-              </w:rPr>
-            </w:pPr>
-            <w:r>
-              <w:rPr>
-                <w:sz w:val="24"/>
-                <w:szCs w:val="24"/>
-              </w:rPr>
-              <w:t>Special Ability</w:t>
+            </w:pPr>
+            <w:r>
+              <w:t>Requirement</w:t>
             </w:r>
           </w:p>
         </w:tc>
@@ -759,53 +2037,28 @@
         <w:tc>
           <w:tcPr>
             <w:cnfStyle w:val="001000000000" w:firstRow="0" w:lastRow="0" w:firstColumn="1" w:lastColumn="0" w:oddVBand="0" w:evenVBand="0" w:oddHBand="0" w:evenHBand="0" w:firstRowFirstColumn="0" w:firstRowLastColumn="0" w:lastRowFirstColumn="0" w:lastRowLastColumn="0"/>
-            <w:tcW w:w="4675" w:type="dxa"/>
-            <w:vAlign w:val="center"/>
-          </w:tcPr>
-          <w:p>
-            <w:pPr>
-              <w:jc w:val="center"/>
-              <w:rPr>
-                <w:sz w:val="24"/>
-                <w:szCs w:val="24"/>
-              </w:rPr>
-            </w:pPr>
-            <w:r>
-              <w:rPr>
-                <w:sz w:val="24"/>
-                <w:szCs w:val="24"/>
-              </w:rPr>
-              <w:t>Rapid-Fire</w:t>
-            </w:r>
-            <w:r>
-              <w:rPr>
-                <w:sz w:val="24"/>
-                <w:szCs w:val="24"/>
-              </w:rPr>
-              <w:t xml:space="preserve"> Ramp Up</w:t>
-            </w:r>
-          </w:p>
-        </w:tc>
-        <w:tc>
-          <w:tcPr>
-            <w:tcW w:w="4675" w:type="dxa"/>
-            <w:vAlign w:val="center"/>
+            <w:tcW w:w="1975" w:type="dxa"/>
+          </w:tcPr>
+          <w:p>
+            <w:pPr>
+              <w:jc w:val="center"/>
+            </w:pPr>
+            <w:r>
+              <w:t>1</w:t>
+            </w:r>
+          </w:p>
+        </w:tc>
+        <w:tc>
+          <w:tcPr>
+            <w:tcW w:w="7375" w:type="dxa"/>
           </w:tcPr>
           <w:p>
             <w:pPr>
               <w:jc w:val="center"/>
               <w:cnfStyle w:val="000000100000" w:firstRow="0" w:lastRow="0" w:firstColumn="0" w:lastColumn="0" w:oddVBand="0" w:evenVBand="0" w:oddHBand="1" w:evenHBand="0" w:firstRowFirstColumn="0" w:firstRowLastColumn="0" w:lastRowFirstColumn="0" w:lastRowLastColumn="0"/>
-              <w:rPr>
-                <w:sz w:val="24"/>
-                <w:szCs w:val="24"/>
-              </w:rPr>
-            </w:pPr>
-            <w:r>
-              <w:rPr>
-                <w:sz w:val="24"/>
-                <w:szCs w:val="24"/>
-              </w:rPr>
-              <w:t>Attack speed ramp: attack speed significantly ramps up when the tower is actively shooting and cools down when the no enemies are nearby.</w:t>
+            </w:pPr>
+            <w:r>
+              <w:t>10 attacks fired</w:t>
             </w:r>
           </w:p>
         </w:tc>
@@ -814,40 +2067,32 @@
         <w:tc>
           <w:tcPr>
             <w:cnfStyle w:val="001000000000" w:firstRow="0" w:lastRow="0" w:firstColumn="1" w:lastColumn="0" w:oddVBand="0" w:evenVBand="0" w:oddHBand="0" w:evenHBand="0" w:firstRowFirstColumn="0" w:firstRowLastColumn="0" w:lastRowFirstColumn="0" w:lastRowLastColumn="0"/>
-            <w:tcW w:w="4675" w:type="dxa"/>
-            <w:vAlign w:val="center"/>
-          </w:tcPr>
-          <w:p>
-            <w:pPr>
-              <w:jc w:val="center"/>
-              <w:rPr>
-                <w:sz w:val="24"/>
-                <w:szCs w:val="24"/>
-              </w:rPr>
-            </w:pPr>
-            <w:r>
-              <w:rPr>
-                <w:sz w:val="24"/>
-                <w:szCs w:val="24"/>
-              </w:rPr>
-              <w:t>Rapid-Fire Berzerk</w:t>
-            </w:r>
-          </w:p>
-        </w:tc>
-        <w:tc>
-          <w:tcPr>
-            <w:tcW w:w="4675" w:type="dxa"/>
-            <w:vAlign w:val="center"/>
+            <w:tcW w:w="1975" w:type="dxa"/>
+          </w:tcPr>
+          <w:p>
+            <w:pPr>
+              <w:jc w:val="center"/>
+            </w:pPr>
+            <w:r>
+              <w:t>2</w:t>
+            </w:r>
+          </w:p>
+        </w:tc>
+        <w:tc>
+          <w:tcPr>
+            <w:tcW w:w="7375" w:type="dxa"/>
           </w:tcPr>
           <w:p>
             <w:pPr>
               <w:jc w:val="center"/>
               <w:cnfStyle w:val="000000000000" w:firstRow="0" w:lastRow="0" w:firstColumn="0" w:lastColumn="0" w:oddVBand="0" w:evenVBand="0" w:oddHBand="0" w:evenHBand="0" w:firstRowFirstColumn="0" w:firstRowLastColumn="0" w:lastRowFirstColumn="0" w:lastRowLastColumn="0"/>
-              <w:rPr>
-                <w:sz w:val="24"/>
-                <w:szCs w:val="24"/>
-              </w:rPr>
-            </w:pPr>
+            </w:pPr>
+            <w:r>
+              <w:t>3</w:t>
+            </w:r>
+            <w:r>
+              <w:t>0 attacks fired</w:t>
+            </w:r>
           </w:p>
         </w:tc>
       </w:tr>
@@ -858,40 +2103,32 @@
         <w:tc>
           <w:tcPr>
             <w:cnfStyle w:val="001000000000" w:firstRow="0" w:lastRow="0" w:firstColumn="1" w:lastColumn="0" w:oddVBand="0" w:evenVBand="0" w:oddHBand="0" w:evenHBand="0" w:firstRowFirstColumn="0" w:firstRowLastColumn="0" w:lastRowFirstColumn="0" w:lastRowLastColumn="0"/>
-            <w:tcW w:w="4675" w:type="dxa"/>
-            <w:vAlign w:val="center"/>
-          </w:tcPr>
-          <w:p>
-            <w:pPr>
-              <w:jc w:val="center"/>
-              <w:rPr>
-                <w:sz w:val="24"/>
-                <w:szCs w:val="24"/>
-              </w:rPr>
-            </w:pPr>
-            <w:r>
-              <w:rPr>
-                <w:sz w:val="24"/>
-                <w:szCs w:val="24"/>
-              </w:rPr>
-              <w:t>Double Shot</w:t>
-            </w:r>
-          </w:p>
-        </w:tc>
-        <w:tc>
-          <w:tcPr>
-            <w:tcW w:w="4675" w:type="dxa"/>
-            <w:vAlign w:val="center"/>
+            <w:tcW w:w="1975" w:type="dxa"/>
+          </w:tcPr>
+          <w:p>
+            <w:pPr>
+              <w:jc w:val="center"/>
+            </w:pPr>
+            <w:r>
+              <w:t>3</w:t>
+            </w:r>
+          </w:p>
+        </w:tc>
+        <w:tc>
+          <w:tcPr>
+            <w:tcW w:w="7375" w:type="dxa"/>
           </w:tcPr>
           <w:p>
             <w:pPr>
               <w:jc w:val="center"/>
               <w:cnfStyle w:val="000000100000" w:firstRow="0" w:lastRow="0" w:firstColumn="0" w:lastColumn="0" w:oddVBand="0" w:evenVBand="0" w:oddHBand="1" w:evenHBand="0" w:firstRowFirstColumn="0" w:firstRowLastColumn="0" w:lastRowFirstColumn="0" w:lastRowLastColumn="0"/>
-              <w:rPr>
-                <w:sz w:val="24"/>
-                <w:szCs w:val="24"/>
-              </w:rPr>
-            </w:pPr>
+            </w:pPr>
+            <w:r>
+              <w:t>75</w:t>
+            </w:r>
+            <w:r>
+              <w:t xml:space="preserve"> attacks fired</w:t>
+            </w:r>
           </w:p>
         </w:tc>
       </w:tr>
@@ -899,40 +2136,35 @@
         <w:tc>
           <w:tcPr>
             <w:cnfStyle w:val="001000000000" w:firstRow="0" w:lastRow="0" w:firstColumn="1" w:lastColumn="0" w:oddVBand="0" w:evenVBand="0" w:oddHBand="0" w:evenHBand="0" w:firstRowFirstColumn="0" w:firstRowLastColumn="0" w:lastRowFirstColumn="0" w:lastRowLastColumn="0"/>
-            <w:tcW w:w="4675" w:type="dxa"/>
-            <w:vAlign w:val="center"/>
-          </w:tcPr>
-          <w:p>
-            <w:pPr>
-              <w:jc w:val="center"/>
-              <w:rPr>
-                <w:sz w:val="24"/>
-                <w:szCs w:val="24"/>
-              </w:rPr>
-            </w:pPr>
-            <w:r>
-              <w:rPr>
-                <w:sz w:val="24"/>
-                <w:szCs w:val="24"/>
-              </w:rPr>
-              <w:t>Multi Shot</w:t>
-            </w:r>
-          </w:p>
-        </w:tc>
-        <w:tc>
-          <w:tcPr>
-            <w:tcW w:w="4675" w:type="dxa"/>
-            <w:vAlign w:val="center"/>
+            <w:tcW w:w="1975" w:type="dxa"/>
+          </w:tcPr>
+          <w:p>
+            <w:pPr>
+              <w:jc w:val="center"/>
+            </w:pPr>
+            <w:r>
+              <w:t>4</w:t>
+            </w:r>
+          </w:p>
+        </w:tc>
+        <w:tc>
+          <w:tcPr>
+            <w:tcW w:w="7375" w:type="dxa"/>
           </w:tcPr>
           <w:p>
             <w:pPr>
               <w:jc w:val="center"/>
               <w:cnfStyle w:val="000000000000" w:firstRow="0" w:lastRow="0" w:firstColumn="0" w:lastColumn="0" w:oddVBand="0" w:evenVBand="0" w:oddHBand="0" w:evenHBand="0" w:firstRowFirstColumn="0" w:firstRowLastColumn="0" w:lastRowFirstColumn="0" w:lastRowLastColumn="0"/>
-              <w:rPr>
-                <w:sz w:val="24"/>
-                <w:szCs w:val="24"/>
-              </w:rPr>
-            </w:pPr>
+            </w:pPr>
+            <w:r>
+              <w:t>1</w:t>
+            </w:r>
+            <w:r>
+              <w:t>50</w:t>
+            </w:r>
+            <w:r>
+              <w:t xml:space="preserve"> attacks fired</w:t>
+            </w:r>
           </w:p>
         </w:tc>
       </w:tr>
@@ -943,40 +2175,32 @@
         <w:tc>
           <w:tcPr>
             <w:cnfStyle w:val="001000000000" w:firstRow="0" w:lastRow="0" w:firstColumn="1" w:lastColumn="0" w:oddVBand="0" w:evenVBand="0" w:oddHBand="0" w:evenHBand="0" w:firstRowFirstColumn="0" w:firstRowLastColumn="0" w:lastRowFirstColumn="0" w:lastRowLastColumn="0"/>
-            <w:tcW w:w="4675" w:type="dxa"/>
-            <w:vAlign w:val="center"/>
-          </w:tcPr>
-          <w:p>
-            <w:pPr>
-              <w:jc w:val="center"/>
-              <w:rPr>
-                <w:sz w:val="24"/>
-                <w:szCs w:val="24"/>
-              </w:rPr>
-            </w:pPr>
-            <w:r>
-              <w:rPr>
-                <w:sz w:val="24"/>
-                <w:szCs w:val="24"/>
-              </w:rPr>
-              <w:t>Bounce Shot</w:t>
-            </w:r>
-          </w:p>
-        </w:tc>
-        <w:tc>
-          <w:tcPr>
-            <w:tcW w:w="4675" w:type="dxa"/>
-            <w:vAlign w:val="center"/>
+            <w:tcW w:w="1975" w:type="dxa"/>
+          </w:tcPr>
+          <w:p>
+            <w:pPr>
+              <w:jc w:val="center"/>
+            </w:pPr>
+            <w:r>
+              <w:t>5</w:t>
+            </w:r>
+          </w:p>
+        </w:tc>
+        <w:tc>
+          <w:tcPr>
+            <w:tcW w:w="7375" w:type="dxa"/>
           </w:tcPr>
           <w:p>
             <w:pPr>
               <w:jc w:val="center"/>
               <w:cnfStyle w:val="000000100000" w:firstRow="0" w:lastRow="0" w:firstColumn="0" w:lastColumn="0" w:oddVBand="0" w:evenVBand="0" w:oddHBand="1" w:evenHBand="0" w:firstRowFirstColumn="0" w:firstRowLastColumn="0" w:lastRowFirstColumn="0" w:lastRowLastColumn="0"/>
-              <w:rPr>
-                <w:sz w:val="24"/>
-                <w:szCs w:val="24"/>
-              </w:rPr>
-            </w:pPr>
+            </w:pPr>
+            <w:r>
+              <w:t>300</w:t>
+            </w:r>
+            <w:r>
+              <w:t xml:space="preserve"> attacks fired</w:t>
+            </w:r>
           </w:p>
         </w:tc>
       </w:tr>
@@ -984,46 +2208,31 @@
         <w:tc>
           <w:tcPr>
             <w:cnfStyle w:val="001000000000" w:firstRow="0" w:lastRow="0" w:firstColumn="1" w:lastColumn="0" w:oddVBand="0" w:evenVBand="0" w:oddHBand="0" w:evenHBand="0" w:firstRowFirstColumn="0" w:firstRowLastColumn="0" w:lastRowFirstColumn="0" w:lastRowLastColumn="0"/>
-            <w:tcW w:w="4675" w:type="dxa"/>
-            <w:vAlign w:val="center"/>
-          </w:tcPr>
-          <w:p>
-            <w:pPr>
-              <w:jc w:val="center"/>
-              <w:rPr>
-                <w:sz w:val="24"/>
-                <w:szCs w:val="24"/>
-              </w:rPr>
-            </w:pPr>
-            <w:r>
-              <w:rPr>
-                <w:sz w:val="24"/>
-                <w:szCs w:val="24"/>
-              </w:rPr>
-              <w:t>Headshot</w:t>
-            </w:r>
-          </w:p>
-        </w:tc>
-        <w:tc>
-          <w:tcPr>
-            <w:tcW w:w="4675" w:type="dxa"/>
-            <w:vAlign w:val="center"/>
+            <w:tcW w:w="1975" w:type="dxa"/>
+          </w:tcPr>
+          <w:p>
+            <w:pPr>
+              <w:jc w:val="center"/>
+            </w:pPr>
+            <w:r>
+              <w:t>6</w:t>
+            </w:r>
+          </w:p>
+        </w:tc>
+        <w:tc>
+          <w:tcPr>
+            <w:tcW w:w="7375" w:type="dxa"/>
           </w:tcPr>
           <w:p>
             <w:pPr>
               <w:jc w:val="center"/>
               <w:cnfStyle w:val="000000000000" w:firstRow="0" w:lastRow="0" w:firstColumn="0" w:lastColumn="0" w:oddVBand="0" w:evenVBand="0" w:oddHBand="0" w:evenHBand="0" w:firstRowFirstColumn="0" w:firstRowLastColumn="0" w:lastRowFirstColumn="0" w:lastRowLastColumn="0"/>
-              <w:rPr>
-                <w:sz w:val="24"/>
-                <w:szCs w:val="24"/>
-              </w:rPr>
-            </w:pPr>
-            <w:r>
-              <w:rPr>
-                <w:sz w:val="24"/>
-                <w:szCs w:val="24"/>
-              </w:rPr>
-              <w:t>Every X shot deals extra dmg</w:t>
+            </w:pPr>
+            <w:r>
+              <w:t>500</w:t>
+            </w:r>
+            <w:r>
+              <w:t xml:space="preserve"> attacks fired</w:t>
             </w:r>
           </w:p>
         </w:tc>
@@ -1035,94 +2244,108 @@
         <w:tc>
           <w:tcPr>
             <w:cnfStyle w:val="001000000000" w:firstRow="0" w:lastRow="0" w:firstColumn="1" w:lastColumn="0" w:oddVBand="0" w:evenVBand="0" w:oddHBand="0" w:evenHBand="0" w:firstRowFirstColumn="0" w:firstRowLastColumn="0" w:lastRowFirstColumn="0" w:lastRowLastColumn="0"/>
-            <w:tcW w:w="4675" w:type="dxa"/>
-            <w:vAlign w:val="center"/>
-          </w:tcPr>
-          <w:p>
-            <w:pPr>
-              <w:jc w:val="center"/>
-              <w:rPr>
-                <w:sz w:val="24"/>
-                <w:szCs w:val="24"/>
-              </w:rPr>
-            </w:pPr>
-            <w:r>
-              <w:rPr>
-                <w:sz w:val="24"/>
-                <w:szCs w:val="24"/>
-              </w:rPr>
-              <w:t>Piercing Arrows</w:t>
-            </w:r>
-          </w:p>
-        </w:tc>
-        <w:tc>
-          <w:tcPr>
-            <w:tcW w:w="4675" w:type="dxa"/>
-            <w:vAlign w:val="center"/>
+            <w:tcW w:w="1975" w:type="dxa"/>
+          </w:tcPr>
+          <w:p>
+            <w:pPr>
+              <w:jc w:val="center"/>
+            </w:pPr>
+            <w:r>
+              <w:t>7</w:t>
+            </w:r>
+          </w:p>
+        </w:tc>
+        <w:tc>
+          <w:tcPr>
+            <w:tcW w:w="7375" w:type="dxa"/>
           </w:tcPr>
           <w:p>
             <w:pPr>
               <w:jc w:val="center"/>
               <w:cnfStyle w:val="000000100000" w:firstRow="0" w:lastRow="0" w:firstColumn="0" w:lastColumn="0" w:oddVBand="0" w:evenVBand="0" w:oddHBand="1" w:evenHBand="0" w:firstRowFirstColumn="0" w:firstRowLastColumn="0" w:lastRowFirstColumn="0" w:lastRowLastColumn="0"/>
-              <w:rPr>
-                <w:sz w:val="24"/>
-                <w:szCs w:val="24"/>
-              </w:rPr>
-            </w:pPr>
-            <w:r>
-              <w:rPr>
-                <w:sz w:val="24"/>
-                <w:szCs w:val="24"/>
-              </w:rPr>
-              <w:t xml:space="preserve">Arrows pierce enemies </w:t>
+            </w:pPr>
+            <w:r>
+              <w:t>10</w:t>
+            </w:r>
+            <w:r>
+              <w:t>00</w:t>
+            </w:r>
+            <w:r>
+              <w:t xml:space="preserve"> attacks fired</w:t>
             </w:r>
           </w:p>
         </w:tc>
       </w:tr>
+    </w:tbl>
+    <w:p/>
+    <w:p>
+      <w:pPr>
+        <w:pStyle w:val="Heading3"/>
+        <w:numPr>
+          <w:ilvl w:val="2"/>
+          <w:numId w:val="2"/>
+        </w:numPr>
+      </w:pPr>
+      <w:r>
+        <w:t>Enhancements</w:t>
+      </w:r>
+    </w:p>
+    <w:p/>
+    <w:p>
+      <w:r>
+        <w:t>Enhancements are locked behind a silver price and skill requirements.</w:t>
+      </w:r>
+    </w:p>
+    <w:p>
+      <w:pPr>
+        <w:rPr>
+          <w:sz w:val="24"/>
+          <w:szCs w:val="24"/>
+        </w:rPr>
+      </w:pPr>
+    </w:p>
+    <w:tbl>
+      <w:tblPr>
+        <w:tblStyle w:val="GridTable4"/>
+        <w:tblW w:w="0" w:type="auto"/>
+        <w:tblLook w:val="04A0" w:firstRow="1" w:lastRow="0" w:firstColumn="1" w:lastColumn="0" w:noHBand="0" w:noVBand="1"/>
+      </w:tblPr>
+      <w:tblGrid>
+        <w:gridCol w:w="1975"/>
+        <w:gridCol w:w="7375"/>
+      </w:tblGrid>
       <w:tr>
+        <w:trPr>
+          <w:cnfStyle w:val="100000000000" w:firstRow="1" w:lastRow="0" w:firstColumn="0" w:lastColumn="0" w:oddVBand="0" w:evenVBand="0" w:oddHBand="0" w:evenHBand="0" w:firstRowFirstColumn="0" w:firstRowLastColumn="0" w:lastRowFirstColumn="0" w:lastRowLastColumn="0"/>
+        </w:trPr>
         <w:tc>
           <w:tcPr>
             <w:cnfStyle w:val="001000000000" w:firstRow="0" w:lastRow="0" w:firstColumn="1" w:lastColumn="0" w:oddVBand="0" w:evenVBand="0" w:oddHBand="0" w:evenHBand="0" w:firstRowFirstColumn="0" w:firstRowLastColumn="0" w:lastRowFirstColumn="0" w:lastRowLastColumn="0"/>
-            <w:tcW w:w="4675" w:type="dxa"/>
-            <w:vAlign w:val="center"/>
-          </w:tcPr>
-          <w:p>
-            <w:pPr>
-              <w:jc w:val="center"/>
-              <w:rPr>
-                <w:sz w:val="24"/>
-                <w:szCs w:val="24"/>
-              </w:rPr>
-            </w:pPr>
-            <w:r>
-              <w:rPr>
-                <w:sz w:val="24"/>
-                <w:szCs w:val="24"/>
-              </w:rPr>
-              <w:t xml:space="preserve">Fatal Shot </w:t>
-            </w:r>
-          </w:p>
-        </w:tc>
-        <w:tc>
-          <w:tcPr>
-            <w:tcW w:w="4675" w:type="dxa"/>
-            <w:vAlign w:val="center"/>
-          </w:tcPr>
-          <w:p>
-            <w:pPr>
-              <w:jc w:val="center"/>
-              <w:cnfStyle w:val="000000000000" w:firstRow="0" w:lastRow="0" w:firstColumn="0" w:lastColumn="0" w:oddVBand="0" w:evenVBand="0" w:oddHBand="0" w:evenHBand="0" w:firstRowFirstColumn="0" w:firstRowLastColumn="0" w:lastRowFirstColumn="0" w:lastRowLastColumn="0"/>
-              <w:rPr>
-                <w:sz w:val="24"/>
-                <w:szCs w:val="24"/>
-              </w:rPr>
-            </w:pPr>
-            <w:r>
-              <w:rPr>
-                <w:sz w:val="24"/>
-                <w:szCs w:val="24"/>
-              </w:rPr>
-              <w:t>Chance to kill instantly</w:t>
+            <w:tcW w:w="1975" w:type="dxa"/>
+          </w:tcPr>
+          <w:p>
+            <w:pPr>
+              <w:jc w:val="center"/>
+            </w:pPr>
+            <w:r>
+              <w:t>Enhancement</w:t>
+            </w:r>
+            <w:r>
+              <w:t xml:space="preserve"> #</w:t>
+            </w:r>
+          </w:p>
+        </w:tc>
+        <w:tc>
+          <w:tcPr>
+            <w:tcW w:w="7375" w:type="dxa"/>
+          </w:tcPr>
+          <w:p>
+            <w:pPr>
+              <w:jc w:val="center"/>
+              <w:cnfStyle w:val="100000000000" w:firstRow="1" w:lastRow="0" w:firstColumn="0" w:lastColumn="0" w:oddVBand="0" w:evenVBand="0" w:oddHBand="0" w:evenHBand="0" w:firstRowFirstColumn="0" w:firstRowLastColumn="0" w:lastRowFirstColumn="0" w:lastRowLastColumn="0"/>
+            </w:pPr>
+            <w:r>
+              <w:t>Requirement</w:t>
             </w:r>
           </w:p>
         </w:tc>
@@ -1134,46 +2357,34 @@
         <w:tc>
           <w:tcPr>
             <w:cnfStyle w:val="001000000000" w:firstRow="0" w:lastRow="0" w:firstColumn="1" w:lastColumn="0" w:oddVBand="0" w:evenVBand="0" w:oddHBand="0" w:evenHBand="0" w:firstRowFirstColumn="0" w:firstRowLastColumn="0" w:lastRowFirstColumn="0" w:lastRowLastColumn="0"/>
-            <w:tcW w:w="4675" w:type="dxa"/>
-            <w:vAlign w:val="center"/>
-          </w:tcPr>
-          <w:p>
-            <w:pPr>
-              <w:jc w:val="center"/>
-              <w:rPr>
-                <w:sz w:val="24"/>
-                <w:szCs w:val="24"/>
-              </w:rPr>
-            </w:pPr>
-            <w:r>
-              <w:rPr>
-                <w:sz w:val="24"/>
-                <w:szCs w:val="24"/>
-              </w:rPr>
-              <w:t>Execute Kill</w:t>
-            </w:r>
-          </w:p>
-        </w:tc>
-        <w:tc>
-          <w:tcPr>
-            <w:tcW w:w="4675" w:type="dxa"/>
-            <w:vAlign w:val="center"/>
+            <w:tcW w:w="1975" w:type="dxa"/>
+          </w:tcPr>
+          <w:p>
+            <w:pPr>
+              <w:jc w:val="center"/>
+            </w:pPr>
+            <w:r>
+              <w:t>1</w:t>
+            </w:r>
+          </w:p>
+        </w:tc>
+        <w:tc>
+          <w:tcPr>
+            <w:tcW w:w="7375" w:type="dxa"/>
           </w:tcPr>
           <w:p>
             <w:pPr>
               <w:jc w:val="center"/>
               <w:cnfStyle w:val="000000100000" w:firstRow="0" w:lastRow="0" w:firstColumn="0" w:lastColumn="0" w:oddVBand="0" w:evenVBand="0" w:oddHBand="1" w:evenHBand="0" w:firstRowFirstColumn="0" w:firstRowLastColumn="0" w:lastRowFirstColumn="0" w:lastRowLastColumn="0"/>
-              <w:rPr>
-                <w:sz w:val="24"/>
-                <w:szCs w:val="24"/>
-              </w:rPr>
-            </w:pPr>
-            <w:r>
-              <w:rPr>
-                <w:sz w:val="24"/>
-                <w:szCs w:val="24"/>
-              </w:rPr>
-              <w:t>Execute low health enemies</w:t>
+            </w:pPr>
+            <w:r>
+              <w:t xml:space="preserve">Skill level: </w:t>
+            </w:r>
+            <w:r>
+              <w:t>3</w:t>
+            </w:r>
+            <w:r>
+              <w:t xml:space="preserve"> &amp; 100 silver</w:t>
             </w:r>
           </w:p>
         </w:tc>
@@ -1182,40 +2393,29 @@
         <w:tc>
           <w:tcPr>
             <w:cnfStyle w:val="001000000000" w:firstRow="0" w:lastRow="0" w:firstColumn="1" w:lastColumn="0" w:oddVBand="0" w:evenVBand="0" w:oddHBand="0" w:evenHBand="0" w:firstRowFirstColumn="0" w:firstRowLastColumn="0" w:lastRowFirstColumn="0" w:lastRowLastColumn="0"/>
-            <w:tcW w:w="4675" w:type="dxa"/>
-            <w:vAlign w:val="center"/>
-          </w:tcPr>
-          <w:p>
-            <w:pPr>
-              <w:jc w:val="center"/>
-              <w:rPr>
-                <w:sz w:val="24"/>
-                <w:szCs w:val="24"/>
-              </w:rPr>
-            </w:pPr>
-            <w:r>
-              <w:rPr>
-                <w:sz w:val="24"/>
-                <w:szCs w:val="24"/>
-              </w:rPr>
-              <w:t>Slow on attack</w:t>
-            </w:r>
-          </w:p>
-        </w:tc>
-        <w:tc>
-          <w:tcPr>
-            <w:tcW w:w="4675" w:type="dxa"/>
-            <w:vAlign w:val="center"/>
+            <w:tcW w:w="1975" w:type="dxa"/>
+          </w:tcPr>
+          <w:p>
+            <w:pPr>
+              <w:jc w:val="center"/>
+            </w:pPr>
+            <w:r>
+              <w:t>2</w:t>
+            </w:r>
+          </w:p>
+        </w:tc>
+        <w:tc>
+          <w:tcPr>
+            <w:tcW w:w="7375" w:type="dxa"/>
           </w:tcPr>
           <w:p>
             <w:pPr>
               <w:jc w:val="center"/>
               <w:cnfStyle w:val="000000000000" w:firstRow="0" w:lastRow="0" w:firstColumn="0" w:lastColumn="0" w:oddVBand="0" w:evenVBand="0" w:oddHBand="0" w:evenHBand="0" w:firstRowFirstColumn="0" w:firstRowLastColumn="0" w:lastRowFirstColumn="0" w:lastRowLastColumn="0"/>
-              <w:rPr>
-                <w:sz w:val="24"/>
-                <w:szCs w:val="24"/>
-              </w:rPr>
-            </w:pPr>
+            </w:pPr>
+            <w:r>
+              <w:t>Skill level: 5 &amp; 200 silver</w:t>
+            </w:r>
           </w:p>
         </w:tc>
       </w:tr>
@@ -1226,81 +2426,354 @@
         <w:tc>
           <w:tcPr>
             <w:cnfStyle w:val="001000000000" w:firstRow="0" w:lastRow="0" w:firstColumn="1" w:lastColumn="0" w:oddVBand="0" w:evenVBand="0" w:oddHBand="0" w:evenHBand="0" w:firstRowFirstColumn="0" w:firstRowLastColumn="0" w:lastRowFirstColumn="0" w:lastRowLastColumn="0"/>
-            <w:tcW w:w="4675" w:type="dxa"/>
+            <w:tcW w:w="1975" w:type="dxa"/>
+          </w:tcPr>
+          <w:p>
+            <w:pPr>
+              <w:jc w:val="center"/>
+            </w:pPr>
+            <w:r>
+              <w:t>3</w:t>
+            </w:r>
+          </w:p>
+        </w:tc>
+        <w:tc>
+          <w:tcPr>
+            <w:tcW w:w="7375" w:type="dxa"/>
+          </w:tcPr>
+          <w:p>
+            <w:pPr>
+              <w:jc w:val="center"/>
+              <w:cnfStyle w:val="000000100000" w:firstRow="0" w:lastRow="0" w:firstColumn="0" w:lastColumn="0" w:oddVBand="0" w:evenVBand="0" w:oddHBand="1" w:evenHBand="0" w:firstRowFirstColumn="0" w:firstRowLastColumn="0" w:lastRowFirstColumn="0" w:lastRowLastColumn="0"/>
+            </w:pPr>
+            <w:r>
+              <w:t>Skill level: 7 &amp; 300 silver</w:t>
+            </w:r>
+          </w:p>
+        </w:tc>
+      </w:tr>
+    </w:tbl>
+    <w:p>
+      <w:pPr>
+        <w:rPr>
+          <w:sz w:val="24"/>
+          <w:szCs w:val="24"/>
+        </w:rPr>
+      </w:pPr>
+    </w:p>
+    <w:p>
+      <w:pPr>
+        <w:rPr>
+          <w:sz w:val="24"/>
+          <w:szCs w:val="24"/>
+        </w:rPr>
+      </w:pPr>
+    </w:p>
+    <w:p>
+      <w:pPr>
+        <w:pStyle w:val="Heading1"/>
+        <w:numPr>
+          <w:ilvl w:val="0"/>
+          <w:numId w:val="2"/>
+        </w:numPr>
+      </w:pPr>
+      <w:r>
+        <w:t>Enemies</w:t>
+      </w:r>
+    </w:p>
+    <w:p/>
+    <w:p>
+      <w:r>
+        <w:lastRenderedPageBreak/>
+        <w:t>Enemies are the units which must be defeated. They follow a set path to reach their destination, and it’s the job of the towers to eliminate the enemies before they reach the base.</w:t>
+      </w:r>
+    </w:p>
+    <w:p/>
+    <w:p>
+      <w:pPr>
+        <w:pStyle w:val="Heading2"/>
+        <w:numPr>
+          <w:ilvl w:val="1"/>
+          <w:numId w:val="2"/>
+        </w:numPr>
+      </w:pPr>
+      <w:r>
+        <w:t>Enemy Types</w:t>
+      </w:r>
+    </w:p>
+    <w:p/>
+    <w:p>
+      <w:r>
+        <w:t>The aim with having different enemy types is to equip them with different strengths and weaknesses. This will give the player the responsibility of deciding how best to combat specific types of enemies. Some enemies will be easy to kill but numerous, some will be hard to kill but slow, some will be fast, some will heal, etc.</w:t>
+      </w:r>
+    </w:p>
+    <w:p/>
+    <w:p>
+      <w:r>
+        <w:t>Following are the different stats and abilities which can be adjusted to achieve the above:</w:t>
+      </w:r>
+    </w:p>
+    <w:p/>
+    <w:p>
+      <w:pPr>
+        <w:pStyle w:val="ListParagraph"/>
+        <w:numPr>
+          <w:ilvl w:val="0"/>
+          <w:numId w:val="4"/>
+        </w:numPr>
+      </w:pPr>
+      <w:r>
+        <w:t>Max HP</w:t>
+      </w:r>
+    </w:p>
+    <w:p>
+      <w:pPr>
+        <w:pStyle w:val="ListParagraph"/>
+        <w:numPr>
+          <w:ilvl w:val="0"/>
+          <w:numId w:val="4"/>
+        </w:numPr>
+      </w:pPr>
+      <w:r>
+        <w:t>Movespeed</w:t>
+      </w:r>
+    </w:p>
+    <w:p>
+      <w:pPr>
+        <w:pStyle w:val="ListParagraph"/>
+        <w:numPr>
+          <w:ilvl w:val="0"/>
+          <w:numId w:val="4"/>
+        </w:numPr>
+      </w:pPr>
+      <w:r>
+        <w:t>Dodge chance</w:t>
+      </w:r>
+    </w:p>
+    <w:p>
+      <w:pPr>
+        <w:pStyle w:val="ListParagraph"/>
+        <w:numPr>
+          <w:ilvl w:val="0"/>
+          <w:numId w:val="4"/>
+        </w:numPr>
+      </w:pPr>
+      <w:r>
+        <w:t>Periodic shield</w:t>
+      </w:r>
+    </w:p>
+    <w:p>
+      <w:pPr>
+        <w:pStyle w:val="ListParagraph"/>
+        <w:numPr>
+          <w:ilvl w:val="0"/>
+          <w:numId w:val="4"/>
+        </w:numPr>
+      </w:pPr>
+      <w:r>
+        <w:t>Summon other enemies</w:t>
+      </w:r>
+    </w:p>
+    <w:p>
+      <w:pPr>
+        <w:pStyle w:val="ListParagraph"/>
+        <w:numPr>
+          <w:ilvl w:val="0"/>
+          <w:numId w:val="4"/>
+        </w:numPr>
+      </w:pPr>
+      <w:r>
+        <w:t>Disable towers</w:t>
+      </w:r>
+    </w:p>
+    <w:p>
+      <w:pPr>
+        <w:pStyle w:val="ListParagraph"/>
+        <w:numPr>
+          <w:ilvl w:val="0"/>
+          <w:numId w:val="4"/>
+        </w:numPr>
+      </w:pPr>
+      <w:r>
+        <w:t>Slow towers attack speed</w:t>
+      </w:r>
+    </w:p>
+    <w:p>
+      <w:pPr>
+        <w:pStyle w:val="ListParagraph"/>
+        <w:numPr>
+          <w:ilvl w:val="0"/>
+          <w:numId w:val="4"/>
+        </w:numPr>
+      </w:pPr>
+      <w:r>
+        <w:t>Heal other enemies</w:t>
+      </w:r>
+    </w:p>
+    <w:p>
+      <w:pPr>
+        <w:pStyle w:val="ListParagraph"/>
+        <w:numPr>
+          <w:ilvl w:val="0"/>
+          <w:numId w:val="4"/>
+        </w:numPr>
+      </w:pPr>
+      <w:r>
+        <w:t>Speed up other enemies</w:t>
+      </w:r>
+    </w:p>
+    <w:p>
+      <w:pPr>
+        <w:pStyle w:val="ListParagraph"/>
+        <w:numPr>
+          <w:ilvl w:val="0"/>
+          <w:numId w:val="4"/>
+        </w:numPr>
+      </w:pPr>
+      <w:r>
+        <w:t>Build up an attack which can be stopped by the player clicking</w:t>
+      </w:r>
+    </w:p>
+    <w:p>
+      <w:pPr>
+        <w:pStyle w:val="ListParagraph"/>
+        <w:numPr>
+          <w:ilvl w:val="0"/>
+          <w:numId w:val="4"/>
+        </w:numPr>
+      </w:pPr>
+      <w:r>
+        <w:t>Flying units which require high attack range archers</w:t>
+      </w:r>
+    </w:p>
+    <w:p>
+      <w:pPr>
+        <w:pStyle w:val="ListParagraph"/>
+        <w:numPr>
+          <w:ilvl w:val="0"/>
+          <w:numId w:val="4"/>
+        </w:numPr>
+      </w:pPr>
+      <w:r>
+        <w:t>Enemies which are stronger as groups</w:t>
+      </w:r>
+    </w:p>
+    <w:p/>
+    <w:p>
+      <w:pPr>
+        <w:pStyle w:val="Heading3"/>
+        <w:numPr>
+          <w:ilvl w:val="2"/>
+          <w:numId w:val="2"/>
+        </w:numPr>
+      </w:pPr>
+      <w:r>
+        <w:t>Enemy 1</w:t>
+      </w:r>
+    </w:p>
+    <w:p/>
+    <w:p>
+      <w:r>
+        <w:t>Enemy 1 is a simple unit with low health and movespeed. It has nothing unique about it.</w:t>
+      </w:r>
+    </w:p>
+    <w:p>
+      <w:pPr>
+        <w:rPr>
+          <w:sz w:val="24"/>
+          <w:szCs w:val="24"/>
+        </w:rPr>
+      </w:pPr>
+    </w:p>
+    <w:p>
+      <w:pPr>
+        <w:pStyle w:val="Heading1"/>
+        <w:numPr>
+          <w:ilvl w:val="0"/>
+          <w:numId w:val="2"/>
+        </w:numPr>
+      </w:pPr>
+      <w:r>
+        <w:t>Strategy</w:t>
+      </w:r>
+    </w:p>
+    <w:p/>
+    <w:p>
+      <w:r>
+        <w:t xml:space="preserve">The main aim of </w:t>
+      </w:r>
+      <w:r>
+        <w:t xml:space="preserve">this game is to test the player’s strategic </w:t>
+      </w:r>
+      <w:r>
+        <w:t>faculties (his brain) whether or not he can use the given tools in the correct way in order to defeat the difficulties posed by the level / enemies he is facing.</w:t>
+      </w:r>
+    </w:p>
+    <w:p/>
+    <w:p>
+      <w:r>
+        <w:lastRenderedPageBreak/>
+        <w:t>Following are the tools which the player has to work with in order to defeat the levels:</w:t>
+      </w:r>
+    </w:p>
+    <w:tbl>
+      <w:tblPr>
+        <w:tblStyle w:val="GridTable5Dark-Accent1"/>
+        <w:tblW w:w="0" w:type="auto"/>
+        <w:tblLook w:val="04A0" w:firstRow="1" w:lastRow="0" w:firstColumn="1" w:lastColumn="0" w:noHBand="0" w:noVBand="1"/>
+      </w:tblPr>
+      <w:tblGrid>
+        <w:gridCol w:w="445"/>
+        <w:gridCol w:w="2790"/>
+        <w:gridCol w:w="6115"/>
+      </w:tblGrid>
+      <w:tr>
+        <w:trPr>
+          <w:cnfStyle w:val="100000000000" w:firstRow="1" w:lastRow="0" w:firstColumn="0" w:lastColumn="0" w:oddVBand="0" w:evenVBand="0" w:oddHBand="0" w:evenHBand="0" w:firstRowFirstColumn="0" w:firstRowLastColumn="0" w:lastRowFirstColumn="0" w:lastRowLastColumn="0"/>
+        </w:trPr>
+        <w:tc>
+          <w:tcPr>
+            <w:cnfStyle w:val="001000000000" w:firstRow="0" w:lastRow="0" w:firstColumn="1" w:lastColumn="0" w:oddVBand="0" w:evenVBand="0" w:oddHBand="0" w:evenHBand="0" w:firstRowFirstColumn="0" w:firstRowLastColumn="0" w:lastRowFirstColumn="0" w:lastRowLastColumn="0"/>
+            <w:tcW w:w="445" w:type="dxa"/>
             <w:vAlign w:val="center"/>
           </w:tcPr>
           <w:p>
             <w:pPr>
               <w:jc w:val="center"/>
-              <w:rPr>
-                <w:sz w:val="24"/>
-                <w:szCs w:val="24"/>
-              </w:rPr>
-            </w:pPr>
-            <w:r>
-              <w:rPr>
-                <w:sz w:val="24"/>
-                <w:szCs w:val="24"/>
-              </w:rPr>
-              <w:t>Stun attack</w:t>
-            </w:r>
-          </w:p>
-        </w:tc>
-        <w:tc>
-          <w:tcPr>
-            <w:tcW w:w="4675" w:type="dxa"/>
+            </w:pPr>
+            <w:r>
+              <w:t>#</w:t>
+            </w:r>
+          </w:p>
+        </w:tc>
+        <w:tc>
+          <w:tcPr>
+            <w:tcW w:w="2790" w:type="dxa"/>
             <w:vAlign w:val="center"/>
           </w:tcPr>
           <w:p>
             <w:pPr>
               <w:jc w:val="center"/>
-              <w:cnfStyle w:val="000000100000" w:firstRow="0" w:lastRow="0" w:firstColumn="0" w:lastColumn="0" w:oddVBand="0" w:evenVBand="0" w:oddHBand="1" w:evenHBand="0" w:firstRowFirstColumn="0" w:firstRowLastColumn="0" w:lastRowFirstColumn="0" w:lastRowLastColumn="0"/>
-              <w:rPr>
-                <w:sz w:val="24"/>
-                <w:szCs w:val="24"/>
-              </w:rPr>
-            </w:pPr>
-          </w:p>
-        </w:tc>
-      </w:tr>
-      <w:tr>
-        <w:tc>
-          <w:tcPr>
-            <w:cnfStyle w:val="001000000000" w:firstRow="0" w:lastRow="0" w:firstColumn="1" w:lastColumn="0" w:oddVBand="0" w:evenVBand="0" w:oddHBand="0" w:evenHBand="0" w:firstRowFirstColumn="0" w:firstRowLastColumn="0" w:lastRowFirstColumn="0" w:lastRowLastColumn="0"/>
-            <w:tcW w:w="4675" w:type="dxa"/>
+              <w:cnfStyle w:val="100000000000" w:firstRow="1" w:lastRow="0" w:firstColumn="0" w:lastColumn="0" w:oddVBand="0" w:evenVBand="0" w:oddHBand="0" w:evenHBand="0" w:firstRowFirstColumn="0" w:firstRowLastColumn="0" w:lastRowFirstColumn="0" w:lastRowLastColumn="0"/>
+            </w:pPr>
+            <w:r>
+              <w:t>Tool</w:t>
+            </w:r>
+          </w:p>
+        </w:tc>
+        <w:tc>
+          <w:tcPr>
+            <w:tcW w:w="6115" w:type="dxa"/>
             <w:vAlign w:val="center"/>
           </w:tcPr>
           <w:p>
             <w:pPr>
               <w:jc w:val="center"/>
-              <w:rPr>
-                <w:sz w:val="24"/>
-                <w:szCs w:val="24"/>
-              </w:rPr>
-            </w:pPr>
-            <w:r>
-              <w:rPr>
-                <w:sz w:val="24"/>
-                <w:szCs w:val="24"/>
-              </w:rPr>
-              <w:t>AOE slow</w:t>
-            </w:r>
-          </w:p>
-        </w:tc>
-        <w:tc>
-          <w:tcPr>
-            <w:tcW w:w="4675" w:type="dxa"/>
-            <w:vAlign w:val="center"/>
-          </w:tcPr>
-          <w:p>
-            <w:pPr>
-              <w:jc w:val="center"/>
-              <w:cnfStyle w:val="000000000000" w:firstRow="0" w:lastRow="0" w:firstColumn="0" w:lastColumn="0" w:oddVBand="0" w:evenVBand="0" w:oddHBand="0" w:evenHBand="0" w:firstRowFirstColumn="0" w:firstRowLastColumn="0" w:lastRowFirstColumn="0" w:lastRowLastColumn="0"/>
-              <w:rPr>
-                <w:sz w:val="24"/>
-                <w:szCs w:val="24"/>
-              </w:rPr>
-            </w:pPr>
+              <w:cnfStyle w:val="100000000000" w:firstRow="1" w:lastRow="0" w:firstColumn="0" w:lastColumn="0" w:oddVBand="0" w:evenVBand="0" w:oddHBand="0" w:evenHBand="0" w:firstRowFirstColumn="0" w:firstRowLastColumn="0" w:lastRowFirstColumn="0" w:lastRowLastColumn="0"/>
+            </w:pPr>
+            <w:r>
+              <w:t>Description</w:t>
+            </w:r>
           </w:p>
         </w:tc>
       </w:tr>
@@ -1311,46 +2784,45 @@
         <w:tc>
           <w:tcPr>
             <w:cnfStyle w:val="001000000000" w:firstRow="0" w:lastRow="0" w:firstColumn="1" w:lastColumn="0" w:oddVBand="0" w:evenVBand="0" w:oddHBand="0" w:evenHBand="0" w:firstRowFirstColumn="0" w:firstRowLastColumn="0" w:lastRowFirstColumn="0" w:lastRowLastColumn="0"/>
-            <w:tcW w:w="4675" w:type="dxa"/>
+            <w:tcW w:w="445" w:type="dxa"/>
             <w:vAlign w:val="center"/>
           </w:tcPr>
           <w:p>
             <w:pPr>
               <w:jc w:val="center"/>
-              <w:rPr>
-                <w:sz w:val="24"/>
-                <w:szCs w:val="24"/>
-              </w:rPr>
-            </w:pPr>
-            <w:r>
-              <w:rPr>
-                <w:sz w:val="24"/>
-                <w:szCs w:val="24"/>
-              </w:rPr>
-              <w:t>Taunt</w:t>
-            </w:r>
-          </w:p>
-        </w:tc>
-        <w:tc>
-          <w:tcPr>
-            <w:tcW w:w="4675" w:type="dxa"/>
+            </w:pPr>
+            <w:r>
+              <w:t>1</w:t>
+            </w:r>
+          </w:p>
+        </w:tc>
+        <w:tc>
+          <w:tcPr>
+            <w:tcW w:w="2790" w:type="dxa"/>
             <w:vAlign w:val="center"/>
           </w:tcPr>
           <w:p>
             <w:pPr>
               <w:jc w:val="center"/>
               <w:cnfStyle w:val="000000100000" w:firstRow="0" w:lastRow="0" w:firstColumn="0" w:lastColumn="0" w:oddVBand="0" w:evenVBand="0" w:oddHBand="1" w:evenHBand="0" w:firstRowFirstColumn="0" w:firstRowLastColumn="0" w:lastRowFirstColumn="0" w:lastRowLastColumn="0"/>
-              <w:rPr>
-                <w:sz w:val="24"/>
-                <w:szCs w:val="24"/>
-              </w:rPr>
-            </w:pPr>
-            <w:r>
-              <w:rPr>
-                <w:sz w:val="24"/>
-                <w:szCs w:val="24"/>
-              </w:rPr>
-              <w:t>Force enemies to attack eachother</w:t>
+            </w:pPr>
+            <w:r>
+              <w:t>Tower placement</w:t>
+            </w:r>
+          </w:p>
+        </w:tc>
+        <w:tc>
+          <w:tcPr>
+            <w:tcW w:w="6115" w:type="dxa"/>
+            <w:vAlign w:val="center"/>
+          </w:tcPr>
+          <w:p>
+            <w:pPr>
+              <w:jc w:val="center"/>
+              <w:cnfStyle w:val="000000100000" w:firstRow="0" w:lastRow="0" w:firstColumn="0" w:lastColumn="0" w:oddVBand="0" w:evenVBand="0" w:oddHBand="1" w:evenHBand="0" w:firstRowFirstColumn="0" w:firstRowLastColumn="0" w:lastRowFirstColumn="0" w:lastRowLastColumn="0"/>
+            </w:pPr>
+            <w:r>
+              <w:t>The placement of the towers is potentially the most important tool the player has to work with. If the player places towers in places which will rarely ever shoot the enemies, he is likely going to lose.</w:t>
             </w:r>
           </w:p>
         </w:tc>
@@ -1359,40 +2831,46 @@
         <w:tc>
           <w:tcPr>
             <w:cnfStyle w:val="001000000000" w:firstRow="0" w:lastRow="0" w:firstColumn="1" w:lastColumn="0" w:oddVBand="0" w:evenVBand="0" w:oddHBand="0" w:evenHBand="0" w:firstRowFirstColumn="0" w:firstRowLastColumn="0" w:lastRowFirstColumn="0" w:lastRowLastColumn="0"/>
-            <w:tcW w:w="4675" w:type="dxa"/>
+            <w:tcW w:w="445" w:type="dxa"/>
             <w:vAlign w:val="center"/>
           </w:tcPr>
           <w:p>
             <w:pPr>
               <w:jc w:val="center"/>
-              <w:rPr>
-                <w:sz w:val="24"/>
-                <w:szCs w:val="24"/>
-              </w:rPr>
-            </w:pPr>
-            <w:r>
-              <w:rPr>
-                <w:sz w:val="24"/>
-                <w:szCs w:val="24"/>
-              </w:rPr>
-              <w:t>Healing Reduction</w:t>
-            </w:r>
-          </w:p>
-        </w:tc>
-        <w:tc>
-          <w:tcPr>
-            <w:tcW w:w="4675" w:type="dxa"/>
+            </w:pPr>
+            <w:r>
+              <w:t>2</w:t>
+            </w:r>
+          </w:p>
+        </w:tc>
+        <w:tc>
+          <w:tcPr>
+            <w:tcW w:w="2790" w:type="dxa"/>
             <w:vAlign w:val="center"/>
           </w:tcPr>
           <w:p>
             <w:pPr>
               <w:jc w:val="center"/>
               <w:cnfStyle w:val="000000000000" w:firstRow="0" w:lastRow="0" w:firstColumn="0" w:lastColumn="0" w:oddVBand="0" w:evenVBand="0" w:oddHBand="0" w:evenHBand="0" w:firstRowFirstColumn="0" w:firstRowLastColumn="0" w:lastRowFirstColumn="0" w:lastRowLastColumn="0"/>
-              <w:rPr>
-                <w:sz w:val="24"/>
-                <w:szCs w:val="24"/>
-              </w:rPr>
-            </w:pPr>
+            </w:pPr>
+            <w:r>
+              <w:t>Tower skill focus</w:t>
+            </w:r>
+          </w:p>
+        </w:tc>
+        <w:tc>
+          <w:tcPr>
+            <w:tcW w:w="6115" w:type="dxa"/>
+            <w:vAlign w:val="center"/>
+          </w:tcPr>
+          <w:p>
+            <w:pPr>
+              <w:jc w:val="center"/>
+              <w:cnfStyle w:val="000000000000" w:firstRow="0" w:lastRow="0" w:firstColumn="0" w:lastColumn="0" w:oddVBand="0" w:evenVBand="0" w:oddHBand="0" w:evenHBand="0" w:firstRowFirstColumn="0" w:firstRowLastColumn="0" w:lastRowFirstColumn="0" w:lastRowLastColumn="0"/>
+            </w:pPr>
+            <w:r>
+              <w:t>The skills the player chooses to focus on for each tower (AS/AD/AR) will have a great impact on the difficulty of the level.</w:t>
+            </w:r>
           </w:p>
         </w:tc>
       </w:tr>
@@ -1403,47 +2881,43 @@
         <w:tc>
           <w:tcPr>
             <w:cnfStyle w:val="001000000000" w:firstRow="0" w:lastRow="0" w:firstColumn="1" w:lastColumn="0" w:oddVBand="0" w:evenVBand="0" w:oddHBand="0" w:evenHBand="0" w:firstRowFirstColumn="0" w:firstRowLastColumn="0" w:lastRowFirstColumn="0" w:lastRowLastColumn="0"/>
-            <w:tcW w:w="4675" w:type="dxa"/>
+            <w:tcW w:w="445" w:type="dxa"/>
             <w:vAlign w:val="center"/>
           </w:tcPr>
           <w:p>
             <w:pPr>
               <w:jc w:val="center"/>
-              <w:rPr>
-                <w:sz w:val="24"/>
-                <w:szCs w:val="24"/>
-              </w:rPr>
-            </w:pPr>
-            <w:r>
-              <w:rPr>
-                <w:sz w:val="24"/>
-                <w:szCs w:val="24"/>
-              </w:rPr>
-              <w:t>Vulnerability</w:t>
-            </w:r>
-          </w:p>
-        </w:tc>
-        <w:tc>
-          <w:tcPr>
-            <w:tcW w:w="4675" w:type="dxa"/>
+            </w:pPr>
+            <w:r>
+              <w:t>3</w:t>
+            </w:r>
+          </w:p>
+        </w:tc>
+        <w:tc>
+          <w:tcPr>
+            <w:tcW w:w="2790" w:type="dxa"/>
             <w:vAlign w:val="center"/>
           </w:tcPr>
           <w:p>
             <w:pPr>
               <w:jc w:val="center"/>
               <w:cnfStyle w:val="000000100000" w:firstRow="0" w:lastRow="0" w:firstColumn="0" w:lastColumn="0" w:oddVBand="0" w:evenVBand="0" w:oddHBand="1" w:evenHBand="0" w:firstRowFirstColumn="0" w:firstRowLastColumn="0" w:lastRowFirstColumn="0" w:lastRowLastColumn="0"/>
-              <w:rPr>
-                <w:sz w:val="24"/>
-                <w:szCs w:val="24"/>
-              </w:rPr>
-            </w:pPr>
-            <w:r>
-              <w:rPr>
-                <w:sz w:val="24"/>
-                <w:szCs w:val="24"/>
-              </w:rPr>
-              <w:t>Make enemies easier to kill</w:t>
-            </w:r>
+            </w:pPr>
+            <w:r>
+              <w:t>Tower enhancement focus</w:t>
+            </w:r>
+          </w:p>
+        </w:tc>
+        <w:tc>
+          <w:tcPr>
+            <w:tcW w:w="6115" w:type="dxa"/>
+            <w:vAlign w:val="center"/>
+          </w:tcPr>
+          <w:p>
+            <w:pPr>
+              <w:jc w:val="center"/>
+              <w:cnfStyle w:val="000000100000" w:firstRow="0" w:lastRow="0" w:firstColumn="0" w:lastColumn="0" w:oddVBand="0" w:evenVBand="0" w:oddHBand="1" w:evenHBand="0" w:firstRowFirstColumn="0" w:firstRowLastColumn="0" w:lastRowFirstColumn="0" w:lastRowLastColumn="0"/>
+            </w:pPr>
           </w:p>
         </w:tc>
       </w:tr>
@@ -1451,32 +2925,42 @@
         <w:tc>
           <w:tcPr>
             <w:cnfStyle w:val="001000000000" w:firstRow="0" w:lastRow="0" w:firstColumn="1" w:lastColumn="0" w:oddVBand="0" w:evenVBand="0" w:oddHBand="0" w:evenHBand="0" w:firstRowFirstColumn="0" w:firstRowLastColumn="0" w:lastRowFirstColumn="0" w:lastRowLastColumn="0"/>
-            <w:tcW w:w="4675" w:type="dxa"/>
+            <w:tcW w:w="445" w:type="dxa"/>
             <w:vAlign w:val="center"/>
           </w:tcPr>
           <w:p>
             <w:pPr>
               <w:jc w:val="center"/>
-              <w:rPr>
-                <w:sz w:val="24"/>
-                <w:szCs w:val="24"/>
-              </w:rPr>
-            </w:pPr>
-          </w:p>
-        </w:tc>
-        <w:tc>
-          <w:tcPr>
-            <w:tcW w:w="4675" w:type="dxa"/>
+            </w:pPr>
+            <w:r>
+              <w:t>4</w:t>
+            </w:r>
+          </w:p>
+        </w:tc>
+        <w:tc>
+          <w:tcPr>
+            <w:tcW w:w="2790" w:type="dxa"/>
             <w:vAlign w:val="center"/>
           </w:tcPr>
           <w:p>
             <w:pPr>
               <w:jc w:val="center"/>
               <w:cnfStyle w:val="000000000000" w:firstRow="0" w:lastRow="0" w:firstColumn="0" w:lastColumn="0" w:oddVBand="0" w:evenVBand="0" w:oddHBand="0" w:evenHBand="0" w:firstRowFirstColumn="0" w:firstRowLastColumn="0" w:lastRowFirstColumn="0" w:lastRowLastColumn="0"/>
-              <w:rPr>
-                <w:sz w:val="24"/>
-                <w:szCs w:val="24"/>
-              </w:rPr>
+            </w:pPr>
+            <w:r>
+              <w:t>Abilities</w:t>
+            </w:r>
+          </w:p>
+        </w:tc>
+        <w:tc>
+          <w:tcPr>
+            <w:tcW w:w="6115" w:type="dxa"/>
+            <w:vAlign w:val="center"/>
+          </w:tcPr>
+          <w:p>
+            <w:pPr>
+              <w:jc w:val="center"/>
+              <w:cnfStyle w:val="000000000000" w:firstRow="0" w:lastRow="0" w:firstColumn="0" w:lastColumn="0" w:oddVBand="0" w:evenVBand="0" w:oddHBand="0" w:evenHBand="0" w:firstRowFirstColumn="0" w:firstRowLastColumn="0" w:lastRowFirstColumn="0" w:lastRowLastColumn="0"/>
             </w:pPr>
           </w:p>
         </w:tc>
@@ -1488,32 +2972,42 @@
         <w:tc>
           <w:tcPr>
             <w:cnfStyle w:val="001000000000" w:firstRow="0" w:lastRow="0" w:firstColumn="1" w:lastColumn="0" w:oddVBand="0" w:evenVBand="0" w:oddHBand="0" w:evenHBand="0" w:firstRowFirstColumn="0" w:firstRowLastColumn="0" w:lastRowFirstColumn="0" w:lastRowLastColumn="0"/>
-            <w:tcW w:w="4675" w:type="dxa"/>
+            <w:tcW w:w="445" w:type="dxa"/>
             <w:vAlign w:val="center"/>
           </w:tcPr>
           <w:p>
             <w:pPr>
               <w:jc w:val="center"/>
-              <w:rPr>
-                <w:sz w:val="24"/>
-                <w:szCs w:val="24"/>
-              </w:rPr>
-            </w:pPr>
-          </w:p>
-        </w:tc>
-        <w:tc>
-          <w:tcPr>
-            <w:tcW w:w="4675" w:type="dxa"/>
+            </w:pPr>
+            <w:r>
+              <w:t>5</w:t>
+            </w:r>
+          </w:p>
+        </w:tc>
+        <w:tc>
+          <w:tcPr>
+            <w:tcW w:w="2790" w:type="dxa"/>
             <w:vAlign w:val="center"/>
           </w:tcPr>
           <w:p>
             <w:pPr>
               <w:jc w:val="center"/>
               <w:cnfStyle w:val="000000100000" w:firstRow="0" w:lastRow="0" w:firstColumn="0" w:lastColumn="0" w:oddVBand="0" w:evenVBand="0" w:oddHBand="1" w:evenHBand="0" w:firstRowFirstColumn="0" w:firstRowLastColumn="0" w:lastRowFirstColumn="0" w:lastRowLastColumn="0"/>
-              <w:rPr>
-                <w:sz w:val="24"/>
-                <w:szCs w:val="24"/>
-              </w:rPr>
+            </w:pPr>
+            <w:r>
+              <w:t>Shop upgrades</w:t>
+            </w:r>
+          </w:p>
+        </w:tc>
+        <w:tc>
+          <w:tcPr>
+            <w:tcW w:w="6115" w:type="dxa"/>
+            <w:vAlign w:val="center"/>
+          </w:tcPr>
+          <w:p>
+            <w:pPr>
+              <w:jc w:val="center"/>
+              <w:cnfStyle w:val="000000100000" w:firstRow="0" w:lastRow="0" w:firstColumn="0" w:lastColumn="0" w:oddVBand="0" w:evenVBand="0" w:oddHBand="1" w:evenHBand="0" w:firstRowFirstColumn="0" w:firstRowLastColumn="0" w:lastRowFirstColumn="0" w:lastRowLastColumn="0"/>
             </w:pPr>
           </w:p>
         </w:tc>
@@ -1522,45 +3016,130 @@
         <w:tc>
           <w:tcPr>
             <w:cnfStyle w:val="001000000000" w:firstRow="0" w:lastRow="0" w:firstColumn="1" w:lastColumn="0" w:oddVBand="0" w:evenVBand="0" w:oddHBand="0" w:evenHBand="0" w:firstRowFirstColumn="0" w:firstRowLastColumn="0" w:lastRowFirstColumn="0" w:lastRowLastColumn="0"/>
-            <w:tcW w:w="4675" w:type="dxa"/>
+            <w:tcW w:w="445" w:type="dxa"/>
             <w:vAlign w:val="center"/>
           </w:tcPr>
           <w:p>
             <w:pPr>
               <w:jc w:val="center"/>
-              <w:rPr>
-                <w:sz w:val="24"/>
-                <w:szCs w:val="24"/>
-              </w:rPr>
-            </w:pPr>
-          </w:p>
-        </w:tc>
-        <w:tc>
-          <w:tcPr>
-            <w:tcW w:w="4675" w:type="dxa"/>
+            </w:pPr>
+            <w:r>
+              <w:t>6</w:t>
+            </w:r>
+          </w:p>
+        </w:tc>
+        <w:tc>
+          <w:tcPr>
+            <w:tcW w:w="2790" w:type="dxa"/>
             <w:vAlign w:val="center"/>
           </w:tcPr>
           <w:p>
             <w:pPr>
               <w:jc w:val="center"/>
               <w:cnfStyle w:val="000000000000" w:firstRow="0" w:lastRow="0" w:firstColumn="0" w:lastColumn="0" w:oddVBand="0" w:evenVBand="0" w:oddHBand="0" w:evenHBand="0" w:firstRowFirstColumn="0" w:firstRowLastColumn="0" w:lastRowFirstColumn="0" w:lastRowLastColumn="0"/>
-              <w:rPr>
-                <w:sz w:val="24"/>
-                <w:szCs w:val="24"/>
-              </w:rPr>
+            </w:pPr>
+          </w:p>
+        </w:tc>
+        <w:tc>
+          <w:tcPr>
+            <w:tcW w:w="6115" w:type="dxa"/>
+            <w:vAlign w:val="center"/>
+          </w:tcPr>
+          <w:p>
+            <w:pPr>
+              <w:jc w:val="center"/>
+              <w:cnfStyle w:val="000000000000" w:firstRow="0" w:lastRow="0" w:firstColumn="0" w:lastColumn="0" w:oddVBand="0" w:evenVBand="0" w:oddHBand="0" w:evenHBand="0" w:firstRowFirstColumn="0" w:firstRowLastColumn="0" w:lastRowFirstColumn="0" w:lastRowLastColumn="0"/>
+            </w:pPr>
+          </w:p>
+        </w:tc>
+      </w:tr>
+      <w:tr>
+        <w:trPr>
+          <w:cnfStyle w:val="000000100000" w:firstRow="0" w:lastRow="0" w:firstColumn="0" w:lastColumn="0" w:oddVBand="0" w:evenVBand="0" w:oddHBand="1" w:evenHBand="0" w:firstRowFirstColumn="0" w:firstRowLastColumn="0" w:lastRowFirstColumn="0" w:lastRowLastColumn="0"/>
+        </w:trPr>
+        <w:tc>
+          <w:tcPr>
+            <w:cnfStyle w:val="001000000000" w:firstRow="0" w:lastRow="0" w:firstColumn="1" w:lastColumn="0" w:oddVBand="0" w:evenVBand="0" w:oddHBand="0" w:evenHBand="0" w:firstRowFirstColumn="0" w:firstRowLastColumn="0" w:lastRowFirstColumn="0" w:lastRowLastColumn="0"/>
+            <w:tcW w:w="445" w:type="dxa"/>
+            <w:vAlign w:val="center"/>
+          </w:tcPr>
+          <w:p>
+            <w:pPr>
+              <w:jc w:val="center"/>
+            </w:pPr>
+            <w:r>
+              <w:t>7</w:t>
+            </w:r>
+          </w:p>
+        </w:tc>
+        <w:tc>
+          <w:tcPr>
+            <w:tcW w:w="2790" w:type="dxa"/>
+            <w:vAlign w:val="center"/>
+          </w:tcPr>
+          <w:p>
+            <w:pPr>
+              <w:jc w:val="center"/>
+              <w:cnfStyle w:val="000000100000" w:firstRow="0" w:lastRow="0" w:firstColumn="0" w:lastColumn="0" w:oddVBand="0" w:evenVBand="0" w:oddHBand="1" w:evenHBand="0" w:firstRowFirstColumn="0" w:firstRowLastColumn="0" w:lastRowFirstColumn="0" w:lastRowLastColumn="0"/>
+            </w:pPr>
+          </w:p>
+        </w:tc>
+        <w:tc>
+          <w:tcPr>
+            <w:tcW w:w="6115" w:type="dxa"/>
+            <w:vAlign w:val="center"/>
+          </w:tcPr>
+          <w:p>
+            <w:pPr>
+              <w:jc w:val="center"/>
+              <w:cnfStyle w:val="000000100000" w:firstRow="0" w:lastRow="0" w:firstColumn="0" w:lastColumn="0" w:oddVBand="0" w:evenVBand="0" w:oddHBand="1" w:evenHBand="0" w:firstRowFirstColumn="0" w:firstRowLastColumn="0" w:lastRowFirstColumn="0" w:lastRowLastColumn="0"/>
+            </w:pPr>
+          </w:p>
+        </w:tc>
+      </w:tr>
+      <w:tr>
+        <w:tc>
+          <w:tcPr>
+            <w:cnfStyle w:val="001000000000" w:firstRow="0" w:lastRow="0" w:firstColumn="1" w:lastColumn="0" w:oddVBand="0" w:evenVBand="0" w:oddHBand="0" w:evenHBand="0" w:firstRowFirstColumn="0" w:firstRowLastColumn="0" w:lastRowFirstColumn="0" w:lastRowLastColumn="0"/>
+            <w:tcW w:w="445" w:type="dxa"/>
+            <w:vAlign w:val="center"/>
+          </w:tcPr>
+          <w:p>
+            <w:pPr>
+              <w:jc w:val="center"/>
+            </w:pPr>
+            <w:r>
+              <w:t>8</w:t>
+            </w:r>
+          </w:p>
+        </w:tc>
+        <w:tc>
+          <w:tcPr>
+            <w:tcW w:w="2790" w:type="dxa"/>
+            <w:vAlign w:val="center"/>
+          </w:tcPr>
+          <w:p>
+            <w:pPr>
+              <w:jc w:val="center"/>
+              <w:cnfStyle w:val="000000000000" w:firstRow="0" w:lastRow="0" w:firstColumn="0" w:lastColumn="0" w:oddVBand="0" w:evenVBand="0" w:oddHBand="0" w:evenHBand="0" w:firstRowFirstColumn="0" w:firstRowLastColumn="0" w:lastRowFirstColumn="0" w:lastRowLastColumn="0"/>
+            </w:pPr>
+          </w:p>
+        </w:tc>
+        <w:tc>
+          <w:tcPr>
+            <w:tcW w:w="6115" w:type="dxa"/>
+            <w:vAlign w:val="center"/>
+          </w:tcPr>
+          <w:p>
+            <w:pPr>
+              <w:jc w:val="center"/>
+              <w:cnfStyle w:val="000000000000" w:firstRow="0" w:lastRow="0" w:firstColumn="0" w:lastColumn="0" w:oddVBand="0" w:evenVBand="0" w:oddHBand="0" w:evenHBand="0" w:firstRowFirstColumn="0" w:firstRowLastColumn="0" w:lastRowFirstColumn="0" w:lastRowLastColumn="0"/>
             </w:pPr>
           </w:p>
         </w:tc>
       </w:tr>
     </w:tbl>
-    <w:p>
-      <w:pPr>
-        <w:rPr>
-          <w:sz w:val="24"/>
-          <w:szCs w:val="24"/>
-        </w:rPr>
-      </w:pPr>
-    </w:p>
+    <w:p/>
     <w:sectPr>
       <w:pgSz w:w="12240" w:h="15840"/>
       <w:pgMar w:top="1440" w:right="1440" w:bottom="1440" w:left="1440" w:header="720" w:footer="720" w:gutter="0"/>
@@ -1574,6 +3153,119 @@
 <file path=word/numbering.xml><?xml version="1.0" encoding="utf-8"?>
 <w:numbering xmlns:wpc="http://schemas.microsoft.com/office/word/2010/wordprocessingCanvas" xmlns:cx="http://schemas.microsoft.com/office/drawing/2014/chartex" xmlns:cx1="http://schemas.microsoft.com/office/drawing/2015/9/8/chartex" xmlns:cx2="http://schemas.microsoft.com/office/drawing/2015/10/21/chartex" xmlns:cx3="http://schemas.microsoft.com/office/drawing/2016/5/9/chartex" xmlns:cx4="http://schemas.microsoft.com/office/drawing/2016/5/10/chartex" xmlns:cx5="http://schemas.microsoft.com/office/drawing/2016/5/11/chartex" xmlns:cx6="http://schemas.microsoft.com/office/drawing/2016/5/12/chartex" xmlns:cx7="http://schemas.microsoft.com/office/drawing/2016/5/13/chartex" xmlns:cx8="http://schemas.microsoft.com/office/drawing/2016/5/14/chartex" xmlns:mc="http://schemas.openxmlformats.org/markup-compatibility/2006" xmlns:aink="http://schemas.microsoft.com/office/drawing/2016/ink" xmlns:am3d="http://schemas.microsoft.com/office/drawing/2017/model3d" xmlns:o="urn:schemas-microsoft-com:office:office" xmlns:oel="http://schemas.microsoft.com/office/2019/extlst" xmlns:r="http://schemas.openxmlformats.org/officeDocument/2006/relationships" xmlns:m="http://schemas.openxmlformats.org/officeDocument/2006/math" xmlns:v="urn:schemas-microsoft-com:vml" xmlns:wp14="http://schemas.microsoft.com/office/word/2010/wordprocessingDrawing" xmlns:wp="http://schemas.openxmlformats.org/drawingml/2006/wordprocessingDrawing" xmlns:w10="urn:schemas-microsoft-com:office:word" xmlns:w="http://schemas.openxmlformats.org/wordprocessingml/2006/main" xmlns:w14="http://schemas.microsoft.com/office/word/2010/wordml" xmlns:w15="http://schemas.microsoft.com/office/word/2012/wordml" xmlns:w16cex="http://schemas.microsoft.com/office/word/2018/wordml/cex" xmlns:w16cid="http://schemas.microsoft.com/office/word/2016/wordml/cid" xmlns:w16="http://schemas.microsoft.com/office/word/2018/wordml" xmlns:w16sdtdh="http://schemas.microsoft.com/office/word/2020/wordml/sdtdatahash" xmlns:w16se="http://schemas.microsoft.com/office/word/2015/wordml/symex" xmlns:wpg="http://schemas.microsoft.com/office/word/2010/wordprocessingGroup" xmlns:wpi="http://schemas.microsoft.com/office/word/2010/wordprocessingInk" xmlns:wne="http://schemas.microsoft.com/office/word/2006/wordml" xmlns:wps="http://schemas.microsoft.com/office/word/2010/wordprocessingShape" mc:Ignorable="w14 w15 w16se w16cid w16 w16cex w16sdtdh wp14">
   <w:abstractNum w:abstractNumId="0" w15:restartNumberingAfterBreak="0">
+    <w:nsid w:val="0A552305"/>
+    <w:multiLevelType w:val="hybridMultilevel"/>
+    <w:tmpl w:val="A5D8CD0E"/>
+    <w:lvl w:ilvl="0" w:tplc="BABA1CA0">
+      <w:start w:val="3"/>
+      <w:numFmt w:val="bullet"/>
+      <w:lvlText w:val=""/>
+      <w:lvlJc w:val="left"/>
+      <w:pPr>
+        <w:ind w:left="720" w:hanging="360"/>
+      </w:pPr>
+      <w:rPr>
+        <w:rFonts w:ascii="Wingdings" w:eastAsiaTheme="minorHAnsi" w:hAnsi="Wingdings" w:cstheme="minorBidi" w:hint="default"/>
+      </w:rPr>
+    </w:lvl>
+    <w:lvl w:ilvl="1" w:tplc="04090003" w:tentative="1">
+      <w:start w:val="1"/>
+      <w:numFmt w:val="bullet"/>
+      <w:lvlText w:val="o"/>
+      <w:lvlJc w:val="left"/>
+      <w:pPr>
+        <w:ind w:left="1440" w:hanging="360"/>
+      </w:pPr>
+      <w:rPr>
+        <w:rFonts w:ascii="Courier New" w:hAnsi="Courier New" w:cs="Courier New" w:hint="default"/>
+      </w:rPr>
+    </w:lvl>
+    <w:lvl w:ilvl="2" w:tplc="04090005" w:tentative="1">
+      <w:start w:val="1"/>
+      <w:numFmt w:val="bullet"/>
+      <w:lvlText w:val=""/>
+      <w:lvlJc w:val="left"/>
+      <w:pPr>
+        <w:ind w:left="2160" w:hanging="360"/>
+      </w:pPr>
+      <w:rPr>
+        <w:rFonts w:ascii="Wingdings" w:hAnsi="Wingdings" w:hint="default"/>
+      </w:rPr>
+    </w:lvl>
+    <w:lvl w:ilvl="3" w:tplc="04090001" w:tentative="1">
+      <w:start w:val="1"/>
+      <w:numFmt w:val="bullet"/>
+      <w:lvlText w:val=""/>
+      <w:lvlJc w:val="left"/>
+      <w:pPr>
+        <w:ind w:left="2880" w:hanging="360"/>
+      </w:pPr>
+      <w:rPr>
+        <w:rFonts w:ascii="Symbol" w:hAnsi="Symbol" w:hint="default"/>
+      </w:rPr>
+    </w:lvl>
+    <w:lvl w:ilvl="4" w:tplc="04090003" w:tentative="1">
+      <w:start w:val="1"/>
+      <w:numFmt w:val="bullet"/>
+      <w:lvlText w:val="o"/>
+      <w:lvlJc w:val="left"/>
+      <w:pPr>
+        <w:ind w:left="3600" w:hanging="360"/>
+      </w:pPr>
+      <w:rPr>
+        <w:rFonts w:ascii="Courier New" w:hAnsi="Courier New" w:cs="Courier New" w:hint="default"/>
+      </w:rPr>
+    </w:lvl>
+    <w:lvl w:ilvl="5" w:tplc="04090005" w:tentative="1">
+      <w:start w:val="1"/>
+      <w:numFmt w:val="bullet"/>
+      <w:lvlText w:val=""/>
+      <w:lvlJc w:val="left"/>
+      <w:pPr>
+        <w:ind w:left="4320" w:hanging="360"/>
+      </w:pPr>
+      <w:rPr>
+        <w:rFonts w:ascii="Wingdings" w:hAnsi="Wingdings" w:hint="default"/>
+      </w:rPr>
+    </w:lvl>
+    <w:lvl w:ilvl="6" w:tplc="04090001" w:tentative="1">
+      <w:start w:val="1"/>
+      <w:numFmt w:val="bullet"/>
+      <w:lvlText w:val=""/>
+      <w:lvlJc w:val="left"/>
+      <w:pPr>
+        <w:ind w:left="5040" w:hanging="360"/>
+      </w:pPr>
+      <w:rPr>
+        <w:rFonts w:ascii="Symbol" w:hAnsi="Symbol" w:hint="default"/>
+      </w:rPr>
+    </w:lvl>
+    <w:lvl w:ilvl="7" w:tplc="04090003" w:tentative="1">
+      <w:start w:val="1"/>
+      <w:numFmt w:val="bullet"/>
+      <w:lvlText w:val="o"/>
+      <w:lvlJc w:val="left"/>
+      <w:pPr>
+        <w:ind w:left="5760" w:hanging="360"/>
+      </w:pPr>
+      <w:rPr>
+        <w:rFonts w:ascii="Courier New" w:hAnsi="Courier New" w:cs="Courier New" w:hint="default"/>
+      </w:rPr>
+    </w:lvl>
+    <w:lvl w:ilvl="8" w:tplc="04090005" w:tentative="1">
+      <w:start w:val="1"/>
+      <w:numFmt w:val="bullet"/>
+      <w:lvlText w:val=""/>
+      <w:lvlJc w:val="left"/>
+      <w:pPr>
+        <w:ind w:left="6480" w:hanging="360"/>
+      </w:pPr>
+      <w:rPr>
+        <w:rFonts w:ascii="Wingdings" w:hAnsi="Wingdings" w:hint="default"/>
+      </w:rPr>
+    </w:lvl>
+  </w:abstractNum>
+  <w:abstractNum w:abstractNumId="1" w15:restartNumberingAfterBreak="0">
     <w:nsid w:val="2A38538F"/>
     <w:multiLevelType w:val="hybridMultilevel"/>
     <w:tmpl w:val="7BD08194"/>
@@ -1662,7 +3354,120 @@
       </w:pPr>
     </w:lvl>
   </w:abstractNum>
-  <w:abstractNum w:abstractNumId="1" w15:restartNumberingAfterBreak="0">
+  <w:abstractNum w:abstractNumId="2" w15:restartNumberingAfterBreak="0">
+    <w:nsid w:val="3E5925AA"/>
+    <w:multiLevelType w:val="hybridMultilevel"/>
+    <w:tmpl w:val="6D42F322"/>
+    <w:lvl w:ilvl="0" w:tplc="9A680AE6">
+      <w:start w:val="3"/>
+      <w:numFmt w:val="bullet"/>
+      <w:lvlText w:val="-"/>
+      <w:lvlJc w:val="left"/>
+      <w:pPr>
+        <w:ind w:left="720" w:hanging="360"/>
+      </w:pPr>
+      <w:rPr>
+        <w:rFonts w:ascii="Calibri" w:eastAsiaTheme="minorHAnsi" w:hAnsi="Calibri" w:cs="Calibri" w:hint="default"/>
+      </w:rPr>
+    </w:lvl>
+    <w:lvl w:ilvl="1" w:tplc="04090003" w:tentative="1">
+      <w:start w:val="1"/>
+      <w:numFmt w:val="bullet"/>
+      <w:lvlText w:val="o"/>
+      <w:lvlJc w:val="left"/>
+      <w:pPr>
+        <w:ind w:left="1440" w:hanging="360"/>
+      </w:pPr>
+      <w:rPr>
+        <w:rFonts w:ascii="Courier New" w:hAnsi="Courier New" w:cs="Courier New" w:hint="default"/>
+      </w:rPr>
+    </w:lvl>
+    <w:lvl w:ilvl="2" w:tplc="04090005" w:tentative="1">
+      <w:start w:val="1"/>
+      <w:numFmt w:val="bullet"/>
+      <w:lvlText w:val=""/>
+      <w:lvlJc w:val="left"/>
+      <w:pPr>
+        <w:ind w:left="2160" w:hanging="360"/>
+      </w:pPr>
+      <w:rPr>
+        <w:rFonts w:ascii="Wingdings" w:hAnsi="Wingdings" w:hint="default"/>
+      </w:rPr>
+    </w:lvl>
+    <w:lvl w:ilvl="3" w:tplc="04090001" w:tentative="1">
+      <w:start w:val="1"/>
+      <w:numFmt w:val="bullet"/>
+      <w:lvlText w:val=""/>
+      <w:lvlJc w:val="left"/>
+      <w:pPr>
+        <w:ind w:left="2880" w:hanging="360"/>
+      </w:pPr>
+      <w:rPr>
+        <w:rFonts w:ascii="Symbol" w:hAnsi="Symbol" w:hint="default"/>
+      </w:rPr>
+    </w:lvl>
+    <w:lvl w:ilvl="4" w:tplc="04090003" w:tentative="1">
+      <w:start w:val="1"/>
+      <w:numFmt w:val="bullet"/>
+      <w:lvlText w:val="o"/>
+      <w:lvlJc w:val="left"/>
+      <w:pPr>
+        <w:ind w:left="3600" w:hanging="360"/>
+      </w:pPr>
+      <w:rPr>
+        <w:rFonts w:ascii="Courier New" w:hAnsi="Courier New" w:cs="Courier New" w:hint="default"/>
+      </w:rPr>
+    </w:lvl>
+    <w:lvl w:ilvl="5" w:tplc="04090005" w:tentative="1">
+      <w:start w:val="1"/>
+      <w:numFmt w:val="bullet"/>
+      <w:lvlText w:val=""/>
+      <w:lvlJc w:val="left"/>
+      <w:pPr>
+        <w:ind w:left="4320" w:hanging="360"/>
+      </w:pPr>
+      <w:rPr>
+        <w:rFonts w:ascii="Wingdings" w:hAnsi="Wingdings" w:hint="default"/>
+      </w:rPr>
+    </w:lvl>
+    <w:lvl w:ilvl="6" w:tplc="04090001" w:tentative="1">
+      <w:start w:val="1"/>
+      <w:numFmt w:val="bullet"/>
+      <w:lvlText w:val=""/>
+      <w:lvlJc w:val="left"/>
+      <w:pPr>
+        <w:ind w:left="5040" w:hanging="360"/>
+      </w:pPr>
+      <w:rPr>
+        <w:rFonts w:ascii="Symbol" w:hAnsi="Symbol" w:hint="default"/>
+      </w:rPr>
+    </w:lvl>
+    <w:lvl w:ilvl="7" w:tplc="04090003" w:tentative="1">
+      <w:start w:val="1"/>
+      <w:numFmt w:val="bullet"/>
+      <w:lvlText w:val="o"/>
+      <w:lvlJc w:val="left"/>
+      <w:pPr>
+        <w:ind w:left="5760" w:hanging="360"/>
+      </w:pPr>
+      <w:rPr>
+        <w:rFonts w:ascii="Courier New" w:hAnsi="Courier New" w:cs="Courier New" w:hint="default"/>
+      </w:rPr>
+    </w:lvl>
+    <w:lvl w:ilvl="8" w:tplc="04090005" w:tentative="1">
+      <w:start w:val="1"/>
+      <w:numFmt w:val="bullet"/>
+      <w:lvlText w:val=""/>
+      <w:lvlJc w:val="left"/>
+      <w:pPr>
+        <w:ind w:left="6480" w:hanging="360"/>
+      </w:pPr>
+      <w:rPr>
+        <w:rFonts w:ascii="Wingdings" w:hAnsi="Wingdings" w:hint="default"/>
+      </w:rPr>
+    </w:lvl>
+  </w:abstractNum>
+  <w:abstractNum w:abstractNumId="3" w15:restartNumberingAfterBreak="0">
     <w:nsid w:val="56454ADA"/>
     <w:multiLevelType w:val="multilevel"/>
     <w:tmpl w:val="5D702F46"/>
@@ -1784,10 +3589,16 @@
     </w:lvl>
   </w:abstractNum>
   <w:num w:numId="1" w16cid:durableId="885877319">
-    <w:abstractNumId w:val="0"/>
+    <w:abstractNumId w:val="1"/>
   </w:num>
   <w:num w:numId="2" w16cid:durableId="841360221">
-    <w:abstractNumId w:val="1"/>
+    <w:abstractNumId w:val="3"/>
+  </w:num>
+  <w:num w:numId="3" w16cid:durableId="1863744592">
+    <w:abstractNumId w:val="2"/>
+  </w:num>
+  <w:num w:numId="4" w16cid:durableId="1259606155">
+    <w:abstractNumId w:val="0"/>
   </w:num>
 </w:numbering>
 </file>
@@ -2234,6 +4045,28 @@
       <w:szCs w:val="26"/>
     </w:rPr>
   </w:style>
+  <w:style w:type="paragraph" w:styleId="Heading3">
+    <w:name w:val="heading 3"/>
+    <w:basedOn w:val="Normal"/>
+    <w:next w:val="Normal"/>
+    <w:link w:val="Heading3Char"/>
+    <w:uiPriority w:val="9"/>
+    <w:unhideWhenUsed/>
+    <w:qFormat/>
+    <w:rsid w:val="006E62BE"/>
+    <w:pPr>
+      <w:keepNext/>
+      <w:keepLines/>
+      <w:spacing w:before="40" w:after="0"/>
+      <w:outlineLvl w:val="2"/>
+    </w:pPr>
+    <w:rPr>
+      <w:rFonts w:asciiTheme="majorHAnsi" w:eastAsiaTheme="majorEastAsia" w:hAnsiTheme="majorHAnsi" w:cstheme="majorBidi"/>
+      <w:color w:val="1F3763" w:themeColor="accent1" w:themeShade="7F"/>
+      <w:sz w:val="24"/>
+      <w:szCs w:val="24"/>
+    </w:rPr>
+  </w:style>
   <w:style w:type="character" w:default="1" w:styleId="DefaultParagraphFont">
     <w:name w:val="Default Paragraph Font"/>
     <w:uiPriority w:val="1"/>
@@ -2390,6 +4223,307 @@
       <w:tblPr/>
       <w:tcPr>
         <w:shd w:val="clear" w:color="auto" w:fill="CCCCCC" w:themeFill="text1" w:themeFillTint="33"/>
+      </w:tcPr>
+    </w:tblStylePr>
+  </w:style>
+  <w:style w:type="character" w:customStyle="1" w:styleId="Heading3Char">
+    <w:name w:val="Heading 3 Char"/>
+    <w:basedOn w:val="DefaultParagraphFont"/>
+    <w:link w:val="Heading3"/>
+    <w:uiPriority w:val="9"/>
+    <w:rsid w:val="006E62BE"/>
+    <w:rPr>
+      <w:rFonts w:asciiTheme="majorHAnsi" w:eastAsiaTheme="majorEastAsia" w:hAnsiTheme="majorHAnsi" w:cstheme="majorBidi"/>
+      <w:color w:val="1F3763" w:themeColor="accent1" w:themeShade="7F"/>
+      <w:sz w:val="24"/>
+      <w:szCs w:val="24"/>
+    </w:rPr>
+  </w:style>
+  <w:style w:type="table" w:styleId="GridTable5Dark">
+    <w:name w:val="Grid Table 5 Dark"/>
+    <w:basedOn w:val="TableNormal"/>
+    <w:uiPriority w:val="50"/>
+    <w:rsid w:val="00D67FFB"/>
+    <w:pPr>
+      <w:spacing w:after="0" w:line="240" w:lineRule="auto"/>
+    </w:pPr>
+    <w:tblPr>
+      <w:tblStyleRowBandSize w:val="1"/>
+      <w:tblStyleColBandSize w:val="1"/>
+      <w:tblBorders>
+        <w:top w:val="single" w:sz="4" w:space="0" w:color="FFFFFF" w:themeColor="background1"/>
+        <w:left w:val="single" w:sz="4" w:space="0" w:color="FFFFFF" w:themeColor="background1"/>
+        <w:bottom w:val="single" w:sz="4" w:space="0" w:color="FFFFFF" w:themeColor="background1"/>
+        <w:right w:val="single" w:sz="4" w:space="0" w:color="FFFFFF" w:themeColor="background1"/>
+        <w:insideH w:val="single" w:sz="4" w:space="0" w:color="FFFFFF" w:themeColor="background1"/>
+        <w:insideV w:val="single" w:sz="4" w:space="0" w:color="FFFFFF" w:themeColor="background1"/>
+      </w:tblBorders>
+    </w:tblPr>
+    <w:tcPr>
+      <w:shd w:val="clear" w:color="auto" w:fill="CCCCCC" w:themeFill="text1" w:themeFillTint="33"/>
+    </w:tcPr>
+    <w:tblStylePr w:type="firstRow">
+      <w:rPr>
+        <w:b/>
+        <w:bCs/>
+        <w:color w:val="FFFFFF" w:themeColor="background1"/>
+      </w:rPr>
+      <w:tblPr/>
+      <w:tcPr>
+        <w:tcBorders>
+          <w:top w:val="single" w:sz="4" w:space="0" w:color="FFFFFF" w:themeColor="background1"/>
+          <w:left w:val="single" w:sz="4" w:space="0" w:color="FFFFFF" w:themeColor="background1"/>
+          <w:right w:val="single" w:sz="4" w:space="0" w:color="FFFFFF" w:themeColor="background1"/>
+          <w:insideH w:val="nil"/>
+          <w:insideV w:val="nil"/>
+        </w:tcBorders>
+        <w:shd w:val="clear" w:color="auto" w:fill="000000" w:themeFill="text1"/>
+      </w:tcPr>
+    </w:tblStylePr>
+    <w:tblStylePr w:type="lastRow">
+      <w:rPr>
+        <w:b/>
+        <w:bCs/>
+        <w:color w:val="FFFFFF" w:themeColor="background1"/>
+      </w:rPr>
+      <w:tblPr/>
+      <w:tcPr>
+        <w:tcBorders>
+          <w:left w:val="single" w:sz="4" w:space="0" w:color="FFFFFF" w:themeColor="background1"/>
+          <w:bottom w:val="single" w:sz="4" w:space="0" w:color="FFFFFF" w:themeColor="background1"/>
+          <w:right w:val="single" w:sz="4" w:space="0" w:color="FFFFFF" w:themeColor="background1"/>
+          <w:insideH w:val="nil"/>
+          <w:insideV w:val="nil"/>
+        </w:tcBorders>
+        <w:shd w:val="clear" w:color="auto" w:fill="000000" w:themeFill="text1"/>
+      </w:tcPr>
+    </w:tblStylePr>
+    <w:tblStylePr w:type="firstCol">
+      <w:rPr>
+        <w:b/>
+        <w:bCs/>
+        <w:color w:val="FFFFFF" w:themeColor="background1"/>
+      </w:rPr>
+      <w:tblPr/>
+      <w:tcPr>
+        <w:tcBorders>
+          <w:top w:val="single" w:sz="4" w:space="0" w:color="FFFFFF" w:themeColor="background1"/>
+          <w:left w:val="single" w:sz="4" w:space="0" w:color="FFFFFF" w:themeColor="background1"/>
+          <w:bottom w:val="single" w:sz="4" w:space="0" w:color="FFFFFF" w:themeColor="background1"/>
+          <w:insideV w:val="nil"/>
+        </w:tcBorders>
+        <w:shd w:val="clear" w:color="auto" w:fill="000000" w:themeFill="text1"/>
+      </w:tcPr>
+    </w:tblStylePr>
+    <w:tblStylePr w:type="lastCol">
+      <w:rPr>
+        <w:b/>
+        <w:bCs/>
+        <w:color w:val="FFFFFF" w:themeColor="background1"/>
+      </w:rPr>
+      <w:tblPr/>
+      <w:tcPr>
+        <w:tcBorders>
+          <w:top w:val="single" w:sz="4" w:space="0" w:color="FFFFFF" w:themeColor="background1"/>
+          <w:bottom w:val="single" w:sz="4" w:space="0" w:color="FFFFFF" w:themeColor="background1"/>
+          <w:right w:val="single" w:sz="4" w:space="0" w:color="FFFFFF" w:themeColor="background1"/>
+          <w:insideV w:val="nil"/>
+        </w:tcBorders>
+        <w:shd w:val="clear" w:color="auto" w:fill="000000" w:themeFill="text1"/>
+      </w:tcPr>
+    </w:tblStylePr>
+    <w:tblStylePr w:type="band1Vert">
+      <w:tblPr/>
+      <w:tcPr>
+        <w:shd w:val="clear" w:color="auto" w:fill="999999" w:themeFill="text1" w:themeFillTint="66"/>
+      </w:tcPr>
+    </w:tblStylePr>
+    <w:tblStylePr w:type="band1Horz">
+      <w:tblPr/>
+      <w:tcPr>
+        <w:shd w:val="clear" w:color="auto" w:fill="999999" w:themeFill="text1" w:themeFillTint="66"/>
+      </w:tcPr>
+    </w:tblStylePr>
+  </w:style>
+  <w:style w:type="table" w:styleId="GridTable4-Accent4">
+    <w:name w:val="Grid Table 4 Accent 4"/>
+    <w:basedOn w:val="TableNormal"/>
+    <w:uiPriority w:val="49"/>
+    <w:rsid w:val="00761ED8"/>
+    <w:pPr>
+      <w:spacing w:after="0" w:line="240" w:lineRule="auto"/>
+    </w:pPr>
+    <w:tblPr>
+      <w:tblStyleRowBandSize w:val="1"/>
+      <w:tblStyleColBandSize w:val="1"/>
+      <w:tblBorders>
+        <w:top w:val="single" w:sz="4" w:space="0" w:color="FFD966" w:themeColor="accent4" w:themeTint="99"/>
+        <w:left w:val="single" w:sz="4" w:space="0" w:color="FFD966" w:themeColor="accent4" w:themeTint="99"/>
+        <w:bottom w:val="single" w:sz="4" w:space="0" w:color="FFD966" w:themeColor="accent4" w:themeTint="99"/>
+        <w:right w:val="single" w:sz="4" w:space="0" w:color="FFD966" w:themeColor="accent4" w:themeTint="99"/>
+        <w:insideH w:val="single" w:sz="4" w:space="0" w:color="FFD966" w:themeColor="accent4" w:themeTint="99"/>
+        <w:insideV w:val="single" w:sz="4" w:space="0" w:color="FFD966" w:themeColor="accent4" w:themeTint="99"/>
+      </w:tblBorders>
+    </w:tblPr>
+    <w:tblStylePr w:type="firstRow">
+      <w:rPr>
+        <w:b/>
+        <w:bCs/>
+        <w:color w:val="FFFFFF" w:themeColor="background1"/>
+      </w:rPr>
+      <w:tblPr/>
+      <w:tcPr>
+        <w:tcBorders>
+          <w:top w:val="single" w:sz="4" w:space="0" w:color="FFC000" w:themeColor="accent4"/>
+          <w:left w:val="single" w:sz="4" w:space="0" w:color="FFC000" w:themeColor="accent4"/>
+          <w:bottom w:val="single" w:sz="4" w:space="0" w:color="FFC000" w:themeColor="accent4"/>
+          <w:right w:val="single" w:sz="4" w:space="0" w:color="FFC000" w:themeColor="accent4"/>
+          <w:insideH w:val="nil"/>
+          <w:insideV w:val="nil"/>
+        </w:tcBorders>
+        <w:shd w:val="clear" w:color="auto" w:fill="FFC000" w:themeFill="accent4"/>
+      </w:tcPr>
+    </w:tblStylePr>
+    <w:tblStylePr w:type="lastRow">
+      <w:rPr>
+        <w:b/>
+        <w:bCs/>
+      </w:rPr>
+      <w:tblPr/>
+      <w:tcPr>
+        <w:tcBorders>
+          <w:top w:val="double" w:sz="4" w:space="0" w:color="FFC000" w:themeColor="accent4"/>
+        </w:tcBorders>
+      </w:tcPr>
+    </w:tblStylePr>
+    <w:tblStylePr w:type="firstCol">
+      <w:rPr>
+        <w:b/>
+        <w:bCs/>
+      </w:rPr>
+    </w:tblStylePr>
+    <w:tblStylePr w:type="lastCol">
+      <w:rPr>
+        <w:b/>
+        <w:bCs/>
+      </w:rPr>
+    </w:tblStylePr>
+    <w:tblStylePr w:type="band1Vert">
+      <w:tblPr/>
+      <w:tcPr>
+        <w:shd w:val="clear" w:color="auto" w:fill="FFF2CC" w:themeFill="accent4" w:themeFillTint="33"/>
+      </w:tcPr>
+    </w:tblStylePr>
+    <w:tblStylePr w:type="band1Horz">
+      <w:tblPr/>
+      <w:tcPr>
+        <w:shd w:val="clear" w:color="auto" w:fill="FFF2CC" w:themeFill="accent4" w:themeFillTint="33"/>
+      </w:tcPr>
+    </w:tblStylePr>
+  </w:style>
+  <w:style w:type="table" w:styleId="GridTable5Dark-Accent1">
+    <w:name w:val="Grid Table 5 Dark Accent 1"/>
+    <w:basedOn w:val="TableNormal"/>
+    <w:uiPriority w:val="50"/>
+    <w:rsid w:val="00720039"/>
+    <w:pPr>
+      <w:spacing w:after="0" w:line="240" w:lineRule="auto"/>
+    </w:pPr>
+    <w:tblPr>
+      <w:tblStyleRowBandSize w:val="1"/>
+      <w:tblStyleColBandSize w:val="1"/>
+      <w:tblBorders>
+        <w:top w:val="single" w:sz="4" w:space="0" w:color="FFFFFF" w:themeColor="background1"/>
+        <w:left w:val="single" w:sz="4" w:space="0" w:color="FFFFFF" w:themeColor="background1"/>
+        <w:bottom w:val="single" w:sz="4" w:space="0" w:color="FFFFFF" w:themeColor="background1"/>
+        <w:right w:val="single" w:sz="4" w:space="0" w:color="FFFFFF" w:themeColor="background1"/>
+        <w:insideH w:val="single" w:sz="4" w:space="0" w:color="FFFFFF" w:themeColor="background1"/>
+        <w:insideV w:val="single" w:sz="4" w:space="0" w:color="FFFFFF" w:themeColor="background1"/>
+      </w:tblBorders>
+    </w:tblPr>
+    <w:tcPr>
+      <w:shd w:val="clear" w:color="auto" w:fill="D9E2F3" w:themeFill="accent1" w:themeFillTint="33"/>
+    </w:tcPr>
+    <w:tblStylePr w:type="firstRow">
+      <w:rPr>
+        <w:b/>
+        <w:bCs/>
+        <w:color w:val="FFFFFF" w:themeColor="background1"/>
+      </w:rPr>
+      <w:tblPr/>
+      <w:tcPr>
+        <w:tcBorders>
+          <w:top w:val="single" w:sz="4" w:space="0" w:color="FFFFFF" w:themeColor="background1"/>
+          <w:left w:val="single" w:sz="4" w:space="0" w:color="FFFFFF" w:themeColor="background1"/>
+          <w:right w:val="single" w:sz="4" w:space="0" w:color="FFFFFF" w:themeColor="background1"/>
+          <w:insideH w:val="nil"/>
+          <w:insideV w:val="nil"/>
+        </w:tcBorders>
+        <w:shd w:val="clear" w:color="auto" w:fill="4472C4" w:themeFill="accent1"/>
+      </w:tcPr>
+    </w:tblStylePr>
+    <w:tblStylePr w:type="lastRow">
+      <w:rPr>
+        <w:b/>
+        <w:bCs/>
+        <w:color w:val="FFFFFF" w:themeColor="background1"/>
+      </w:rPr>
+      <w:tblPr/>
+      <w:tcPr>
+        <w:tcBorders>
+          <w:left w:val="single" w:sz="4" w:space="0" w:color="FFFFFF" w:themeColor="background1"/>
+          <w:bottom w:val="single" w:sz="4" w:space="0" w:color="FFFFFF" w:themeColor="background1"/>
+          <w:right w:val="single" w:sz="4" w:space="0" w:color="FFFFFF" w:themeColor="background1"/>
+          <w:insideH w:val="nil"/>
+          <w:insideV w:val="nil"/>
+        </w:tcBorders>
+        <w:shd w:val="clear" w:color="auto" w:fill="4472C4" w:themeFill="accent1"/>
+      </w:tcPr>
+    </w:tblStylePr>
+    <w:tblStylePr w:type="firstCol">
+      <w:rPr>
+        <w:b/>
+        <w:bCs/>
+        <w:color w:val="FFFFFF" w:themeColor="background1"/>
+      </w:rPr>
+      <w:tblPr/>
+      <w:tcPr>
+        <w:tcBorders>
+          <w:top w:val="single" w:sz="4" w:space="0" w:color="FFFFFF" w:themeColor="background1"/>
+          <w:left w:val="single" w:sz="4" w:space="0" w:color="FFFFFF" w:themeColor="background1"/>
+          <w:bottom w:val="single" w:sz="4" w:space="0" w:color="FFFFFF" w:themeColor="background1"/>
+          <w:insideV w:val="nil"/>
+        </w:tcBorders>
+        <w:shd w:val="clear" w:color="auto" w:fill="4472C4" w:themeFill="accent1"/>
+      </w:tcPr>
+    </w:tblStylePr>
+    <w:tblStylePr w:type="lastCol">
+      <w:rPr>
+        <w:b/>
+        <w:bCs/>
+        <w:color w:val="FFFFFF" w:themeColor="background1"/>
+      </w:rPr>
+      <w:tblPr/>
+      <w:tcPr>
+        <w:tcBorders>
+          <w:top w:val="single" w:sz="4" w:space="0" w:color="FFFFFF" w:themeColor="background1"/>
+          <w:bottom w:val="single" w:sz="4" w:space="0" w:color="FFFFFF" w:themeColor="background1"/>
+          <w:right w:val="single" w:sz="4" w:space="0" w:color="FFFFFF" w:themeColor="background1"/>
+          <w:insideV w:val="nil"/>
+        </w:tcBorders>
+        <w:shd w:val="clear" w:color="auto" w:fill="4472C4" w:themeFill="accent1"/>
+      </w:tcPr>
+    </w:tblStylePr>
+    <w:tblStylePr w:type="band1Vert">
+      <w:tblPr/>
+      <w:tcPr>
+        <w:shd w:val="clear" w:color="auto" w:fill="B4C6E7" w:themeFill="accent1" w:themeFillTint="66"/>
+      </w:tcPr>
+    </w:tblStylePr>
+    <w:tblStylePr w:type="band1Horz">
+      <w:tblPr/>
+      <w:tcPr>
+        <w:shd w:val="clear" w:color="auto" w:fill="B4C6E7" w:themeFill="accent1" w:themeFillTint="66"/>
       </w:tcPr>
     </w:tblStylePr>
   </w:style>

</xml_diff>

<commit_message>
refactored Monster, changed projectile behaviour
</commit_message>
<xml_diff>
--- a/Documents/Requirements.docx
+++ b/Documents/Requirements.docx
@@ -2088,10 +2088,7 @@
               <w:cnfStyle w:val="000000000000" w:firstRow="0" w:lastRow="0" w:firstColumn="0" w:lastColumn="0" w:oddVBand="0" w:evenVBand="0" w:oddHBand="0" w:evenHBand="0" w:firstRowFirstColumn="0" w:firstRowLastColumn="0" w:lastRowFirstColumn="0" w:lastRowLastColumn="0"/>
             </w:pPr>
             <w:r>
-              <w:t>3</w:t>
-            </w:r>
-            <w:r>
-              <w:t>0 attacks fired</w:t>
+              <w:t>30 attacks fired</w:t>
             </w:r>
           </w:p>
         </w:tc>
@@ -2124,10 +2121,7 @@
               <w:cnfStyle w:val="000000100000" w:firstRow="0" w:lastRow="0" w:firstColumn="0" w:lastColumn="0" w:oddVBand="0" w:evenVBand="0" w:oddHBand="1" w:evenHBand="0" w:firstRowFirstColumn="0" w:firstRowLastColumn="0" w:lastRowFirstColumn="0" w:lastRowLastColumn="0"/>
             </w:pPr>
             <w:r>
-              <w:t>75</w:t>
-            </w:r>
-            <w:r>
-              <w:t xml:space="preserve"> attacks fired</w:t>
+              <w:t>75 attacks fired</w:t>
             </w:r>
           </w:p>
         </w:tc>
@@ -2157,13 +2151,7 @@
               <w:cnfStyle w:val="000000000000" w:firstRow="0" w:lastRow="0" w:firstColumn="0" w:lastColumn="0" w:oddVBand="0" w:evenVBand="0" w:oddHBand="0" w:evenHBand="0" w:firstRowFirstColumn="0" w:firstRowLastColumn="0" w:lastRowFirstColumn="0" w:lastRowLastColumn="0"/>
             </w:pPr>
             <w:r>
-              <w:t>1</w:t>
-            </w:r>
-            <w:r>
-              <w:t>50</w:t>
-            </w:r>
-            <w:r>
-              <w:t xml:space="preserve"> attacks fired</w:t>
+              <w:t>150 attacks fired</w:t>
             </w:r>
           </w:p>
         </w:tc>
@@ -2196,10 +2184,7 @@
               <w:cnfStyle w:val="000000100000" w:firstRow="0" w:lastRow="0" w:firstColumn="0" w:lastColumn="0" w:oddVBand="0" w:evenVBand="0" w:oddHBand="1" w:evenHBand="0" w:firstRowFirstColumn="0" w:firstRowLastColumn="0" w:lastRowFirstColumn="0" w:lastRowLastColumn="0"/>
             </w:pPr>
             <w:r>
-              <w:t>300</w:t>
-            </w:r>
-            <w:r>
-              <w:t xml:space="preserve"> attacks fired</w:t>
+              <w:t>300 attacks fired</w:t>
             </w:r>
           </w:p>
         </w:tc>
@@ -2229,10 +2214,7 @@
               <w:cnfStyle w:val="000000000000" w:firstRow="0" w:lastRow="0" w:firstColumn="0" w:lastColumn="0" w:oddVBand="0" w:evenVBand="0" w:oddHBand="0" w:evenHBand="0" w:firstRowFirstColumn="0" w:firstRowLastColumn="0" w:lastRowFirstColumn="0" w:lastRowLastColumn="0"/>
             </w:pPr>
             <w:r>
-              <w:t>500</w:t>
-            </w:r>
-            <w:r>
-              <w:t xml:space="preserve"> attacks fired</w:t>
+              <w:t>500 attacks fired</w:t>
             </w:r>
           </w:p>
         </w:tc>
@@ -2265,13 +2247,7 @@
               <w:cnfStyle w:val="000000100000" w:firstRow="0" w:lastRow="0" w:firstColumn="0" w:lastColumn="0" w:oddVBand="0" w:evenVBand="0" w:oddHBand="1" w:evenHBand="0" w:firstRowFirstColumn="0" w:firstRowLastColumn="0" w:lastRowFirstColumn="0" w:lastRowLastColumn="0"/>
             </w:pPr>
             <w:r>
-              <w:t>10</w:t>
-            </w:r>
-            <w:r>
-              <w:t>00</w:t>
-            </w:r>
-            <w:r>
-              <w:t xml:space="preserve"> attacks fired</w:t>
+              <w:t>1000 attacks fired</w:t>
             </w:r>
           </w:p>
         </w:tc>
@@ -2328,10 +2304,7 @@
               <w:jc w:val="center"/>
             </w:pPr>
             <w:r>
-              <w:t>Enhancement</w:t>
-            </w:r>
-            <w:r>
-              <w:t xml:space="preserve"> #</w:t>
+              <w:t>Enhancement #</w:t>
             </w:r>
           </w:p>
         </w:tc>
@@ -2525,6 +2498,12 @@
       <w:r>
         <w:t>Max HP</w:t>
       </w:r>
+      <w:r>
+        <w:t xml:space="preserve"> &lt;-&gt; more </w:t>
+      </w:r>
+      <w:r>
+        <w:t>DPS</w:t>
+      </w:r>
     </w:p>
     <w:p>
       <w:pPr>
@@ -2537,6 +2516,12 @@
       <w:r>
         <w:t>Movespeed</w:t>
       </w:r>
+      <w:r>
+        <w:t xml:space="preserve"> </w:t>
+      </w:r>
+      <w:r>
+        <w:t>&lt;-&gt; slow</w:t>
+      </w:r>
     </w:p>
     <w:p>
       <w:pPr>
@@ -2549,6 +2534,12 @@
       <w:r>
         <w:t>Dodge chance</w:t>
       </w:r>
+      <w:r>
+        <w:t xml:space="preserve"> </w:t>
+      </w:r>
+      <w:r>
+        <w:t xml:space="preserve"> &lt;-&gt; atk speed</w:t>
+      </w:r>
     </w:p>
     <w:p>
       <w:pPr>
@@ -2559,7 +2550,16 @@
         </w:numPr>
       </w:pPr>
       <w:r>
-        <w:t>Periodic shield</w:t>
+        <w:t>Out of combat</w:t>
+      </w:r>
+      <w:r>
+        <w:t xml:space="preserve"> shield</w:t>
+      </w:r>
+      <w:r>
+        <w:t xml:space="preserve"> </w:t>
+      </w:r>
+      <w:r>
+        <w:t>&lt;-&gt; tower coverage</w:t>
       </w:r>
     </w:p>
     <w:p>
@@ -2573,6 +2573,9 @@
       <w:r>
         <w:t>Summon other enemies</w:t>
       </w:r>
+      <w:r>
+        <w:t xml:space="preserve"> &lt;-&gt; multishot</w:t>
+      </w:r>
     </w:p>
     <w:p>
       <w:pPr>
@@ -2585,6 +2588,15 @@
       <w:r>
         <w:t>Disable towers</w:t>
       </w:r>
+      <w:r>
+        <w:t xml:space="preserve"> </w:t>
+      </w:r>
+      <w:r>
+        <w:sym w:font="Wingdings" w:char="F0F3"/>
+      </w:r>
+      <w:r>
+        <w:t xml:space="preserve"> </w:t>
+      </w:r>
     </w:p>
     <w:p>
       <w:pPr>
@@ -2597,6 +2609,15 @@
       <w:r>
         <w:t>Slow towers attack speed</w:t>
       </w:r>
+      <w:r>
+        <w:t xml:space="preserve"> </w:t>
+      </w:r>
+      <w:r>
+        <w:sym w:font="Wingdings" w:char="F0F3"/>
+      </w:r>
+      <w:r>
+        <w:t xml:space="preserve"> </w:t>
+      </w:r>
     </w:p>
     <w:p>
       <w:pPr>
@@ -2609,6 +2630,15 @@
       <w:r>
         <w:t>Heal other enemies</w:t>
       </w:r>
+      <w:r>
+        <w:t xml:space="preserve"> </w:t>
+      </w:r>
+      <w:r>
+        <w:sym w:font="Wingdings" w:char="F0F3"/>
+      </w:r>
+      <w:r>
+        <w:t xml:space="preserve"> healing reduction</w:t>
+      </w:r>
     </w:p>
     <w:p>
       <w:pPr>
@@ -2621,6 +2651,18 @@
       <w:r>
         <w:t>Speed up other enemies</w:t>
       </w:r>
+      <w:r>
+        <w:t xml:space="preserve"> </w:t>
+      </w:r>
+      <w:r>
+        <w:sym w:font="Wingdings" w:char="F0F3"/>
+      </w:r>
+      <w:r>
+        <w:t xml:space="preserve"> </w:t>
+      </w:r>
+      <w:r>
+        <w:t>kill him first</w:t>
+      </w:r>
     </w:p>
     <w:p>
       <w:pPr>
@@ -2633,6 +2675,15 @@
       <w:r>
         <w:t>Build up an attack which can be stopped by the player clicking</w:t>
       </w:r>
+      <w:r>
+        <w:t xml:space="preserve"> </w:t>
+      </w:r>
+      <w:r>
+        <w:sym w:font="Wingdings" w:char="F0F3"/>
+      </w:r>
+      <w:r>
+        <w:t xml:space="preserve"> player clicks on him</w:t>
+      </w:r>
     </w:p>
     <w:p>
       <w:pPr>
@@ -2645,6 +2696,15 @@
       <w:r>
         <w:t>Flying units which require high attack range archers</w:t>
       </w:r>
+      <w:r>
+        <w:t xml:space="preserve"> </w:t>
+      </w:r>
+      <w:r>
+        <w:sym w:font="Wingdings" w:char="F0F3"/>
+      </w:r>
+      <w:r>
+        <w:t xml:space="preserve"> atk range</w:t>
+      </w:r>
     </w:p>
     <w:p>
       <w:pPr>
@@ -2657,6 +2717,15 @@
       <w:r>
         <w:t>Enemies which are stronger as groups</w:t>
       </w:r>
+      <w:r>
+        <w:t xml:space="preserve"> </w:t>
+      </w:r>
+      <w:r>
+        <w:sym w:font="Wingdings" w:char="F0F3"/>
+      </w:r>
+      <w:r>
+        <w:t xml:space="preserve"> more DPS</w:t>
+      </w:r>
     </w:p>
     <w:p/>
     <w:p>
@@ -2677,6 +2746,136 @@
         <w:t>Enemy 1 is a simple unit with low health and movespeed. It has nothing unique about it.</w:t>
       </w:r>
     </w:p>
+    <w:p/>
+    <w:p>
+      <w:pPr>
+        <w:pStyle w:val="Heading3"/>
+        <w:numPr>
+          <w:ilvl w:val="2"/>
+          <w:numId w:val="2"/>
+        </w:numPr>
+      </w:pPr>
+      <w:r>
+        <w:t xml:space="preserve">Enemy </w:t>
+      </w:r>
+      <w:r>
+        <w:t>2</w:t>
+      </w:r>
+    </w:p>
+    <w:p/>
+    <w:p>
+      <w:r>
+        <w:t xml:space="preserve">Enemy </w:t>
+      </w:r>
+      <w:r>
+        <w:t>2</w:t>
+      </w:r>
+      <w:r>
+        <w:t xml:space="preserve"> is a simple unit with </w:t>
+      </w:r>
+      <w:r>
+        <w:t>moderate</w:t>
+      </w:r>
+      <w:r>
+        <w:t xml:space="preserve"> health and </w:t>
+      </w:r>
+      <w:r>
+        <w:t xml:space="preserve">low </w:t>
+      </w:r>
+      <w:r>
+        <w:t>movespeed. It has nothing unique about it.</w:t>
+      </w:r>
+    </w:p>
+    <w:p/>
+    <w:p>
+      <w:pPr>
+        <w:pStyle w:val="Heading3"/>
+        <w:numPr>
+          <w:ilvl w:val="2"/>
+          <w:numId w:val="2"/>
+        </w:numPr>
+      </w:pPr>
+      <w:r>
+        <w:t xml:space="preserve">Enemy </w:t>
+      </w:r>
+      <w:r>
+        <w:t>3</w:t>
+      </w:r>
+    </w:p>
+    <w:p/>
+    <w:p>
+      <w:r>
+        <w:lastRenderedPageBreak/>
+        <w:t xml:space="preserve">Enemy </w:t>
+      </w:r>
+      <w:r>
+        <w:t>3</w:t>
+      </w:r>
+      <w:r>
+        <w:t xml:space="preserve"> is a simple unit with low health and movespeed. </w:t>
+      </w:r>
+      <w:r>
+        <w:t>It generates a shield when out of combat that continues to grow while OOC up to 50% of its HP.</w:t>
+      </w:r>
+    </w:p>
+    <w:p/>
+    <w:p>
+      <w:pPr>
+        <w:pStyle w:val="Heading3"/>
+        <w:numPr>
+          <w:ilvl w:val="2"/>
+          <w:numId w:val="2"/>
+        </w:numPr>
+      </w:pPr>
+      <w:r>
+        <w:t>Healer</w:t>
+      </w:r>
+    </w:p>
+    <w:p/>
+    <w:p>
+      <w:r>
+        <w:t>Enemy 3 is a simple unit with low health and movespeed. It generates a shield when out of combat that continues to grow while OOC up to 50% of its HP.</w:t>
+      </w:r>
+    </w:p>
+    <w:p/>
+    <w:p>
+      <w:pPr>
+        <w:pStyle w:val="Heading3"/>
+        <w:numPr>
+          <w:ilvl w:val="2"/>
+          <w:numId w:val="2"/>
+        </w:numPr>
+      </w:pPr>
+      <w:r>
+        <w:t>Dodger</w:t>
+      </w:r>
+    </w:p>
+    <w:p/>
+    <w:p>
+      <w:r>
+        <w:t>Enemy 3 is a simple unit with low health and movespeed. It generates a shield when out of combat that continues to grow while OOC up to 50% of its HP.</w:t>
+      </w:r>
+    </w:p>
+    <w:p/>
+    <w:p>
+      <w:pPr>
+        <w:pStyle w:val="Heading3"/>
+        <w:numPr>
+          <w:ilvl w:val="2"/>
+          <w:numId w:val="2"/>
+        </w:numPr>
+      </w:pPr>
+      <w:r>
+        <w:t>Summoner</w:t>
+      </w:r>
+    </w:p>
+    <w:p/>
+    <w:p>
+      <w:r>
+        <w:t>Enemy 3 is a simple unit with low health and movespeed. It generates a shield when out of combat that continues to grow while OOC up to 50% of its HP.</w:t>
+      </w:r>
+    </w:p>
+    <w:p/>
     <w:p>
       <w:pPr>
         <w:rPr>
@@ -2712,7 +2911,6 @@
     <w:p/>
     <w:p>
       <w:r>
-        <w:lastRenderedPageBreak/>
         <w:t>Following are the tools which the player has to work with in order to defeat the levels:</w:t>
       </w:r>
     </w:p>
@@ -2889,6 +3087,7 @@
               <w:jc w:val="center"/>
             </w:pPr>
             <w:r>
+              <w:lastRenderedPageBreak/>
               <w:t>3</w:t>
             </w:r>
           </w:p>
@@ -2918,6 +3117,9 @@
               <w:jc w:val="center"/>
               <w:cnfStyle w:val="000000100000" w:firstRow="0" w:lastRow="0" w:firstColumn="0" w:lastColumn="0" w:oddVBand="0" w:evenVBand="0" w:oddHBand="1" w:evenHBand="0" w:firstRowFirstColumn="0" w:firstRowLastColumn="0" w:lastRowFirstColumn="0" w:lastRowLastColumn="0"/>
             </w:pPr>
+            <w:r>
+              <w:t>Which enhancements he chooses to pursue on each tower will greatly impact the game. Different enemies/levels need different enhancements in order to defeat them.</w:t>
+            </w:r>
           </w:p>
         </w:tc>
       </w:tr>
@@ -2962,6 +3164,9 @@
               <w:jc w:val="center"/>
               <w:cnfStyle w:val="000000000000" w:firstRow="0" w:lastRow="0" w:firstColumn="0" w:lastColumn="0" w:oddVBand="0" w:evenVBand="0" w:oddHBand="0" w:evenHBand="0" w:firstRowFirstColumn="0" w:firstRowLastColumn="0" w:lastRowFirstColumn="0" w:lastRowLastColumn="0"/>
             </w:pPr>
+            <w:r>
+              <w:t>What abilities he takes into battle, which are limited in number, will affect the game. Also, which abilities he uses and when he uses them will also have a great effect.</w:t>
+            </w:r>
           </w:p>
         </w:tc>
       </w:tr>
@@ -3009,6 +3214,12 @@
               <w:jc w:val="center"/>
               <w:cnfStyle w:val="000000100000" w:firstRow="0" w:lastRow="0" w:firstColumn="0" w:lastColumn="0" w:oddVBand="0" w:evenVBand="0" w:oddHBand="1" w:evenHBand="0" w:firstRowFirstColumn="0" w:firstRowLastColumn="0" w:lastRowFirstColumn="0" w:lastRowLastColumn="0"/>
             </w:pPr>
+            <w:r>
+              <w:t xml:space="preserve">The shop upgrades the user prioritizes will </w:t>
+            </w:r>
+            <w:r>
+              <w:t>affect which enhancements / abilities are strong and in turn affect the difficulty of the game.</w:t>
+            </w:r>
           </w:p>
         </w:tc>
       </w:tr>
@@ -3140,6 +3351,190 @@
       </w:tr>
     </w:tbl>
     <w:p/>
+    <w:p>
+      <w:pPr>
+        <w:pStyle w:val="Heading2"/>
+        <w:numPr>
+          <w:ilvl w:val="1"/>
+          <w:numId w:val="2"/>
+        </w:numPr>
+      </w:pPr>
+      <w:r>
+        <w:t>Tower placement</w:t>
+      </w:r>
+    </w:p>
+    <w:p/>
+    <w:p>
+      <w:r>
+        <w:t xml:space="preserve">The player has complete freedom where to place towers. </w:t>
+      </w:r>
+      <w:r>
+        <w:t>This is the core of the strategy involved. Each map will have certain choke points where towers will effectively cover more ground than in other areas. If the path loops or curves within the range of a tower, this means the tower can attack enemies more times in that area.</w:t>
+      </w:r>
+    </w:p>
+    <w:p/>
+    <w:p>
+      <w:r>
+        <w:drawing>
+          <wp:inline distT="0" distB="0" distL="0" distR="0" wp14:anchorId="7D0C2FA1" wp14:editId="24FECC43">
+            <wp:extent cx="5943600" cy="3323590"/>
+            <wp:effectExtent l="0" t="0" r="0" b="0"/>
+            <wp:docPr id="1" name="Picture 1"/>
+            <wp:cNvGraphicFramePr>
+              <a:graphicFrameLocks xmlns:a="http://schemas.openxmlformats.org/drawingml/2006/main" noChangeAspect="1"/>
+            </wp:cNvGraphicFramePr>
+            <a:graphic xmlns:a="http://schemas.openxmlformats.org/drawingml/2006/main">
+              <a:graphicData uri="http://schemas.openxmlformats.org/drawingml/2006/picture">
+                <pic:pic xmlns:pic="http://schemas.openxmlformats.org/drawingml/2006/picture">
+                  <pic:nvPicPr>
+                    <pic:cNvPr id="1" name=""/>
+                    <pic:cNvPicPr/>
+                  </pic:nvPicPr>
+                  <pic:blipFill>
+                    <a:blip r:embed="rId5"/>
+                    <a:stretch>
+                      <a:fillRect/>
+                    </a:stretch>
+                  </pic:blipFill>
+                  <pic:spPr>
+                    <a:xfrm>
+                      <a:off x="0" y="0"/>
+                      <a:ext cx="5943600" cy="3323590"/>
+                    </a:xfrm>
+                    <a:prstGeom prst="rect">
+                      <a:avLst/>
+                    </a:prstGeom>
+                  </pic:spPr>
+                </pic:pic>
+              </a:graphicData>
+            </a:graphic>
+          </wp:inline>
+        </w:drawing>
+      </w:r>
+    </w:p>
+    <w:p/>
+    <w:p>
+      <w:r>
+        <w:t xml:space="preserve">In the figure above, it’s clear that the tower </w:t>
+      </w:r>
+      <w:r>
+        <w:t>in the part of the path which is curved will cover more ground. So, the player must prioritize such spots with their most powerful towers.</w:t>
+      </w:r>
+    </w:p>
+    <w:p/>
+    <w:p>
+      <w:r>
+        <w:t>Some levels will have tower bases which offer stat boosts to the tower placed on them. The player must utilize this to win some levels.</w:t>
+      </w:r>
+    </w:p>
+    <w:p/>
+    <w:p>
+      <w:r>
+        <w:t xml:space="preserve">Some levels will have spots which are in the center of 2 paths but not covering much of them. The player should place towers there and aim to focus on attack range. </w:t>
+      </w:r>
+    </w:p>
+    <w:p/>
+    <w:p>
+      <w:pPr>
+        <w:pStyle w:val="Heading2"/>
+        <w:numPr>
+          <w:ilvl w:val="1"/>
+          <w:numId w:val="2"/>
+        </w:numPr>
+      </w:pPr>
+      <w:r>
+        <w:t>Tower skill focus</w:t>
+      </w:r>
+    </w:p>
+    <w:p/>
+    <w:p>
+      <w:r>
+        <w:t>The player has complete freedom what skills he chooses to focus on for all towers. 3 options are provided: Attack Range, Attack Speed, Attack Damage.</w:t>
+      </w:r>
+    </w:p>
+    <w:p/>
+    <w:p>
+      <w:r>
+        <w:t>On regular enemies (without any special abilities or powers), the aim is that</w:t>
+      </w:r>
+      <w:r>
+        <w:t xml:space="preserve"> attack speed and attack damage will be relatively equal</w:t>
+      </w:r>
+      <w:r>
+        <w:t>. However, each of them will have its own time where it’s necessary to choose the right skill.</w:t>
+      </w:r>
+    </w:p>
+    <w:p/>
+    <w:p>
+      <w:r>
+        <w:t>Attack range will be necessary for tower bases which are far away but have the possibility of reaching multiple parts of a path. Focusing on attack range in those tower bases is essential and will provide a great power spike when enough range is acquired to reach both parts of the path. Another use for focusing on attack range is with Sniper’s more-damage-with-range enhancement.</w:t>
+      </w:r>
+    </w:p>
+    <w:p/>
+    <w:p>
+      <w:r>
+        <w:t xml:space="preserve">Attack speed will be very useful for </w:t>
+      </w:r>
+      <w:r>
+        <w:t>clearing large numbers of enemies, especially with multi shot. It will also be useful if I add chance-based on hit effects to towers or % health based damage.</w:t>
+      </w:r>
+    </w:p>
+    <w:p/>
+    <w:p>
+      <w:r>
+        <w:t>Attack damage will be needed to ensure that certain enemies are kill within X number of shots. It could completely change the game if the tower is just short of killing an enemy in one shot vs one shotting it.</w:t>
+      </w:r>
+      <w:r>
+        <w:t xml:space="preserve"> It will also be overall better for single-target DPS than attack speed.</w:t>
+      </w:r>
+    </w:p>
+    <w:p/>
+    <w:p>
+      <w:pPr>
+        <w:pStyle w:val="Heading2"/>
+        <w:numPr>
+          <w:ilvl w:val="1"/>
+          <w:numId w:val="2"/>
+        </w:numPr>
+      </w:pPr>
+      <w:r>
+        <w:t xml:space="preserve">Tower </w:t>
+      </w:r>
+      <w:r>
+        <w:t>enhancements</w:t>
+      </w:r>
+      <w:r>
+        <w:t xml:space="preserve"> focus</w:t>
+      </w:r>
+    </w:p>
+    <w:p/>
+    <w:p>
+      <w:r>
+        <w:t xml:space="preserve">The player has complete freedom what enhancements he chooses for all towers. However, the enhancements he chooses will greatly affect the difficulty of the level. </w:t>
+      </w:r>
+    </w:p>
+    <w:p/>
+    <w:p>
+      <w:r>
+        <w:lastRenderedPageBreak/>
+        <w:t xml:space="preserve">Rapid archers are great for clearing large numbers of enemies which aren’t particularly strong. </w:t>
+      </w:r>
+    </w:p>
+    <w:p/>
+    <w:p>
+      <w:r>
+        <w:t>Snipers are</w:t>
+      </w:r>
+      <w:r>
+        <w:t xml:space="preserve"> great for single-target damage and long range.</w:t>
+      </w:r>
+    </w:p>
+    <w:p/>
+    <w:p>
+      <w:r>
+        <w:t>Utility archers are great against certain types of enemies, such as fast enemies and healers.</w:t>
+      </w:r>
+    </w:p>
     <w:sectPr>
       <w:pgSz w:w="12240" w:h="15840"/>
       <w:pgMar w:top="1440" w:right="1440" w:bottom="1440" w:left="1440" w:header="720" w:footer="720" w:gutter="0"/>

</xml_diff>

<commit_message>
basic level desin and enemy design
</commit_message>
<xml_diff>
--- a/Documents/Requirements.docx
+++ b/Documents/Requirements.docx
@@ -2756,10 +2756,7 @@
         </w:numPr>
       </w:pPr>
       <w:r>
-        <w:t xml:space="preserve">Enemy </w:t>
-      </w:r>
-      <w:r>
-        <w:t>2</w:t>
+        <w:t>Enemy 2</w:t>
       </w:r>
     </w:p>
     <w:p/>
@@ -2796,20 +2793,14 @@
         </w:numPr>
       </w:pPr>
       <w:r>
-        <w:t xml:space="preserve">Enemy </w:t>
-      </w:r>
-      <w:r>
-        <w:t>3</w:t>
+        <w:t>Shieldon</w:t>
       </w:r>
     </w:p>
     <w:p/>
     <w:p>
       <w:r>
         <w:lastRenderedPageBreak/>
-        <w:t xml:space="preserve">Enemy </w:t>
-      </w:r>
-      <w:r>
-        <w:t>3</w:t>
+        <w:t>Shieldon</w:t>
       </w:r>
       <w:r>
         <w:t xml:space="preserve"> is a simple unit with low health and movespeed. </w:t>
@@ -2847,7 +2838,7 @@
         </w:numPr>
       </w:pPr>
       <w:r>
-        <w:t>Dodger</w:t>
+        <w:t>Deflector</w:t>
       </w:r>
     </w:p>
     <w:p/>
@@ -2866,7 +2857,7 @@
         </w:numPr>
       </w:pPr>
       <w:r>
-        <w:t>Summoner</w:t>
+        <w:t>Side Dasher</w:t>
       </w:r>
     </w:p>
     <w:p/>
@@ -3375,6 +3366,9 @@
     <w:p/>
     <w:p>
       <w:r>
+        <w:rPr>
+          <w:noProof/>
+        </w:rPr>
         <w:drawing>
           <wp:inline distT="0" distB="0" distL="0" distR="0" wp14:anchorId="7D0C2FA1" wp14:editId="24FECC43">
             <wp:extent cx="5943600" cy="3323590"/>
@@ -3498,13 +3492,7 @@
         </w:numPr>
       </w:pPr>
       <w:r>
-        <w:t xml:space="preserve">Tower </w:t>
-      </w:r>
-      <w:r>
-        <w:t>enhancements</w:t>
-      </w:r>
-      <w:r>
-        <w:t xml:space="preserve"> focus</w:t>
+        <w:t>Tower enhancements focus</w:t>
       </w:r>
     </w:p>
     <w:p/>

</xml_diff>

<commit_message>
refactored level definition and level loading
</commit_message>
<xml_diff>
--- a/Documents/Requirements.docx
+++ b/Documents/Requirements.docx
@@ -2458,7 +2458,16 @@
     <w:p>
       <w:r>
         <w:lastRenderedPageBreak/>
-        <w:t>Enemies are the units which must be defeated. They follow a set path to reach their destination, and it’s the job of the towers to eliminate the enemies before they reach the base.</w:t>
+        <w:t xml:space="preserve">Enemies are the units which must be </w:t>
+      </w:r>
+      <w:r>
+        <w:t>killed in order to win the game</w:t>
+      </w:r>
+      <w:r>
+        <w:t xml:space="preserve">. They follow a set path to reach their destination, and it’s the job </w:t>
+      </w:r>
+      <w:r>
+        <w:t>of the player to defeat the enemies before they reach the base by placing towers and using abilities.</w:t>
       </w:r>
     </w:p>
     <w:p/>
@@ -2819,13 +2828,13 @@
         </w:numPr>
       </w:pPr>
       <w:r>
-        <w:t>Healer</w:t>
-      </w:r>
-    </w:p>
-    <w:p/>
-    <w:p>
-      <w:r>
-        <w:t>Enemy 3 is a simple unit with low health and movespeed. It generates a shield when out of combat that continues to grow while OOC up to 50% of its HP.</w:t>
+        <w:t>Disabler</w:t>
+      </w:r>
+    </w:p>
+    <w:p/>
+    <w:p>
+      <w:r>
+        <w:t>Disabler is a wizard with medium health and low movespeed. It periodically shoots projectiles to a random nearby tower, disabling it for a few seconds.</w:t>
       </w:r>
     </w:p>
     <w:p/>
@@ -2838,13 +2847,13 @@
         </w:numPr>
       </w:pPr>
       <w:r>
-        <w:t>Deflector</w:t>
-      </w:r>
-    </w:p>
-    <w:p/>
-    <w:p>
-      <w:r>
-        <w:t>Enemy 3 is a simple unit with low health and movespeed. It generates a shield when out of combat that continues to grow while OOC up to 50% of its HP.</w:t>
+        <w:t>Guarded knight</w:t>
+      </w:r>
+    </w:p>
+    <w:p/>
+    <w:p>
+      <w:r>
+        <w:t>Guarded knight is a boss enemy who rides a horse and is accompanied by several guards. As the guards die, the movespeed of the whole fleet is reduced. When there are no guards left, the knight is very slow and vulnerable.</w:t>
       </w:r>
     </w:p>
     <w:p/>
@@ -2857,6 +2866,25 @@
         </w:numPr>
       </w:pPr>
       <w:r>
+        <w:t>Deflector</w:t>
+      </w:r>
+    </w:p>
+    <w:p/>
+    <w:p>
+      <w:r>
+        <w:t>Enemy 3 is a simple unit with low health and movespeed. It generates a shield when out of combat that continues to grow while OOC up to 50% of its HP.</w:t>
+      </w:r>
+    </w:p>
+    <w:p/>
+    <w:p>
+      <w:pPr>
+        <w:pStyle w:val="Heading3"/>
+        <w:numPr>
+          <w:ilvl w:val="2"/>
+          <w:numId w:val="2"/>
+        </w:numPr>
+      </w:pPr>
+      <w:r>
         <w:t>Side Dasher</w:t>
       </w:r>
     </w:p>
@@ -2865,6 +2893,195 @@
       <w:r>
         <w:t>Enemy 3 is a simple unit with low health and movespeed. It generates a shield when out of combat that continues to grow while OOC up to 50% of its HP.</w:t>
       </w:r>
+    </w:p>
+    <w:p/>
+    <w:p>
+      <w:pPr>
+        <w:pStyle w:val="Heading3"/>
+        <w:numPr>
+          <w:ilvl w:val="2"/>
+          <w:numId w:val="2"/>
+        </w:numPr>
+      </w:pPr>
+      <w:r>
+        <w:t>Healer</w:t>
+      </w:r>
+    </w:p>
+    <w:p/>
+    <w:p>
+      <w:r>
+        <w:t>Enemy 3 is a simple unit with low health and movespeed. It generates a shield when out of combat that continues to grow while OOC up to 50% of its HP.</w:t>
+      </w:r>
+    </w:p>
+    <w:p/>
+    <w:p>
+      <w:pPr>
+        <w:pStyle w:val="Heading3"/>
+        <w:numPr>
+          <w:ilvl w:val="2"/>
+          <w:numId w:val="2"/>
+        </w:numPr>
+      </w:pPr>
+      <w:r>
+        <w:t>Rallier</w:t>
+      </w:r>
+    </w:p>
+    <w:p/>
+    <w:p>
+      <w:r>
+        <w:t>Enemy 3 is a simple unit with low health and movespeed. It generates a shield when out of combat that continues to grow while OOC up to 50% of its HP.</w:t>
+      </w:r>
+    </w:p>
+    <w:p/>
+    <w:p/>
+    <w:p>
+      <w:pPr>
+        <w:pStyle w:val="Heading1"/>
+        <w:numPr>
+          <w:ilvl w:val="0"/>
+          <w:numId w:val="2"/>
+        </w:numPr>
+      </w:pPr>
+      <w:r>
+        <w:t>Shop Upgrades</w:t>
+      </w:r>
+    </w:p>
+    <w:p/>
+    <w:p>
+      <w:r>
+        <w:t>By winning levels, players gain currency which they can spend to purchase upgrades in the shop.</w:t>
+      </w:r>
+    </w:p>
+    <w:p>
+      <w:r>
+        <w:t>A tree-like structure.</w:t>
+      </w:r>
+    </w:p>
+    <w:p>
+      <w:r>
+        <w:t>First upgrade after level 2.</w:t>
+      </w:r>
+    </w:p>
+    <w:p>
+      <w:r>
+        <w:t>More silver</w:t>
+      </w:r>
+    </w:p>
+    <w:p>
+      <w:r>
+        <w:t>More lives</w:t>
+      </w:r>
+    </w:p>
+    <w:p>
+      <w:r>
+        <w:t>More AD</w:t>
+      </w:r>
+    </w:p>
+    <w:p>
+      <w:r>
+        <w:t>More AS</w:t>
+      </w:r>
+    </w:p>
+    <w:p>
+      <w:r>
+        <w:t>More AR</w:t>
+      </w:r>
+    </w:p>
+    <w:p>
+      <w:r>
+        <w:t>Multishot targets more people</w:t>
+      </w:r>
+    </w:p>
+    <w:p>
+      <w:r>
+        <w:t>Berzerk gets more AS</w:t>
+      </w:r>
+    </w:p>
+    <w:p>
+      <w:r>
+        <w:t>Headshot deals more damage</w:t>
+      </w:r>
+    </w:p>
+    <w:p/>
+    <w:p>
+      <w:pPr>
+        <w:pStyle w:val="Heading1"/>
+        <w:numPr>
+          <w:ilvl w:val="0"/>
+          <w:numId w:val="2"/>
+        </w:numPr>
+      </w:pPr>
+      <w:r>
+        <w:t>Abilities</w:t>
+      </w:r>
+    </w:p>
+    <w:p/>
+    <w:p>
+      <w:r>
+        <w:t>TO BE DISCUSSED</w:t>
+      </w:r>
+    </w:p>
+    <w:p/>
+    <w:p>
+      <w:r>
+        <w:t>Aside from placing and upgrading towers, the player also has access to a set of different abilities which he can cast during the game.</w:t>
+      </w:r>
+      <w:r>
+        <w:t xml:space="preserve"> Different abilities have different uses in different scenarios.</w:t>
+      </w:r>
+    </w:p>
+    <w:p/>
+    <w:p>
+      <w:pPr>
+        <w:pStyle w:val="Heading2"/>
+        <w:numPr>
+          <w:ilvl w:val="1"/>
+          <w:numId w:val="2"/>
+        </w:numPr>
+      </w:pPr>
+      <w:r>
+        <w:t>Ability type</w:t>
+      </w:r>
+      <w:r>
+        <w:t>s</w:t>
+      </w:r>
+    </w:p>
+    <w:p/>
+    <w:p>
+      <w:r>
+        <w:t>AD increase</w:t>
+      </w:r>
+    </w:p>
+    <w:p>
+      <w:r>
+        <w:t>Infinite range for a specific tower</w:t>
+      </w:r>
+    </w:p>
+    <w:p>
+      <w:r>
+        <w:t>Artillery in a specified area</w:t>
+      </w:r>
+    </w:p>
+    <w:p>
+      <w:r>
+        <w:t>A wall which forces enemies to wait</w:t>
+      </w:r>
+    </w:p>
+    <w:p>
+      <w:r>
+        <w:lastRenderedPageBreak/>
+        <w:t>Silver increase</w:t>
+      </w:r>
+    </w:p>
+    <w:p/>
+    <w:p>
+      <w:pPr>
+        <w:pStyle w:val="Heading3"/>
+        <w:numPr>
+          <w:ilvl w:val="2"/>
+          <w:numId w:val="2"/>
+        </w:numPr>
+      </w:pPr>
     </w:p>
     <w:p/>
     <w:p>
@@ -3078,7 +3295,6 @@
               <w:jc w:val="center"/>
             </w:pPr>
             <w:r>
-              <w:lastRenderedPageBreak/>
               <w:t>3</w:t>
             </w:r>
           </w:p>
@@ -3504,23 +3720,102 @@
     <w:p/>
     <w:p>
       <w:r>
+        <w:t xml:space="preserve">Rapid archers are great for clearing large numbers of enemies which aren’t particularly strong. </w:t>
+      </w:r>
+    </w:p>
+    <w:p/>
+    <w:p>
+      <w:r>
+        <w:t>Snipers are</w:t>
+      </w:r>
+      <w:r>
+        <w:t xml:space="preserve"> great for single-target damage and long range.</w:t>
+      </w:r>
+    </w:p>
+    <w:p/>
+    <w:p>
+      <w:r>
+        <w:t>Utility archers are great against certain types of enemies, such as fast enemies and healers.</w:t>
+      </w:r>
+    </w:p>
+    <w:p/>
+    <w:p>
+      <w:pPr>
+        <w:pStyle w:val="Heading1"/>
+        <w:numPr>
+          <w:ilvl w:val="0"/>
+          <w:numId w:val="2"/>
+        </w:numPr>
+      </w:pPr>
+      <w:r>
+        <w:t>Timeline</w:t>
+      </w:r>
+    </w:p>
+    <w:p/>
+    <w:p>
+      <w:r>
+        <w:t>Level 1: introduce towers, skill mk1, enemy 1, enemy 2</w:t>
+      </w:r>
+    </w:p>
+    <w:p>
+      <w:r>
+        <w:t xml:space="preserve">Level 2: introduce enemy </w:t>
+      </w:r>
+      <w:r>
+        <w:t>shieldon</w:t>
+      </w:r>
+      <w:r>
+        <w:t>, artillery</w:t>
+      </w:r>
+    </w:p>
+    <w:p>
+      <w:r>
+        <w:t>* First shop upgrade *</w:t>
+      </w:r>
+      <w:r>
+        <w:t xml:space="preserve"> (AR increase)</w:t>
+      </w:r>
+    </w:p>
+    <w:p>
+      <w:r>
+        <w:t xml:space="preserve">Level 3: introduce </w:t>
+      </w:r>
+      <w:r>
+        <w:t>skill mk2</w:t>
+      </w:r>
+    </w:p>
+    <w:p>
+      <w:r>
+        <w:t xml:space="preserve">Level 4: </w:t>
+      </w:r>
+      <w:r>
+        <w:t xml:space="preserve">introduce enemy </w:t>
+      </w:r>
+      <w:r>
+        <w:t>disabler</w:t>
+      </w:r>
+    </w:p>
+    <w:p>
+      <w:r>
         <w:lastRenderedPageBreak/>
-        <w:t xml:space="preserve">Rapid archers are great for clearing large numbers of enemies which aren’t particularly strong. </w:t>
-      </w:r>
-    </w:p>
-    <w:p/>
-    <w:p>
-      <w:r>
-        <w:t>Snipers are</w:t>
-      </w:r>
-      <w:r>
-        <w:t xml:space="preserve"> great for single-target damage and long range.</w:t>
-      </w:r>
-    </w:p>
-    <w:p/>
-    <w:p>
-      <w:r>
-        <w:t>Utility archers are great against certain types of enemies, such as fast enemies and healers.</w:t>
+        <w:t xml:space="preserve">* </w:t>
+      </w:r>
+      <w:r>
+        <w:t>Second</w:t>
+      </w:r>
+      <w:r>
+        <w:t xml:space="preserve"> shop upgrade *</w:t>
+      </w:r>
+      <w:r>
+        <w:t xml:space="preserve"> (AD increase)</w:t>
+      </w:r>
+    </w:p>
+    <w:p>
+      <w:r>
+        <w:t xml:space="preserve">Level 5: introduce tower enhancement, </w:t>
+      </w:r>
+      <w:r>
+        <w:t>guarded knight boss</w:t>
       </w:r>
     </w:p>
     <w:sectPr>

</xml_diff>

<commit_message>
workings on level 1 design
</commit_message>
<xml_diff>
--- a/Documents/Requirements.docx
+++ b/Documents/Requirements.docx
@@ -319,7 +319,23 @@
           <w:sz w:val="24"/>
           <w:szCs w:val="24"/>
         </w:rPr>
-        <w:t xml:space="preserve">The effect of each skillpoint will increase slightly so that the more the player focuses on one specific skill, the bigger effect it will have on that specific skill. The idea is that the player should use the strategy which works best for the current environment. Levels will be designed so that on some levels it’s important to focus on damage, while on others on utility, </w:t>
+        <w:t xml:space="preserve">The effect of each </w:t>
+      </w:r>
+      <w:proofErr w:type="spellStart"/>
+      <w:r>
+        <w:rPr>
+          <w:sz w:val="24"/>
+          <w:szCs w:val="24"/>
+        </w:rPr>
+        <w:t>skillpoint</w:t>
+      </w:r>
+      <w:proofErr w:type="spellEnd"/>
+      <w:r>
+        <w:rPr>
+          <w:sz w:val="24"/>
+          <w:szCs w:val="24"/>
+        </w:rPr>
+        <w:t xml:space="preserve"> will increase slightly so that the more the player focuses on one specific skill, the bigger effect it will have on that specific skill. The idea is that the player should use the strategy which works best for the current environment. Levels will be designed so that on some levels it’s important to focus on damage, while on others on utility, </w:t>
       </w:r>
       <w:r>
         <w:rPr>
@@ -347,7 +363,21 @@
           <w:sz w:val="24"/>
           <w:szCs w:val="24"/>
         </w:rPr>
-        <w:t xml:space="preserve"> in range, for example, be placed in certain spots so as to reach multiple “lanes”.</w:t>
+        <w:t xml:space="preserve"> in range, for example, be placed in certain spots </w:t>
+      </w:r>
+      <w:r>
+        <w:rPr>
+          <w:sz w:val="24"/>
+          <w:szCs w:val="24"/>
+        </w:rPr>
+        <w:t>to</w:t>
+      </w:r>
+      <w:r>
+        <w:rPr>
+          <w:sz w:val="24"/>
+          <w:szCs w:val="24"/>
+        </w:rPr>
+        <w:t xml:space="preserve"> reach multiple “lanes”.</w:t>
       </w:r>
       <w:r>
         <w:rPr>
@@ -355,6 +385,326 @@
           <w:szCs w:val="24"/>
         </w:rPr>
         <w:t xml:space="preserve"> </w:t>
+      </w:r>
+    </w:p>
+    <w:p>
+      <w:pPr>
+        <w:rPr>
+          <w:sz w:val="24"/>
+          <w:szCs w:val="24"/>
+        </w:rPr>
+      </w:pPr>
+    </w:p>
+    <w:p>
+      <w:pPr>
+        <w:rPr>
+          <w:sz w:val="24"/>
+          <w:szCs w:val="24"/>
+        </w:rPr>
+      </w:pPr>
+      <w:proofErr w:type="spellStart"/>
+      <w:r>
+        <w:rPr>
+          <w:sz w:val="24"/>
+          <w:szCs w:val="24"/>
+        </w:rPr>
+        <w:t>Skillpoint</w:t>
+      </w:r>
+      <w:proofErr w:type="spellEnd"/>
+      <w:r>
+        <w:rPr>
+          <w:sz w:val="24"/>
+          <w:szCs w:val="24"/>
+        </w:rPr>
+        <w:t xml:space="preserve"> distribution:</w:t>
+      </w:r>
+    </w:p>
+    <w:p>
+      <w:pPr>
+        <w:rPr>
+          <w:sz w:val="24"/>
+          <w:szCs w:val="24"/>
+        </w:rPr>
+      </w:pPr>
+      <w:r>
+        <w:rPr>
+          <w:sz w:val="24"/>
+          <w:szCs w:val="24"/>
+        </w:rPr>
+        <w:t xml:space="preserve">Level 1: </w:t>
+      </w:r>
+      <w:r>
+        <w:rPr>
+          <w:sz w:val="24"/>
+          <w:szCs w:val="24"/>
+        </w:rPr>
+        <w:t xml:space="preserve">Attack Damage OR </w:t>
+      </w:r>
+      <w:r>
+        <w:rPr>
+          <w:sz w:val="24"/>
+          <w:szCs w:val="24"/>
+        </w:rPr>
+        <w:t>Attack Range</w:t>
+      </w:r>
+    </w:p>
+    <w:p>
+      <w:pPr>
+        <w:rPr>
+          <w:sz w:val="24"/>
+          <w:szCs w:val="24"/>
+        </w:rPr>
+      </w:pPr>
+      <w:r>
+        <w:rPr>
+          <w:sz w:val="24"/>
+          <w:szCs w:val="24"/>
+        </w:rPr>
+        <w:t xml:space="preserve">Level 2: Attack </w:t>
+      </w:r>
+      <w:r>
+        <w:rPr>
+          <w:sz w:val="24"/>
+          <w:szCs w:val="24"/>
+        </w:rPr>
+        <w:t>Range</w:t>
+      </w:r>
+      <w:r>
+        <w:rPr>
+          <w:sz w:val="24"/>
+          <w:szCs w:val="24"/>
+        </w:rPr>
+        <w:t xml:space="preserve"> OR Attack Speed</w:t>
+      </w:r>
+      <w:r>
+        <w:rPr>
+          <w:sz w:val="24"/>
+          <w:szCs w:val="24"/>
+        </w:rPr>
+        <w:br w:type="page"/>
+      </w:r>
+    </w:p>
+    <w:p>
+      <w:pPr>
+        <w:rPr>
+          <w:sz w:val="24"/>
+          <w:szCs w:val="24"/>
+        </w:rPr>
+      </w:pPr>
+      <w:r>
+        <w:rPr>
+          <w:sz w:val="24"/>
+          <w:szCs w:val="24"/>
+        </w:rPr>
+        <w:lastRenderedPageBreak/>
+        <w:t xml:space="preserve">Level </w:t>
+      </w:r>
+      <w:r>
+        <w:rPr>
+          <w:sz w:val="24"/>
+          <w:szCs w:val="24"/>
+        </w:rPr>
+        <w:t>3</w:t>
+      </w:r>
+      <w:r>
+        <w:rPr>
+          <w:sz w:val="24"/>
+          <w:szCs w:val="24"/>
+        </w:rPr>
+        <w:t xml:space="preserve">: Attack </w:t>
+      </w:r>
+      <w:r>
+        <w:rPr>
+          <w:sz w:val="24"/>
+          <w:szCs w:val="24"/>
+        </w:rPr>
+        <w:t>Damage</w:t>
+      </w:r>
+      <w:r>
+        <w:rPr>
+          <w:sz w:val="24"/>
+          <w:szCs w:val="24"/>
+        </w:rPr>
+        <w:t xml:space="preserve"> OR Attack Speed</w:t>
+      </w:r>
+    </w:p>
+    <w:p>
+      <w:pPr>
+        <w:rPr>
+          <w:sz w:val="24"/>
+          <w:szCs w:val="24"/>
+        </w:rPr>
+      </w:pPr>
+      <w:r>
+        <w:rPr>
+          <w:sz w:val="24"/>
+          <w:szCs w:val="24"/>
+        </w:rPr>
+        <w:t xml:space="preserve">Level </w:t>
+      </w:r>
+      <w:r>
+        <w:rPr>
+          <w:sz w:val="24"/>
+          <w:szCs w:val="24"/>
+        </w:rPr>
+        <w:t>4</w:t>
+      </w:r>
+      <w:r>
+        <w:rPr>
+          <w:sz w:val="24"/>
+          <w:szCs w:val="24"/>
+        </w:rPr>
+        <w:t xml:space="preserve">: Attack Damage OR </w:t>
+      </w:r>
+      <w:r>
+        <w:rPr>
+          <w:sz w:val="24"/>
+          <w:szCs w:val="24"/>
+        </w:rPr>
+        <w:t>Attack Speed</w:t>
+      </w:r>
+    </w:p>
+    <w:p>
+      <w:pPr>
+        <w:rPr>
+          <w:sz w:val="24"/>
+          <w:szCs w:val="24"/>
+        </w:rPr>
+      </w:pPr>
+      <w:r>
+        <w:rPr>
+          <w:sz w:val="24"/>
+          <w:szCs w:val="24"/>
+        </w:rPr>
+        <w:t xml:space="preserve">Level </w:t>
+      </w:r>
+      <w:r>
+        <w:rPr>
+          <w:sz w:val="24"/>
+          <w:szCs w:val="24"/>
+        </w:rPr>
+        <w:t>5</w:t>
+      </w:r>
+      <w:r>
+        <w:rPr>
+          <w:sz w:val="24"/>
+          <w:szCs w:val="24"/>
+        </w:rPr>
+        <w:t xml:space="preserve">: Attack Damage OR </w:t>
+      </w:r>
+      <w:r>
+        <w:rPr>
+          <w:sz w:val="24"/>
+          <w:szCs w:val="24"/>
+        </w:rPr>
+        <w:t xml:space="preserve">Attack </w:t>
+      </w:r>
+      <w:r>
+        <w:rPr>
+          <w:sz w:val="24"/>
+          <w:szCs w:val="24"/>
+        </w:rPr>
+        <w:t>Range</w:t>
+      </w:r>
+    </w:p>
+    <w:p>
+      <w:pPr>
+        <w:rPr>
+          <w:sz w:val="24"/>
+          <w:szCs w:val="24"/>
+        </w:rPr>
+      </w:pPr>
+      <w:r>
+        <w:rPr>
+          <w:sz w:val="24"/>
+          <w:szCs w:val="24"/>
+        </w:rPr>
+        <w:t xml:space="preserve">Level </w:t>
+      </w:r>
+      <w:r>
+        <w:rPr>
+          <w:sz w:val="24"/>
+          <w:szCs w:val="24"/>
+        </w:rPr>
+        <w:t>6</w:t>
+      </w:r>
+      <w:r>
+        <w:rPr>
+          <w:sz w:val="24"/>
+          <w:szCs w:val="24"/>
+        </w:rPr>
+        <w:t xml:space="preserve">: Attack </w:t>
+      </w:r>
+      <w:r>
+        <w:rPr>
+          <w:sz w:val="24"/>
+          <w:szCs w:val="24"/>
+        </w:rPr>
+        <w:t>Range</w:t>
+      </w:r>
+      <w:r>
+        <w:rPr>
+          <w:sz w:val="24"/>
+          <w:szCs w:val="24"/>
+        </w:rPr>
+        <w:t xml:space="preserve"> OR Attack </w:t>
+      </w:r>
+      <w:r>
+        <w:rPr>
+          <w:sz w:val="24"/>
+          <w:szCs w:val="24"/>
+        </w:rPr>
+        <w:t>Speed</w:t>
+      </w:r>
+    </w:p>
+    <w:p>
+      <w:pPr>
+        <w:rPr>
+          <w:sz w:val="24"/>
+          <w:szCs w:val="24"/>
+        </w:rPr>
+      </w:pPr>
+      <w:r>
+        <w:rPr>
+          <w:sz w:val="24"/>
+          <w:szCs w:val="24"/>
+        </w:rPr>
+        <w:t xml:space="preserve">Level </w:t>
+      </w:r>
+      <w:r>
+        <w:rPr>
+          <w:sz w:val="24"/>
+          <w:szCs w:val="24"/>
+        </w:rPr>
+        <w:t>7</w:t>
+      </w:r>
+      <w:r>
+        <w:rPr>
+          <w:sz w:val="24"/>
+          <w:szCs w:val="24"/>
+        </w:rPr>
+        <w:t xml:space="preserve">: </w:t>
+      </w:r>
+      <w:r>
+        <w:rPr>
+          <w:sz w:val="24"/>
+          <w:szCs w:val="24"/>
+        </w:rPr>
+        <w:t>Attack Range</w:t>
+      </w:r>
+      <w:r>
+        <w:rPr>
+          <w:sz w:val="24"/>
+          <w:szCs w:val="24"/>
+        </w:rPr>
+        <w:t xml:space="preserve"> OR Attack </w:t>
+      </w:r>
+      <w:r>
+        <w:rPr>
+          <w:sz w:val="24"/>
+          <w:szCs w:val="24"/>
+        </w:rPr>
+        <w:t>Speed</w:t>
       </w:r>
     </w:p>
     <w:p>
@@ -454,7 +804,6 @@
           <w:sz w:val="24"/>
           <w:szCs w:val="24"/>
         </w:rPr>
-        <w:lastRenderedPageBreak/>
         <w:t>Rapid-Fire Specialization</w:t>
       </w:r>
     </w:p>
@@ -521,7 +870,15 @@
     <w:p/>
     <w:p>
       <w:r>
-        <w:t xml:space="preserve">The Rapid-Fire path focuses on increased attack rate. It specializes in more attacks as opposed to stronger, fewer attacks. The main advantage of Rapid-Fire archers is that they are good at clearing waves which have a large number of weak enemies. </w:t>
+        <w:t xml:space="preserve">The Rapid-Fire path focuses on increased attack rate. It specializes in more attacks as opposed to stronger, fewer attacks. The main advantage of Rapid-Fire archers is that they are good at clearing waves which have </w:t>
+      </w:r>
+      <w:proofErr w:type="gramStart"/>
+      <w:r>
+        <w:t>a large number of</w:t>
+      </w:r>
+      <w:proofErr w:type="gramEnd"/>
+      <w:r>
+        <w:t xml:space="preserve"> weak enemies. </w:t>
       </w:r>
       <w:r>
         <w:t>The main disadvantage of Rapid-Fire archers is that they are not very good at killing strong single targets.</w:t>
@@ -846,6 +1203,7 @@
                 <w:szCs w:val="24"/>
               </w:rPr>
             </w:pPr>
+            <w:proofErr w:type="spellStart"/>
             <w:r>
               <w:rPr>
                 <w:sz w:val="24"/>
@@ -853,6 +1211,7 @@
               </w:rPr>
               <w:t>Berzerk</w:t>
             </w:r>
+            <w:proofErr w:type="spellEnd"/>
           </w:p>
         </w:tc>
         <w:tc>
@@ -968,6 +1327,7 @@
     <w:p/>
     <w:p>
       <w:r>
+        <w:lastRenderedPageBreak/>
         <w:t>The Sniper path is focused on strong, deadly attacks. They are executioners. They are great against single targets. They also specialize in precision which allows for unique range-less attacks.</w:t>
       </w:r>
     </w:p>
@@ -1404,7 +1764,15 @@
     <w:p/>
     <w:p>
       <w:r>
-        <w:t xml:space="preserve">The Utility path is used when special enemies are encountered. They offer debuffs which are not offered by other </w:t>
+        <w:t xml:space="preserve">The Utility path is used when special enemies are encountered. They offer </w:t>
+      </w:r>
+      <w:proofErr w:type="spellStart"/>
+      <w:r>
+        <w:t>debuffs</w:t>
+      </w:r>
+      <w:proofErr w:type="spellEnd"/>
+      <w:r>
+        <w:t xml:space="preserve"> which are not offered by other </w:t>
       </w:r>
       <w:r>
         <w:t>specializations and</w:t>
@@ -1447,7 +1815,6 @@
                 <w:sz w:val="24"/>
                 <w:szCs w:val="24"/>
               </w:rPr>
-              <w:lastRenderedPageBreak/>
               <w:t>Enhancement #</w:t>
             </w:r>
           </w:p>
@@ -1976,14 +2343,32 @@
           <w:numId w:val="2"/>
         </w:numPr>
       </w:pPr>
+      <w:proofErr w:type="spellStart"/>
       <w:r>
         <w:t>Skillpoints</w:t>
       </w:r>
-    </w:p>
-    <w:p/>
-    <w:p>
-      <w:r>
-        <w:t>Skill upgrades are locked behind experience. As the archer gains experience he gains more skill points to spend. Following is the requirements for each skillpoint:</w:t>
+      <w:proofErr w:type="spellEnd"/>
+    </w:p>
+    <w:p/>
+    <w:p>
+      <w:r>
+        <w:t xml:space="preserve">Skill upgrades are locked behind experience. As the archer gains </w:t>
+      </w:r>
+      <w:proofErr w:type="gramStart"/>
+      <w:r>
+        <w:t>experience</w:t>
+      </w:r>
+      <w:proofErr w:type="gramEnd"/>
+      <w:r>
+        <w:t xml:space="preserve"> he gains more skill points to spend. Following is the requirements for each </w:t>
+      </w:r>
+      <w:proofErr w:type="spellStart"/>
+      <w:r>
+        <w:t>skillpoint</w:t>
+      </w:r>
+      <w:proofErr w:type="spellEnd"/>
+      <w:r>
+        <w:t>:</w:t>
       </w:r>
     </w:p>
     <w:p/>
@@ -2010,8 +2395,13 @@
             <w:pPr>
               <w:jc w:val="center"/>
             </w:pPr>
-            <w:r>
-              <w:t>Skillpoint #</w:t>
+            <w:proofErr w:type="spellStart"/>
+            <w:r>
+              <w:t>Skillpoint</w:t>
+            </w:r>
+            <w:proofErr w:type="spellEnd"/>
+            <w:r>
+              <w:t xml:space="preserve"> #</w:t>
             </w:r>
           </w:p>
         </w:tc>
@@ -2200,6 +2590,7 @@
               <w:jc w:val="center"/>
             </w:pPr>
             <w:r>
+              <w:lastRenderedPageBreak/>
               <w:t>6</w:t>
             </w:r>
           </w:p>
@@ -2457,11 +2848,18 @@
     <w:p/>
     <w:p>
       <w:r>
-        <w:lastRenderedPageBreak/>
         <w:t xml:space="preserve">Enemies are the units which must be </w:t>
       </w:r>
       <w:r>
-        <w:t>killed in order to win the game</w:t>
+        <w:t xml:space="preserve">killed </w:t>
+      </w:r>
+      <w:proofErr w:type="gramStart"/>
+      <w:r>
+        <w:t>in order to</w:t>
+      </w:r>
+      <w:proofErr w:type="gramEnd"/>
+      <w:r>
+        <w:t xml:space="preserve"> win the game</w:t>
       </w:r>
       <w:r>
         <w:t xml:space="preserve">. They follow a set path to reach their destination, and it’s the job </w:t>
@@ -2522,9 +2920,11 @@
           <w:numId w:val="4"/>
         </w:numPr>
       </w:pPr>
+      <w:proofErr w:type="spellStart"/>
       <w:r>
         <w:t>Movespeed</w:t>
       </w:r>
+      <w:proofErr w:type="spellEnd"/>
       <w:r>
         <w:t xml:space="preserve"> </w:t>
       </w:r>
@@ -2541,13 +2941,29 @@
         </w:numPr>
       </w:pPr>
       <w:r>
-        <w:t>Dodge chance</w:t>
+        <w:t xml:space="preserve">Dodge </w:t>
+      </w:r>
+      <w:proofErr w:type="gramStart"/>
+      <w:r>
+        <w:t>chance</w:t>
       </w:r>
       <w:r>
         <w:t xml:space="preserve"> </w:t>
       </w:r>
       <w:r>
-        <w:t xml:space="preserve"> &lt;-&gt; atk speed</w:t>
+        <w:t xml:space="preserve"> &lt;</w:t>
+      </w:r>
+      <w:proofErr w:type="gramEnd"/>
+      <w:r>
+        <w:t xml:space="preserve">-&gt; </w:t>
+      </w:r>
+      <w:proofErr w:type="spellStart"/>
+      <w:r>
+        <w:t>atk</w:t>
+      </w:r>
+      <w:proofErr w:type="spellEnd"/>
+      <w:r>
+        <w:t xml:space="preserve"> speed</w:t>
       </w:r>
     </w:p>
     <w:p>
@@ -2583,8 +2999,13 @@
         <w:t>Summon other enemies</w:t>
       </w:r>
       <w:r>
-        <w:t xml:space="preserve"> &lt;-&gt; multishot</w:t>
-      </w:r>
+        <w:t xml:space="preserve"> &lt;-&gt; </w:t>
+      </w:r>
+      <w:proofErr w:type="spellStart"/>
+      <w:r>
+        <w:t>multishot</w:t>
+      </w:r>
+      <w:proofErr w:type="spellEnd"/>
     </w:p>
     <w:p>
       <w:pPr>
@@ -2637,6 +3058,7 @@
         </w:numPr>
       </w:pPr>
       <w:r>
+        <w:lastRenderedPageBreak/>
         <w:t>Heal other enemies</w:t>
       </w:r>
       <w:r>
@@ -2712,7 +3134,15 @@
         <w:sym w:font="Wingdings" w:char="F0F3"/>
       </w:r>
       <w:r>
-        <w:t xml:space="preserve"> atk range</w:t>
+        <w:t xml:space="preserve"> </w:t>
+      </w:r>
+      <w:proofErr w:type="spellStart"/>
+      <w:r>
+        <w:t>atk</w:t>
+      </w:r>
+      <w:proofErr w:type="spellEnd"/>
+      <w:r>
+        <w:t xml:space="preserve"> range</w:t>
       </w:r>
     </w:p>
     <w:p>
@@ -2752,7 +3182,15 @@
     <w:p/>
     <w:p>
       <w:r>
-        <w:t>Enemy 1 is a simple unit with low health and movespeed. It has nothing unique about it.</w:t>
+        <w:t xml:space="preserve">Enemy 1 is a simple unit with low health and </w:t>
+      </w:r>
+      <w:proofErr w:type="spellStart"/>
+      <w:r>
+        <w:t>movespeed</w:t>
+      </w:r>
+      <w:proofErr w:type="spellEnd"/>
+      <w:r>
+        <w:t>. It has nothing unique about it.</w:t>
       </w:r>
     </w:p>
     <w:p/>
@@ -2788,8 +3226,13 @@
       <w:r>
         <w:t xml:space="preserve">low </w:t>
       </w:r>
-      <w:r>
-        <w:t>movespeed. It has nothing unique about it.</w:t>
+      <w:proofErr w:type="spellStart"/>
+      <w:r>
+        <w:t>movespeed</w:t>
+      </w:r>
+      <w:proofErr w:type="spellEnd"/>
+      <w:r>
+        <w:t>. It has nothing unique about it.</w:t>
       </w:r>
     </w:p>
     <w:p/>
@@ -2801,18 +3244,29 @@
           <w:numId w:val="2"/>
         </w:numPr>
       </w:pPr>
+      <w:proofErr w:type="spellStart"/>
       <w:r>
         <w:t>Shieldon</w:t>
       </w:r>
-    </w:p>
-    <w:p/>
-    <w:p>
-      <w:r>
-        <w:lastRenderedPageBreak/>
+      <w:proofErr w:type="spellEnd"/>
+    </w:p>
+    <w:p/>
+    <w:p>
+      <w:proofErr w:type="spellStart"/>
+      <w:r>
         <w:t>Shieldon</w:t>
       </w:r>
-      <w:r>
-        <w:t xml:space="preserve"> is a simple unit with low health and movespeed. </w:t>
+      <w:proofErr w:type="spellEnd"/>
+      <w:r>
+        <w:t xml:space="preserve"> is a simple unit with low health and </w:t>
+      </w:r>
+      <w:proofErr w:type="spellStart"/>
+      <w:r>
+        <w:t>movespeed</w:t>
+      </w:r>
+      <w:proofErr w:type="spellEnd"/>
+      <w:r>
+        <w:t xml:space="preserve">. </w:t>
       </w:r>
       <w:r>
         <w:t>It generates a shield when out of combat that continues to grow while OOC up to 50% of its HP.</w:t>
@@ -2834,7 +3288,15 @@
     <w:p/>
     <w:p>
       <w:r>
-        <w:t>Disabler is a wizard with medium health and low movespeed. It periodically shoots projectiles to a random nearby tower, disabling it for a few seconds.</w:t>
+        <w:t xml:space="preserve">Disabler is a wizard with medium health and low </w:t>
+      </w:r>
+      <w:proofErr w:type="spellStart"/>
+      <w:r>
+        <w:t>movespeed</w:t>
+      </w:r>
+      <w:proofErr w:type="spellEnd"/>
+      <w:r>
+        <w:t>. It periodically shoots projectiles to a random nearby tower, disabling it for a few seconds.</w:t>
       </w:r>
     </w:p>
     <w:p/>
@@ -2853,7 +3315,15 @@
     <w:p/>
     <w:p>
       <w:r>
-        <w:t>Guarded knight is a boss enemy who rides a horse and is accompanied by several guards. As the guards die, the movespeed of the whole fleet is reduced. When there are no guards left, the knight is very slow and vulnerable.</w:t>
+        <w:t xml:space="preserve">Guarded knight is a boss enemy who rides a horse and is accompanied by several guards. As the guards die, the </w:t>
+      </w:r>
+      <w:proofErr w:type="spellStart"/>
+      <w:r>
+        <w:t>movespeed</w:t>
+      </w:r>
+      <w:proofErr w:type="spellEnd"/>
+      <w:r>
+        <w:t xml:space="preserve"> of the whole fleet is reduced. When there are no guards left, the knight is very slow and vulnerable.</w:t>
       </w:r>
     </w:p>
     <w:p/>
@@ -2872,7 +3342,15 @@
     <w:p/>
     <w:p>
       <w:r>
-        <w:t>Enemy 3 is a simple unit with low health and movespeed. It generates a shield when out of combat that continues to grow while OOC up to 50% of its HP.</w:t>
+        <w:t xml:space="preserve">Enemy 3 is a simple unit with low health and </w:t>
+      </w:r>
+      <w:proofErr w:type="spellStart"/>
+      <w:r>
+        <w:t>movespeed</w:t>
+      </w:r>
+      <w:proofErr w:type="spellEnd"/>
+      <w:r>
+        <w:t>. It generates a shield when out of combat that continues to grow while OOC up to 50% of its HP.</w:t>
       </w:r>
     </w:p>
     <w:p/>
@@ -2891,7 +3369,15 @@
     <w:p/>
     <w:p>
       <w:r>
-        <w:t>Enemy 3 is a simple unit with low health and movespeed. It generates a shield when out of combat that continues to grow while OOC up to 50% of its HP.</w:t>
+        <w:t xml:space="preserve">Enemy 3 is a simple unit with low health and </w:t>
+      </w:r>
+      <w:proofErr w:type="spellStart"/>
+      <w:r>
+        <w:t>movespeed</w:t>
+      </w:r>
+      <w:proofErr w:type="spellEnd"/>
+      <w:r>
+        <w:t>. It generates a shield when out of combat that continues to grow while OOC up to 50% of its HP.</w:t>
       </w:r>
     </w:p>
     <w:p/>
@@ -2910,7 +3396,15 @@
     <w:p/>
     <w:p>
       <w:r>
-        <w:t>Enemy 3 is a simple unit with low health and movespeed. It generates a shield when out of combat that continues to grow while OOC up to 50% of its HP.</w:t>
+        <w:t xml:space="preserve">Enemy 3 is a simple unit with low health and </w:t>
+      </w:r>
+      <w:proofErr w:type="spellStart"/>
+      <w:r>
+        <w:t>movespeed</w:t>
+      </w:r>
+      <w:proofErr w:type="spellEnd"/>
+      <w:r>
+        <w:t>. It generates a shield when out of combat that continues to grow while OOC up to 50% of its HP.</w:t>
       </w:r>
     </w:p>
     <w:p/>
@@ -2922,14 +3416,24 @@
           <w:numId w:val="2"/>
         </w:numPr>
       </w:pPr>
+      <w:proofErr w:type="spellStart"/>
       <w:r>
         <w:t>Rallier</w:t>
       </w:r>
-    </w:p>
-    <w:p/>
-    <w:p>
-      <w:r>
-        <w:t>Enemy 3 is a simple unit with low health and movespeed. It generates a shield when out of combat that continues to grow while OOC up to 50% of its HP.</w:t>
+      <w:proofErr w:type="spellEnd"/>
+    </w:p>
+    <w:p/>
+    <w:p>
+      <w:r>
+        <w:t xml:space="preserve">Enemy 3 is a simple unit with low health and </w:t>
+      </w:r>
+      <w:proofErr w:type="spellStart"/>
+      <w:r>
+        <w:t>movespeed</w:t>
+      </w:r>
+      <w:proofErr w:type="spellEnd"/>
+      <w:r>
+        <w:t>. It generates a shield when out of combat that continues to grow while OOC up to 50% of its HP.</w:t>
       </w:r>
     </w:p>
     <w:p/>
@@ -2988,13 +3492,23 @@
       </w:r>
     </w:p>
     <w:p>
-      <w:r>
-        <w:t>Multishot targets more people</w:t>
-      </w:r>
-    </w:p>
-    <w:p>
-      <w:r>
-        <w:t>Berzerk gets more AS</w:t>
+      <w:proofErr w:type="spellStart"/>
+      <w:r>
+        <w:t>Multishot</w:t>
+      </w:r>
+      <w:proofErr w:type="spellEnd"/>
+      <w:r>
+        <w:t xml:space="preserve"> targets more people</w:t>
+      </w:r>
+    </w:p>
+    <w:p>
+      <w:proofErr w:type="spellStart"/>
+      <w:r>
+        <w:t>Berzerk</w:t>
+      </w:r>
+      <w:proofErr w:type="spellEnd"/>
+      <w:r>
+        <w:t xml:space="preserve"> gets more AS</w:t>
       </w:r>
     </w:p>
     <w:p>
@@ -3012,6 +3526,7 @@
         </w:numPr>
       </w:pPr>
       <w:r>
+        <w:lastRenderedPageBreak/>
         <w:t>Abilities</w:t>
       </w:r>
     </w:p>
@@ -3040,10 +3555,7 @@
         </w:numPr>
       </w:pPr>
       <w:r>
-        <w:t>Ability type</w:t>
-      </w:r>
-      <w:r>
-        <w:t>s</w:t>
+        <w:t>Ability types</w:t>
       </w:r>
     </w:p>
     <w:p/>
@@ -3069,7 +3581,6 @@
     </w:p>
     <w:p>
       <w:r>
-        <w:lastRenderedPageBreak/>
         <w:t>Silver increase</w:t>
       </w:r>
     </w:p>
@@ -3086,14 +3597,6 @@
     <w:p/>
     <w:p>
       <w:pPr>
-        <w:rPr>
-          <w:sz w:val="24"/>
-          <w:szCs w:val="24"/>
-        </w:rPr>
-      </w:pPr>
-    </w:p>
-    <w:p>
-      <w:pPr>
         <w:pStyle w:val="Heading1"/>
         <w:numPr>
           <w:ilvl w:val="0"/>
@@ -3101,6 +3604,460 @@
         </w:numPr>
       </w:pPr>
       <w:r>
+        <w:t>Level Design</w:t>
+      </w:r>
+    </w:p>
+    <w:p/>
+    <w:p>
+      <w:pPr>
+        <w:pStyle w:val="Heading2"/>
+        <w:numPr>
+          <w:ilvl w:val="1"/>
+          <w:numId w:val="2"/>
+        </w:numPr>
+      </w:pPr>
+      <w:r>
+        <w:t>Strategies</w:t>
+      </w:r>
+    </w:p>
+    <w:p/>
+    <w:p>
+      <w:pPr>
+        <w:pStyle w:val="Heading3"/>
+        <w:numPr>
+          <w:ilvl w:val="2"/>
+          <w:numId w:val="2"/>
+        </w:numPr>
+      </w:pPr>
+      <w:r>
+        <w:t>General Strategies (Apply almost every level)</w:t>
+      </w:r>
+    </w:p>
+    <w:p>
+      <w:pPr>
+        <w:pStyle w:val="ListParagraph"/>
+        <w:ind w:left="384"/>
+      </w:pPr>
+    </w:p>
+    <w:p>
+      <w:pPr>
+        <w:pStyle w:val="ListParagraph"/>
+        <w:numPr>
+          <w:ilvl w:val="0"/>
+          <w:numId w:val="6"/>
+        </w:numPr>
+      </w:pPr>
+      <w:r>
+        <w:t>Towers are better on curves and bends</w:t>
+      </w:r>
+    </w:p>
+    <w:p>
+      <w:pPr>
+        <w:pStyle w:val="ListParagraph"/>
+        <w:numPr>
+          <w:ilvl w:val="0"/>
+          <w:numId w:val="6"/>
+        </w:numPr>
+      </w:pPr>
+      <w:r>
+        <w:t>Quickly deciding on which skills to upgrade</w:t>
+      </w:r>
+    </w:p>
+    <w:p>
+      <w:pPr>
+        <w:pStyle w:val="ListParagraph"/>
+        <w:numPr>
+          <w:ilvl w:val="0"/>
+          <w:numId w:val="6"/>
+        </w:numPr>
+      </w:pPr>
+      <w:r>
+        <w:t>Using artillery when enemies are projected to group</w:t>
+      </w:r>
+    </w:p>
+    <w:p>
+      <w:pPr>
+        <w:pStyle w:val="ListParagraph"/>
+        <w:numPr>
+          <w:ilvl w:val="0"/>
+          <w:numId w:val="6"/>
+        </w:numPr>
+      </w:pPr>
+      <w:r>
+        <w:t>Towers should be placed in bases which are between paths, even if it requires range skill focus</w:t>
+      </w:r>
+    </w:p>
+    <w:p>
+      <w:pPr>
+        <w:pStyle w:val="ListParagraph"/>
+        <w:numPr>
+          <w:ilvl w:val="0"/>
+          <w:numId w:val="6"/>
+        </w:numPr>
+      </w:pPr>
+      <w:r>
+        <w:t>Choosing appropriately between upgrading damage and AS/AR. If an enemy will die in 2 shots anyways, it’s better to upgrade AS/AR.</w:t>
+      </w:r>
+    </w:p>
+    <w:p>
+      <w:pPr>
+        <w:pStyle w:val="ListParagraph"/>
+        <w:numPr>
+          <w:ilvl w:val="0"/>
+          <w:numId w:val="6"/>
+        </w:numPr>
+      </w:pPr>
+      <w:r>
+        <w:t>Adapting to the types of enemies for each lane</w:t>
+      </w:r>
+    </w:p>
+    <w:p>
+      <w:pPr>
+        <w:pStyle w:val="ListParagraph"/>
+        <w:numPr>
+          <w:ilvl w:val="0"/>
+          <w:numId w:val="6"/>
+        </w:numPr>
+      </w:pPr>
+      <w:r>
+        <w:t xml:space="preserve">Enhancing </w:t>
+      </w:r>
+      <w:proofErr w:type="spellStart"/>
+      <w:r>
+        <w:t>multishot</w:t>
+      </w:r>
+      <w:proofErr w:type="spellEnd"/>
+      <w:r>
+        <w:t xml:space="preserve"> on curves and bends against hordes of enemies</w:t>
+      </w:r>
+    </w:p>
+    <w:p>
+      <w:pPr>
+        <w:pStyle w:val="ListParagraph"/>
+        <w:numPr>
+          <w:ilvl w:val="0"/>
+          <w:numId w:val="6"/>
+        </w:numPr>
+      </w:pPr>
+      <w:r>
+        <w:t>Utilizing MORE towers against weaker enemies</w:t>
+      </w:r>
+    </w:p>
+    <w:p/>
+    <w:p>
+      <w:pPr>
+        <w:pStyle w:val="Heading3"/>
+        <w:numPr>
+          <w:ilvl w:val="2"/>
+          <w:numId w:val="2"/>
+        </w:numPr>
+      </w:pPr>
+      <w:r>
+        <w:lastRenderedPageBreak/>
+        <w:t>Specific Strategies</w:t>
+      </w:r>
+    </w:p>
+    <w:p/>
+    <w:p>
+      <w:pPr>
+        <w:pStyle w:val="ListParagraph"/>
+        <w:numPr>
+          <w:ilvl w:val="0"/>
+          <w:numId w:val="8"/>
+        </w:numPr>
+      </w:pPr>
+      <w:r>
+        <w:t xml:space="preserve">Towers should be placed early in the path against </w:t>
+      </w:r>
+      <w:proofErr w:type="spellStart"/>
+      <w:r>
+        <w:t>shieldons</w:t>
+      </w:r>
+      <w:proofErr w:type="spellEnd"/>
+    </w:p>
+    <w:p>
+      <w:pPr>
+        <w:pStyle w:val="ListParagraph"/>
+        <w:numPr>
+          <w:ilvl w:val="0"/>
+          <w:numId w:val="8"/>
+        </w:numPr>
+      </w:pPr>
+      <w:r>
+        <w:t>Upgrading damage against enemies who get stronger with each attack</w:t>
+      </w:r>
+    </w:p>
+    <w:p>
+      <w:pPr>
+        <w:pStyle w:val="ListParagraph"/>
+        <w:numPr>
+          <w:ilvl w:val="0"/>
+          <w:numId w:val="8"/>
+        </w:numPr>
+      </w:pPr>
+      <w:r>
+        <w:t>Setting tower focus to disablers, healers, etc.</w:t>
+      </w:r>
+    </w:p>
+    <w:p>
+      <w:pPr>
+        <w:pStyle w:val="ListParagraph"/>
+        <w:numPr>
+          <w:ilvl w:val="0"/>
+          <w:numId w:val="8"/>
+        </w:numPr>
+      </w:pPr>
+      <w:r>
+        <w:t>Prioritize guards against guarded knight</w:t>
+      </w:r>
+    </w:p>
+    <w:p/>
+    <w:p/>
+    <w:p/>
+    <w:p/>
+    <w:p>
+      <w:pPr>
+        <w:pStyle w:val="Heading2"/>
+        <w:numPr>
+          <w:ilvl w:val="1"/>
+          <w:numId w:val="2"/>
+        </w:numPr>
+      </w:pPr>
+      <w:r>
+        <w:t>Level 1</w:t>
+      </w:r>
+    </w:p>
+    <w:p/>
+    <w:p>
+      <w:r>
+        <w:t>Objectives:</w:t>
+      </w:r>
+    </w:p>
+    <w:p>
+      <w:pPr>
+        <w:pStyle w:val="ListParagraph"/>
+        <w:numPr>
+          <w:ilvl w:val="0"/>
+          <w:numId w:val="7"/>
+        </w:numPr>
+      </w:pPr>
+      <w:r>
+        <w:t>Introduce the player to the main game mechanics:</w:t>
+      </w:r>
+    </w:p>
+    <w:p>
+      <w:pPr>
+        <w:pStyle w:val="ListParagraph"/>
+        <w:numPr>
+          <w:ilvl w:val="1"/>
+          <w:numId w:val="7"/>
+        </w:numPr>
+      </w:pPr>
+      <w:r>
+        <w:t>Placing archers</w:t>
+      </w:r>
+    </w:p>
+    <w:p>
+      <w:pPr>
+        <w:pStyle w:val="ListParagraph"/>
+        <w:numPr>
+          <w:ilvl w:val="1"/>
+          <w:numId w:val="7"/>
+        </w:numPr>
+      </w:pPr>
+      <w:r>
+        <w:t>Upgrading skill points</w:t>
+      </w:r>
+    </w:p>
+    <w:p>
+      <w:pPr>
+        <w:pStyle w:val="ListParagraph"/>
+        <w:numPr>
+          <w:ilvl w:val="1"/>
+          <w:numId w:val="7"/>
+        </w:numPr>
+      </w:pPr>
+      <w:r>
+        <w:t>Using artillery</w:t>
+      </w:r>
+    </w:p>
+    <w:p>
+      <w:pPr>
+        <w:pStyle w:val="ListParagraph"/>
+        <w:numPr>
+          <w:ilvl w:val="0"/>
+          <w:numId w:val="7"/>
+        </w:numPr>
+      </w:pPr>
+      <w:r>
+        <w:t>Test the player’s ability to prioritize bends and curves</w:t>
+      </w:r>
+    </w:p>
+    <w:p>
+      <w:pPr>
+        <w:pStyle w:val="ListParagraph"/>
+        <w:numPr>
+          <w:ilvl w:val="0"/>
+          <w:numId w:val="7"/>
+        </w:numPr>
+      </w:pPr>
+      <w:r>
+        <w:t>Test the player’s ability to adapt and place more towers as his gold increases</w:t>
+      </w:r>
+    </w:p>
+    <w:p>
+      <w:pPr>
+        <w:pStyle w:val="ListParagraph"/>
+        <w:numPr>
+          <w:ilvl w:val="0"/>
+          <w:numId w:val="7"/>
+        </w:numPr>
+      </w:pPr>
+      <w:r>
+        <w:t xml:space="preserve">Test the player’s ability to upgrade skill points </w:t>
+      </w:r>
+      <w:r>
+        <w:t>on time</w:t>
+      </w:r>
+    </w:p>
+    <w:p>
+      <w:pPr>
+        <w:pStyle w:val="ListParagraph"/>
+        <w:numPr>
+          <w:ilvl w:val="0"/>
+          <w:numId w:val="7"/>
+        </w:numPr>
+      </w:pPr>
+      <w:r>
+        <w:t>Test the player’s ability to use the artillery on clumps of enemies</w:t>
+      </w:r>
+    </w:p>
+    <w:p>
+      <w:pPr>
+        <w:rPr>
+          <w:sz w:val="24"/>
+          <w:szCs w:val="24"/>
+        </w:rPr>
+      </w:pPr>
+    </w:p>
+    <w:p>
+      <w:pPr>
+        <w:pStyle w:val="Heading2"/>
+        <w:numPr>
+          <w:ilvl w:val="1"/>
+          <w:numId w:val="2"/>
+        </w:numPr>
+      </w:pPr>
+      <w:r>
+        <w:t>Level 2</w:t>
+      </w:r>
+    </w:p>
+    <w:p/>
+    <w:p>
+      <w:r>
+        <w:t>Objectives:</w:t>
+      </w:r>
+    </w:p>
+    <w:p>
+      <w:pPr>
+        <w:pStyle w:val="ListParagraph"/>
+        <w:numPr>
+          <w:ilvl w:val="0"/>
+          <w:numId w:val="9"/>
+        </w:numPr>
+      </w:pPr>
+      <w:r>
+        <w:t xml:space="preserve">Upgrading AD </w:t>
+      </w:r>
+      <w:proofErr w:type="gramStart"/>
+      <w:r>
+        <w:t>in order to</w:t>
+      </w:r>
+      <w:proofErr w:type="gramEnd"/>
+      <w:r>
+        <w:t xml:space="preserve"> </w:t>
+      </w:r>
+      <w:r>
+        <w:t xml:space="preserve">reduce the number of shots it takes to kill Enemy 2 </w:t>
+      </w:r>
+    </w:p>
+    <w:p>
+      <w:pPr>
+        <w:pStyle w:val="ListParagraph"/>
+        <w:numPr>
+          <w:ilvl w:val="0"/>
+          <w:numId w:val="9"/>
+        </w:numPr>
+      </w:pPr>
+      <w:r>
+        <w:t>Well-timed artilleries</w:t>
+      </w:r>
+      <w:r>
+        <w:t xml:space="preserve"> </w:t>
+      </w:r>
+    </w:p>
+    <w:p>
+      <w:pPr>
+        <w:pStyle w:val="ListParagraph"/>
+        <w:numPr>
+          <w:ilvl w:val="0"/>
+          <w:numId w:val="9"/>
+        </w:numPr>
+      </w:pPr>
+      <w:r>
+        <w:t>Adapting to the types of enemies on each lane</w:t>
+      </w:r>
+    </w:p>
+    <w:p/>
+    <w:p>
+      <w:pPr>
+        <w:pStyle w:val="Heading2"/>
+        <w:numPr>
+          <w:ilvl w:val="1"/>
+          <w:numId w:val="2"/>
+        </w:numPr>
+      </w:pPr>
+      <w:r>
+        <w:t xml:space="preserve">Level </w:t>
+      </w:r>
+      <w:r>
+        <w:t>3</w:t>
+      </w:r>
+    </w:p>
+    <w:p/>
+    <w:p>
+      <w:r>
+        <w:t>Objectives:</w:t>
+      </w:r>
+    </w:p>
+    <w:p>
+      <w:pPr>
+        <w:pStyle w:val="ListParagraph"/>
+        <w:numPr>
+          <w:ilvl w:val="0"/>
+          <w:numId w:val="10"/>
+        </w:numPr>
+      </w:pPr>
+      <w:r>
+        <w:t xml:space="preserve">Placing towers early in path against </w:t>
+      </w:r>
+      <w:proofErr w:type="spellStart"/>
+      <w:r>
+        <w:t>shieldon</w:t>
+      </w:r>
+      <w:proofErr w:type="spellEnd"/>
+    </w:p>
+    <w:p/>
+    <w:p/>
+    <w:p>
+      <w:pPr>
+        <w:pStyle w:val="Heading1"/>
+        <w:numPr>
+          <w:ilvl w:val="0"/>
+          <w:numId w:val="2"/>
+        </w:numPr>
+      </w:pPr>
+      <w:r>
         <w:t>Strategy</w:t>
       </w:r>
     </w:p>
@@ -3113,13 +4070,29 @@
         <w:t xml:space="preserve">this game is to test the player’s strategic </w:t>
       </w:r>
       <w:r>
-        <w:t>faculties (his brain) whether or not he can use the given tools in the correct way in order to defeat the difficulties posed by the level / enemies he is facing.</w:t>
-      </w:r>
-    </w:p>
-    <w:p/>
-    <w:p>
-      <w:r>
-        <w:t>Following are the tools which the player has to work with in order to defeat the levels:</w:t>
+        <w:t xml:space="preserve">faculties (his brain) </w:t>
+      </w:r>
+      <w:proofErr w:type="gramStart"/>
+      <w:r>
+        <w:t>whether or not</w:t>
+      </w:r>
+      <w:proofErr w:type="gramEnd"/>
+      <w:r>
+        <w:t xml:space="preserve"> he can use the given tools in the correct way in order to defeat the difficulties posed by the level / enemies he is facing.</w:t>
+      </w:r>
+    </w:p>
+    <w:p/>
+    <w:p>
+      <w:r>
+        <w:t xml:space="preserve">Following are the tools which the player </w:t>
+      </w:r>
+      <w:proofErr w:type="gramStart"/>
+      <w:r>
+        <w:t>has to</w:t>
+      </w:r>
+      <w:proofErr w:type="gramEnd"/>
+      <w:r>
+        <w:t xml:space="preserve"> work with in order to defeat the levels:</w:t>
       </w:r>
     </w:p>
     <w:tbl>
@@ -3228,7 +4201,15 @@
               <w:cnfStyle w:val="000000100000" w:firstRow="0" w:lastRow="0" w:firstColumn="0" w:lastColumn="0" w:oddVBand="0" w:evenVBand="0" w:oddHBand="1" w:evenHBand="0" w:firstRowFirstColumn="0" w:firstRowLastColumn="0" w:lastRowFirstColumn="0" w:lastRowLastColumn="0"/>
             </w:pPr>
             <w:r>
-              <w:t>The placement of the towers is potentially the most important tool the player has to work with. If the player places towers in places which will rarely ever shoot the enemies, he is likely going to lose.</w:t>
+              <w:t xml:space="preserve">The placement of the towers is potentially the most important tool the player </w:t>
+            </w:r>
+            <w:proofErr w:type="gramStart"/>
+            <w:r>
+              <w:t>has to</w:t>
+            </w:r>
+            <w:proofErr w:type="gramEnd"/>
+            <w:r>
+              <w:t xml:space="preserve"> work with. If the player places towers in places which will rarely ever shoot the enemies, he is likely going to lose.</w:t>
             </w:r>
           </w:p>
         </w:tc>
@@ -3325,7 +4306,15 @@
               <w:cnfStyle w:val="000000100000" w:firstRow="0" w:lastRow="0" w:firstColumn="0" w:lastColumn="0" w:oddVBand="0" w:evenVBand="0" w:oddHBand="1" w:evenHBand="0" w:firstRowFirstColumn="0" w:firstRowLastColumn="0" w:lastRowFirstColumn="0" w:lastRowLastColumn="0"/>
             </w:pPr>
             <w:r>
-              <w:t>Which enhancements he chooses to pursue on each tower will greatly impact the game. Different enemies/levels need different enhancements in order to defeat them.</w:t>
+              <w:t xml:space="preserve">Which enhancements he chooses to pursue on each tower will greatly impact the game. Different enemies/levels need different enhancements </w:t>
+            </w:r>
+            <w:proofErr w:type="gramStart"/>
+            <w:r>
+              <w:t>in order to</w:t>
+            </w:r>
+            <w:proofErr w:type="gramEnd"/>
+            <w:r>
+              <w:t xml:space="preserve"> defeat them.</w:t>
             </w:r>
           </w:p>
         </w:tc>
@@ -3585,6 +4574,7 @@
         <w:rPr>
           <w:noProof/>
         </w:rPr>
+        <w:lastRenderedPageBreak/>
         <w:drawing>
           <wp:inline distT="0" distB="0" distL="0" distR="0" wp14:anchorId="7D0C2FA1" wp14:editId="24FECC43">
             <wp:extent cx="5943600" cy="3323590"/>
@@ -3601,7 +4591,7 @@
                     <pic:cNvPicPr/>
                   </pic:nvPicPr>
                   <pic:blipFill>
-                    <a:blip r:embed="rId5"/>
+                    <a:blip r:embed="rId7"/>
                     <a:stretch>
                       <a:fillRect/>
                     </a:stretch>
@@ -3677,6 +4667,7 @@
     <w:p/>
     <w:p>
       <w:r>
+        <w:lastRenderedPageBreak/>
         <w:t>Attack range will be necessary for tower bases which are far away but have the possibility of reaching multiple parts of a path. Focusing on attack range in those tower bases is essential and will provide a great power spike when enough range is acquired to reach both parts of the path. Another use for focusing on attack range is with Sniper’s more-damage-with-range enhancement.</w:t>
       </w:r>
     </w:p>
@@ -3686,7 +4677,15 @@
         <w:t xml:space="preserve">Attack speed will be very useful for </w:t>
       </w:r>
       <w:r>
-        <w:t>clearing large numbers of enemies, especially with multi shot. It will also be useful if I add chance-based on hit effects to towers or % health based damage.</w:t>
+        <w:t xml:space="preserve">clearing large numbers of enemies, especially with multi shot. It will also be useful if I add chance-based on hit effects to towers or % </w:t>
+      </w:r>
+      <w:proofErr w:type="gramStart"/>
+      <w:r>
+        <w:t>health based</w:t>
+      </w:r>
+      <w:proofErr w:type="gramEnd"/>
+      <w:r>
+        <w:t xml:space="preserve"> damage.</w:t>
       </w:r>
     </w:p>
     <w:p/>
@@ -3741,6 +4740,160 @@
     <w:p/>
     <w:p>
       <w:pPr>
+        <w:pStyle w:val="Heading2"/>
+        <w:numPr>
+          <w:ilvl w:val="1"/>
+          <w:numId w:val="2"/>
+        </w:numPr>
+      </w:pPr>
+      <w:r>
+        <w:t>Strategies</w:t>
+      </w:r>
+    </w:p>
+    <w:p/>
+    <w:p>
+      <w:pPr>
+        <w:pStyle w:val="ListParagraph"/>
+        <w:numPr>
+          <w:ilvl w:val="0"/>
+          <w:numId w:val="8"/>
+        </w:numPr>
+      </w:pPr>
+      <w:r>
+        <w:t>Towers are better on curves and bends</w:t>
+      </w:r>
+    </w:p>
+    <w:p>
+      <w:pPr>
+        <w:pStyle w:val="ListParagraph"/>
+        <w:numPr>
+          <w:ilvl w:val="0"/>
+          <w:numId w:val="8"/>
+        </w:numPr>
+      </w:pPr>
+      <w:r>
+        <w:t xml:space="preserve">Towers should be placed early in the path against </w:t>
+      </w:r>
+      <w:proofErr w:type="spellStart"/>
+      <w:r>
+        <w:t>shieldons</w:t>
+      </w:r>
+      <w:proofErr w:type="spellEnd"/>
+    </w:p>
+    <w:p>
+      <w:pPr>
+        <w:pStyle w:val="ListParagraph"/>
+        <w:numPr>
+          <w:ilvl w:val="0"/>
+          <w:numId w:val="8"/>
+        </w:numPr>
+      </w:pPr>
+      <w:r>
+        <w:t xml:space="preserve">Towers should </w:t>
+      </w:r>
+      <w:r>
+        <w:t>be placed in</w:t>
+      </w:r>
+      <w:r>
+        <w:t xml:space="preserve"> bases which are between paths, even if it requires range skill focus</w:t>
+      </w:r>
+    </w:p>
+    <w:p>
+      <w:pPr>
+        <w:pStyle w:val="ListParagraph"/>
+        <w:numPr>
+          <w:ilvl w:val="0"/>
+          <w:numId w:val="8"/>
+        </w:numPr>
+      </w:pPr>
+      <w:r>
+        <w:t>Using artillery when enemies are projected to group</w:t>
+      </w:r>
+    </w:p>
+    <w:p>
+      <w:pPr>
+        <w:pStyle w:val="ListParagraph"/>
+        <w:numPr>
+          <w:ilvl w:val="0"/>
+          <w:numId w:val="8"/>
+        </w:numPr>
+      </w:pPr>
+      <w:r>
+        <w:t>Choosing appropriately between upgrading damage and AS/AR. If an enemy will die in 2 shots anyways, it’s better to upgrade AS/AR.</w:t>
+      </w:r>
+    </w:p>
+    <w:p>
+      <w:pPr>
+        <w:pStyle w:val="ListParagraph"/>
+        <w:numPr>
+          <w:ilvl w:val="0"/>
+          <w:numId w:val="8"/>
+        </w:numPr>
+      </w:pPr>
+      <w:r>
+        <w:t>Upgrading damage against enemies who get stronger with each attack</w:t>
+      </w:r>
+    </w:p>
+    <w:p>
+      <w:pPr>
+        <w:pStyle w:val="ListParagraph"/>
+        <w:numPr>
+          <w:ilvl w:val="0"/>
+          <w:numId w:val="8"/>
+        </w:numPr>
+      </w:pPr>
+      <w:r>
+        <w:t>Setting tower focus to disablers, healers, etc.</w:t>
+      </w:r>
+    </w:p>
+    <w:p>
+      <w:pPr>
+        <w:pStyle w:val="ListParagraph"/>
+        <w:numPr>
+          <w:ilvl w:val="0"/>
+          <w:numId w:val="8"/>
+        </w:numPr>
+      </w:pPr>
+      <w:r>
+        <w:t xml:space="preserve">Enhancing </w:t>
+      </w:r>
+      <w:proofErr w:type="spellStart"/>
+      <w:r>
+        <w:t>multishot</w:t>
+      </w:r>
+      <w:proofErr w:type="spellEnd"/>
+      <w:r>
+        <w:t xml:space="preserve"> on curves and bends against hordes of enemies</w:t>
+      </w:r>
+    </w:p>
+    <w:p>
+      <w:pPr>
+        <w:pStyle w:val="ListParagraph"/>
+        <w:numPr>
+          <w:ilvl w:val="0"/>
+          <w:numId w:val="8"/>
+        </w:numPr>
+      </w:pPr>
+      <w:r>
+        <w:t>Utilizing MORE towers against weaker enemies</w:t>
+      </w:r>
+    </w:p>
+    <w:p>
+      <w:pPr>
+        <w:pStyle w:val="ListParagraph"/>
+        <w:numPr>
+          <w:ilvl w:val="0"/>
+          <w:numId w:val="8"/>
+        </w:numPr>
+      </w:pPr>
+      <w:r>
+        <w:lastRenderedPageBreak/>
+        <w:t>Prioritize guards against guarded knight</w:t>
+      </w:r>
+    </w:p>
+    <w:p/>
+    <w:p>
+      <w:pPr>
         <w:pStyle w:val="Heading1"/>
         <w:numPr>
           <w:ilvl w:val="0"/>
@@ -3761,9 +4914,11 @@
       <w:r>
         <w:t xml:space="preserve">Level 2: introduce enemy </w:t>
       </w:r>
+      <w:proofErr w:type="spellStart"/>
       <w:r>
         <w:t>shieldon</w:t>
       </w:r>
+      <w:proofErr w:type="spellEnd"/>
       <w:r>
         <w:t>, artillery</w:t>
       </w:r>
@@ -3797,14 +4952,7 @@
     </w:p>
     <w:p>
       <w:r>
-        <w:lastRenderedPageBreak/>
-        <w:t xml:space="preserve">* </w:t>
-      </w:r>
-      <w:r>
-        <w:t>Second</w:t>
-      </w:r>
-      <w:r>
-        <w:t xml:space="preserve"> shop upgrade *</w:t>
+        <w:t>* Second shop upgrade *</w:t>
       </w:r>
       <w:r>
         <w:t xml:space="preserve"> (AD increase)</w:t>
@@ -3812,10 +4960,69 @@
     </w:p>
     <w:p>
       <w:r>
-        <w:t xml:space="preserve">Level 5: introduce tower enhancement, </w:t>
+        <w:t xml:space="preserve">Level 5: introduce </w:t>
+      </w:r>
+      <w:proofErr w:type="spellStart"/>
+      <w:r>
+        <w:t>multishot</w:t>
+      </w:r>
+      <w:proofErr w:type="spellEnd"/>
+      <w:r>
+        <w:t xml:space="preserve"> </w:t>
+      </w:r>
+      <w:r>
+        <w:t xml:space="preserve">tower enhancement, </w:t>
       </w:r>
       <w:r>
         <w:t>guarded knight boss</w:t>
+      </w:r>
+    </w:p>
+    <w:p/>
+    <w:p/>
+    <w:p>
+      <w:r>
+        <w:t>Some needed particles:</w:t>
+      </w:r>
+    </w:p>
+    <w:p>
+      <w:r>
+        <w:t>On tower placement</w:t>
+      </w:r>
+    </w:p>
+    <w:p>
+      <w:r>
+        <w:t>Blood particles on low health enemies</w:t>
+      </w:r>
+    </w:p>
+    <w:p>
+      <w:r>
+        <w:t xml:space="preserve">When a new </w:t>
+      </w:r>
+      <w:proofErr w:type="spellStart"/>
+      <w:r>
+        <w:t>skillpoint</w:t>
+      </w:r>
+      <w:proofErr w:type="spellEnd"/>
+      <w:r>
+        <w:t xml:space="preserve"> is available</w:t>
+      </w:r>
+    </w:p>
+    <w:p>
+      <w:r>
+        <w:t xml:space="preserve">When a </w:t>
+      </w:r>
+      <w:proofErr w:type="spellStart"/>
+      <w:r>
+        <w:t>skillpoint</w:t>
+      </w:r>
+      <w:proofErr w:type="spellEnd"/>
+      <w:r>
+        <w:t xml:space="preserve"> is used</w:t>
+      </w:r>
+    </w:p>
+    <w:p>
+      <w:r>
+        <w:t>When an enhancement is applied</w:t>
       </w:r>
     </w:p>
     <w:sectPr>
@@ -3828,9 +5035,148 @@
 </w:document>
 </file>
 
+<file path=word/endnotes.xml><?xml version="1.0" encoding="utf-8"?>
+<w:endnotes xmlns:wpc="http://schemas.microsoft.com/office/word/2010/wordprocessingCanvas" xmlns:cx="http://schemas.microsoft.com/office/drawing/2014/chartex" xmlns:cx1="http://schemas.microsoft.com/office/drawing/2015/9/8/chartex" xmlns:cx2="http://schemas.microsoft.com/office/drawing/2015/10/21/chartex" xmlns:cx3="http://schemas.microsoft.com/office/drawing/2016/5/9/chartex" xmlns:cx4="http://schemas.microsoft.com/office/drawing/2016/5/10/chartex" xmlns:cx5="http://schemas.microsoft.com/office/drawing/2016/5/11/chartex" xmlns:cx6="http://schemas.microsoft.com/office/drawing/2016/5/12/chartex" xmlns:cx7="http://schemas.microsoft.com/office/drawing/2016/5/13/chartex" xmlns:cx8="http://schemas.microsoft.com/office/drawing/2016/5/14/chartex" xmlns:mc="http://schemas.openxmlformats.org/markup-compatibility/2006" xmlns:aink="http://schemas.microsoft.com/office/drawing/2016/ink" xmlns:am3d="http://schemas.microsoft.com/office/drawing/2017/model3d" xmlns:o="urn:schemas-microsoft-com:office:office" xmlns:oel="http://schemas.microsoft.com/office/2019/extlst" xmlns:r="http://schemas.openxmlformats.org/officeDocument/2006/relationships" xmlns:m="http://schemas.openxmlformats.org/officeDocument/2006/math" xmlns:v="urn:schemas-microsoft-com:vml" xmlns:wp14="http://schemas.microsoft.com/office/word/2010/wordprocessingDrawing" xmlns:wp="http://schemas.openxmlformats.org/drawingml/2006/wordprocessingDrawing" xmlns:w10="urn:schemas-microsoft-com:office:word" xmlns:w="http://schemas.openxmlformats.org/wordprocessingml/2006/main" xmlns:w14="http://schemas.microsoft.com/office/word/2010/wordml" xmlns:w15="http://schemas.microsoft.com/office/word/2012/wordml" xmlns:w16cex="http://schemas.microsoft.com/office/word/2018/wordml/cex" xmlns:w16cid="http://schemas.microsoft.com/office/word/2016/wordml/cid" xmlns:w16="http://schemas.microsoft.com/office/word/2018/wordml" xmlns:w16sdtdh="http://schemas.microsoft.com/office/word/2020/wordml/sdtdatahash" xmlns:w16se="http://schemas.microsoft.com/office/word/2015/wordml/symex" xmlns:wpg="http://schemas.microsoft.com/office/word/2010/wordprocessingGroup" xmlns:wpi="http://schemas.microsoft.com/office/word/2010/wordprocessingInk" xmlns:wne="http://schemas.microsoft.com/office/word/2006/wordml" xmlns:wps="http://schemas.microsoft.com/office/word/2010/wordprocessingShape" mc:Ignorable="w14 w15 w16se w16cid w16 w16cex w16sdtdh wp14">
+  <w:endnote w:type="separator" w:id="-1">
+    <w:p>
+      <w:pPr>
+        <w:spacing w:after="0" w:line="240" w:lineRule="auto"/>
+      </w:pPr>
+      <w:r>
+        <w:separator/>
+      </w:r>
+    </w:p>
+  </w:endnote>
+  <w:endnote w:type="continuationSeparator" w:id="0">
+    <w:p>
+      <w:pPr>
+        <w:spacing w:after="0" w:line="240" w:lineRule="auto"/>
+      </w:pPr>
+      <w:r>
+        <w:continuationSeparator/>
+      </w:r>
+    </w:p>
+  </w:endnote>
+</w:endnotes>
+</file>
+
+<file path=word/footnotes.xml><?xml version="1.0" encoding="utf-8"?>
+<w:footnotes xmlns:wpc="http://schemas.microsoft.com/office/word/2010/wordprocessingCanvas" xmlns:cx="http://schemas.microsoft.com/office/drawing/2014/chartex" xmlns:cx1="http://schemas.microsoft.com/office/drawing/2015/9/8/chartex" xmlns:cx2="http://schemas.microsoft.com/office/drawing/2015/10/21/chartex" xmlns:cx3="http://schemas.microsoft.com/office/drawing/2016/5/9/chartex" xmlns:cx4="http://schemas.microsoft.com/office/drawing/2016/5/10/chartex" xmlns:cx5="http://schemas.microsoft.com/office/drawing/2016/5/11/chartex" xmlns:cx6="http://schemas.microsoft.com/office/drawing/2016/5/12/chartex" xmlns:cx7="http://schemas.microsoft.com/office/drawing/2016/5/13/chartex" xmlns:cx8="http://schemas.microsoft.com/office/drawing/2016/5/14/chartex" xmlns:mc="http://schemas.openxmlformats.org/markup-compatibility/2006" xmlns:aink="http://schemas.microsoft.com/office/drawing/2016/ink" xmlns:am3d="http://schemas.microsoft.com/office/drawing/2017/model3d" xmlns:o="urn:schemas-microsoft-com:office:office" xmlns:oel="http://schemas.microsoft.com/office/2019/extlst" xmlns:r="http://schemas.openxmlformats.org/officeDocument/2006/relationships" xmlns:m="http://schemas.openxmlformats.org/officeDocument/2006/math" xmlns:v="urn:schemas-microsoft-com:vml" xmlns:wp14="http://schemas.microsoft.com/office/word/2010/wordprocessingDrawing" xmlns:wp="http://schemas.openxmlformats.org/drawingml/2006/wordprocessingDrawing" xmlns:w10="urn:schemas-microsoft-com:office:word" xmlns:w="http://schemas.openxmlformats.org/wordprocessingml/2006/main" xmlns:w14="http://schemas.microsoft.com/office/word/2010/wordml" xmlns:w15="http://schemas.microsoft.com/office/word/2012/wordml" xmlns:w16cex="http://schemas.microsoft.com/office/word/2018/wordml/cex" xmlns:w16cid="http://schemas.microsoft.com/office/word/2016/wordml/cid" xmlns:w16="http://schemas.microsoft.com/office/word/2018/wordml" xmlns:w16sdtdh="http://schemas.microsoft.com/office/word/2020/wordml/sdtdatahash" xmlns:w16se="http://schemas.microsoft.com/office/word/2015/wordml/symex" xmlns:wpg="http://schemas.microsoft.com/office/word/2010/wordprocessingGroup" xmlns:wpi="http://schemas.microsoft.com/office/word/2010/wordprocessingInk" xmlns:wne="http://schemas.microsoft.com/office/word/2006/wordml" xmlns:wps="http://schemas.microsoft.com/office/word/2010/wordprocessingShape" mc:Ignorable="w14 w15 w16se w16cid w16 w16cex w16sdtdh wp14">
+  <w:footnote w:type="separator" w:id="-1">
+    <w:p>
+      <w:pPr>
+        <w:spacing w:after="0" w:line="240" w:lineRule="auto"/>
+      </w:pPr>
+      <w:r>
+        <w:separator/>
+      </w:r>
+    </w:p>
+  </w:footnote>
+  <w:footnote w:type="continuationSeparator" w:id="0">
+    <w:p>
+      <w:pPr>
+        <w:spacing w:after="0" w:line="240" w:lineRule="auto"/>
+      </w:pPr>
+      <w:r>
+        <w:continuationSeparator/>
+      </w:r>
+    </w:p>
+  </w:footnote>
+</w:footnotes>
+</file>
+
 <file path=word/numbering.xml><?xml version="1.0" encoding="utf-8"?>
 <w:numbering xmlns:wpc="http://schemas.microsoft.com/office/word/2010/wordprocessingCanvas" xmlns:cx="http://schemas.microsoft.com/office/drawing/2014/chartex" xmlns:cx1="http://schemas.microsoft.com/office/drawing/2015/9/8/chartex" xmlns:cx2="http://schemas.microsoft.com/office/drawing/2015/10/21/chartex" xmlns:cx3="http://schemas.microsoft.com/office/drawing/2016/5/9/chartex" xmlns:cx4="http://schemas.microsoft.com/office/drawing/2016/5/10/chartex" xmlns:cx5="http://schemas.microsoft.com/office/drawing/2016/5/11/chartex" xmlns:cx6="http://schemas.microsoft.com/office/drawing/2016/5/12/chartex" xmlns:cx7="http://schemas.microsoft.com/office/drawing/2016/5/13/chartex" xmlns:cx8="http://schemas.microsoft.com/office/drawing/2016/5/14/chartex" xmlns:mc="http://schemas.openxmlformats.org/markup-compatibility/2006" xmlns:aink="http://schemas.microsoft.com/office/drawing/2016/ink" xmlns:am3d="http://schemas.microsoft.com/office/drawing/2017/model3d" xmlns:o="urn:schemas-microsoft-com:office:office" xmlns:oel="http://schemas.microsoft.com/office/2019/extlst" xmlns:r="http://schemas.openxmlformats.org/officeDocument/2006/relationships" xmlns:m="http://schemas.openxmlformats.org/officeDocument/2006/math" xmlns:v="urn:schemas-microsoft-com:vml" xmlns:wp14="http://schemas.microsoft.com/office/word/2010/wordprocessingDrawing" xmlns:wp="http://schemas.openxmlformats.org/drawingml/2006/wordprocessingDrawing" xmlns:w10="urn:schemas-microsoft-com:office:word" xmlns:w="http://schemas.openxmlformats.org/wordprocessingml/2006/main" xmlns:w14="http://schemas.microsoft.com/office/word/2010/wordml" xmlns:w15="http://schemas.microsoft.com/office/word/2012/wordml" xmlns:w16cex="http://schemas.microsoft.com/office/word/2018/wordml/cex" xmlns:w16cid="http://schemas.microsoft.com/office/word/2016/wordml/cid" xmlns:w16="http://schemas.microsoft.com/office/word/2018/wordml" xmlns:w16sdtdh="http://schemas.microsoft.com/office/word/2020/wordml/sdtdatahash" xmlns:w16se="http://schemas.microsoft.com/office/word/2015/wordml/symex" xmlns:wpg="http://schemas.microsoft.com/office/word/2010/wordprocessingGroup" xmlns:wpi="http://schemas.microsoft.com/office/word/2010/wordprocessingInk" xmlns:wne="http://schemas.microsoft.com/office/word/2006/wordml" xmlns:wps="http://schemas.microsoft.com/office/word/2010/wordprocessingShape" mc:Ignorable="w14 w15 w16se w16cid w16 w16cex w16sdtdh wp14">
   <w:abstractNum w:abstractNumId="0" w15:restartNumberingAfterBreak="0">
+    <w:nsid w:val="01583784"/>
+    <w:multiLevelType w:val="hybridMultilevel"/>
+    <w:tmpl w:val="8B0497B6"/>
+    <w:lvl w:ilvl="0" w:tplc="5AAC08F2">
+      <w:start w:val="1"/>
+      <w:numFmt w:val="decimal"/>
+      <w:lvlText w:val="%1."/>
+      <w:lvlJc w:val="left"/>
+      <w:pPr>
+        <w:ind w:left="720" w:hanging="360"/>
+      </w:pPr>
+      <w:rPr>
+        <w:rFonts w:hint="default"/>
+      </w:rPr>
+    </w:lvl>
+    <w:lvl w:ilvl="1" w:tplc="04090019" w:tentative="1">
+      <w:start w:val="1"/>
+      <w:numFmt w:val="lowerLetter"/>
+      <w:lvlText w:val="%2."/>
+      <w:lvlJc w:val="left"/>
+      <w:pPr>
+        <w:ind w:left="1440" w:hanging="360"/>
+      </w:pPr>
+    </w:lvl>
+    <w:lvl w:ilvl="2" w:tplc="0409001B" w:tentative="1">
+      <w:start w:val="1"/>
+      <w:numFmt w:val="lowerRoman"/>
+      <w:lvlText w:val="%3."/>
+      <w:lvlJc w:val="right"/>
+      <w:pPr>
+        <w:ind w:left="2160" w:hanging="180"/>
+      </w:pPr>
+    </w:lvl>
+    <w:lvl w:ilvl="3" w:tplc="0409000F" w:tentative="1">
+      <w:start w:val="1"/>
+      <w:numFmt w:val="decimal"/>
+      <w:lvlText w:val="%4."/>
+      <w:lvlJc w:val="left"/>
+      <w:pPr>
+        <w:ind w:left="2880" w:hanging="360"/>
+      </w:pPr>
+    </w:lvl>
+    <w:lvl w:ilvl="4" w:tplc="04090019" w:tentative="1">
+      <w:start w:val="1"/>
+      <w:numFmt w:val="lowerLetter"/>
+      <w:lvlText w:val="%5."/>
+      <w:lvlJc w:val="left"/>
+      <w:pPr>
+        <w:ind w:left="3600" w:hanging="360"/>
+      </w:pPr>
+    </w:lvl>
+    <w:lvl w:ilvl="5" w:tplc="0409001B" w:tentative="1">
+      <w:start w:val="1"/>
+      <w:numFmt w:val="lowerRoman"/>
+      <w:lvlText w:val="%6."/>
+      <w:lvlJc w:val="right"/>
+      <w:pPr>
+        <w:ind w:left="4320" w:hanging="180"/>
+      </w:pPr>
+    </w:lvl>
+    <w:lvl w:ilvl="6" w:tplc="0409000F" w:tentative="1">
+      <w:start w:val="1"/>
+      <w:numFmt w:val="decimal"/>
+      <w:lvlText w:val="%7."/>
+      <w:lvlJc w:val="left"/>
+      <w:pPr>
+        <w:ind w:left="5040" w:hanging="360"/>
+      </w:pPr>
+    </w:lvl>
+    <w:lvl w:ilvl="7" w:tplc="04090019" w:tentative="1">
+      <w:start w:val="1"/>
+      <w:numFmt w:val="lowerLetter"/>
+      <w:lvlText w:val="%8."/>
+      <w:lvlJc w:val="left"/>
+      <w:pPr>
+        <w:ind w:left="5760" w:hanging="360"/>
+      </w:pPr>
+    </w:lvl>
+    <w:lvl w:ilvl="8" w:tplc="0409001B" w:tentative="1">
+      <w:start w:val="1"/>
+      <w:numFmt w:val="lowerRoman"/>
+      <w:lvlText w:val="%9."/>
+      <w:lvlJc w:val="right"/>
+      <w:pPr>
+        <w:ind w:left="6480" w:hanging="180"/>
+      </w:pPr>
+    </w:lvl>
+  </w:abstractNum>
+  <w:abstractNum w:abstractNumId="1" w15:restartNumberingAfterBreak="0">
     <w:nsid w:val="0A552305"/>
     <w:multiLevelType w:val="hybridMultilevel"/>
     <w:tmpl w:val="A5D8CD0E"/>
@@ -3943,7 +5289,185 @@
       </w:rPr>
     </w:lvl>
   </w:abstractNum>
-  <w:abstractNum w:abstractNumId="1" w15:restartNumberingAfterBreak="0">
+  <w:abstractNum w:abstractNumId="2" w15:restartNumberingAfterBreak="0">
+    <w:nsid w:val="0DCF625B"/>
+    <w:multiLevelType w:val="hybridMultilevel"/>
+    <w:tmpl w:val="836A03EC"/>
+    <w:lvl w:ilvl="0" w:tplc="366C4C82">
+      <w:start w:val="1"/>
+      <w:numFmt w:val="decimal"/>
+      <w:lvlText w:val="%1-"/>
+      <w:lvlJc w:val="left"/>
+      <w:pPr>
+        <w:ind w:left="720" w:hanging="360"/>
+      </w:pPr>
+      <w:rPr>
+        <w:rFonts w:hint="default"/>
+      </w:rPr>
+    </w:lvl>
+    <w:lvl w:ilvl="1" w:tplc="04090019" w:tentative="1">
+      <w:start w:val="1"/>
+      <w:numFmt w:val="lowerLetter"/>
+      <w:lvlText w:val="%2."/>
+      <w:lvlJc w:val="left"/>
+      <w:pPr>
+        <w:ind w:left="1440" w:hanging="360"/>
+      </w:pPr>
+    </w:lvl>
+    <w:lvl w:ilvl="2" w:tplc="0409001B" w:tentative="1">
+      <w:start w:val="1"/>
+      <w:numFmt w:val="lowerRoman"/>
+      <w:lvlText w:val="%3."/>
+      <w:lvlJc w:val="right"/>
+      <w:pPr>
+        <w:ind w:left="2160" w:hanging="180"/>
+      </w:pPr>
+    </w:lvl>
+    <w:lvl w:ilvl="3" w:tplc="0409000F" w:tentative="1">
+      <w:start w:val="1"/>
+      <w:numFmt w:val="decimal"/>
+      <w:lvlText w:val="%4."/>
+      <w:lvlJc w:val="left"/>
+      <w:pPr>
+        <w:ind w:left="2880" w:hanging="360"/>
+      </w:pPr>
+    </w:lvl>
+    <w:lvl w:ilvl="4" w:tplc="04090019" w:tentative="1">
+      <w:start w:val="1"/>
+      <w:numFmt w:val="lowerLetter"/>
+      <w:lvlText w:val="%5."/>
+      <w:lvlJc w:val="left"/>
+      <w:pPr>
+        <w:ind w:left="3600" w:hanging="360"/>
+      </w:pPr>
+    </w:lvl>
+    <w:lvl w:ilvl="5" w:tplc="0409001B" w:tentative="1">
+      <w:start w:val="1"/>
+      <w:numFmt w:val="lowerRoman"/>
+      <w:lvlText w:val="%6."/>
+      <w:lvlJc w:val="right"/>
+      <w:pPr>
+        <w:ind w:left="4320" w:hanging="180"/>
+      </w:pPr>
+    </w:lvl>
+    <w:lvl w:ilvl="6" w:tplc="0409000F" w:tentative="1">
+      <w:start w:val="1"/>
+      <w:numFmt w:val="decimal"/>
+      <w:lvlText w:val="%7."/>
+      <w:lvlJc w:val="left"/>
+      <w:pPr>
+        <w:ind w:left="5040" w:hanging="360"/>
+      </w:pPr>
+    </w:lvl>
+    <w:lvl w:ilvl="7" w:tplc="04090019" w:tentative="1">
+      <w:start w:val="1"/>
+      <w:numFmt w:val="lowerLetter"/>
+      <w:lvlText w:val="%8."/>
+      <w:lvlJc w:val="left"/>
+      <w:pPr>
+        <w:ind w:left="5760" w:hanging="360"/>
+      </w:pPr>
+    </w:lvl>
+    <w:lvl w:ilvl="8" w:tplc="0409001B" w:tentative="1">
+      <w:start w:val="1"/>
+      <w:numFmt w:val="lowerRoman"/>
+      <w:lvlText w:val="%9."/>
+      <w:lvlJc w:val="right"/>
+      <w:pPr>
+        <w:ind w:left="6480" w:hanging="180"/>
+      </w:pPr>
+    </w:lvl>
+  </w:abstractNum>
+  <w:abstractNum w:abstractNumId="3" w15:restartNumberingAfterBreak="0">
+    <w:nsid w:val="1F357210"/>
+    <w:multiLevelType w:val="hybridMultilevel"/>
+    <w:tmpl w:val="5818E826"/>
+    <w:lvl w:ilvl="0" w:tplc="63260B5E">
+      <w:start w:val="1"/>
+      <w:numFmt w:val="decimal"/>
+      <w:lvlText w:val="%1-"/>
+      <w:lvlJc w:val="left"/>
+      <w:pPr>
+        <w:ind w:left="720" w:hanging="360"/>
+      </w:pPr>
+      <w:rPr>
+        <w:rFonts w:hint="default"/>
+      </w:rPr>
+    </w:lvl>
+    <w:lvl w:ilvl="1" w:tplc="04090019" w:tentative="1">
+      <w:start w:val="1"/>
+      <w:numFmt w:val="lowerLetter"/>
+      <w:lvlText w:val="%2."/>
+      <w:lvlJc w:val="left"/>
+      <w:pPr>
+        <w:ind w:left="1440" w:hanging="360"/>
+      </w:pPr>
+    </w:lvl>
+    <w:lvl w:ilvl="2" w:tplc="0409001B" w:tentative="1">
+      <w:start w:val="1"/>
+      <w:numFmt w:val="lowerRoman"/>
+      <w:lvlText w:val="%3."/>
+      <w:lvlJc w:val="right"/>
+      <w:pPr>
+        <w:ind w:left="2160" w:hanging="180"/>
+      </w:pPr>
+    </w:lvl>
+    <w:lvl w:ilvl="3" w:tplc="0409000F" w:tentative="1">
+      <w:start w:val="1"/>
+      <w:numFmt w:val="decimal"/>
+      <w:lvlText w:val="%4."/>
+      <w:lvlJc w:val="left"/>
+      <w:pPr>
+        <w:ind w:left="2880" w:hanging="360"/>
+      </w:pPr>
+    </w:lvl>
+    <w:lvl w:ilvl="4" w:tplc="04090019" w:tentative="1">
+      <w:start w:val="1"/>
+      <w:numFmt w:val="lowerLetter"/>
+      <w:lvlText w:val="%5."/>
+      <w:lvlJc w:val="left"/>
+      <w:pPr>
+        <w:ind w:left="3600" w:hanging="360"/>
+      </w:pPr>
+    </w:lvl>
+    <w:lvl w:ilvl="5" w:tplc="0409001B" w:tentative="1">
+      <w:start w:val="1"/>
+      <w:numFmt w:val="lowerRoman"/>
+      <w:lvlText w:val="%6."/>
+      <w:lvlJc w:val="right"/>
+      <w:pPr>
+        <w:ind w:left="4320" w:hanging="180"/>
+      </w:pPr>
+    </w:lvl>
+    <w:lvl w:ilvl="6" w:tplc="0409000F" w:tentative="1">
+      <w:start w:val="1"/>
+      <w:numFmt w:val="decimal"/>
+      <w:lvlText w:val="%7."/>
+      <w:lvlJc w:val="left"/>
+      <w:pPr>
+        <w:ind w:left="5040" w:hanging="360"/>
+      </w:pPr>
+    </w:lvl>
+    <w:lvl w:ilvl="7" w:tplc="04090019" w:tentative="1">
+      <w:start w:val="1"/>
+      <w:numFmt w:val="lowerLetter"/>
+      <w:lvlText w:val="%8."/>
+      <w:lvlJc w:val="left"/>
+      <w:pPr>
+        <w:ind w:left="5760" w:hanging="360"/>
+      </w:pPr>
+    </w:lvl>
+    <w:lvl w:ilvl="8" w:tplc="0409001B" w:tentative="1">
+      <w:start w:val="1"/>
+      <w:numFmt w:val="lowerRoman"/>
+      <w:lvlText w:val="%9."/>
+      <w:lvlJc w:val="right"/>
+      <w:pPr>
+        <w:ind w:left="6480" w:hanging="180"/>
+      </w:pPr>
+    </w:lvl>
+  </w:abstractNum>
+  <w:abstractNum w:abstractNumId="4" w15:restartNumberingAfterBreak="0">
     <w:nsid w:val="2A38538F"/>
     <w:multiLevelType w:val="hybridMultilevel"/>
     <w:tmpl w:val="7BD08194"/>
@@ -4032,7 +5556,274 @@
       </w:pPr>
     </w:lvl>
   </w:abstractNum>
-  <w:abstractNum w:abstractNumId="2" w15:restartNumberingAfterBreak="0">
+  <w:abstractNum w:abstractNumId="5" w15:restartNumberingAfterBreak="0">
+    <w:nsid w:val="35B223B2"/>
+    <w:multiLevelType w:val="hybridMultilevel"/>
+    <w:tmpl w:val="5FDC1676"/>
+    <w:lvl w:ilvl="0" w:tplc="C0EEF882">
+      <w:start w:val="1"/>
+      <w:numFmt w:val="decimal"/>
+      <w:lvlText w:val="%1."/>
+      <w:lvlJc w:val="left"/>
+      <w:pPr>
+        <w:ind w:left="720" w:hanging="360"/>
+      </w:pPr>
+      <w:rPr>
+        <w:rFonts w:hint="default"/>
+      </w:rPr>
+    </w:lvl>
+    <w:lvl w:ilvl="1" w:tplc="04090019" w:tentative="1">
+      <w:start w:val="1"/>
+      <w:numFmt w:val="lowerLetter"/>
+      <w:lvlText w:val="%2."/>
+      <w:lvlJc w:val="left"/>
+      <w:pPr>
+        <w:ind w:left="1440" w:hanging="360"/>
+      </w:pPr>
+    </w:lvl>
+    <w:lvl w:ilvl="2" w:tplc="0409001B" w:tentative="1">
+      <w:start w:val="1"/>
+      <w:numFmt w:val="lowerRoman"/>
+      <w:lvlText w:val="%3."/>
+      <w:lvlJc w:val="right"/>
+      <w:pPr>
+        <w:ind w:left="2160" w:hanging="180"/>
+      </w:pPr>
+    </w:lvl>
+    <w:lvl w:ilvl="3" w:tplc="0409000F" w:tentative="1">
+      <w:start w:val="1"/>
+      <w:numFmt w:val="decimal"/>
+      <w:lvlText w:val="%4."/>
+      <w:lvlJc w:val="left"/>
+      <w:pPr>
+        <w:ind w:left="2880" w:hanging="360"/>
+      </w:pPr>
+    </w:lvl>
+    <w:lvl w:ilvl="4" w:tplc="04090019" w:tentative="1">
+      <w:start w:val="1"/>
+      <w:numFmt w:val="lowerLetter"/>
+      <w:lvlText w:val="%5."/>
+      <w:lvlJc w:val="left"/>
+      <w:pPr>
+        <w:ind w:left="3600" w:hanging="360"/>
+      </w:pPr>
+    </w:lvl>
+    <w:lvl w:ilvl="5" w:tplc="0409001B" w:tentative="1">
+      <w:start w:val="1"/>
+      <w:numFmt w:val="lowerRoman"/>
+      <w:lvlText w:val="%6."/>
+      <w:lvlJc w:val="right"/>
+      <w:pPr>
+        <w:ind w:left="4320" w:hanging="180"/>
+      </w:pPr>
+    </w:lvl>
+    <w:lvl w:ilvl="6" w:tplc="0409000F" w:tentative="1">
+      <w:start w:val="1"/>
+      <w:numFmt w:val="decimal"/>
+      <w:lvlText w:val="%7."/>
+      <w:lvlJc w:val="left"/>
+      <w:pPr>
+        <w:ind w:left="5040" w:hanging="360"/>
+      </w:pPr>
+    </w:lvl>
+    <w:lvl w:ilvl="7" w:tplc="04090019" w:tentative="1">
+      <w:start w:val="1"/>
+      <w:numFmt w:val="lowerLetter"/>
+      <w:lvlText w:val="%8."/>
+      <w:lvlJc w:val="left"/>
+      <w:pPr>
+        <w:ind w:left="5760" w:hanging="360"/>
+      </w:pPr>
+    </w:lvl>
+    <w:lvl w:ilvl="8" w:tplc="0409001B" w:tentative="1">
+      <w:start w:val="1"/>
+      <w:numFmt w:val="lowerRoman"/>
+      <w:lvlText w:val="%9."/>
+      <w:lvlJc w:val="right"/>
+      <w:pPr>
+        <w:ind w:left="6480" w:hanging="180"/>
+      </w:pPr>
+    </w:lvl>
+  </w:abstractNum>
+  <w:abstractNum w:abstractNumId="6" w15:restartNumberingAfterBreak="0">
+    <w:nsid w:val="392637F3"/>
+    <w:multiLevelType w:val="hybridMultilevel"/>
+    <w:tmpl w:val="5FDC1676"/>
+    <w:lvl w:ilvl="0" w:tplc="FFFFFFFF">
+      <w:start w:val="1"/>
+      <w:numFmt w:val="decimal"/>
+      <w:lvlText w:val="%1."/>
+      <w:lvlJc w:val="left"/>
+      <w:pPr>
+        <w:ind w:left="720" w:hanging="360"/>
+      </w:pPr>
+      <w:rPr>
+        <w:rFonts w:hint="default"/>
+      </w:rPr>
+    </w:lvl>
+    <w:lvl w:ilvl="1" w:tplc="FFFFFFFF" w:tentative="1">
+      <w:start w:val="1"/>
+      <w:numFmt w:val="lowerLetter"/>
+      <w:lvlText w:val="%2."/>
+      <w:lvlJc w:val="left"/>
+      <w:pPr>
+        <w:ind w:left="1440" w:hanging="360"/>
+      </w:pPr>
+    </w:lvl>
+    <w:lvl w:ilvl="2" w:tplc="FFFFFFFF" w:tentative="1">
+      <w:start w:val="1"/>
+      <w:numFmt w:val="lowerRoman"/>
+      <w:lvlText w:val="%3."/>
+      <w:lvlJc w:val="right"/>
+      <w:pPr>
+        <w:ind w:left="2160" w:hanging="180"/>
+      </w:pPr>
+    </w:lvl>
+    <w:lvl w:ilvl="3" w:tplc="FFFFFFFF" w:tentative="1">
+      <w:start w:val="1"/>
+      <w:numFmt w:val="decimal"/>
+      <w:lvlText w:val="%4."/>
+      <w:lvlJc w:val="left"/>
+      <w:pPr>
+        <w:ind w:left="2880" w:hanging="360"/>
+      </w:pPr>
+    </w:lvl>
+    <w:lvl w:ilvl="4" w:tplc="FFFFFFFF" w:tentative="1">
+      <w:start w:val="1"/>
+      <w:numFmt w:val="lowerLetter"/>
+      <w:lvlText w:val="%5."/>
+      <w:lvlJc w:val="left"/>
+      <w:pPr>
+        <w:ind w:left="3600" w:hanging="360"/>
+      </w:pPr>
+    </w:lvl>
+    <w:lvl w:ilvl="5" w:tplc="FFFFFFFF" w:tentative="1">
+      <w:start w:val="1"/>
+      <w:numFmt w:val="lowerRoman"/>
+      <w:lvlText w:val="%6."/>
+      <w:lvlJc w:val="right"/>
+      <w:pPr>
+        <w:ind w:left="4320" w:hanging="180"/>
+      </w:pPr>
+    </w:lvl>
+    <w:lvl w:ilvl="6" w:tplc="FFFFFFFF" w:tentative="1">
+      <w:start w:val="1"/>
+      <w:numFmt w:val="decimal"/>
+      <w:lvlText w:val="%7."/>
+      <w:lvlJc w:val="left"/>
+      <w:pPr>
+        <w:ind w:left="5040" w:hanging="360"/>
+      </w:pPr>
+    </w:lvl>
+    <w:lvl w:ilvl="7" w:tplc="FFFFFFFF" w:tentative="1">
+      <w:start w:val="1"/>
+      <w:numFmt w:val="lowerLetter"/>
+      <w:lvlText w:val="%8."/>
+      <w:lvlJc w:val="left"/>
+      <w:pPr>
+        <w:ind w:left="5760" w:hanging="360"/>
+      </w:pPr>
+    </w:lvl>
+    <w:lvl w:ilvl="8" w:tplc="FFFFFFFF" w:tentative="1">
+      <w:start w:val="1"/>
+      <w:numFmt w:val="lowerRoman"/>
+      <w:lvlText w:val="%9."/>
+      <w:lvlJc w:val="right"/>
+      <w:pPr>
+        <w:ind w:left="6480" w:hanging="180"/>
+      </w:pPr>
+    </w:lvl>
+  </w:abstractNum>
+  <w:abstractNum w:abstractNumId="7" w15:restartNumberingAfterBreak="0">
+    <w:nsid w:val="397C771C"/>
+    <w:multiLevelType w:val="hybridMultilevel"/>
+    <w:tmpl w:val="723CFE44"/>
+    <w:lvl w:ilvl="0" w:tplc="8A28A6B8">
+      <w:start w:val="1"/>
+      <w:numFmt w:val="decimal"/>
+      <w:lvlText w:val="%1-"/>
+      <w:lvlJc w:val="left"/>
+      <w:pPr>
+        <w:ind w:left="720" w:hanging="360"/>
+      </w:pPr>
+      <w:rPr>
+        <w:rFonts w:hint="default"/>
+      </w:rPr>
+    </w:lvl>
+    <w:lvl w:ilvl="1" w:tplc="04090019">
+      <w:start w:val="1"/>
+      <w:numFmt w:val="lowerLetter"/>
+      <w:lvlText w:val="%2."/>
+      <w:lvlJc w:val="left"/>
+      <w:pPr>
+        <w:ind w:left="1440" w:hanging="360"/>
+      </w:pPr>
+    </w:lvl>
+    <w:lvl w:ilvl="2" w:tplc="0409001B" w:tentative="1">
+      <w:start w:val="1"/>
+      <w:numFmt w:val="lowerRoman"/>
+      <w:lvlText w:val="%3."/>
+      <w:lvlJc w:val="right"/>
+      <w:pPr>
+        <w:ind w:left="2160" w:hanging="180"/>
+      </w:pPr>
+    </w:lvl>
+    <w:lvl w:ilvl="3" w:tplc="0409000F" w:tentative="1">
+      <w:start w:val="1"/>
+      <w:numFmt w:val="decimal"/>
+      <w:lvlText w:val="%4."/>
+      <w:lvlJc w:val="left"/>
+      <w:pPr>
+        <w:ind w:left="2880" w:hanging="360"/>
+      </w:pPr>
+    </w:lvl>
+    <w:lvl w:ilvl="4" w:tplc="04090019" w:tentative="1">
+      <w:start w:val="1"/>
+      <w:numFmt w:val="lowerLetter"/>
+      <w:lvlText w:val="%5."/>
+      <w:lvlJc w:val="left"/>
+      <w:pPr>
+        <w:ind w:left="3600" w:hanging="360"/>
+      </w:pPr>
+    </w:lvl>
+    <w:lvl w:ilvl="5" w:tplc="0409001B" w:tentative="1">
+      <w:start w:val="1"/>
+      <w:numFmt w:val="lowerRoman"/>
+      <w:lvlText w:val="%6."/>
+      <w:lvlJc w:val="right"/>
+      <w:pPr>
+        <w:ind w:left="4320" w:hanging="180"/>
+      </w:pPr>
+    </w:lvl>
+    <w:lvl w:ilvl="6" w:tplc="0409000F" w:tentative="1">
+      <w:start w:val="1"/>
+      <w:numFmt w:val="decimal"/>
+      <w:lvlText w:val="%7."/>
+      <w:lvlJc w:val="left"/>
+      <w:pPr>
+        <w:ind w:left="5040" w:hanging="360"/>
+      </w:pPr>
+    </w:lvl>
+    <w:lvl w:ilvl="7" w:tplc="04090019" w:tentative="1">
+      <w:start w:val="1"/>
+      <w:numFmt w:val="lowerLetter"/>
+      <w:lvlText w:val="%8."/>
+      <w:lvlJc w:val="left"/>
+      <w:pPr>
+        <w:ind w:left="5760" w:hanging="360"/>
+      </w:pPr>
+    </w:lvl>
+    <w:lvl w:ilvl="8" w:tplc="0409001B" w:tentative="1">
+      <w:start w:val="1"/>
+      <w:numFmt w:val="lowerRoman"/>
+      <w:lvlText w:val="%9."/>
+      <w:lvlJc w:val="right"/>
+      <w:pPr>
+        <w:ind w:left="6480" w:hanging="180"/>
+      </w:pPr>
+    </w:lvl>
+  </w:abstractNum>
+  <w:abstractNum w:abstractNumId="8" w15:restartNumberingAfterBreak="0">
     <w:nsid w:val="3E5925AA"/>
     <w:multiLevelType w:val="hybridMultilevel"/>
     <w:tmpl w:val="6D42F322"/>
@@ -4145,7 +5936,7 @@
       </w:rPr>
     </w:lvl>
   </w:abstractNum>
-  <w:abstractNum w:abstractNumId="3" w15:restartNumberingAfterBreak="0">
+  <w:abstractNum w:abstractNumId="9" w15:restartNumberingAfterBreak="0">
     <w:nsid w:val="56454ADA"/>
     <w:multiLevelType w:val="multilevel"/>
     <w:tmpl w:val="5D702F46"/>
@@ -4267,16 +6058,34 @@
     </w:lvl>
   </w:abstractNum>
   <w:num w:numId="1" w16cid:durableId="885877319">
+    <w:abstractNumId w:val="4"/>
+  </w:num>
+  <w:num w:numId="2" w16cid:durableId="841360221">
+    <w:abstractNumId w:val="9"/>
+  </w:num>
+  <w:num w:numId="3" w16cid:durableId="1863744592">
+    <w:abstractNumId w:val="8"/>
+  </w:num>
+  <w:num w:numId="4" w16cid:durableId="1259606155">
     <w:abstractNumId w:val="1"/>
   </w:num>
-  <w:num w:numId="2" w16cid:durableId="841360221">
+  <w:num w:numId="5" w16cid:durableId="1917278741">
+    <w:abstractNumId w:val="0"/>
+  </w:num>
+  <w:num w:numId="6" w16cid:durableId="1550259673">
+    <w:abstractNumId w:val="5"/>
+  </w:num>
+  <w:num w:numId="7" w16cid:durableId="1870095838">
+    <w:abstractNumId w:val="7"/>
+  </w:num>
+  <w:num w:numId="8" w16cid:durableId="396589698">
+    <w:abstractNumId w:val="6"/>
+  </w:num>
+  <w:num w:numId="9" w16cid:durableId="429862568">
     <w:abstractNumId w:val="3"/>
   </w:num>
-  <w:num w:numId="3" w16cid:durableId="1863744592">
+  <w:num w:numId="10" w16cid:durableId="395591621">
     <w:abstractNumId w:val="2"/>
-  </w:num>
-  <w:num w:numId="4" w16cid:durableId="1259606155">
-    <w:abstractNumId w:val="0"/>
   </w:num>
 </w:numbering>
 </file>
@@ -5205,6 +7014,50 @@
       </w:tcPr>
     </w:tblStylePr>
   </w:style>
+  <w:style w:type="paragraph" w:styleId="Header">
+    <w:name w:val="header"/>
+    <w:basedOn w:val="Normal"/>
+    <w:link w:val="HeaderChar"/>
+    <w:uiPriority w:val="99"/>
+    <w:unhideWhenUsed/>
+    <w:rsid w:val="00930A80"/>
+    <w:pPr>
+      <w:tabs>
+        <w:tab w:val="center" w:pos="4680"/>
+        <w:tab w:val="right" w:pos="9360"/>
+      </w:tabs>
+      <w:spacing w:after="0" w:line="240" w:lineRule="auto"/>
+    </w:pPr>
+  </w:style>
+  <w:style w:type="character" w:customStyle="1" w:styleId="HeaderChar">
+    <w:name w:val="Header Char"/>
+    <w:basedOn w:val="DefaultParagraphFont"/>
+    <w:link w:val="Header"/>
+    <w:uiPriority w:val="99"/>
+    <w:rsid w:val="00930A80"/>
+  </w:style>
+  <w:style w:type="paragraph" w:styleId="Footer">
+    <w:name w:val="footer"/>
+    <w:basedOn w:val="Normal"/>
+    <w:link w:val="FooterChar"/>
+    <w:uiPriority w:val="99"/>
+    <w:unhideWhenUsed/>
+    <w:rsid w:val="00930A80"/>
+    <w:pPr>
+      <w:tabs>
+        <w:tab w:val="center" w:pos="4680"/>
+        <w:tab w:val="right" w:pos="9360"/>
+      </w:tabs>
+      <w:spacing w:after="0" w:line="240" w:lineRule="auto"/>
+    </w:pPr>
+  </w:style>
+  <w:style w:type="character" w:customStyle="1" w:styleId="FooterChar">
+    <w:name w:val="Footer Char"/>
+    <w:basedOn w:val="DefaultParagraphFont"/>
+    <w:link w:val="Footer"/>
+    <w:uiPriority w:val="99"/>
+    <w:rsid w:val="00930A80"/>
+  </w:style>
 </w:styles>
 </file>
 

</xml_diff>

<commit_message>
level 1,2 initial designs
</commit_message>
<xml_diff>
--- a/Documents/Requirements.docx
+++ b/Documents/Requirements.docx
@@ -319,23 +319,7 @@
           <w:sz w:val="24"/>
           <w:szCs w:val="24"/>
         </w:rPr>
-        <w:t xml:space="preserve">The effect of each </w:t>
-      </w:r>
-      <w:proofErr w:type="spellStart"/>
-      <w:r>
-        <w:rPr>
-          <w:sz w:val="24"/>
-          <w:szCs w:val="24"/>
-        </w:rPr>
-        <w:t>skillpoint</w:t>
-      </w:r>
-      <w:proofErr w:type="spellEnd"/>
-      <w:r>
-        <w:rPr>
-          <w:sz w:val="24"/>
-          <w:szCs w:val="24"/>
-        </w:rPr>
-        <w:t xml:space="preserve"> will increase slightly so that the more the player focuses on one specific skill, the bigger effect it will have on that specific skill. The idea is that the player should use the strategy which works best for the current environment. Levels will be designed so that on some levels it’s important to focus on damage, while on others on utility, </w:t>
+        <w:t xml:space="preserve">The effect of each skillpoint will increase slightly so that the more the player focuses on one specific skill, the bigger effect it will have on that specific skill. The idea is that the player should use the strategy which works best for the current environment. Levels will be designed so that on some levels it’s important to focus on damage, while on others on utility, </w:t>
       </w:r>
       <w:r>
         <w:rPr>
@@ -402,21 +386,12 @@
           <w:szCs w:val="24"/>
         </w:rPr>
       </w:pPr>
-      <w:proofErr w:type="spellStart"/>
-      <w:r>
-        <w:rPr>
-          <w:sz w:val="24"/>
-          <w:szCs w:val="24"/>
-        </w:rPr>
-        <w:t>Skillpoint</w:t>
-      </w:r>
-      <w:proofErr w:type="spellEnd"/>
-      <w:r>
-        <w:rPr>
-          <w:sz w:val="24"/>
-          <w:szCs w:val="24"/>
-        </w:rPr>
-        <w:t xml:space="preserve"> distribution:</w:t>
+      <w:r>
+        <w:rPr>
+          <w:sz w:val="24"/>
+          <w:szCs w:val="24"/>
+        </w:rPr>
+        <w:t>Skillpoint distribution:</w:t>
       </w:r>
     </w:p>
     <w:p>
@@ -870,15 +845,7 @@
     <w:p/>
     <w:p>
       <w:r>
-        <w:t xml:space="preserve">The Rapid-Fire path focuses on increased attack rate. It specializes in more attacks as opposed to stronger, fewer attacks. The main advantage of Rapid-Fire archers is that they are good at clearing waves which have </w:t>
-      </w:r>
-      <w:proofErr w:type="gramStart"/>
-      <w:r>
-        <w:t>a large number of</w:t>
-      </w:r>
-      <w:proofErr w:type="gramEnd"/>
-      <w:r>
-        <w:t xml:space="preserve"> weak enemies. </w:t>
+        <w:t xml:space="preserve">The Rapid-Fire path focuses on increased attack rate. It specializes in more attacks as opposed to stronger, fewer attacks. The main advantage of Rapid-Fire archers is that they are good at clearing waves which have a large number of weak enemies. </w:t>
       </w:r>
       <w:r>
         <w:t>The main disadvantage of Rapid-Fire archers is that they are not very good at killing strong single targets.</w:t>
@@ -1203,7 +1170,6 @@
                 <w:szCs w:val="24"/>
               </w:rPr>
             </w:pPr>
-            <w:proofErr w:type="spellStart"/>
             <w:r>
               <w:rPr>
                 <w:sz w:val="24"/>
@@ -1211,7 +1177,6 @@
               </w:rPr>
               <w:t>Berzerk</w:t>
             </w:r>
-            <w:proofErr w:type="spellEnd"/>
           </w:p>
         </w:tc>
         <w:tc>
@@ -1764,15 +1729,7 @@
     <w:p/>
     <w:p>
       <w:r>
-        <w:t xml:space="preserve">The Utility path is used when special enemies are encountered. They offer </w:t>
-      </w:r>
-      <w:proofErr w:type="spellStart"/>
-      <w:r>
-        <w:t>debuffs</w:t>
-      </w:r>
-      <w:proofErr w:type="spellEnd"/>
-      <w:r>
-        <w:t xml:space="preserve"> which are not offered by other </w:t>
+        <w:t xml:space="preserve">The Utility path is used when special enemies are encountered. They offer debuffs which are not offered by other </w:t>
       </w:r>
       <w:r>
         <w:t>specializations and</w:t>
@@ -2343,32 +2300,14 @@
           <w:numId w:val="2"/>
         </w:numPr>
       </w:pPr>
-      <w:proofErr w:type="spellStart"/>
       <w:r>
         <w:t>Skillpoints</w:t>
       </w:r>
-      <w:proofErr w:type="spellEnd"/>
-    </w:p>
-    <w:p/>
-    <w:p>
-      <w:r>
-        <w:t xml:space="preserve">Skill upgrades are locked behind experience. As the archer gains </w:t>
-      </w:r>
-      <w:proofErr w:type="gramStart"/>
-      <w:r>
-        <w:t>experience</w:t>
-      </w:r>
-      <w:proofErr w:type="gramEnd"/>
-      <w:r>
-        <w:t xml:space="preserve"> he gains more skill points to spend. Following is the requirements for each </w:t>
-      </w:r>
-      <w:proofErr w:type="spellStart"/>
-      <w:r>
-        <w:t>skillpoint</w:t>
-      </w:r>
-      <w:proofErr w:type="spellEnd"/>
-      <w:r>
-        <w:t>:</w:t>
+    </w:p>
+    <w:p/>
+    <w:p>
+      <w:r>
+        <w:t>Skill upgrades are locked behind experience. As the archer gains experience he gains more skill points to spend. Following is the requirements for each skillpoint:</w:t>
       </w:r>
     </w:p>
     <w:p/>
@@ -2395,13 +2334,8 @@
             <w:pPr>
               <w:jc w:val="center"/>
             </w:pPr>
-            <w:proofErr w:type="spellStart"/>
-            <w:r>
-              <w:t>Skillpoint</w:t>
-            </w:r>
-            <w:proofErr w:type="spellEnd"/>
-            <w:r>
-              <w:t xml:space="preserve"> #</w:t>
+            <w:r>
+              <w:t>Skillpoint #</w:t>
             </w:r>
           </w:p>
         </w:tc>
@@ -2851,15 +2785,7 @@
         <w:t xml:space="preserve">Enemies are the units which must be </w:t>
       </w:r>
       <w:r>
-        <w:t xml:space="preserve">killed </w:t>
-      </w:r>
-      <w:proofErr w:type="gramStart"/>
-      <w:r>
-        <w:t>in order to</w:t>
-      </w:r>
-      <w:proofErr w:type="gramEnd"/>
-      <w:r>
-        <w:t xml:space="preserve"> win the game</w:t>
+        <w:t>killed in order to win the game</w:t>
       </w:r>
       <w:r>
         <w:t xml:space="preserve">. They follow a set path to reach their destination, and it’s the job </w:t>
@@ -2920,11 +2846,9 @@
           <w:numId w:val="4"/>
         </w:numPr>
       </w:pPr>
-      <w:proofErr w:type="spellStart"/>
       <w:r>
         <w:t>Movespeed</w:t>
       </w:r>
-      <w:proofErr w:type="spellEnd"/>
       <w:r>
         <w:t xml:space="preserve"> </w:t>
       </w:r>
@@ -2941,29 +2865,13 @@
         </w:numPr>
       </w:pPr>
       <w:r>
-        <w:t xml:space="preserve">Dodge </w:t>
-      </w:r>
-      <w:proofErr w:type="gramStart"/>
-      <w:r>
-        <w:t>chance</w:t>
+        <w:t>Dodge chance</w:t>
       </w:r>
       <w:r>
         <w:t xml:space="preserve"> </w:t>
       </w:r>
       <w:r>
-        <w:t xml:space="preserve"> &lt;</w:t>
-      </w:r>
-      <w:proofErr w:type="gramEnd"/>
-      <w:r>
-        <w:t xml:space="preserve">-&gt; </w:t>
-      </w:r>
-      <w:proofErr w:type="spellStart"/>
-      <w:r>
-        <w:t>atk</w:t>
-      </w:r>
-      <w:proofErr w:type="spellEnd"/>
-      <w:r>
-        <w:t xml:space="preserve"> speed</w:t>
+        <w:t xml:space="preserve"> &lt;-&gt; atk speed</w:t>
       </w:r>
     </w:p>
     <w:p>
@@ -2999,13 +2907,8 @@
         <w:t>Summon other enemies</w:t>
       </w:r>
       <w:r>
-        <w:t xml:space="preserve"> &lt;-&gt; </w:t>
-      </w:r>
-      <w:proofErr w:type="spellStart"/>
-      <w:r>
-        <w:t>multishot</w:t>
-      </w:r>
-      <w:proofErr w:type="spellEnd"/>
+        <w:t xml:space="preserve"> &lt;-&gt; multishot</w:t>
+      </w:r>
     </w:p>
     <w:p>
       <w:pPr>
@@ -3134,15 +3037,7 @@
         <w:sym w:font="Wingdings" w:char="F0F3"/>
       </w:r>
       <w:r>
-        <w:t xml:space="preserve"> </w:t>
-      </w:r>
-      <w:proofErr w:type="spellStart"/>
-      <w:r>
-        <w:t>atk</w:t>
-      </w:r>
-      <w:proofErr w:type="spellEnd"/>
-      <w:r>
-        <w:t xml:space="preserve"> range</w:t>
+        <w:t xml:space="preserve"> atk range</w:t>
       </w:r>
     </w:p>
     <w:p>
@@ -3182,15 +3077,7 @@
     <w:p/>
     <w:p>
       <w:r>
-        <w:t xml:space="preserve">Enemy 1 is a simple unit with low health and </w:t>
-      </w:r>
-      <w:proofErr w:type="spellStart"/>
-      <w:r>
-        <w:t>movespeed</w:t>
-      </w:r>
-      <w:proofErr w:type="spellEnd"/>
-      <w:r>
-        <w:t>. It has nothing unique about it.</w:t>
+        <w:t>Enemy 1 is a simple unit with low health and movespeed. It has nothing unique about it.</w:t>
       </w:r>
     </w:p>
     <w:p/>
@@ -3226,13 +3113,8 @@
       <w:r>
         <w:t xml:space="preserve">low </w:t>
       </w:r>
-      <w:proofErr w:type="spellStart"/>
-      <w:r>
-        <w:t>movespeed</w:t>
-      </w:r>
-      <w:proofErr w:type="spellEnd"/>
-      <w:r>
-        <w:t>. It has nothing unique about it.</w:t>
+      <w:r>
+        <w:t>movespeed. It has nothing unique about it.</w:t>
       </w:r>
     </w:p>
     <w:p/>
@@ -3244,29 +3126,17 @@
           <w:numId w:val="2"/>
         </w:numPr>
       </w:pPr>
-      <w:proofErr w:type="spellStart"/>
       <w:r>
         <w:t>Shieldon</w:t>
       </w:r>
-      <w:proofErr w:type="spellEnd"/>
-    </w:p>
-    <w:p/>
-    <w:p>
-      <w:proofErr w:type="spellStart"/>
+    </w:p>
+    <w:p/>
+    <w:p>
       <w:r>
         <w:t>Shieldon</w:t>
       </w:r>
-      <w:proofErr w:type="spellEnd"/>
-      <w:r>
-        <w:t xml:space="preserve"> is a simple unit with low health and </w:t>
-      </w:r>
-      <w:proofErr w:type="spellStart"/>
-      <w:r>
-        <w:t>movespeed</w:t>
-      </w:r>
-      <w:proofErr w:type="spellEnd"/>
-      <w:r>
-        <w:t xml:space="preserve">. </w:t>
+      <w:r>
+        <w:t xml:space="preserve"> is a simple unit with low health and movespeed. </w:t>
       </w:r>
       <w:r>
         <w:t>It generates a shield when out of combat that continues to grow while OOC up to 50% of its HP.</w:t>
@@ -3288,15 +3158,7 @@
     <w:p/>
     <w:p>
       <w:r>
-        <w:t xml:space="preserve">Disabler is a wizard with medium health and low </w:t>
-      </w:r>
-      <w:proofErr w:type="spellStart"/>
-      <w:r>
-        <w:t>movespeed</w:t>
-      </w:r>
-      <w:proofErr w:type="spellEnd"/>
-      <w:r>
-        <w:t>. It periodically shoots projectiles to a random nearby tower, disabling it for a few seconds.</w:t>
+        <w:t>Disabler is a wizard with medium health and low movespeed. It periodically shoots projectiles to a random nearby tower, disabling it for a few seconds.</w:t>
       </w:r>
     </w:p>
     <w:p/>
@@ -3315,15 +3177,7 @@
     <w:p/>
     <w:p>
       <w:r>
-        <w:t xml:space="preserve">Guarded knight is a boss enemy who rides a horse and is accompanied by several guards. As the guards die, the </w:t>
-      </w:r>
-      <w:proofErr w:type="spellStart"/>
-      <w:r>
-        <w:t>movespeed</w:t>
-      </w:r>
-      <w:proofErr w:type="spellEnd"/>
-      <w:r>
-        <w:t xml:space="preserve"> of the whole fleet is reduced. When there are no guards left, the knight is very slow and vulnerable.</w:t>
+        <w:t>Guarded knight is a boss enemy who rides a horse and is accompanied by several guards. As the guards die, the movespeed of the whole fleet is reduced. When there are no guards left, the knight is very slow and vulnerable.</w:t>
       </w:r>
     </w:p>
     <w:p/>
@@ -3342,15 +3196,7 @@
     <w:p/>
     <w:p>
       <w:r>
-        <w:t xml:space="preserve">Enemy 3 is a simple unit with low health and </w:t>
-      </w:r>
-      <w:proofErr w:type="spellStart"/>
-      <w:r>
-        <w:t>movespeed</w:t>
-      </w:r>
-      <w:proofErr w:type="spellEnd"/>
-      <w:r>
-        <w:t>. It generates a shield when out of combat that continues to grow while OOC up to 50% of its HP.</w:t>
+        <w:t>Enemy 3 is a simple unit with low health and movespeed. It generates a shield when out of combat that continues to grow while OOC up to 50% of its HP.</w:t>
       </w:r>
     </w:p>
     <w:p/>
@@ -3369,15 +3215,7 @@
     <w:p/>
     <w:p>
       <w:r>
-        <w:t xml:space="preserve">Enemy 3 is a simple unit with low health and </w:t>
-      </w:r>
-      <w:proofErr w:type="spellStart"/>
-      <w:r>
-        <w:t>movespeed</w:t>
-      </w:r>
-      <w:proofErr w:type="spellEnd"/>
-      <w:r>
-        <w:t>. It generates a shield when out of combat that continues to grow while OOC up to 50% of its HP.</w:t>
+        <w:t>Enemy 3 is a simple unit with low health and movespeed. It generates a shield when out of combat that continues to grow while OOC up to 50% of its HP.</w:t>
       </w:r>
     </w:p>
     <w:p/>
@@ -3396,15 +3234,7 @@
     <w:p/>
     <w:p>
       <w:r>
-        <w:t xml:space="preserve">Enemy 3 is a simple unit with low health and </w:t>
-      </w:r>
-      <w:proofErr w:type="spellStart"/>
-      <w:r>
-        <w:t>movespeed</w:t>
-      </w:r>
-      <w:proofErr w:type="spellEnd"/>
-      <w:r>
-        <w:t>. It generates a shield when out of combat that continues to grow while OOC up to 50% of its HP.</w:t>
+        <w:t>Enemy 3 is a simple unit with low health and movespeed. It generates a shield when out of combat that continues to grow while OOC up to 50% of its HP.</w:t>
       </w:r>
     </w:p>
     <w:p/>
@@ -3416,24 +3246,14 @@
           <w:numId w:val="2"/>
         </w:numPr>
       </w:pPr>
-      <w:proofErr w:type="spellStart"/>
       <w:r>
         <w:t>Rallier</w:t>
       </w:r>
-      <w:proofErr w:type="spellEnd"/>
-    </w:p>
-    <w:p/>
-    <w:p>
-      <w:r>
-        <w:t xml:space="preserve">Enemy 3 is a simple unit with low health and </w:t>
-      </w:r>
-      <w:proofErr w:type="spellStart"/>
-      <w:r>
-        <w:t>movespeed</w:t>
-      </w:r>
-      <w:proofErr w:type="spellEnd"/>
-      <w:r>
-        <w:t>. It generates a shield when out of combat that continues to grow while OOC up to 50% of its HP.</w:t>
+    </w:p>
+    <w:p/>
+    <w:p>
+      <w:r>
+        <w:t>Enemy 3 is a simple unit with low health and movespeed. It generates a shield when out of combat that continues to grow while OOC up to 50% of its HP.</w:t>
       </w:r>
     </w:p>
     <w:p/>
@@ -3492,23 +3312,13 @@
       </w:r>
     </w:p>
     <w:p>
-      <w:proofErr w:type="spellStart"/>
-      <w:r>
-        <w:t>Multishot</w:t>
-      </w:r>
-      <w:proofErr w:type="spellEnd"/>
-      <w:r>
-        <w:t xml:space="preserve"> targets more people</w:t>
-      </w:r>
-    </w:p>
-    <w:p>
-      <w:proofErr w:type="spellStart"/>
-      <w:r>
-        <w:t>Berzerk</w:t>
-      </w:r>
-      <w:proofErr w:type="spellEnd"/>
-      <w:r>
-        <w:t xml:space="preserve"> gets more AS</w:t>
+      <w:r>
+        <w:t>Multishot targets more people</w:t>
+      </w:r>
+    </w:p>
+    <w:p>
+      <w:r>
+        <w:t>Berzerk gets more AS</w:t>
       </w:r>
     </w:p>
     <w:p>
@@ -3617,6 +3427,146 @@
         </w:numPr>
       </w:pPr>
       <w:r>
+        <w:t>Paths</w:t>
+      </w:r>
+    </w:p>
+    <w:p/>
+    <w:p>
+      <w:r>
+        <w:t>As a general guideline for designing levels, the important factors are:</w:t>
+      </w:r>
+    </w:p>
+    <w:p>
+      <w:pPr>
+        <w:pStyle w:val="ListParagraph"/>
+        <w:numPr>
+          <w:ilvl w:val="0"/>
+          <w:numId w:val="13"/>
+        </w:numPr>
+      </w:pPr>
+      <w:r>
+        <w:t>Length of the path</w:t>
+      </w:r>
+    </w:p>
+    <w:p>
+      <w:pPr>
+        <w:pStyle w:val="ListParagraph"/>
+        <w:numPr>
+          <w:ilvl w:val="0"/>
+          <w:numId w:val="13"/>
+        </w:numPr>
+      </w:pPr>
+      <w:r>
+        <w:t>Curvature of the path</w:t>
+      </w:r>
+    </w:p>
+    <w:p>
+      <w:pPr>
+        <w:pStyle w:val="ListParagraph"/>
+        <w:numPr>
+          <w:ilvl w:val="0"/>
+          <w:numId w:val="13"/>
+        </w:numPr>
+      </w:pPr>
+      <w:r>
+        <w:t>Number of entrances</w:t>
+      </w:r>
+    </w:p>
+    <w:p>
+      <w:pPr>
+        <w:pStyle w:val="ListParagraph"/>
+        <w:numPr>
+          <w:ilvl w:val="0"/>
+          <w:numId w:val="13"/>
+        </w:numPr>
+      </w:pPr>
+      <w:r>
+        <w:t>Number of exits</w:t>
+      </w:r>
+    </w:p>
+    <w:p/>
+    <w:p>
+      <w:r>
+        <w:t>Longer paths = more tower coverage = easier for the player</w:t>
+      </w:r>
+    </w:p>
+    <w:p>
+      <w:r>
+        <w:t>More curved paths = more tower coverage = easier for the player</w:t>
+      </w:r>
+    </w:p>
+    <w:p>
+      <w:r>
+        <w:t>More entrances / exits = less coverage = harder for the player</w:t>
+      </w:r>
+    </w:p>
+    <w:p/>
+    <w:p>
+      <w:r>
+        <w:lastRenderedPageBreak/>
+        <w:t>So, as a general rule, as the game gets harder and harder:</w:t>
+      </w:r>
+    </w:p>
+    <w:p>
+      <w:pPr>
+        <w:pStyle w:val="ListParagraph"/>
+        <w:numPr>
+          <w:ilvl w:val="0"/>
+          <w:numId w:val="14"/>
+        </w:numPr>
+      </w:pPr>
+      <w:r>
+        <w:t>Length should decrease</w:t>
+      </w:r>
+    </w:p>
+    <w:p>
+      <w:pPr>
+        <w:pStyle w:val="ListParagraph"/>
+        <w:numPr>
+          <w:ilvl w:val="0"/>
+          <w:numId w:val="14"/>
+        </w:numPr>
+      </w:pPr>
+      <w:r>
+        <w:t>Curvature should decrease</w:t>
+      </w:r>
+    </w:p>
+    <w:p>
+      <w:pPr>
+        <w:pStyle w:val="ListParagraph"/>
+        <w:numPr>
+          <w:ilvl w:val="0"/>
+          <w:numId w:val="14"/>
+        </w:numPr>
+      </w:pPr>
+      <w:r>
+        <w:t>Number of entrances / exits should increase</w:t>
+      </w:r>
+    </w:p>
+    <w:p/>
+    <w:p>
+      <w:r>
+        <w:t>As for the number of waves, it is almost arbitrary. For now, I will choose it randomly.</w:t>
+      </w:r>
+    </w:p>
+    <w:p>
+      <w:r>
+        <w:t>The starting gold determines how many towers the player can put initially. Gold is earned slowly by killing enemies. Initial gold should be not too little and not too much.</w:t>
+      </w:r>
+      <w:r>
+        <w:t xml:space="preserve"> It is semi-arbitrary.</w:t>
+      </w:r>
+    </w:p>
+    <w:p/>
+    <w:p>
+      <w:pPr>
+        <w:pStyle w:val="Heading2"/>
+        <w:numPr>
+          <w:ilvl w:val="1"/>
+          <w:numId w:val="2"/>
+        </w:numPr>
+      </w:pPr>
+      <w:r>
         <w:t>Strategies</w:t>
       </w:r>
     </w:p>
@@ -3708,7 +3658,13 @@
         </w:numPr>
       </w:pPr>
       <w:r>
-        <w:t>Adapting to the types of enemies for each lane</w:t>
+        <w:t>Adapting to the types</w:t>
+      </w:r>
+      <w:r>
+        <w:t xml:space="preserve"> / number</w:t>
+      </w:r>
+      <w:r>
+        <w:t xml:space="preserve"> of enemies for each lane</w:t>
       </w:r>
     </w:p>
     <w:p>
@@ -3720,15 +3676,7 @@
         </w:numPr>
       </w:pPr>
       <w:r>
-        <w:t xml:space="preserve">Enhancing </w:t>
-      </w:r>
-      <w:proofErr w:type="spellStart"/>
-      <w:r>
-        <w:t>multishot</w:t>
-      </w:r>
-      <w:proofErr w:type="spellEnd"/>
-      <w:r>
-        <w:t xml:space="preserve"> on curves and bends against hordes of enemies</w:t>
+        <w:t>Enhancing multishot on curves and bends against hordes of enemies</w:t>
       </w:r>
     </w:p>
     <w:p>
@@ -3753,7 +3701,6 @@
         </w:numPr>
       </w:pPr>
       <w:r>
-        <w:lastRenderedPageBreak/>
         <w:t>Specific Strategies</w:t>
       </w:r>
     </w:p>
@@ -3767,13 +3714,8 @@
         </w:numPr>
       </w:pPr>
       <w:r>
-        <w:t xml:space="preserve">Towers should be placed early in the path against </w:t>
-      </w:r>
-      <w:proofErr w:type="spellStart"/>
-      <w:r>
-        <w:t>shieldons</w:t>
-      </w:r>
-      <w:proofErr w:type="spellEnd"/>
+        <w:t>Towers should be placed early in the path against shieldons</w:t>
+      </w:r>
     </w:p>
     <w:p>
       <w:pPr>
@@ -3811,9 +3753,18 @@
         <w:t>Prioritize guards against guarded knight</w:t>
       </w:r>
     </w:p>
-    <w:p/>
-    <w:p/>
-    <w:p/>
+    <w:p>
+      <w:pPr>
+        <w:pStyle w:val="ListParagraph"/>
+        <w:numPr>
+          <w:ilvl w:val="0"/>
+          <w:numId w:val="8"/>
+        </w:numPr>
+      </w:pPr>
+      <w:r>
+        <w:t>Use AOE towers against waves of clumped enemies</w:t>
+      </w:r>
+    </w:p>
     <w:p/>
     <w:p>
       <w:pPr>
@@ -3824,6 +3775,327 @@
         </w:numPr>
       </w:pPr>
       <w:r>
+        <w:t>Spawning Strategies</w:t>
+      </w:r>
+    </w:p>
+    <w:p/>
+    <w:p>
+      <w:r>
+        <w:t>Fundamentally there</w:t>
+      </w:r>
+      <w:r>
+        <w:t xml:space="preserve"> are several parameters to consider when designing a </w:t>
+      </w:r>
+      <w:r>
+        <w:t>squad</w:t>
+      </w:r>
+      <w:r>
+        <w:t>:</w:t>
+      </w:r>
+    </w:p>
+    <w:p>
+      <w:pPr>
+        <w:pStyle w:val="ListParagraph"/>
+        <w:numPr>
+          <w:ilvl w:val="0"/>
+          <w:numId w:val="11"/>
+        </w:numPr>
+      </w:pPr>
+      <w:r>
+        <w:t xml:space="preserve">Enemy </w:t>
+      </w:r>
+      <w:r>
+        <w:t>Type</w:t>
+      </w:r>
+      <w:r>
+        <w:t>s</w:t>
+      </w:r>
+    </w:p>
+    <w:p>
+      <w:pPr>
+        <w:pStyle w:val="ListParagraph"/>
+        <w:numPr>
+          <w:ilvl w:val="0"/>
+          <w:numId w:val="11"/>
+        </w:numPr>
+      </w:pPr>
+      <w:r>
+        <w:t>Path</w:t>
+      </w:r>
+      <w:r>
+        <w:t>s</w:t>
+      </w:r>
+    </w:p>
+    <w:p>
+      <w:pPr>
+        <w:pStyle w:val="ListParagraph"/>
+        <w:numPr>
+          <w:ilvl w:val="0"/>
+          <w:numId w:val="11"/>
+        </w:numPr>
+      </w:pPr>
+      <w:r>
+        <w:lastRenderedPageBreak/>
+        <w:t xml:space="preserve">Density </w:t>
+      </w:r>
+    </w:p>
+    <w:p>
+      <w:pPr>
+        <w:pStyle w:val="ListParagraph"/>
+        <w:numPr>
+          <w:ilvl w:val="0"/>
+          <w:numId w:val="11"/>
+        </w:numPr>
+      </w:pPr>
+      <w:r>
+        <w:t>Count</w:t>
+      </w:r>
+    </w:p>
+    <w:p/>
+    <w:p>
+      <w:r>
+        <w:t>Type is clear, the type of enemies.</w:t>
+      </w:r>
+    </w:p>
+    <w:p>
+      <w:r>
+        <w:t>Path is which path the enemies take to reach the base. This depends on the level, but there is a fixed number of paths possible</w:t>
+      </w:r>
+      <w:r>
+        <w:t xml:space="preserve"> per level</w:t>
+      </w:r>
+      <w:r>
+        <w:t>.</w:t>
+      </w:r>
+    </w:p>
+    <w:p>
+      <w:r>
+        <w:t xml:space="preserve">Density is </w:t>
+      </w:r>
+      <w:r>
+        <w:t>how crowded it is, or the delay between spawns.</w:t>
+      </w:r>
+    </w:p>
+    <w:p>
+      <w:r>
+        <w:t>Count is how many enemies.</w:t>
+      </w:r>
+    </w:p>
+    <w:p/>
+    <w:p>
+      <w:r>
+        <w:t xml:space="preserve">Using these </w:t>
+      </w:r>
+      <w:r>
+        <w:t>4</w:t>
+      </w:r>
+      <w:r>
+        <w:t xml:space="preserve"> parameters, an infinite number of wave formations can be designed. For example:</w:t>
+      </w:r>
+    </w:p>
+    <w:p/>
+    <w:p>
+      <w:pPr>
+        <w:pStyle w:val="ListParagraph"/>
+        <w:numPr>
+          <w:ilvl w:val="0"/>
+          <w:numId w:val="12"/>
+        </w:numPr>
+      </w:pPr>
+      <w:r>
+        <w:t xml:space="preserve">Type = weak simpleton enemy, Path = 1, Density = </w:t>
+      </w:r>
+      <w:r>
+        <w:t>medium</w:t>
+      </w:r>
+      <w:r>
+        <w:t>, Count = 10</w:t>
+      </w:r>
+    </w:p>
+    <w:p>
+      <w:pPr>
+        <w:pStyle w:val="ListParagraph"/>
+        <w:numPr>
+          <w:ilvl w:val="0"/>
+          <w:numId w:val="12"/>
+        </w:numPr>
+      </w:pPr>
+      <w:r>
+        <w:t>Type = strong enemy, Path = 2, Density = low</w:t>
+      </w:r>
+      <w:r>
+        <w:t>, Count = 5</w:t>
+      </w:r>
+    </w:p>
+    <w:p>
+      <w:r>
+        <w:t>Obviously this only defined basic formations where a platoon is of a single type.</w:t>
+      </w:r>
+    </w:p>
+    <w:p/>
+    <w:p>
+      <w:r>
+        <w:t>There are general guidelines for the differences between different formations. If, for example, we have 2 formations to compare:</w:t>
+      </w:r>
+    </w:p>
+    <w:p>
+      <w:pPr>
+        <w:pStyle w:val="ListParagraph"/>
+        <w:numPr>
+          <w:ilvl w:val="0"/>
+          <w:numId w:val="12"/>
+        </w:numPr>
+      </w:pPr>
+      <w:r>
+        <w:t xml:space="preserve">Density = </w:t>
+      </w:r>
+      <w:r>
+        <w:t>high</w:t>
+      </w:r>
+      <w:r>
+        <w:t>, Count = 10</w:t>
+      </w:r>
+    </w:p>
+    <w:p>
+      <w:pPr>
+        <w:pStyle w:val="ListParagraph"/>
+        <w:numPr>
+          <w:ilvl w:val="0"/>
+          <w:numId w:val="12"/>
+        </w:numPr>
+      </w:pPr>
+      <w:r>
+        <w:t xml:space="preserve">Density = </w:t>
+      </w:r>
+      <w:r>
+        <w:t>low</w:t>
+      </w:r>
+      <w:r>
+        <w:t xml:space="preserve">, Count = </w:t>
+      </w:r>
+      <w:r>
+        <w:t>10</w:t>
+      </w:r>
+    </w:p>
+    <w:p/>
+    <w:p>
+      <w:r>
+        <w:t xml:space="preserve">For a fixed path, enemy type and count, </w:t>
+      </w:r>
+      <w:r>
+        <w:t>each have their own strengths and weaknesses:</w:t>
+      </w:r>
+    </w:p>
+    <w:p>
+      <w:pPr>
+        <w:pStyle w:val="ListParagraph"/>
+        <w:numPr>
+          <w:ilvl w:val="0"/>
+          <w:numId w:val="12"/>
+        </w:numPr>
+      </w:pPr>
+      <w:r>
+        <w:t xml:space="preserve">Formation 1 is dense, which makes it susceptible to AOE </w:t>
+      </w:r>
+      <w:r>
+        <w:t>damage</w:t>
+      </w:r>
+      <w:r>
+        <w:t>.</w:t>
+      </w:r>
+    </w:p>
+    <w:p>
+      <w:pPr>
+        <w:pStyle w:val="ListParagraph"/>
+        <w:numPr>
+          <w:ilvl w:val="1"/>
+          <w:numId w:val="12"/>
+        </w:numPr>
+      </w:pPr>
+      <w:r>
+        <w:t>Weak against AOE towers and artillery.</w:t>
+      </w:r>
+    </w:p>
+    <w:p>
+      <w:pPr>
+        <w:pStyle w:val="ListParagraph"/>
+        <w:numPr>
+          <w:ilvl w:val="0"/>
+          <w:numId w:val="12"/>
+        </w:numPr>
+      </w:pPr>
+      <w:r>
+        <w:t xml:space="preserve">Formation 2 is not dense, which makes it susceptible to </w:t>
+      </w:r>
+      <w:r>
+        <w:t xml:space="preserve">strong </w:t>
+      </w:r>
+      <w:r>
+        <w:t>single-target damage</w:t>
+      </w:r>
+    </w:p>
+    <w:p>
+      <w:pPr>
+        <w:pStyle w:val="ListParagraph"/>
+        <w:numPr>
+          <w:ilvl w:val="0"/>
+          <w:numId w:val="12"/>
+        </w:numPr>
+      </w:pPr>
+      <w:r>
+        <w:t>Against Formation 2, towers will be able to shoot a lot more shots since they can focus one target at a time.</w:t>
+      </w:r>
+    </w:p>
+    <w:p/>
+    <w:p>
+      <w:r>
+        <w:t>For a fixed path, type and density, higher count in most cases = more pressure, unless the towers are strong enough where the higher count only means more gold</w:t>
+      </w:r>
+      <w:r>
+        <w:t xml:space="preserve"> to the player.</w:t>
+      </w:r>
+    </w:p>
+    <w:p/>
+    <w:p>
+      <w:r>
+        <w:t>Paths will be a specific strategy which depends on the level.</w:t>
+      </w:r>
+      <w:r>
+        <w:t xml:space="preserve"> Some paths will have natural strengths or weaknesses and so make it harder or easier.</w:t>
+      </w:r>
+    </w:p>
+    <w:p/>
+    <w:p>
+      <w:r>
+        <w:lastRenderedPageBreak/>
+        <w:t xml:space="preserve">A </w:t>
+      </w:r>
+      <w:r>
+        <w:t>level</w:t>
+      </w:r>
+      <w:r>
+        <w:t xml:space="preserve"> is nothing but a combination of different </w:t>
+      </w:r>
+      <w:r>
+        <w:t>waves, and a wave is nothing but a combination of different squads</w:t>
+      </w:r>
+      <w:r>
+        <w:t>.</w:t>
+      </w:r>
+      <w:r>
+        <w:t xml:space="preserve"> If there are infinite number of ways to design a squad, well there are infinite(er) ways to design a wave, and infinite(est) ways to design a level.</w:t>
+      </w:r>
+    </w:p>
+    <w:p/>
+    <w:p>
+      <w:pPr>
+        <w:pStyle w:val="Heading2"/>
+        <w:numPr>
+          <w:ilvl w:val="1"/>
+          <w:numId w:val="2"/>
+        </w:numPr>
+      </w:pPr>
+      <w:r>
         <w:t>Level 1</w:t>
       </w:r>
     </w:p>
@@ -3967,15 +4239,7 @@
         </w:numPr>
       </w:pPr>
       <w:r>
-        <w:t xml:space="preserve">Upgrading AD </w:t>
-      </w:r>
-      <w:proofErr w:type="gramStart"/>
-      <w:r>
-        <w:t>in order to</w:t>
-      </w:r>
-      <w:proofErr w:type="gramEnd"/>
-      <w:r>
-        <w:t xml:space="preserve"> </w:t>
+        <w:t xml:space="preserve">Upgrading AD in order to </w:t>
       </w:r>
       <w:r>
         <w:t xml:space="preserve">reduce the number of shots it takes to kill Enemy 2 </w:t>
@@ -4005,7 +4269,7 @@
         </w:numPr>
       </w:pPr>
       <w:r>
-        <w:t>Adapting to the types of enemies on each lane</w:t>
+        <w:t>Give player more practice on the skill system</w:t>
       </w:r>
     </w:p>
     <w:p/>
@@ -4018,10 +4282,7 @@
         </w:numPr>
       </w:pPr>
       <w:r>
-        <w:t xml:space="preserve">Level </w:t>
-      </w:r>
-      <w:r>
-        <w:t>3</w:t>
+        <w:t>Level 3</w:t>
       </w:r>
     </w:p>
     <w:p/>
@@ -4039,15 +4300,9 @@
         </w:numPr>
       </w:pPr>
       <w:r>
-        <w:t xml:space="preserve">Placing towers early in path against </w:t>
-      </w:r>
-      <w:proofErr w:type="spellStart"/>
-      <w:r>
-        <w:t>shieldon</w:t>
-      </w:r>
-      <w:proofErr w:type="spellEnd"/>
-    </w:p>
-    <w:p/>
+        <w:t>Placing towers early in path against shieldon</w:t>
+      </w:r>
+    </w:p>
     <w:p/>
     <w:p>
       <w:pPr>
@@ -4070,29 +4325,14 @@
         <w:t xml:space="preserve">this game is to test the player’s strategic </w:t>
       </w:r>
       <w:r>
-        <w:t xml:space="preserve">faculties (his brain) </w:t>
-      </w:r>
-      <w:proofErr w:type="gramStart"/>
-      <w:r>
-        <w:t>whether or not</w:t>
-      </w:r>
-      <w:proofErr w:type="gramEnd"/>
-      <w:r>
-        <w:t xml:space="preserve"> he can use the given tools in the correct way in order to defeat the difficulties posed by the level / enemies he is facing.</w:t>
-      </w:r>
-    </w:p>
-    <w:p/>
-    <w:p>
-      <w:r>
-        <w:t xml:space="preserve">Following are the tools which the player </w:t>
-      </w:r>
-      <w:proofErr w:type="gramStart"/>
-      <w:r>
-        <w:t>has to</w:t>
-      </w:r>
-      <w:proofErr w:type="gramEnd"/>
-      <w:r>
-        <w:t xml:space="preserve"> work with in order to defeat the levels:</w:t>
+        <w:t>faculties (his brain) whether or not he can use the given tools in the correct way in order to defeat the difficulties posed by the level / enemies he is facing.</w:t>
+      </w:r>
+    </w:p>
+    <w:p/>
+    <w:p>
+      <w:r>
+        <w:lastRenderedPageBreak/>
+        <w:t>Following are the tools which the player has to work with in order to defeat the levels:</w:t>
       </w:r>
     </w:p>
     <w:tbl>
@@ -4201,15 +4441,7 @@
               <w:cnfStyle w:val="000000100000" w:firstRow="0" w:lastRow="0" w:firstColumn="0" w:lastColumn="0" w:oddVBand="0" w:evenVBand="0" w:oddHBand="1" w:evenHBand="0" w:firstRowFirstColumn="0" w:firstRowLastColumn="0" w:lastRowFirstColumn="0" w:lastRowLastColumn="0"/>
             </w:pPr>
             <w:r>
-              <w:t xml:space="preserve">The placement of the towers is potentially the most important tool the player </w:t>
-            </w:r>
-            <w:proofErr w:type="gramStart"/>
-            <w:r>
-              <w:t>has to</w:t>
-            </w:r>
-            <w:proofErr w:type="gramEnd"/>
-            <w:r>
-              <w:t xml:space="preserve"> work with. If the player places towers in places which will rarely ever shoot the enemies, he is likely going to lose.</w:t>
+              <w:t>The placement of the towers is potentially the most important tool the player has to work with. If the player places towers in places which will rarely ever shoot the enemies, he is likely going to lose.</w:t>
             </w:r>
           </w:p>
         </w:tc>
@@ -4306,15 +4538,7 @@
               <w:cnfStyle w:val="000000100000" w:firstRow="0" w:lastRow="0" w:firstColumn="0" w:lastColumn="0" w:oddVBand="0" w:evenVBand="0" w:oddHBand="1" w:evenHBand="0" w:firstRowFirstColumn="0" w:firstRowLastColumn="0" w:lastRowFirstColumn="0" w:lastRowLastColumn="0"/>
             </w:pPr>
             <w:r>
-              <w:t xml:space="preserve">Which enhancements he chooses to pursue on each tower will greatly impact the game. Different enemies/levels need different enhancements </w:t>
-            </w:r>
-            <w:proofErr w:type="gramStart"/>
-            <w:r>
-              <w:t>in order to</w:t>
-            </w:r>
-            <w:proofErr w:type="gramEnd"/>
-            <w:r>
-              <w:t xml:space="preserve"> defeat them.</w:t>
+              <w:t>Which enhancements he chooses to pursue on each tower will greatly impact the game. Different enemies/levels need different enhancements in order to defeat them.</w:t>
             </w:r>
           </w:p>
         </w:tc>
@@ -4677,15 +4901,7 @@
         <w:t xml:space="preserve">Attack speed will be very useful for </w:t>
       </w:r>
       <w:r>
-        <w:t xml:space="preserve">clearing large numbers of enemies, especially with multi shot. It will also be useful if I add chance-based on hit effects to towers or % </w:t>
-      </w:r>
-      <w:proofErr w:type="gramStart"/>
-      <w:r>
-        <w:t>health based</w:t>
-      </w:r>
-      <w:proofErr w:type="gramEnd"/>
-      <w:r>
-        <w:t xml:space="preserve"> damage.</w:t>
+        <w:t>clearing large numbers of enemies, especially with multi shot. It will also be useful if I add chance-based on hit effects to towers or % health based damage.</w:t>
       </w:r>
     </w:p>
     <w:p/>
@@ -4772,13 +4988,8 @@
         </w:numPr>
       </w:pPr>
       <w:r>
-        <w:t xml:space="preserve">Towers should be placed early in the path against </w:t>
-      </w:r>
-      <w:proofErr w:type="spellStart"/>
-      <w:r>
-        <w:t>shieldons</w:t>
-      </w:r>
-      <w:proofErr w:type="spellEnd"/>
+        <w:t>Towers should be placed early in the path against shieldons</w:t>
+      </w:r>
     </w:p>
     <w:p>
       <w:pPr>
@@ -4855,15 +5066,7 @@
         </w:numPr>
       </w:pPr>
       <w:r>
-        <w:t xml:space="preserve">Enhancing </w:t>
-      </w:r>
-      <w:proofErr w:type="spellStart"/>
-      <w:r>
-        <w:t>multishot</w:t>
-      </w:r>
-      <w:proofErr w:type="spellEnd"/>
-      <w:r>
-        <w:t xml:space="preserve"> on curves and bends against hordes of enemies</w:t>
+        <w:t>Enhancing multishot on curves and bends against hordes of enemies</w:t>
       </w:r>
     </w:p>
     <w:p>
@@ -4914,11 +5117,9 @@
       <w:r>
         <w:t xml:space="preserve">Level 2: introduce enemy </w:t>
       </w:r>
-      <w:proofErr w:type="spellStart"/>
       <w:r>
         <w:t>shieldon</w:t>
       </w:r>
-      <w:proofErr w:type="spellEnd"/>
       <w:r>
         <w:t>, artillery</w:t>
       </w:r>
@@ -4962,13 +5163,8 @@
       <w:r>
         <w:t xml:space="preserve">Level 5: introduce </w:t>
       </w:r>
-      <w:proofErr w:type="spellStart"/>
-      <w:r>
-        <w:t>multishot</w:t>
-      </w:r>
-      <w:proofErr w:type="spellEnd"/>
-      <w:r>
-        <w:t xml:space="preserve"> </w:t>
+      <w:r>
+        <w:t xml:space="preserve">multishot </w:t>
       </w:r>
       <w:r>
         <w:t xml:space="preserve">tower enhancement, </w:t>
@@ -4996,28 +5192,12 @@
     </w:p>
     <w:p>
       <w:r>
-        <w:t xml:space="preserve">When a new </w:t>
-      </w:r>
-      <w:proofErr w:type="spellStart"/>
-      <w:r>
-        <w:t>skillpoint</w:t>
-      </w:r>
-      <w:proofErr w:type="spellEnd"/>
-      <w:r>
-        <w:t xml:space="preserve"> is available</w:t>
-      </w:r>
-    </w:p>
-    <w:p>
-      <w:r>
-        <w:t xml:space="preserve">When a </w:t>
-      </w:r>
-      <w:proofErr w:type="spellStart"/>
-      <w:r>
-        <w:t>skillpoint</w:t>
-      </w:r>
-      <w:proofErr w:type="spellEnd"/>
-      <w:r>
-        <w:t xml:space="preserve"> is used</w:t>
+        <w:t>When a new skillpoint is available</w:t>
+      </w:r>
+    </w:p>
+    <w:p>
+      <w:r>
+        <w:t>When a skillpoint is used</w:t>
       </w:r>
     </w:p>
     <w:p>
@@ -5557,6 +5737,118 @@
     </w:lvl>
   </w:abstractNum>
   <w:abstractNum w:abstractNumId="5" w15:restartNumberingAfterBreak="0">
+    <w:nsid w:val="319E2463"/>
+    <w:multiLevelType w:val="hybridMultilevel"/>
+    <w:tmpl w:val="6A9656F2"/>
+    <w:lvl w:ilvl="0" w:tplc="E488C356">
+      <w:numFmt w:val="bullet"/>
+      <w:lvlText w:val=""/>
+      <w:lvlJc w:val="left"/>
+      <w:pPr>
+        <w:ind w:left="720" w:hanging="360"/>
+      </w:pPr>
+      <w:rPr>
+        <w:rFonts w:ascii="Symbol" w:eastAsiaTheme="minorHAnsi" w:hAnsi="Symbol" w:cstheme="minorBidi" w:hint="default"/>
+      </w:rPr>
+    </w:lvl>
+    <w:lvl w:ilvl="1" w:tplc="04090003" w:tentative="1">
+      <w:start w:val="1"/>
+      <w:numFmt w:val="bullet"/>
+      <w:lvlText w:val="o"/>
+      <w:lvlJc w:val="left"/>
+      <w:pPr>
+        <w:ind w:left="1440" w:hanging="360"/>
+      </w:pPr>
+      <w:rPr>
+        <w:rFonts w:ascii="Courier New" w:hAnsi="Courier New" w:cs="Courier New" w:hint="default"/>
+      </w:rPr>
+    </w:lvl>
+    <w:lvl w:ilvl="2" w:tplc="04090005" w:tentative="1">
+      <w:start w:val="1"/>
+      <w:numFmt w:val="bullet"/>
+      <w:lvlText w:val=""/>
+      <w:lvlJc w:val="left"/>
+      <w:pPr>
+        <w:ind w:left="2160" w:hanging="360"/>
+      </w:pPr>
+      <w:rPr>
+        <w:rFonts w:ascii="Wingdings" w:hAnsi="Wingdings" w:hint="default"/>
+      </w:rPr>
+    </w:lvl>
+    <w:lvl w:ilvl="3" w:tplc="04090001" w:tentative="1">
+      <w:start w:val="1"/>
+      <w:numFmt w:val="bullet"/>
+      <w:lvlText w:val=""/>
+      <w:lvlJc w:val="left"/>
+      <w:pPr>
+        <w:ind w:left="2880" w:hanging="360"/>
+      </w:pPr>
+      <w:rPr>
+        <w:rFonts w:ascii="Symbol" w:hAnsi="Symbol" w:hint="default"/>
+      </w:rPr>
+    </w:lvl>
+    <w:lvl w:ilvl="4" w:tplc="04090003" w:tentative="1">
+      <w:start w:val="1"/>
+      <w:numFmt w:val="bullet"/>
+      <w:lvlText w:val="o"/>
+      <w:lvlJc w:val="left"/>
+      <w:pPr>
+        <w:ind w:left="3600" w:hanging="360"/>
+      </w:pPr>
+      <w:rPr>
+        <w:rFonts w:ascii="Courier New" w:hAnsi="Courier New" w:cs="Courier New" w:hint="default"/>
+      </w:rPr>
+    </w:lvl>
+    <w:lvl w:ilvl="5" w:tplc="04090005" w:tentative="1">
+      <w:start w:val="1"/>
+      <w:numFmt w:val="bullet"/>
+      <w:lvlText w:val=""/>
+      <w:lvlJc w:val="left"/>
+      <w:pPr>
+        <w:ind w:left="4320" w:hanging="360"/>
+      </w:pPr>
+      <w:rPr>
+        <w:rFonts w:ascii="Wingdings" w:hAnsi="Wingdings" w:hint="default"/>
+      </w:rPr>
+    </w:lvl>
+    <w:lvl w:ilvl="6" w:tplc="04090001" w:tentative="1">
+      <w:start w:val="1"/>
+      <w:numFmt w:val="bullet"/>
+      <w:lvlText w:val=""/>
+      <w:lvlJc w:val="left"/>
+      <w:pPr>
+        <w:ind w:left="5040" w:hanging="360"/>
+      </w:pPr>
+      <w:rPr>
+        <w:rFonts w:ascii="Symbol" w:hAnsi="Symbol" w:hint="default"/>
+      </w:rPr>
+    </w:lvl>
+    <w:lvl w:ilvl="7" w:tplc="04090003" w:tentative="1">
+      <w:start w:val="1"/>
+      <w:numFmt w:val="bullet"/>
+      <w:lvlText w:val="o"/>
+      <w:lvlJc w:val="left"/>
+      <w:pPr>
+        <w:ind w:left="5760" w:hanging="360"/>
+      </w:pPr>
+      <w:rPr>
+        <w:rFonts w:ascii="Courier New" w:hAnsi="Courier New" w:cs="Courier New" w:hint="default"/>
+      </w:rPr>
+    </w:lvl>
+    <w:lvl w:ilvl="8" w:tplc="04090005" w:tentative="1">
+      <w:start w:val="1"/>
+      <w:numFmt w:val="bullet"/>
+      <w:lvlText w:val=""/>
+      <w:lvlJc w:val="left"/>
+      <w:pPr>
+        <w:ind w:left="6480" w:hanging="360"/>
+      </w:pPr>
+      <w:rPr>
+        <w:rFonts w:ascii="Wingdings" w:hAnsi="Wingdings" w:hint="default"/>
+      </w:rPr>
+    </w:lvl>
+  </w:abstractNum>
+  <w:abstractNum w:abstractNumId="6" w15:restartNumberingAfterBreak="0">
     <w:nsid w:val="35B223B2"/>
     <w:multiLevelType w:val="hybridMultilevel"/>
     <w:tmpl w:val="5FDC1676"/>
@@ -5645,7 +5937,7 @@
       </w:pPr>
     </w:lvl>
   </w:abstractNum>
-  <w:abstractNum w:abstractNumId="6" w15:restartNumberingAfterBreak="0">
+  <w:abstractNum w:abstractNumId="7" w15:restartNumberingAfterBreak="0">
     <w:nsid w:val="392637F3"/>
     <w:multiLevelType w:val="hybridMultilevel"/>
     <w:tmpl w:val="5FDC1676"/>
@@ -5734,7 +6026,7 @@
       </w:pPr>
     </w:lvl>
   </w:abstractNum>
-  <w:abstractNum w:abstractNumId="7" w15:restartNumberingAfterBreak="0">
+  <w:abstractNum w:abstractNumId="8" w15:restartNumberingAfterBreak="0">
     <w:nsid w:val="397C771C"/>
     <w:multiLevelType w:val="hybridMultilevel"/>
     <w:tmpl w:val="723CFE44"/>
@@ -5823,7 +6115,7 @@
       </w:pPr>
     </w:lvl>
   </w:abstractNum>
-  <w:abstractNum w:abstractNumId="8" w15:restartNumberingAfterBreak="0">
+  <w:abstractNum w:abstractNumId="9" w15:restartNumberingAfterBreak="0">
     <w:nsid w:val="3E5925AA"/>
     <w:multiLevelType w:val="hybridMultilevel"/>
     <w:tmpl w:val="6D42F322"/>
@@ -5936,7 +6228,119 @@
       </w:rPr>
     </w:lvl>
   </w:abstractNum>
-  <w:abstractNum w:abstractNumId="9" w15:restartNumberingAfterBreak="0">
+  <w:abstractNum w:abstractNumId="10" w15:restartNumberingAfterBreak="0">
+    <w:nsid w:val="4DF61B48"/>
+    <w:multiLevelType w:val="hybridMultilevel"/>
+    <w:tmpl w:val="900E0CCE"/>
+    <w:lvl w:ilvl="0" w:tplc="C7081EBC">
+      <w:numFmt w:val="bullet"/>
+      <w:lvlText w:val=""/>
+      <w:lvlJc w:val="left"/>
+      <w:pPr>
+        <w:ind w:left="720" w:hanging="360"/>
+      </w:pPr>
+      <w:rPr>
+        <w:rFonts w:ascii="Symbol" w:eastAsiaTheme="minorHAnsi" w:hAnsi="Symbol" w:cstheme="minorBidi" w:hint="default"/>
+      </w:rPr>
+    </w:lvl>
+    <w:lvl w:ilvl="1" w:tplc="04090003" w:tentative="1">
+      <w:start w:val="1"/>
+      <w:numFmt w:val="bullet"/>
+      <w:lvlText w:val="o"/>
+      <w:lvlJc w:val="left"/>
+      <w:pPr>
+        <w:ind w:left="1440" w:hanging="360"/>
+      </w:pPr>
+      <w:rPr>
+        <w:rFonts w:ascii="Courier New" w:hAnsi="Courier New" w:cs="Courier New" w:hint="default"/>
+      </w:rPr>
+    </w:lvl>
+    <w:lvl w:ilvl="2" w:tplc="04090005" w:tentative="1">
+      <w:start w:val="1"/>
+      <w:numFmt w:val="bullet"/>
+      <w:lvlText w:val=""/>
+      <w:lvlJc w:val="left"/>
+      <w:pPr>
+        <w:ind w:left="2160" w:hanging="360"/>
+      </w:pPr>
+      <w:rPr>
+        <w:rFonts w:ascii="Wingdings" w:hAnsi="Wingdings" w:hint="default"/>
+      </w:rPr>
+    </w:lvl>
+    <w:lvl w:ilvl="3" w:tplc="04090001" w:tentative="1">
+      <w:start w:val="1"/>
+      <w:numFmt w:val="bullet"/>
+      <w:lvlText w:val=""/>
+      <w:lvlJc w:val="left"/>
+      <w:pPr>
+        <w:ind w:left="2880" w:hanging="360"/>
+      </w:pPr>
+      <w:rPr>
+        <w:rFonts w:ascii="Symbol" w:hAnsi="Symbol" w:hint="default"/>
+      </w:rPr>
+    </w:lvl>
+    <w:lvl w:ilvl="4" w:tplc="04090003" w:tentative="1">
+      <w:start w:val="1"/>
+      <w:numFmt w:val="bullet"/>
+      <w:lvlText w:val="o"/>
+      <w:lvlJc w:val="left"/>
+      <w:pPr>
+        <w:ind w:left="3600" w:hanging="360"/>
+      </w:pPr>
+      <w:rPr>
+        <w:rFonts w:ascii="Courier New" w:hAnsi="Courier New" w:cs="Courier New" w:hint="default"/>
+      </w:rPr>
+    </w:lvl>
+    <w:lvl w:ilvl="5" w:tplc="04090005" w:tentative="1">
+      <w:start w:val="1"/>
+      <w:numFmt w:val="bullet"/>
+      <w:lvlText w:val=""/>
+      <w:lvlJc w:val="left"/>
+      <w:pPr>
+        <w:ind w:left="4320" w:hanging="360"/>
+      </w:pPr>
+      <w:rPr>
+        <w:rFonts w:ascii="Wingdings" w:hAnsi="Wingdings" w:hint="default"/>
+      </w:rPr>
+    </w:lvl>
+    <w:lvl w:ilvl="6" w:tplc="04090001" w:tentative="1">
+      <w:start w:val="1"/>
+      <w:numFmt w:val="bullet"/>
+      <w:lvlText w:val=""/>
+      <w:lvlJc w:val="left"/>
+      <w:pPr>
+        <w:ind w:left="5040" w:hanging="360"/>
+      </w:pPr>
+      <w:rPr>
+        <w:rFonts w:ascii="Symbol" w:hAnsi="Symbol" w:hint="default"/>
+      </w:rPr>
+    </w:lvl>
+    <w:lvl w:ilvl="7" w:tplc="04090003" w:tentative="1">
+      <w:start w:val="1"/>
+      <w:numFmt w:val="bullet"/>
+      <w:lvlText w:val="o"/>
+      <w:lvlJc w:val="left"/>
+      <w:pPr>
+        <w:ind w:left="5760" w:hanging="360"/>
+      </w:pPr>
+      <w:rPr>
+        <w:rFonts w:ascii="Courier New" w:hAnsi="Courier New" w:cs="Courier New" w:hint="default"/>
+      </w:rPr>
+    </w:lvl>
+    <w:lvl w:ilvl="8" w:tplc="04090005" w:tentative="1">
+      <w:start w:val="1"/>
+      <w:numFmt w:val="bullet"/>
+      <w:lvlText w:val=""/>
+      <w:lvlJc w:val="left"/>
+      <w:pPr>
+        <w:ind w:left="6480" w:hanging="360"/>
+      </w:pPr>
+      <w:rPr>
+        <w:rFonts w:ascii="Wingdings" w:hAnsi="Wingdings" w:hint="default"/>
+      </w:rPr>
+    </w:lvl>
+  </w:abstractNum>
+  <w:abstractNum w:abstractNumId="11" w15:restartNumberingAfterBreak="0">
     <w:nsid w:val="56454ADA"/>
     <w:multiLevelType w:val="multilevel"/>
     <w:tmpl w:val="5D702F46"/>
@@ -6054,6 +6458,230 @@
       </w:pPr>
       <w:rPr>
         <w:rFonts w:hint="default"/>
+      </w:rPr>
+    </w:lvl>
+  </w:abstractNum>
+  <w:abstractNum w:abstractNumId="12" w15:restartNumberingAfterBreak="0">
+    <w:nsid w:val="65000C22"/>
+    <w:multiLevelType w:val="hybridMultilevel"/>
+    <w:tmpl w:val="849239EE"/>
+    <w:lvl w:ilvl="0" w:tplc="43D6CA1E">
+      <w:numFmt w:val="bullet"/>
+      <w:lvlText w:val="-"/>
+      <w:lvlJc w:val="left"/>
+      <w:pPr>
+        <w:ind w:left="720" w:hanging="360"/>
+      </w:pPr>
+      <w:rPr>
+        <w:rFonts w:ascii="Calibri" w:eastAsiaTheme="minorHAnsi" w:hAnsi="Calibri" w:cs="Calibri" w:hint="default"/>
+      </w:rPr>
+    </w:lvl>
+    <w:lvl w:ilvl="1" w:tplc="04090003" w:tentative="1">
+      <w:start w:val="1"/>
+      <w:numFmt w:val="bullet"/>
+      <w:lvlText w:val="o"/>
+      <w:lvlJc w:val="left"/>
+      <w:pPr>
+        <w:ind w:left="1440" w:hanging="360"/>
+      </w:pPr>
+      <w:rPr>
+        <w:rFonts w:ascii="Courier New" w:hAnsi="Courier New" w:cs="Courier New" w:hint="default"/>
+      </w:rPr>
+    </w:lvl>
+    <w:lvl w:ilvl="2" w:tplc="04090005" w:tentative="1">
+      <w:start w:val="1"/>
+      <w:numFmt w:val="bullet"/>
+      <w:lvlText w:val=""/>
+      <w:lvlJc w:val="left"/>
+      <w:pPr>
+        <w:ind w:left="2160" w:hanging="360"/>
+      </w:pPr>
+      <w:rPr>
+        <w:rFonts w:ascii="Wingdings" w:hAnsi="Wingdings" w:hint="default"/>
+      </w:rPr>
+    </w:lvl>
+    <w:lvl w:ilvl="3" w:tplc="04090001" w:tentative="1">
+      <w:start w:val="1"/>
+      <w:numFmt w:val="bullet"/>
+      <w:lvlText w:val=""/>
+      <w:lvlJc w:val="left"/>
+      <w:pPr>
+        <w:ind w:left="2880" w:hanging="360"/>
+      </w:pPr>
+      <w:rPr>
+        <w:rFonts w:ascii="Symbol" w:hAnsi="Symbol" w:hint="default"/>
+      </w:rPr>
+    </w:lvl>
+    <w:lvl w:ilvl="4" w:tplc="04090003" w:tentative="1">
+      <w:start w:val="1"/>
+      <w:numFmt w:val="bullet"/>
+      <w:lvlText w:val="o"/>
+      <w:lvlJc w:val="left"/>
+      <w:pPr>
+        <w:ind w:left="3600" w:hanging="360"/>
+      </w:pPr>
+      <w:rPr>
+        <w:rFonts w:ascii="Courier New" w:hAnsi="Courier New" w:cs="Courier New" w:hint="default"/>
+      </w:rPr>
+    </w:lvl>
+    <w:lvl w:ilvl="5" w:tplc="04090005" w:tentative="1">
+      <w:start w:val="1"/>
+      <w:numFmt w:val="bullet"/>
+      <w:lvlText w:val=""/>
+      <w:lvlJc w:val="left"/>
+      <w:pPr>
+        <w:ind w:left="4320" w:hanging="360"/>
+      </w:pPr>
+      <w:rPr>
+        <w:rFonts w:ascii="Wingdings" w:hAnsi="Wingdings" w:hint="default"/>
+      </w:rPr>
+    </w:lvl>
+    <w:lvl w:ilvl="6" w:tplc="04090001" w:tentative="1">
+      <w:start w:val="1"/>
+      <w:numFmt w:val="bullet"/>
+      <w:lvlText w:val=""/>
+      <w:lvlJc w:val="left"/>
+      <w:pPr>
+        <w:ind w:left="5040" w:hanging="360"/>
+      </w:pPr>
+      <w:rPr>
+        <w:rFonts w:ascii="Symbol" w:hAnsi="Symbol" w:hint="default"/>
+      </w:rPr>
+    </w:lvl>
+    <w:lvl w:ilvl="7" w:tplc="04090003" w:tentative="1">
+      <w:start w:val="1"/>
+      <w:numFmt w:val="bullet"/>
+      <w:lvlText w:val="o"/>
+      <w:lvlJc w:val="left"/>
+      <w:pPr>
+        <w:ind w:left="5760" w:hanging="360"/>
+      </w:pPr>
+      <w:rPr>
+        <w:rFonts w:ascii="Courier New" w:hAnsi="Courier New" w:cs="Courier New" w:hint="default"/>
+      </w:rPr>
+    </w:lvl>
+    <w:lvl w:ilvl="8" w:tplc="04090005" w:tentative="1">
+      <w:start w:val="1"/>
+      <w:numFmt w:val="bullet"/>
+      <w:lvlText w:val=""/>
+      <w:lvlJc w:val="left"/>
+      <w:pPr>
+        <w:ind w:left="6480" w:hanging="360"/>
+      </w:pPr>
+      <w:rPr>
+        <w:rFonts w:ascii="Wingdings" w:hAnsi="Wingdings" w:hint="default"/>
+      </w:rPr>
+    </w:lvl>
+  </w:abstractNum>
+  <w:abstractNum w:abstractNumId="13" w15:restartNumberingAfterBreak="0">
+    <w:nsid w:val="71C855B4"/>
+    <w:multiLevelType w:val="hybridMultilevel"/>
+    <w:tmpl w:val="9AC4FC56"/>
+    <w:lvl w:ilvl="0" w:tplc="8482E298">
+      <w:numFmt w:val="bullet"/>
+      <w:lvlText w:val="-"/>
+      <w:lvlJc w:val="left"/>
+      <w:pPr>
+        <w:ind w:left="720" w:hanging="360"/>
+      </w:pPr>
+      <w:rPr>
+        <w:rFonts w:ascii="Calibri" w:eastAsiaTheme="minorHAnsi" w:hAnsi="Calibri" w:cs="Calibri" w:hint="default"/>
+      </w:rPr>
+    </w:lvl>
+    <w:lvl w:ilvl="1" w:tplc="04090003">
+      <w:start w:val="1"/>
+      <w:numFmt w:val="bullet"/>
+      <w:lvlText w:val="o"/>
+      <w:lvlJc w:val="left"/>
+      <w:pPr>
+        <w:ind w:left="1440" w:hanging="360"/>
+      </w:pPr>
+      <w:rPr>
+        <w:rFonts w:ascii="Courier New" w:hAnsi="Courier New" w:cs="Courier New" w:hint="default"/>
+      </w:rPr>
+    </w:lvl>
+    <w:lvl w:ilvl="2" w:tplc="04090005" w:tentative="1">
+      <w:start w:val="1"/>
+      <w:numFmt w:val="bullet"/>
+      <w:lvlText w:val=""/>
+      <w:lvlJc w:val="left"/>
+      <w:pPr>
+        <w:ind w:left="2160" w:hanging="360"/>
+      </w:pPr>
+      <w:rPr>
+        <w:rFonts w:ascii="Wingdings" w:hAnsi="Wingdings" w:hint="default"/>
+      </w:rPr>
+    </w:lvl>
+    <w:lvl w:ilvl="3" w:tplc="04090001" w:tentative="1">
+      <w:start w:val="1"/>
+      <w:numFmt w:val="bullet"/>
+      <w:lvlText w:val=""/>
+      <w:lvlJc w:val="left"/>
+      <w:pPr>
+        <w:ind w:left="2880" w:hanging="360"/>
+      </w:pPr>
+      <w:rPr>
+        <w:rFonts w:ascii="Symbol" w:hAnsi="Symbol" w:hint="default"/>
+      </w:rPr>
+    </w:lvl>
+    <w:lvl w:ilvl="4" w:tplc="04090003" w:tentative="1">
+      <w:start w:val="1"/>
+      <w:numFmt w:val="bullet"/>
+      <w:lvlText w:val="o"/>
+      <w:lvlJc w:val="left"/>
+      <w:pPr>
+        <w:ind w:left="3600" w:hanging="360"/>
+      </w:pPr>
+      <w:rPr>
+        <w:rFonts w:ascii="Courier New" w:hAnsi="Courier New" w:cs="Courier New" w:hint="default"/>
+      </w:rPr>
+    </w:lvl>
+    <w:lvl w:ilvl="5" w:tplc="04090005" w:tentative="1">
+      <w:start w:val="1"/>
+      <w:numFmt w:val="bullet"/>
+      <w:lvlText w:val=""/>
+      <w:lvlJc w:val="left"/>
+      <w:pPr>
+        <w:ind w:left="4320" w:hanging="360"/>
+      </w:pPr>
+      <w:rPr>
+        <w:rFonts w:ascii="Wingdings" w:hAnsi="Wingdings" w:hint="default"/>
+      </w:rPr>
+    </w:lvl>
+    <w:lvl w:ilvl="6" w:tplc="04090001" w:tentative="1">
+      <w:start w:val="1"/>
+      <w:numFmt w:val="bullet"/>
+      <w:lvlText w:val=""/>
+      <w:lvlJc w:val="left"/>
+      <w:pPr>
+        <w:ind w:left="5040" w:hanging="360"/>
+      </w:pPr>
+      <w:rPr>
+        <w:rFonts w:ascii="Symbol" w:hAnsi="Symbol" w:hint="default"/>
+      </w:rPr>
+    </w:lvl>
+    <w:lvl w:ilvl="7" w:tplc="04090003" w:tentative="1">
+      <w:start w:val="1"/>
+      <w:numFmt w:val="bullet"/>
+      <w:lvlText w:val="o"/>
+      <w:lvlJc w:val="left"/>
+      <w:pPr>
+        <w:ind w:left="5760" w:hanging="360"/>
+      </w:pPr>
+      <w:rPr>
+        <w:rFonts w:ascii="Courier New" w:hAnsi="Courier New" w:cs="Courier New" w:hint="default"/>
+      </w:rPr>
+    </w:lvl>
+    <w:lvl w:ilvl="8" w:tplc="04090005" w:tentative="1">
+      <w:start w:val="1"/>
+      <w:numFmt w:val="bullet"/>
+      <w:lvlText w:val=""/>
+      <w:lvlJc w:val="left"/>
+      <w:pPr>
+        <w:ind w:left="6480" w:hanging="360"/>
+      </w:pPr>
+      <w:rPr>
+        <w:rFonts w:ascii="Wingdings" w:hAnsi="Wingdings" w:hint="default"/>
       </w:rPr>
     </w:lvl>
   </w:abstractNum>
@@ -6061,10 +6689,10 @@
     <w:abstractNumId w:val="4"/>
   </w:num>
   <w:num w:numId="2" w16cid:durableId="841360221">
-    <w:abstractNumId w:val="9"/>
+    <w:abstractNumId w:val="11"/>
   </w:num>
   <w:num w:numId="3" w16cid:durableId="1863744592">
-    <w:abstractNumId w:val="8"/>
+    <w:abstractNumId w:val="9"/>
   </w:num>
   <w:num w:numId="4" w16cid:durableId="1259606155">
     <w:abstractNumId w:val="1"/>
@@ -6073,19 +6701,31 @@
     <w:abstractNumId w:val="0"/>
   </w:num>
   <w:num w:numId="6" w16cid:durableId="1550259673">
-    <w:abstractNumId w:val="5"/>
+    <w:abstractNumId w:val="6"/>
   </w:num>
   <w:num w:numId="7" w16cid:durableId="1870095838">
-    <w:abstractNumId w:val="7"/>
+    <w:abstractNumId w:val="8"/>
   </w:num>
   <w:num w:numId="8" w16cid:durableId="396589698">
-    <w:abstractNumId w:val="6"/>
+    <w:abstractNumId w:val="7"/>
   </w:num>
   <w:num w:numId="9" w16cid:durableId="429862568">
     <w:abstractNumId w:val="3"/>
   </w:num>
   <w:num w:numId="10" w16cid:durableId="395591621">
     <w:abstractNumId w:val="2"/>
+  </w:num>
+  <w:num w:numId="11" w16cid:durableId="975184933">
+    <w:abstractNumId w:val="10"/>
+  </w:num>
+  <w:num w:numId="12" w16cid:durableId="246698721">
+    <w:abstractNumId w:val="13"/>
+  </w:num>
+  <w:num w:numId="13" w16cid:durableId="1186793051">
+    <w:abstractNumId w:val="5"/>
+  </w:num>
+  <w:num w:numId="14" w16cid:durableId="1026636407">
+    <w:abstractNumId w:val="12"/>
   </w:num>
 </w:numbering>
 </file>
@@ -7058,6 +7698,16 @@
     <w:uiPriority w:val="99"/>
     <w:rsid w:val="00930A80"/>
   </w:style>
+  <w:style w:type="character" w:styleId="PlaceholderText">
+    <w:name w:val="Placeholder Text"/>
+    <w:basedOn w:val="DefaultParagraphFont"/>
+    <w:uiPriority w:val="99"/>
+    <w:semiHidden/>
+    <w:rsid w:val="005D682B"/>
+    <w:rPr>
+      <w:color w:val="808080"/>
+    </w:rPr>
+  </w:style>
 </w:styles>
 </file>
 

</xml_diff>